<commit_message>
--mas marco teorico manual
</commit_message>
<xml_diff>
--- a/Informe/Tesis.docx
+++ b/Informe/Tesis.docx
@@ -3164,15 +3164,7 @@
             <w:jc w:val="both"/>
           </w:pPr>
           <w:r>
-            <w:t xml:space="preserve">Además, es de nuestro interés que la aplicación sea íntegramente libre para futuras investigaciones académicas ya que los costos para acceder a una licencia de algún software que ofrezca esta funcionalidad son muy altos. Este punto es de gran importancia ya que las investigaciones tanto médicas o académicas que utilizan algún tipo de software </w:t>
-          </w:r>
-          <w:proofErr w:type="spellStart"/>
-          <w:r>
-            <w:t>semi</w:t>
-          </w:r>
-          <w:proofErr w:type="spellEnd"/>
-          <w:r>
-            <w:t>-automático para la medición de la EI</w:t>
+            <w:t>Además, es de nuestro interés que la aplicación sea íntegramente libre para futuras investigaciones académicas ya que los costos para acceder a una licencia de algún software que ofrezca esta funcionalidad son muy altos. Este punto es de gran importancia ya que las investigaciones tanto médicas o académicas que utilizan algún tipo de software semi-automático para la medición de la EI</w:t>
           </w:r>
           <w:r>
             <w:t>M apenas mencionan el nombre de estos</w:t>
@@ -7174,10 +7166,7 @@
     </w:p>
     <w:p>
       <w:r>
-        <w:t>La examinación de la carótida incluye la visualización de las arterias interna, externa y común. El continuo avance tecnológico en los equipos de ultrasonido resulta en una mejor definición espacial y mayor resolución. Este progreso se ve acompañado en gran medida debido al emergente uso de la tecnología en tres di</w:t>
-      </w:r>
-      <w:r>
-        <w:t xml:space="preserve">mensiones en imágenes médicas. </w:t>
+        <w:t xml:space="preserve">La examinación de la carótida incluye la visualización de las arterias interna, externa y común. El continuo avance tecnológico en los equipos de ultrasonido resulta en una mejor definición espacial y mayor resolución. Este progreso se ve acompañado en gran medida debido al emergente uso de la tecnología en tres dimensiones en imágenes médicas. </w:t>
       </w:r>
     </w:p>
     <w:p>
@@ -7915,13 +7904,7 @@
         <w:pStyle w:val="Heading5"/>
       </w:pPr>
       <w:r>
-        <w:t>3.1.1.4.2</w:t>
-      </w:r>
-      <w:r>
-        <w:t xml:space="preserve"> </w:t>
-      </w:r>
-      <w:r>
-        <w:t>Método Manual/ Proceso de examinación recomendado para el profesional</w:t>
+        <w:t>3.1.1.4.2 Método Manual/ Proceso de examinación recomendado para el profesional</w:t>
       </w:r>
     </w:p>
     <w:p>
@@ -8265,16 +8248,7 @@
         <w:pStyle w:val="Heading5"/>
       </w:pPr>
       <w:r>
-        <w:t>3.1.1.4.</w:t>
-      </w:r>
-      <w:r>
-        <w:t>3</w:t>
-      </w:r>
-      <w:r>
-        <w:t xml:space="preserve"> </w:t>
-      </w:r>
-      <w:r>
-        <w:t>Segmentos estándar donde realizar la medición</w:t>
+        <w:t>3.1.1.4.3 Segmentos estándar donde realizar la medición</w:t>
       </w:r>
     </w:p>
     <w:p>
@@ -8636,39 +8610,126 @@
         <w:pStyle w:val="Heading5"/>
       </w:pPr>
       <w:r>
-        <w:t>3.1.1.4.</w:t>
-      </w:r>
-      <w:r>
-        <w:t>4</w:t>
-      </w:r>
-      <w:r>
-        <w:t xml:space="preserve"> </w:t>
-      </w:r>
-      <w:r>
-        <w:t>Metodología estándar</w:t>
-      </w:r>
-    </w:p>
-    <w:p>
+        <w:t>3.1.1.4.4 Metodología estándar</w:t>
+      </w:r>
+    </w:p>
+    <w:p>
+      <w:r>
+        <w:t xml:space="preserve">Los software de detección de bordes proveen mediciones precisas del EIM. A pesar de que en una medición manual se pueden obtener medidas correctas, requieren de mucha precisión y control de calidad  por parte del profesional. Obviamente, es importante agregar que los métodos manuales y semi-automáticos requieren de más tiempo para llegar a los resultados. Para tener una idea de la diferencia entre el método manual y la mayoría </w:t>
+      </w:r>
+      <w:proofErr w:type="gramStart"/>
+      <w:r>
+        <w:t>de los</w:t>
+      </w:r>
+      <w:proofErr w:type="gramEnd"/>
+      <w:r>
+        <w:t xml:space="preserve"> software de detección de bordes y medición del EIM, mientras que el profesional debe realizar en un segmento de 10 mm, 10 mediciones (una por milímetro) los software </w:t>
+      </w:r>
+      <w:r>
+        <w:t>automáticos realizan hasta 150  mediciones en el mismo segmento de la arteria carótida común. Otra diferencia es que las mediciones manuales dependen mucho del profesional/observador que realiza el estudio, mientras que el software es totalmente independiente.</w:t>
+      </w:r>
+    </w:p>
+    <w:p>
+      <w:r>
+        <w:t>El EIM se puede determinar en base a tres parámetros: media de las mediciones tomadas, máximo de las mismas, o una combinación de las mediciones de los segmentos tomados en consideración</w:t>
+      </w:r>
+      <w:r>
+        <w:t xml:space="preserve"> (si es que la medición fue realizada en dos segmentos de, por ejemplo, 5mm cada uno, como se recomienda)</w:t>
+      </w:r>
+      <w:r>
+        <w:t xml:space="preserve">. Usando la media, los valores no son tan susceptibles a los </w:t>
+      </w:r>
+      <w:r>
+        <w:rPr>
+          <w:highlight w:val="yellow"/>
+        </w:rPr>
+        <w:t>OUTLIERS</w:t>
+      </w:r>
+      <w:r>
+        <w:t>, mientras que los máximos reflejan mejor la aparición de estructuras focales producto del ensanchamiento o la formación de placa. Usando el valor máximo, también se puede llegar a un falso-positivo brindando resultados engañosos.</w:t>
+      </w:r>
+    </w:p>
+    <w:p>
+      <w:r>
+        <w:t>Resulta de vital importa</w:t>
+      </w:r>
+      <w:r>
+        <w:t xml:space="preserve">ncia mencionar que los diámetros de los segmentos </w:t>
+      </w:r>
+      <w:proofErr w:type="spellStart"/>
+      <w:r>
+        <w:t>intra</w:t>
+      </w:r>
+      <w:proofErr w:type="spellEnd"/>
+      <w:r>
+        <w:t xml:space="preserve">-adventitia </w:t>
+      </w:r>
+      <w:r>
+        <w:t xml:space="preserve">e </w:t>
+      </w:r>
+      <w:proofErr w:type="spellStart"/>
+      <w:r>
+        <w:t>intra</w:t>
+      </w:r>
+      <w:proofErr w:type="spellEnd"/>
+      <w:r>
+        <w:t xml:space="preserve">-lumen </w:t>
+      </w:r>
+      <w:r>
+        <w:t xml:space="preserve">de la  </w:t>
+      </w:r>
+      <w:r>
+        <w:t xml:space="preserve">arteria carótida común deben ser incluidos en la medición del EIM, y siempre recordar de revisar los equipos periódicamente ya que los mismos deben brindar resultados muy precisos y cualquier pequeña des calibración puede provocar grandes diferencias en los resultados finales. </w:t>
+      </w:r>
+    </w:p>
+    <w:p>
+      <w:pPr>
+        <w:pStyle w:val="Heading4"/>
+      </w:pPr>
+      <w:r>
+        <w:t>3.1.1.5 Edad biológica del individuo y sus valores de referencia</w:t>
+      </w:r>
+    </w:p>
+    <w:p>
+      <w:r>
+        <w:t xml:space="preserve">Las diferencias observadas en los valores de EIM entre diferentes sociedades </w:t>
+      </w:r>
+      <w:r>
+        <w:t>saludables</w:t>
+      </w:r>
+      <w:r>
+        <w:t xml:space="preserve"> de diferentes países </w:t>
+      </w:r>
+      <w:r>
+        <w:t xml:space="preserve">están relacionadas con muchos factores, que incluyen principalmente la variabilidad en la metodología aplicada a la hora de realizar los estudios y las diferencias que existen entre lo que un profesional considera un riesgo cardiovascular en base a los diferentes perfiles de individuos. </w:t>
+      </w:r>
+    </w:p>
+    <w:p>
+      <w:pPr>
+        <w:rPr>
+          <w:lang w:val="es-ES"/>
+        </w:rPr>
+      </w:pPr>
+      <w:r>
+        <w:t xml:space="preserve">Desde el 2000, en base a todos los beneficios mencionados que provee realizar un estudio de la arteria carótida con ultrasonido modo-B (ver 2.2) que se permite evaluar/encontrar a tiempo una ateroesclerosis subclínica en una persona mayor a 45 años que no presenta síntomas de esta enfermedad, pudiendo además, agregar información a los estudios tradicionales de riesgo </w:t>
+      </w:r>
+      <w:r>
+        <w:lastRenderedPageBreak/>
+        <w:t xml:space="preserve">cardiovascular. Los valores de referencia que se utilicen dependen tanto de la imagen que se obtiene, como del protocolo que se sigue </w:t>
+      </w:r>
+      <w:r>
+        <w:t xml:space="preserve">para su evaluación. </w:t>
+      </w:r>
       <w:bookmarkStart w:id="23" w:name="_GoBack"/>
       <w:bookmarkEnd w:id="23"/>
     </w:p>
-    <w:p/>
-    <w:p/>
-    <w:p/>
-    <w:p>
-      <w:pPr>
-        <w:ind w:left="360"/>
-      </w:pPr>
-    </w:p>
-    <w:p/>
-    <w:p/>
-    <w:p>
-      <w:pPr>
-        <w:pStyle w:val="ListParagraph"/>
-        <w:ind w:left="360"/>
-      </w:pPr>
-    </w:p>
-    <w:p/>
+    <w:p>
+      <w:pPr>
+        <w:rPr>
+          <w:lang w:val="es-ES"/>
+        </w:rPr>
+      </w:pPr>
+    </w:p>
     <w:p>
       <w:pPr>
         <w:pStyle w:val="Heading3"/>
@@ -18256,6 +18317,7 @@
   <w:style w:type="character" w:default="1" w:styleId="DefaultParagraphFont">
     <w:name w:val="Default Paragraph Font"/>
     <w:uiPriority w:val="1"/>
+    <w:semiHidden/>
     <w:unhideWhenUsed/>
   </w:style>
   <w:style w:type="table" w:default="1" w:styleId="TableNormal">
@@ -19280,6 +19342,7 @@
   <w:style w:type="character" w:default="1" w:styleId="DefaultParagraphFont">
     <w:name w:val="Default Paragraph Font"/>
     <w:uiPriority w:val="1"/>
+    <w:semiHidden/>
     <w:unhideWhenUsed/>
   </w:style>
   <w:style w:type="table" w:default="1" w:styleId="TableNormal">
@@ -20365,7 +20428,7 @@
 </file>
 
 <file path=customXml/itemProps3.xml><?xml version="1.0" encoding="utf-8"?>
-<ds:datastoreItem xmlns:ds="http://schemas.openxmlformats.org/officeDocument/2006/customXml" ds:itemID="{76012AE6-026E-414B-A3D6-4AD560DD51A5}">
+<ds:datastoreItem xmlns:ds="http://schemas.openxmlformats.org/officeDocument/2006/customXml" ds:itemID="{CC7F7097-2F60-41BC-806B-723ED3605630}">
   <ds:schemaRefs>
     <ds:schemaRef ds:uri="http://schemas.openxmlformats.org/officeDocument/2006/bibliography"/>
   </ds:schemaRefs>

</xml_diff>

<commit_message>
--23/10/2014 reuinion con Jose
</commit_message>
<xml_diff>
--- a/Informe/Tesis.docx
+++ b/Informe/Tesis.docx
@@ -2,11 +2,11 @@
 <file path=word/document.xml><?xml version="1.0" encoding="utf-8"?>
 <w:document xmlns:wpc="http://schemas.microsoft.com/office/word/2010/wordprocessingCanvas" xmlns:mc="http://schemas.openxmlformats.org/markup-compatibility/2006" xmlns:o="urn:schemas-microsoft-com:office:office" xmlns:r="http://schemas.openxmlformats.org/officeDocument/2006/relationships" xmlns:m="http://schemas.openxmlformats.org/officeDocument/2006/math" xmlns:v="urn:schemas-microsoft-com:vml" xmlns:wp14="http://schemas.microsoft.com/office/word/2010/wordprocessingDrawing" xmlns:wp="http://schemas.openxmlformats.org/drawingml/2006/wordprocessingDrawing" xmlns:w10="urn:schemas-microsoft-com:office:word" xmlns:w="http://schemas.openxmlformats.org/wordprocessingml/2006/main" xmlns:w14="http://schemas.microsoft.com/office/word/2010/wordml" xmlns:wpg="http://schemas.microsoft.com/office/word/2010/wordprocessingGroup" xmlns:wpi="http://schemas.microsoft.com/office/word/2010/wordprocessingInk" xmlns:wne="http://schemas.microsoft.com/office/word/2006/wordml" xmlns:wps="http://schemas.microsoft.com/office/word/2010/wordprocessingShape" mc:Ignorable="w14 wp14">
   <w:body>
-    <w:bookmarkStart w:id="0" w:name="_Toc321147149" w:displacedByCustomXml="next"/>
-    <w:bookmarkStart w:id="1" w:name="_Toc318188227" w:displacedByCustomXml="next"/>
+    <w:bookmarkStart w:id="0" w:name="_Toc321147011" w:displacedByCustomXml="next"/>
+    <w:bookmarkStart w:id="1" w:name="_Toc318189312" w:displacedByCustomXml="next"/>
     <w:bookmarkStart w:id="2" w:name="_Toc318188327" w:displacedByCustomXml="next"/>
-    <w:bookmarkStart w:id="3" w:name="_Toc318189312" w:displacedByCustomXml="next"/>
-    <w:bookmarkStart w:id="4" w:name="_Toc321147011" w:displacedByCustomXml="next"/>
+    <w:bookmarkStart w:id="3" w:name="_Toc318188227" w:displacedByCustomXml="next"/>
+    <w:bookmarkStart w:id="4" w:name="_Toc321147149" w:displacedByCustomXml="next"/>
     <w:sdt>
       <w:sdtPr>
         <w:rPr>
@@ -3563,17 +3563,7 @@
               <w:sz w:val="22"/>
               <w:lang w:val="en-US"/>
             </w:rPr>
-            <w:t>Motiv</w:t>
-          </w:r>
-          <w:bookmarkStart w:id="8" w:name="_GoBack"/>
-          <w:bookmarkEnd w:id="8"/>
-          <w:r>
-            <w:rPr>
-              <w:rStyle w:val="Heading1Char"/>
-              <w:sz w:val="22"/>
-              <w:lang w:val="en-US"/>
-            </w:rPr>
-            <w:t>acion</w:t>
+            <w:t>Motivacion</w:t>
           </w:r>
           <w:bookmarkEnd w:id="7"/>
         </w:p>
@@ -3731,14 +3721,14 @@
               <w:lang w:val="es-ES_tradnl"/>
             </w:rPr>
           </w:pPr>
-          <w:bookmarkStart w:id="9" w:name="_Toc401760036"/>
+          <w:bookmarkStart w:id="8" w:name="_Toc401760036"/>
           <w:r>
             <w:rPr>
               <w:lang w:val="es-ES_tradnl"/>
             </w:rPr>
             <w:t>1.2 Impacto del trabajo</w:t>
           </w:r>
-          <w:bookmarkEnd w:id="9"/>
+          <w:bookmarkEnd w:id="8"/>
         </w:p>
         <w:p>
           <w:pPr>
@@ -3870,14 +3860,14 @@
               <w:lang w:val="es-ES_tradnl"/>
             </w:rPr>
           </w:pPr>
-          <w:bookmarkStart w:id="10" w:name="_Toc401760037"/>
+          <w:bookmarkStart w:id="9" w:name="_Toc401760037"/>
           <w:r>
             <w:rPr>
               <w:lang w:val="es-ES_tradnl"/>
             </w:rPr>
             <w:t>1.3 Contexto</w:t>
           </w:r>
-          <w:bookmarkEnd w:id="10"/>
+          <w:bookmarkEnd w:id="9"/>
         </w:p>
         <w:p>
           <w:pPr>
@@ -3978,14 +3968,14 @@
               <w:lang w:val="es-ES_tradnl"/>
             </w:rPr>
           </w:pPr>
-          <w:bookmarkStart w:id="11" w:name="_Toc401760038"/>
+          <w:bookmarkStart w:id="10" w:name="_Toc401760038"/>
           <w:r>
             <w:rPr>
               <w:lang w:val="es-ES_tradnl"/>
             </w:rPr>
             <w:t>1.4 Problemática</w:t>
           </w:r>
-          <w:bookmarkEnd w:id="11"/>
+          <w:bookmarkEnd w:id="10"/>
         </w:p>
         <w:p>
           <w:pPr>
@@ -4024,7 +4014,7 @@
               <w:color w:val="404040" w:themeColor="text1" w:themeTint="BF"/>
               <w:lang w:val="es-ES_tradnl" w:eastAsia="es-AR"/>
             </w:rPr>
-            <w:t xml:space="preserve">.  </w:t>
+            <w:t>.</w:t>
           </w:r>
         </w:p>
         <w:p>
@@ -4034,7 +4024,7 @@
               <w:lang w:val="es-ES_tradnl"/>
             </w:rPr>
           </w:pPr>
-          <w:bookmarkStart w:id="12" w:name="_Toc401760039"/>
+          <w:bookmarkStart w:id="11" w:name="_Toc401760039"/>
           <w:r>
             <w:rPr>
               <w:lang w:val="es-ES_tradnl"/>
@@ -4047,7 +4037,7 @@
             </w:rPr>
             <w:t>Objetivos</w:t>
           </w:r>
-          <w:bookmarkEnd w:id="12"/>
+          <w:bookmarkEnd w:id="11"/>
         </w:p>
         <w:p>
           <w:pPr>
@@ -4602,7 +4592,7 @@
           <w:lang w:val="es-ES_tradnl"/>
         </w:rPr>
       </w:pPr>
-      <w:bookmarkStart w:id="13" w:name="_Toc401760040"/>
+      <w:bookmarkStart w:id="12" w:name="_Toc401760040"/>
       <w:bookmarkEnd w:id="4"/>
       <w:bookmarkEnd w:id="3"/>
       <w:bookmarkEnd w:id="2"/>
@@ -4620,7 +4610,7 @@
         </w:rPr>
         <w:t>Marco Teórico</w:t>
       </w:r>
-      <w:bookmarkEnd w:id="13"/>
+      <w:bookmarkEnd w:id="12"/>
     </w:p>
     <w:p>
       <w:pPr>
@@ -4709,7 +4699,7 @@
           <w:lang w:val="es-ES_tradnl" w:eastAsia="es-AR"/>
         </w:rPr>
       </w:pPr>
-      <w:bookmarkStart w:id="14" w:name="_Toc401760041"/>
+      <w:bookmarkStart w:id="13" w:name="_Toc401760041"/>
       <w:r>
         <w:rPr>
           <w:rFonts w:eastAsia="Times New Roman"/>
@@ -4717,7 +4707,7 @@
         </w:rPr>
         <w:t>2.1 Íntima-media carotideo</w:t>
       </w:r>
-      <w:bookmarkEnd w:id="14"/>
+      <w:bookmarkEnd w:id="13"/>
     </w:p>
     <w:p>
       <w:pPr>
@@ -5657,7 +5647,7 @@
           <w:lang w:val="es-ES_tradnl"/>
         </w:rPr>
       </w:pPr>
-      <w:bookmarkStart w:id="15" w:name="_Toc401760042"/>
+      <w:bookmarkStart w:id="14" w:name="_Toc401760042"/>
       <w:r>
         <w:rPr>
           <w:lang w:val="es-ES_tradnl"/>
@@ -5670,7 +5660,7 @@
         </w:rPr>
         <w:t>Imágenes de Ultrasonido</w:t>
       </w:r>
-      <w:bookmarkEnd w:id="15"/>
+      <w:bookmarkEnd w:id="14"/>
     </w:p>
     <w:p>
       <w:pPr>
@@ -5877,38 +5867,19 @@
         <w:rPr>
           <w:lang w:val="es-ES_tradnl"/>
         </w:rPr>
-        <w:t xml:space="preserve">Ilustración </w:t>
-      </w:r>
-      <w:r>
-        <w:rPr>
-          <w:lang w:val="es-ES_tradnl"/>
-        </w:rPr>
-        <w:fldChar w:fldCharType="begin"/>
-      </w:r>
-      <w:r>
-        <w:rPr>
-          <w:lang w:val="es-ES_tradnl"/>
-        </w:rPr>
-        <w:instrText xml:space="preserve"> SEQ Ilustración \* ARABIC \s 1 </w:instrText>
-      </w:r>
-      <w:r>
-        <w:rPr>
-          <w:lang w:val="es-ES_tradnl"/>
-        </w:rPr>
-        <w:fldChar w:fldCharType="separate"/>
-      </w:r>
-      <w:r>
-        <w:rPr>
-          <w:noProof/>
-          <w:lang w:val="es-ES_tradnl"/>
-        </w:rPr>
-        <w:t>4</w:t>
-      </w:r>
-      <w:r>
-        <w:rPr>
-          <w:lang w:val="es-ES_tradnl"/>
-        </w:rPr>
-        <w:fldChar w:fldCharType="end"/>
+        <w:t>Figura</w:t>
+      </w:r>
+      <w:r>
+        <w:rPr>
+          <w:lang w:val="es-ES_tradnl"/>
+        </w:rPr>
+        <w:t xml:space="preserve"> </w:t>
+      </w:r>
+      <w:r>
+        <w:rPr>
+          <w:lang w:val="es-ES_tradnl"/>
+        </w:rPr>
+        <w:t>1</w:t>
       </w:r>
       <w:r>
         <w:rPr>
@@ -6092,7 +6063,7 @@
           <w:lang w:val="es-ES_tradnl" w:eastAsia="es-AR"/>
         </w:rPr>
       </w:pPr>
-      <w:bookmarkStart w:id="16" w:name="_Toc401760043"/>
+      <w:bookmarkStart w:id="15" w:name="_Toc401760043"/>
       <w:r>
         <w:rPr>
           <w:rFonts w:eastAsia="Times New Roman"/>
@@ -6121,7 +6092,7 @@
         </w:rPr>
         <w:t>Modos de escaneo para la obtención de imágenes de ultrasonido</w:t>
       </w:r>
-      <w:bookmarkEnd w:id="16"/>
+      <w:bookmarkEnd w:id="15"/>
     </w:p>
     <w:p>
       <w:pPr>
@@ -6613,8 +6584,8 @@
         </w:rPr>
         <w:t xml:space="preserve">En el ultrasonido por color, cada pixel es monitoreado para saber si hubo algún cambio en el efecto Doppler. Usando esta técnica el movimiento de las células rojas se refleja mediante el color. El resultado es una imagen que resulta de la superposición de la imagen color sobre la obtenida por el modo B. </w:t>
       </w:r>
-      <w:bookmarkStart w:id="17" w:name="ff"/>
-      <w:bookmarkEnd w:id="17"/>
+      <w:bookmarkStart w:id="16" w:name="ff"/>
+      <w:bookmarkEnd w:id="16"/>
     </w:p>
     <w:p>
       <w:pPr>
@@ -6661,7 +6632,7 @@
           <w:lang w:val="es-ES_tradnl" w:eastAsia="es-AR"/>
         </w:rPr>
       </w:pPr>
-      <w:bookmarkStart w:id="18" w:name="_Toc401760044"/>
+      <w:bookmarkStart w:id="17" w:name="_Toc401760044"/>
       <w:r>
         <w:rPr>
           <w:rFonts w:eastAsia="Times New Roman"/>
@@ -6697,7 +6668,7 @@
         </w:rPr>
         <w:t>Principios físicos y tecnológicos del ultrasonido y sus limitaciones</w:t>
       </w:r>
-      <w:bookmarkEnd w:id="18"/>
+      <w:bookmarkEnd w:id="17"/>
       <w:r>
         <w:rPr>
           <w:rFonts w:eastAsia="Times New Roman"/>
@@ -7209,7 +7180,7 @@
           <w:lang w:val="es-ES_tradnl" w:eastAsia="es-AR"/>
         </w:rPr>
       </w:pPr>
-      <w:bookmarkStart w:id="19" w:name="_Toc401760045"/>
+      <w:bookmarkStart w:id="18" w:name="_Toc401760045"/>
       <w:r>
         <w:rPr>
           <w:rFonts w:eastAsia="Times New Roman"/>
@@ -7231,99 +7202,169 @@
         </w:rPr>
         <w:t xml:space="preserve"> Procesamiento de las imágenes de ultrasonido</w:t>
       </w:r>
+      <w:bookmarkEnd w:id="18"/>
+      <w:r>
+        <w:rPr>
+          <w:rFonts w:eastAsia="Times New Roman"/>
+          <w:lang w:val="es-ES_tradnl" w:eastAsia="es-AR"/>
+        </w:rPr>
+        <w:t xml:space="preserve"> </w:t>
+      </w:r>
+    </w:p>
+    <w:p>
+      <w:pPr>
+        <w:rPr>
+          <w:highlight w:val="green"/>
+          <w:lang w:val="es-ES_tradnl" w:eastAsia="es-AR"/>
+        </w:rPr>
+      </w:pPr>
+      <w:r>
+        <w:rPr>
+          <w:highlight w:val="green"/>
+          <w:lang w:val="es-ES_tradnl" w:eastAsia="es-AR"/>
+        </w:rPr>
+        <w:t>[AGREGAMOS INFORMACION SOBRE LO QUE ES EL PROC DE IMÁGENES</w:t>
+      </w:r>
+      <w:proofErr w:type="gramStart"/>
+      <w:r>
+        <w:rPr>
+          <w:highlight w:val="green"/>
+          <w:lang w:val="es-ES_tradnl" w:eastAsia="es-AR"/>
+        </w:rPr>
+        <w:t>????</w:t>
+      </w:r>
+      <w:proofErr w:type="gramEnd"/>
+      <w:r>
+        <w:rPr>
+          <w:highlight w:val="green"/>
+          <w:lang w:val="es-ES_tradnl" w:eastAsia="es-AR"/>
+        </w:rPr>
+        <w:t>]</w:t>
+      </w:r>
+      <w:r>
+        <w:rPr>
+          <w:highlight w:val="green"/>
+          <w:lang w:val="es-ES_tradnl" w:eastAsia="es-AR"/>
+        </w:rPr>
+        <w:t xml:space="preserve"> SII </w:t>
+      </w:r>
+    </w:p>
+    <w:p>
+      <w:pPr>
+        <w:rPr>
+          <w:highlight w:val="green"/>
+          <w:lang w:val="es-ES_tradnl" w:eastAsia="es-AR"/>
+        </w:rPr>
+      </w:pPr>
+      <w:r>
+        <w:rPr>
+          <w:highlight w:val="green"/>
+          <w:lang w:val="es-ES_tradnl" w:eastAsia="es-AR"/>
+        </w:rPr>
+        <w:t xml:space="preserve">Esta tesis se basa principalmente en algoritmos de procesamiento de imágenes…se utilizara el enfoque principal del </w:t>
+      </w:r>
+      <w:proofErr w:type="spellStart"/>
+      <w:r>
+        <w:rPr>
+          <w:highlight w:val="green"/>
+          <w:lang w:val="es-ES_tradnl" w:eastAsia="es-AR"/>
+        </w:rPr>
+        <w:t>proc</w:t>
+      </w:r>
+      <w:proofErr w:type="spellEnd"/>
+      <w:r>
+        <w:rPr>
+          <w:highlight w:val="green"/>
+          <w:lang w:val="es-ES_tradnl" w:eastAsia="es-AR"/>
+        </w:rPr>
+        <w:t xml:space="preserve"> de imágenes que es la división en etapas. </w:t>
+      </w:r>
+      <w:proofErr w:type="gramStart"/>
+      <w:r>
+        <w:rPr>
+          <w:highlight w:val="green"/>
+          <w:lang w:val="es-ES_tradnl" w:eastAsia="es-AR"/>
+        </w:rPr>
+        <w:t>Captura ,</w:t>
+      </w:r>
+      <w:proofErr w:type="gramEnd"/>
+      <w:r>
+        <w:rPr>
+          <w:highlight w:val="green"/>
+          <w:lang w:val="es-ES_tradnl" w:eastAsia="es-AR"/>
+        </w:rPr>
+        <w:t xml:space="preserve"> pre procesamiento, segmentación, reconocimiento de patrones, </w:t>
+      </w:r>
+      <w:proofErr w:type="spellStart"/>
+      <w:r>
+        <w:rPr>
+          <w:highlight w:val="green"/>
+          <w:lang w:val="es-ES_tradnl" w:eastAsia="es-AR"/>
+        </w:rPr>
+        <w:t>etc</w:t>
+      </w:r>
+      <w:proofErr w:type="spellEnd"/>
+      <w:r>
+        <w:rPr>
+          <w:highlight w:val="green"/>
+          <w:lang w:val="es-ES_tradnl" w:eastAsia="es-AR"/>
+        </w:rPr>
+        <w:t xml:space="preserve"> etc…[PONER grafico de las diferentes etapas cualquiera común]</w:t>
+      </w:r>
+    </w:p>
+    <w:p>
+      <w:pPr>
+        <w:rPr>
+          <w:lang w:val="es-ES_tradnl" w:eastAsia="es-AR"/>
+        </w:rPr>
+      </w:pPr>
+      <w:r>
+        <w:rPr>
+          <w:highlight w:val="green"/>
+          <w:lang w:val="es-ES_tradnl" w:eastAsia="es-AR"/>
+        </w:rPr>
+        <w:lastRenderedPageBreak/>
+        <w:t>En esta sección se describe el ruido speckle, que deberá ser tenido en cuenta a la hora de realizar correcciones para poder segmentar correctamente la imagen.</w:t>
+      </w:r>
+    </w:p>
+    <w:p>
+      <w:pPr>
+        <w:pStyle w:val="Heading3"/>
+        <w:rPr>
+          <w:rFonts w:eastAsia="Times New Roman"/>
+          <w:lang w:val="es-ES_tradnl" w:eastAsia="es-AR"/>
+        </w:rPr>
+      </w:pPr>
+      <w:bookmarkStart w:id="19" w:name="_Toc401760046"/>
+      <w:r>
+        <w:rPr>
+          <w:rFonts w:eastAsia="Times New Roman"/>
+          <w:lang w:val="es-ES_tradnl" w:eastAsia="es-AR"/>
+        </w:rPr>
+        <w:t>2.</w:t>
+      </w:r>
+      <w:r>
+        <w:rPr>
+          <w:rFonts w:eastAsia="Times New Roman"/>
+          <w:lang w:val="es-ES_tradnl" w:eastAsia="es-AR"/>
+        </w:rPr>
+        <w:t>3</w:t>
+      </w:r>
+      <w:r>
+        <w:rPr>
+          <w:rFonts w:eastAsia="Times New Roman"/>
+          <w:lang w:val="es-ES_tradnl" w:eastAsia="es-AR"/>
+        </w:rPr>
+        <w:t xml:space="preserve">.1 </w:t>
+      </w:r>
+      <w:r>
+        <w:rPr>
+          <w:rFonts w:eastAsia="Times New Roman"/>
+          <w:lang w:val="es-ES_tradnl" w:eastAsia="es-AR"/>
+        </w:rPr>
+        <w:t>Ruido Speckle</w:t>
+      </w:r>
       <w:bookmarkEnd w:id="19"/>
-      <w:r>
-        <w:rPr>
-          <w:rFonts w:eastAsia="Times New Roman"/>
-          <w:lang w:val="es-ES_tradnl" w:eastAsia="es-AR"/>
-        </w:rPr>
-        <w:t xml:space="preserve"> </w:t>
-      </w:r>
-    </w:p>
-    <w:p>
-      <w:pPr>
-        <w:rPr>
-          <w:highlight w:val="green"/>
-          <w:lang w:val="es-ES_tradnl" w:eastAsia="es-AR"/>
-        </w:rPr>
-      </w:pPr>
-      <w:r>
-        <w:rPr>
-          <w:highlight w:val="green"/>
-          <w:lang w:val="es-ES_tradnl" w:eastAsia="es-AR"/>
-        </w:rPr>
-        <w:t>[AGREGAMOS INFORMACION SOBRE LO QUE ES EL PROC DE IMÁGENES</w:t>
-      </w:r>
-      <w:proofErr w:type="gramStart"/>
-      <w:r>
-        <w:rPr>
-          <w:highlight w:val="green"/>
-          <w:lang w:val="es-ES_tradnl" w:eastAsia="es-AR"/>
-        </w:rPr>
-        <w:t>????</w:t>
-      </w:r>
-      <w:proofErr w:type="gramEnd"/>
-      <w:r>
-        <w:rPr>
-          <w:highlight w:val="green"/>
-          <w:lang w:val="es-ES_tradnl" w:eastAsia="es-AR"/>
-        </w:rPr>
-        <w:t>]</w:t>
-      </w:r>
-    </w:p>
-    <w:p>
-      <w:pPr>
-        <w:rPr>
-          <w:lang w:val="es-ES_tradnl" w:eastAsia="es-AR"/>
-        </w:rPr>
-      </w:pPr>
-      <w:r>
-        <w:rPr>
-          <w:highlight w:val="green"/>
-          <w:lang w:val="es-ES_tradnl" w:eastAsia="es-AR"/>
-        </w:rPr>
-        <w:t>En esta sección se describe el ruido speckle, que deberá ser tenido en cuenta a la hora de realizar correcciones para poder segmentar correctamente la imagen.</w:t>
-      </w:r>
-    </w:p>
-    <w:p>
-      <w:pPr>
-        <w:pStyle w:val="Heading3"/>
-        <w:rPr>
-          <w:rFonts w:eastAsia="Times New Roman"/>
-          <w:lang w:val="es-ES_tradnl" w:eastAsia="es-AR"/>
-        </w:rPr>
-      </w:pPr>
-      <w:bookmarkStart w:id="20" w:name="_Toc401760046"/>
-      <w:r>
-        <w:rPr>
-          <w:rFonts w:eastAsia="Times New Roman"/>
-          <w:lang w:val="es-ES_tradnl" w:eastAsia="es-AR"/>
-        </w:rPr>
-        <w:lastRenderedPageBreak/>
-        <w:t>2.</w:t>
-      </w:r>
-      <w:r>
-        <w:rPr>
-          <w:rFonts w:eastAsia="Times New Roman"/>
-          <w:lang w:val="es-ES_tradnl" w:eastAsia="es-AR"/>
-        </w:rPr>
-        <w:t>3</w:t>
-      </w:r>
-      <w:r>
-        <w:rPr>
-          <w:rFonts w:eastAsia="Times New Roman"/>
-          <w:lang w:val="es-ES_tradnl" w:eastAsia="es-AR"/>
-        </w:rPr>
-        <w:t xml:space="preserve">.1 </w:t>
-      </w:r>
-      <w:r>
-        <w:rPr>
-          <w:rFonts w:eastAsia="Times New Roman"/>
-          <w:lang w:val="es-ES_tradnl" w:eastAsia="es-AR"/>
-        </w:rPr>
-        <w:t>Ruido Speckle</w:t>
-      </w:r>
-      <w:bookmarkEnd w:id="20"/>
     </w:p>
     <w:p>
       <w:pPr>
@@ -7618,7 +7659,16 @@
           <w:color w:val="404040" w:themeColor="text1" w:themeTint="BF"/>
           <w:lang w:val="es-ES_tradnl" w:eastAsia="es-AR"/>
         </w:rPr>
-        <w:t>Estos filtros son sensibles al tamaño y forma de ventana que se seleccione al aplicar el mismo. Si es muy grande, hay un suavizado importante de la imagen donde los pequeños detalles se perderán y los bordes serán borrosos. En cambio, si es muy pequeña, casi no se produce un suavizado de la imagen, por lo que no se reducirá en lo más mínimo el ruido speckle.</w:t>
+        <w:t xml:space="preserve">Estos filtros son sensibles al tamaño y forma de ventana que se seleccione al aplicar el mismo. Si es muy grande, hay un suavizado importante de la imagen donde los pequeños detalles se perderán y los bordes serán borrosos. En cambio, si es muy pequeña, casi no se </w:t>
+      </w:r>
+      <w:r>
+        <w:rPr>
+          <w:rFonts w:eastAsia="Times New Roman" w:cs="Arial"/>
+          <w:color w:val="404040" w:themeColor="text1" w:themeTint="BF"/>
+          <w:lang w:val="es-ES_tradnl" w:eastAsia="es-AR"/>
+        </w:rPr>
+        <w:lastRenderedPageBreak/>
+        <w:t>produce un suavizado de la imagen, por lo que no se reducirá en lo más mínimo el ruido speckle.</w:t>
       </w:r>
     </w:p>
     <w:p>
@@ -7642,7 +7692,6 @@
           <w:color w:val="404040" w:themeColor="text1" w:themeTint="BF"/>
           <w:lang w:val="es-ES_tradnl" w:eastAsia="es-AR"/>
         </w:rPr>
-        <w:lastRenderedPageBreak/>
         <w:t>Se trabaja con valores de intensidad obtenido usualmente empíricamente por lo que pueden funcionar bien para ciertas imágenes pero para otras no. Esto se puede solucionar quitándole autonomía a la aplicación del filtro, permitiendo por ejemplo al usuario que seleccione las intensidades con diferentes clics sobre la imagen.</w:t>
       </w:r>
     </w:p>
@@ -7817,7 +7866,7 @@
           <w:lang w:val="es-ES_tradnl" w:eastAsia="es-AR"/>
         </w:rPr>
       </w:pPr>
-      <w:bookmarkStart w:id="21" w:name="_Toc401760047"/>
+      <w:bookmarkStart w:id="20" w:name="_Toc401760047"/>
       <w:r>
         <w:rPr>
           <w:rFonts w:eastAsia="Times New Roman"/>
@@ -7825,7 +7874,7 @@
         </w:rPr>
         <w:t>2.4  Tecnicas de Segmentacion</w:t>
       </w:r>
-      <w:bookmarkEnd w:id="21"/>
+      <w:bookmarkEnd w:id="20"/>
     </w:p>
     <w:p>
       <w:pPr>
@@ -7914,6 +7963,7 @@
           <w:color w:val="404040" w:themeColor="text1" w:themeTint="BF"/>
           <w:lang w:val="es-ES_tradnl" w:eastAsia="es-AR"/>
         </w:rPr>
+        <w:lastRenderedPageBreak/>
         <w:t>Similitud</w:t>
       </w:r>
       <w:r>
@@ -7978,28 +8028,7 @@
           <w:color w:val="404040" w:themeColor="text1" w:themeTint="BF"/>
           <w:lang w:val="es-ES_tradnl" w:eastAsia="es-AR"/>
         </w:rPr>
-        <w:lastRenderedPageBreak/>
         <w:t>Uno de los métodos de segmentación utilizado en este trabajo se basa en la detección de bordes de una imagen digital en escala de grises. En el apéndice A se presentan los conceptos teóricos ligados a la detección de bordes implementada en este trabajo.</w:t>
-      </w:r>
-    </w:p>
-    <w:p>
-      <w:pPr>
-        <w:spacing w:after="0" w:line="360" w:lineRule="auto"/>
-        <w:jc w:val="both"/>
-        <w:rPr>
-          <w:rFonts w:eastAsia="Times New Roman" w:cs="Arial"/>
-          <w:color w:val="404040" w:themeColor="text1" w:themeTint="BF"/>
-          <w:lang w:val="es-ES_tradnl" w:eastAsia="es-AR"/>
-        </w:rPr>
-      </w:pPr>
-      <w:r>
-        <w:rPr>
-          <w:rFonts w:eastAsia="Times New Roman" w:cs="Arial"/>
-          <w:color w:val="404040" w:themeColor="text1" w:themeTint="BF"/>
-          <w:highlight w:val="cyan"/>
-          <w:lang w:val="es-ES_tradnl" w:eastAsia="es-AR"/>
-        </w:rPr>
-        <w:t>Desde acá yo mandaría todo a un apéndice A.</w:t>
       </w:r>
     </w:p>
     <w:p>
@@ -8071,7 +8100,7 @@
           <w:lang w:val="es-ES_tradnl" w:eastAsia="es-AR"/>
         </w:rPr>
       </w:pPr>
-      <w:bookmarkStart w:id="22" w:name="_Toc401760048"/>
+      <w:bookmarkStart w:id="21" w:name="_Toc401760048"/>
       <w:r>
         <w:rPr>
           <w:rFonts w:eastAsia="Times New Roman"/>
@@ -8080,14 +8109,48 @@
         <w:lastRenderedPageBreak/>
         <w:t>2.5  Tecnicas de Medicion</w:t>
       </w:r>
-      <w:bookmarkEnd w:id="22"/>
-    </w:p>
-    <w:p>
-      <w:pPr>
-        <w:rPr>
-          <w:lang w:val="es-ES_tradnl"/>
-        </w:rPr>
-      </w:pPr>
+      <w:bookmarkEnd w:id="21"/>
+    </w:p>
+    <w:p>
+      <w:pPr>
+        <w:rPr>
+          <w:lang w:val="es-ES_tradnl"/>
+        </w:rPr>
+      </w:pPr>
+      <w:r>
+        <w:rPr>
+          <w:lang w:val="es-ES_tradnl"/>
+        </w:rPr>
+        <w:t xml:space="preserve">Antes de la medición hay características que son de interés del problema, esto </w:t>
+      </w:r>
+      <w:proofErr w:type="spellStart"/>
+      <w:r>
+        <w:rPr>
+          <w:lang w:val="es-ES_tradnl"/>
+        </w:rPr>
+        <w:t>esta</w:t>
+      </w:r>
+      <w:proofErr w:type="spellEnd"/>
+      <w:r>
+        <w:rPr>
+          <w:lang w:val="es-ES_tradnl"/>
+        </w:rPr>
+        <w:t xml:space="preserve"> muy ligado a la segmentación….ya que se mide lo que se segmenta…de hecho si no hay una buena segmentación que permita la medición (se deben elegir las características de lo que se quiere medir) se debe buscar una segmentación que permita medir esa característica…por ahí poner otros ejemplos en el caso de los cromosomas se quiere medir la longitud, en las células el diámetros, etc…Se divide en dos partes extracción y medición (en este problema van en conjunto)…Entra una imagen binaria y sale una lista de vectores </w:t>
+      </w:r>
+      <w:proofErr w:type="spellStart"/>
+      <w:r>
+        <w:rPr>
+          <w:lang w:val="es-ES_tradnl"/>
+        </w:rPr>
+        <w:t>caracteristicos</w:t>
+      </w:r>
+      <w:proofErr w:type="spellEnd"/>
+      <w:r>
+        <w:rPr>
+          <w:lang w:val="es-ES_tradnl"/>
+        </w:rPr>
+        <w:t xml:space="preserve">./números/características.. </w:t>
+      </w:r>
     </w:p>
     <w:p>
       <w:pPr>
@@ -8136,7 +8199,7 @@
           <w:lang w:val="es-ES_tradnl"/>
         </w:rPr>
       </w:pPr>
-      <w:bookmarkStart w:id="23" w:name="_Toc401760049"/>
+      <w:bookmarkStart w:id="22" w:name="_Toc401760049"/>
       <w:r>
         <w:rPr>
           <w:lang w:val="es-ES_tradnl"/>
@@ -8162,7 +8225,7 @@
         </w:rPr>
         <w:t>stado del arte</w:t>
       </w:r>
-      <w:bookmarkEnd w:id="23"/>
+      <w:bookmarkEnd w:id="22"/>
     </w:p>
     <w:p>
       <w:pPr>
@@ -8341,7 +8404,7 @@
           <w:lang w:val="es-ES_tradnl"/>
         </w:rPr>
       </w:pPr>
-      <w:bookmarkStart w:id="24" w:name="_Toc401760050"/>
+      <w:bookmarkStart w:id="23" w:name="_Toc401760050"/>
       <w:r>
         <w:rPr>
           <w:lang w:val="es-ES_tradnl"/>
@@ -8372,7 +8435,7 @@
         </w:rPr>
         <w:t>de medición</w:t>
       </w:r>
-      <w:bookmarkEnd w:id="24"/>
+      <w:bookmarkEnd w:id="23"/>
     </w:p>
     <w:p>
       <w:pPr>
@@ -8489,7 +8552,7 @@
           <w:lang w:val="es-ES_tradnl"/>
         </w:rPr>
       </w:pPr>
-      <w:bookmarkStart w:id="25" w:name="_Toc401760051"/>
+      <w:bookmarkStart w:id="24" w:name="_Toc401760051"/>
       <w:r>
         <w:rPr>
           <w:lang w:val="es-ES_tradnl"/>
@@ -8512,7 +8575,7 @@
         <w:rPr>
           <w:lang w:val="es-ES_tradnl"/>
         </w:rPr>
-        <w:t>Bajo nivel (Técnicas</w:t>
+        <w:t>Técnicas</w:t>
       </w:r>
       <w:r>
         <w:rPr>
@@ -8520,13 +8583,39 @@
         </w:rPr>
         <w:t xml:space="preserve"> estandarizadas</w:t>
       </w:r>
-      <w:r>
-        <w:rPr>
-          <w:lang w:val="es-ES_tradnl"/>
-        </w:rPr>
-        <w:t>)</w:t>
-      </w:r>
-      <w:bookmarkEnd w:id="25"/>
+      <w:bookmarkEnd w:id="24"/>
+    </w:p>
+    <w:p>
+      <w:pPr>
+        <w:rPr>
+          <w:lang w:val="es-ES_tradnl"/>
+        </w:rPr>
+      </w:pPr>
+      <w:r>
+        <w:rPr>
+          <w:lang w:val="es-ES_tradnl"/>
+        </w:rPr>
+        <w:tab/>
+        <w:t xml:space="preserve">En esta sección se describe la metodología y la teoría detrás de la medición manual </w:t>
+      </w:r>
+      <w:r>
+        <w:rPr>
+          <w:lang w:val="es-ES_tradnl"/>
+        </w:rPr>
+        <w:t xml:space="preserve">del EIM </w:t>
+      </w:r>
+      <w:r>
+        <w:rPr>
+          <w:lang w:val="es-ES_tradnl"/>
+        </w:rPr>
+        <w:t>(realizada por el profesional/cardiólogo)</w:t>
+      </w:r>
+      <w:r>
+        <w:rPr>
+          <w:lang w:val="es-ES_tradnl"/>
+        </w:rPr>
+        <w:t>.</w:t>
+      </w:r>
     </w:p>
     <w:p>
       <w:pPr>
@@ -8596,14 +8685,8 @@
         <w:rPr>
           <w:lang w:val="es-ES_tradnl"/>
         </w:rPr>
-        <w:t xml:space="preserve">Estos contornos son bien diferenciados con el uso de ultrasonido. A medida que un individuo envejece estos contornos se ensanchan uniformemente y se hacen más densos/espesos alrededor de los segmentos arteriales. Todos los grandes riesgos cardiovasculares conocidos </w:t>
-      </w:r>
-      <w:r>
-        <w:rPr>
-          <w:lang w:val="es-ES_tradnl"/>
-        </w:rPr>
         <w:lastRenderedPageBreak/>
-        <w:t>contribuyen a la progresión y ensanchamiento del EIM. Como un espejo de este proceso, el EIM es un índice que funciona como una herramienta para investigar y evaluar si un individuo envejece normalmente o, en caso contrario, detectar una ateroesclerosis pre-clínica. Más adelante, mediante las imágenes de ultrasonido se pueden identificar las etapas más avanzadas de la ateroesclerosis (placa carotídea, estenosis carotídea, oclusión) lo cual puede o no coincidir con un incremento del EIM o la ausencia de este. Sin embargo, etapas intermedias entre un incremento del EIM y la formación de placa ateroesclerótica no pueden ser claramente diferenciados tanto con el uso de ultrasonido como por una examinación histológica.</w:t>
+        <w:t>Estos contornos son bien diferenciados con el uso de ultrasonido. A medida que un individuo envejece estos contornos se ensanchan uniformemente y se hacen más densos/espesos alrededor de los segmentos arteriales. Todos los grandes riesgos cardiovasculares conocidos contribuyen a la progresión y ensanchamiento del EIM. Como un espejo de este proceso, el EIM es un índice que funciona como una herramienta para investigar y evaluar si un individuo envejece normalmente o, en caso contrario, detectar una ateroesclerosis pre-clínica. Más adelante, mediante las imágenes de ultrasonido se pueden identificar las etapas más avanzadas de la ateroesclerosis (placa carotídea, estenosis carotídea, oclusión) lo cual puede o no coincidir con un incremento del EIM o la ausencia de este. Sin embargo, etapas intermedias entre un incremento del EIM y la formación de placa ateroesclerótica no pueden ser claramente diferenciados tanto con el uso de ultrasonido como por una examinación histológica.</w:t>
       </w:r>
     </w:p>
     <w:p>
@@ -10312,7 +10395,6 @@
           <w:lang w:val="es-ES_tradnl"/>
         </w:rPr>
       </w:pPr>
-      <w:bookmarkStart w:id="26" w:name="_Toc401760052"/>
       <w:r>
         <w:rPr>
           <w:lang w:val="es-ES_tradnl"/>
@@ -10323,21 +10405,8 @@
         <w:rPr>
           <w:lang w:val="es-ES_tradnl"/>
         </w:rPr>
-        <w:t>1</w:t>
-      </w:r>
-      <w:r>
-        <w:rPr>
-          <w:lang w:val="es-ES_tradnl"/>
-        </w:rPr>
-        <w:t xml:space="preserve">.2 </w:t>
-      </w:r>
-      <w:r>
-        <w:rPr>
-          <w:lang w:val="es-ES_tradnl"/>
-        </w:rPr>
-        <w:t>Alto nivel (Herramientas)</w:t>
-      </w:r>
-      <w:bookmarkEnd w:id="26"/>
+        <w:t>1.2 Soluciones informáticas</w:t>
+      </w:r>
     </w:p>
     <w:p>
       <w:pPr>
@@ -10444,13 +10513,82 @@
         </w:rPr>
         <w:t xml:space="preserve"> tesis de grado, pero al menos mencionarlos.</w:t>
       </w:r>
-      <w:r>
+    </w:p>
+    <w:p>
+      <w:pPr>
         <w:rPr>
           <w:rFonts w:ascii="Times New Roman" w:eastAsia="Times New Roman" w:hAnsi="Times New Roman" w:cs="Times New Roman"/>
           <w:sz w:val="24"/>
           <w:szCs w:val="24"/>
           <w:lang w:val="es-ES_tradnl" w:eastAsia="es-AR"/>
         </w:rPr>
+      </w:pPr>
+    </w:p>
+    <w:p>
+      <w:pPr>
+        <w:rPr>
+          <w:rFonts w:ascii="Times New Roman" w:eastAsia="Times New Roman" w:hAnsi="Times New Roman" w:cs="Times New Roman"/>
+          <w:sz w:val="24"/>
+          <w:szCs w:val="24"/>
+          <w:lang w:val="es-ES_tradnl" w:eastAsia="es-AR"/>
+        </w:rPr>
+      </w:pPr>
+      <w:r>
+        <w:rPr>
+          <w:rFonts w:ascii="Times New Roman" w:eastAsia="Times New Roman" w:hAnsi="Times New Roman" w:cs="Times New Roman"/>
+          <w:sz w:val="24"/>
+          <w:szCs w:val="24"/>
+          <w:lang w:val="es-ES_tradnl" w:eastAsia="es-AR"/>
+        </w:rPr>
+        <w:t xml:space="preserve">Dar una lista de los </w:t>
+      </w:r>
+      <w:proofErr w:type="spellStart"/>
+      <w:r>
+        <w:rPr>
+          <w:rFonts w:ascii="Times New Roman" w:eastAsia="Times New Roman" w:hAnsi="Times New Roman" w:cs="Times New Roman"/>
+          <w:sz w:val="24"/>
+          <w:szCs w:val="24"/>
+          <w:lang w:val="es-ES_tradnl" w:eastAsia="es-AR"/>
+        </w:rPr>
+        <w:t>soft</w:t>
+      </w:r>
+      <w:proofErr w:type="spellEnd"/>
+      <w:r>
+        <w:rPr>
+          <w:rFonts w:ascii="Times New Roman" w:eastAsia="Times New Roman" w:hAnsi="Times New Roman" w:cs="Times New Roman"/>
+          <w:sz w:val="24"/>
+          <w:szCs w:val="24"/>
+          <w:lang w:val="es-ES_tradnl" w:eastAsia="es-AR"/>
+        </w:rPr>
+        <w:t xml:space="preserve"> privativos </w:t>
+      </w:r>
+      <w:proofErr w:type="spellStart"/>
+      <w:r>
+        <w:rPr>
+          <w:rFonts w:ascii="Times New Roman" w:eastAsia="Times New Roman" w:hAnsi="Times New Roman" w:cs="Times New Roman"/>
+          <w:sz w:val="24"/>
+          <w:szCs w:val="24"/>
+          <w:lang w:val="es-ES_tradnl" w:eastAsia="es-AR"/>
+        </w:rPr>
+        <w:t>deciendo</w:t>
+      </w:r>
+      <w:proofErr w:type="spellEnd"/>
+      <w:r>
+        <w:rPr>
+          <w:rFonts w:ascii="Times New Roman" w:eastAsia="Times New Roman" w:hAnsi="Times New Roman" w:cs="Times New Roman"/>
+          <w:sz w:val="24"/>
+          <w:szCs w:val="24"/>
+          <w:lang w:val="es-ES_tradnl" w:eastAsia="es-AR"/>
+        </w:rPr>
+        <w:t xml:space="preserve"> que proponen pero no yendo mucho a los detalles. </w:t>
+      </w:r>
+      <w:r>
+        <w:rPr>
+          <w:rFonts w:ascii="Times New Roman" w:eastAsia="Times New Roman" w:hAnsi="Times New Roman" w:cs="Times New Roman"/>
+          <w:sz w:val="24"/>
+          <w:szCs w:val="24"/>
+          <w:lang w:val="es-ES_tradnl" w:eastAsia="es-AR"/>
+        </w:rPr>
         <w:br w:type="page"/>
       </w:r>
     </w:p>
@@ -10462,7 +10600,7 @@
           <w:lang w:val="es-ES_tradnl" w:eastAsia="es-AR"/>
         </w:rPr>
       </w:pPr>
-      <w:bookmarkStart w:id="27" w:name="_Toc401760053"/>
+      <w:bookmarkStart w:id="25" w:name="_Toc401760053"/>
       <w:r>
         <w:rPr>
           <w:rFonts w:eastAsia="Times New Roman"/>
@@ -10478,7 +10616,52 @@
         </w:rPr>
         <w:t>Método Propuesto</w:t>
       </w:r>
-      <w:bookmarkEnd w:id="27"/>
+      <w:bookmarkEnd w:id="25"/>
+    </w:p>
+    <w:p>
+      <w:pPr>
+        <w:tabs>
+          <w:tab w:val="left" w:pos="360"/>
+        </w:tabs>
+        <w:rPr>
+          <w:lang w:val="es-ES_tradnl" w:eastAsia="es-AR"/>
+        </w:rPr>
+      </w:pPr>
+      <w:r>
+        <w:rPr>
+          <w:lang w:val="es-ES_tradnl" w:eastAsia="es-AR"/>
+        </w:rPr>
+        <w:tab/>
+        <w:t xml:space="preserve">Teniendo en cuenta todo lo anterior </w:t>
+      </w:r>
+      <w:proofErr w:type="spellStart"/>
+      <w:r>
+        <w:rPr>
+          <w:lang w:val="es-ES_tradnl" w:eastAsia="es-AR"/>
+        </w:rPr>
+        <w:t>bla</w:t>
+      </w:r>
+      <w:proofErr w:type="spellEnd"/>
+      <w:r>
+        <w:rPr>
+          <w:lang w:val="es-ES_tradnl" w:eastAsia="es-AR"/>
+        </w:rPr>
+        <w:t xml:space="preserve"> </w:t>
+      </w:r>
+      <w:proofErr w:type="spellStart"/>
+      <w:r>
+        <w:rPr>
+          <w:lang w:val="es-ES_tradnl" w:eastAsia="es-AR"/>
+        </w:rPr>
+        <w:t>bla</w:t>
+      </w:r>
+      <w:proofErr w:type="spellEnd"/>
+      <w:r>
+        <w:rPr>
+          <w:lang w:val="es-ES_tradnl" w:eastAsia="es-AR"/>
+        </w:rPr>
+        <w:t>…sobre todo las cuestiones negativas de los software privativos.///todo lo que justifique hacer una nueva herramienta.</w:t>
+      </w:r>
     </w:p>
     <w:p>
       <w:pPr>
@@ -10493,7 +10676,13 @@
         <w:rPr>
           <w:lang w:val="es-ES_tradnl" w:eastAsia="es-AR"/>
         </w:rPr>
-        <w:t>En este capítulo se presentará el método propuesto, tanto respecto de la implementación de algoritmos de procesamiento de imágenes para resolver el problema, como de los aspectos de diseño elegidos, teniendo en cuenta los objetivos de construir una herramienta que por un lado asista al profesional médico para realizar las mediciones y por otro, permita a investigadores poder extender la herramienta implementando fácilmente diferentes algoritmos.</w:t>
+        <w:t>Dicho lo anterior, en</w:t>
+      </w:r>
+      <w:r>
+        <w:rPr>
+          <w:lang w:val="es-ES_tradnl" w:eastAsia="es-AR"/>
+        </w:rPr>
+        <w:t xml:space="preserve"> este capítulo se presentará el método propuesto, tanto respecto de la implementación de algoritmos de procesamiento de imágenes para resolver el problema, como de los aspectos de diseño elegidos, teniendo en cuenta los objetivos de construir una herramienta que por un lado asista al profesional médico para realizar las mediciones y por otro, permita a investigadores poder extender la herramienta implementando fácilmente diferentes algoritmos.</w:t>
       </w:r>
     </w:p>
     <w:p>
@@ -10511,7 +10700,7 @@
           <w:lang w:val="es-ES_tradnl" w:eastAsia="es-AR"/>
         </w:rPr>
       </w:pPr>
-      <w:bookmarkStart w:id="28" w:name="_Toc401760054"/>
+      <w:bookmarkStart w:id="26" w:name="_Toc401760054"/>
       <w:r>
         <w:rPr>
           <w:rFonts w:eastAsia="Times New Roman"/>
@@ -10519,7 +10708,7 @@
         </w:rPr>
         <w:t>Solución general</w:t>
       </w:r>
-      <w:bookmarkEnd w:id="28"/>
+      <w:bookmarkEnd w:id="26"/>
     </w:p>
     <w:p>
       <w:pPr>
@@ -10829,6 +11018,7 @@
           <w:color w:val="404040" w:themeColor="text1" w:themeTint="BF"/>
           <w:lang w:val="es-ES_tradnl" w:eastAsia="es-AR"/>
         </w:rPr>
+        <w:lastRenderedPageBreak/>
         <w:t>Medición</w:t>
       </w:r>
     </w:p>
@@ -10849,7 +11039,6 @@
           <w:color w:val="404040" w:themeColor="text1" w:themeTint="BF"/>
           <w:lang w:val="es-ES_tradnl" w:eastAsia="es-AR"/>
         </w:rPr>
-        <w:lastRenderedPageBreak/>
         <w:t xml:space="preserve">Cada una de estas fases, tiene una interfaz bien definida (se sabe que debe recibir, y qué devuelve como resultado), haciendo que sea flexible tanto poder cambiar una fase por otra, como también saltear fases si ya se tiene un resultado intermedio, y solo se requiere de las siguientes fases. </w:t>
       </w:r>
     </w:p>
@@ -10881,7 +11070,7 @@
           <w:lang w:val="es-ES_tradnl" w:eastAsia="es-AR"/>
         </w:rPr>
       </w:pPr>
-      <w:bookmarkStart w:id="29" w:name="_Toc401760055"/>
+      <w:bookmarkStart w:id="27" w:name="_Toc401760055"/>
       <w:r>
         <w:rPr>
           <w:rFonts w:eastAsia="Times New Roman"/>
@@ -10896,7 +11085,7 @@
         </w:rPr>
         <w:t>Captura de las imágenes</w:t>
       </w:r>
-      <w:bookmarkEnd w:id="29"/>
+      <w:bookmarkEnd w:id="27"/>
     </w:p>
     <w:p>
       <w:pPr>
@@ -11059,7 +11248,7 @@
           <w:lang w:val="es-ES_tradnl" w:eastAsia="es-AR"/>
         </w:rPr>
       </w:pPr>
-      <w:bookmarkStart w:id="30" w:name="_Toc401760056"/>
+      <w:bookmarkStart w:id="28" w:name="_Toc401760056"/>
       <w:r>
         <w:rPr>
           <w:rFonts w:eastAsia="Times New Roman"/>
@@ -11074,7 +11263,7 @@
         </w:rPr>
         <w:t>Reducción de Ruido</w:t>
       </w:r>
-      <w:bookmarkEnd w:id="30"/>
+      <w:bookmarkEnd w:id="28"/>
     </w:p>
     <w:p>
       <w:pPr>
@@ -12838,7 +13027,7 @@
           <w:lang w:val="es-ES_tradnl" w:eastAsia="es-AR"/>
         </w:rPr>
       </w:pPr>
-      <w:bookmarkStart w:id="31" w:name="_Toc401760057"/>
+      <w:bookmarkStart w:id="29" w:name="_Toc401760057"/>
       <w:r>
         <w:rPr>
           <w:rFonts w:eastAsia="Times New Roman"/>
@@ -12853,7 +13042,7 @@
         </w:rPr>
         <w:t>Segmentación</w:t>
       </w:r>
-      <w:bookmarkEnd w:id="31"/>
+      <w:bookmarkEnd w:id="29"/>
     </w:p>
     <w:p>
       <w:pPr>
@@ -12900,8 +13089,427 @@
           <w:szCs w:val="24"/>
           <w:lang w:val="es-ES_tradnl" w:eastAsia="es-AR"/>
         </w:rPr>
-        <w:br w:type="page"/>
-      </w:r>
+        <w:t>Bordes, Sobel Prewitt como lo implementamos nosotros, los que están explicados en el apéndice A,  y no alcanza a segmentar correctamente las paredes decir eso.</w:t>
+      </w:r>
+    </w:p>
+    <w:p>
+      <w:pPr>
+        <w:rPr>
+          <w:rFonts w:ascii="Times New Roman" w:eastAsia="Times New Roman" w:hAnsi="Times New Roman" w:cs="Times New Roman"/>
+          <w:sz w:val="24"/>
+          <w:szCs w:val="24"/>
+          <w:lang w:val="es-ES_tradnl" w:eastAsia="es-AR"/>
+        </w:rPr>
+      </w:pPr>
+      <w:r>
+        <w:rPr>
+          <w:rFonts w:ascii="Times New Roman" w:eastAsia="Times New Roman" w:hAnsi="Times New Roman" w:cs="Times New Roman"/>
+          <w:sz w:val="24"/>
+          <w:szCs w:val="24"/>
+          <w:lang w:val="es-ES_tradnl" w:eastAsia="es-AR"/>
+        </w:rPr>
+        <w:t xml:space="preserve">En este punto había dos caminos posibles: solucionar la segmentación por bordes usando dilatación u algún otro operador morfológico y la otra solución fue proponer otra técnica y eso llevo al Snakes ---agregar una sección de Snakes </w:t>
+      </w:r>
+      <w:r>
+        <w:rPr>
+          <w:rFonts w:ascii="Times New Roman" w:eastAsia="Times New Roman" w:hAnsi="Times New Roman" w:cs="Times New Roman"/>
+          <w:sz w:val="24"/>
+          <w:szCs w:val="24"/>
+          <w:lang w:val="es-ES_tradnl" w:eastAsia="es-AR"/>
+        </w:rPr>
+        <w:t xml:space="preserve">y hablar sobre </w:t>
+      </w:r>
+      <w:proofErr w:type="spellStart"/>
+      <w:r>
+        <w:rPr>
+          <w:rFonts w:ascii="Times New Roman" w:eastAsia="Times New Roman" w:hAnsi="Times New Roman" w:cs="Times New Roman"/>
+          <w:sz w:val="24"/>
+          <w:szCs w:val="24"/>
+          <w:lang w:val="es-ES_tradnl" w:eastAsia="es-AR"/>
+        </w:rPr>
+        <w:t>como</w:t>
+      </w:r>
+      <w:proofErr w:type="spellEnd"/>
+      <w:r>
+        <w:rPr>
+          <w:rFonts w:ascii="Times New Roman" w:eastAsia="Times New Roman" w:hAnsi="Times New Roman" w:cs="Times New Roman"/>
+          <w:sz w:val="24"/>
+          <w:szCs w:val="24"/>
+          <w:lang w:val="es-ES_tradnl" w:eastAsia="es-AR"/>
+        </w:rPr>
+        <w:t xml:space="preserve"> lo integramos </w:t>
+      </w:r>
+      <w:proofErr w:type="spellStart"/>
+      <w:r>
+        <w:rPr>
+          <w:rFonts w:ascii="Times New Roman" w:eastAsia="Times New Roman" w:hAnsi="Times New Roman" w:cs="Times New Roman"/>
+          <w:sz w:val="24"/>
+          <w:szCs w:val="24"/>
+          <w:lang w:val="es-ES_tradnl" w:eastAsia="es-AR"/>
+        </w:rPr>
+        <w:t>etc</w:t>
+      </w:r>
+      <w:proofErr w:type="spellEnd"/>
+      <w:r>
+        <w:rPr>
+          <w:rFonts w:ascii="Times New Roman" w:eastAsia="Times New Roman" w:hAnsi="Times New Roman" w:cs="Times New Roman"/>
+          <w:sz w:val="24"/>
+          <w:szCs w:val="24"/>
+          <w:lang w:val="es-ES_tradnl" w:eastAsia="es-AR"/>
+        </w:rPr>
+        <w:t xml:space="preserve"> hablar lo </w:t>
+      </w:r>
+      <w:proofErr w:type="spellStart"/>
+      <w:r>
+        <w:rPr>
+          <w:rFonts w:ascii="Times New Roman" w:eastAsia="Times New Roman" w:hAnsi="Times New Roman" w:cs="Times New Roman"/>
+          <w:sz w:val="24"/>
+          <w:szCs w:val="24"/>
+          <w:lang w:val="es-ES_tradnl" w:eastAsia="es-AR"/>
+        </w:rPr>
+        <w:t>mas</w:t>
+      </w:r>
+      <w:proofErr w:type="spellEnd"/>
+      <w:r>
+        <w:rPr>
+          <w:rFonts w:ascii="Times New Roman" w:eastAsia="Times New Roman" w:hAnsi="Times New Roman" w:cs="Times New Roman"/>
+          <w:sz w:val="24"/>
+          <w:szCs w:val="24"/>
+          <w:lang w:val="es-ES_tradnl" w:eastAsia="es-AR"/>
+        </w:rPr>
+        <w:t xml:space="preserve"> que se pueda de </w:t>
+      </w:r>
+      <w:proofErr w:type="spellStart"/>
+      <w:r>
+        <w:rPr>
+          <w:rFonts w:ascii="Times New Roman" w:eastAsia="Times New Roman" w:hAnsi="Times New Roman" w:cs="Times New Roman"/>
+          <w:sz w:val="24"/>
+          <w:szCs w:val="24"/>
+          <w:lang w:val="es-ES_tradnl" w:eastAsia="es-AR"/>
+        </w:rPr>
+        <w:t>como</w:t>
+      </w:r>
+      <w:proofErr w:type="spellEnd"/>
+      <w:r>
+        <w:rPr>
+          <w:rFonts w:ascii="Times New Roman" w:eastAsia="Times New Roman" w:hAnsi="Times New Roman" w:cs="Times New Roman"/>
+          <w:sz w:val="24"/>
+          <w:szCs w:val="24"/>
+          <w:lang w:val="es-ES_tradnl" w:eastAsia="es-AR"/>
+        </w:rPr>
+        <w:t xml:space="preserve"> lo implementamos hacer referencia a la tesis de </w:t>
+      </w:r>
+      <w:proofErr w:type="spellStart"/>
+      <w:r>
+        <w:rPr>
+          <w:rFonts w:ascii="Times New Roman" w:eastAsia="Times New Roman" w:hAnsi="Times New Roman" w:cs="Times New Roman"/>
+          <w:sz w:val="24"/>
+          <w:szCs w:val="24"/>
+          <w:lang w:val="es-ES_tradnl" w:eastAsia="es-AR"/>
+        </w:rPr>
+        <w:t>lucas</w:t>
+      </w:r>
+      <w:proofErr w:type="spellEnd"/>
+      <w:r>
+        <w:rPr>
+          <w:rFonts w:ascii="Times New Roman" w:eastAsia="Times New Roman" w:hAnsi="Times New Roman" w:cs="Times New Roman"/>
+          <w:sz w:val="24"/>
+          <w:szCs w:val="24"/>
+          <w:lang w:val="es-ES_tradnl" w:eastAsia="es-AR"/>
+        </w:rPr>
+        <w:t xml:space="preserve"> y decir que se </w:t>
+      </w:r>
+      <w:proofErr w:type="spellStart"/>
+      <w:r>
+        <w:rPr>
+          <w:rFonts w:ascii="Times New Roman" w:eastAsia="Times New Roman" w:hAnsi="Times New Roman" w:cs="Times New Roman"/>
+          <w:sz w:val="24"/>
+          <w:szCs w:val="24"/>
+          <w:lang w:val="es-ES_tradnl" w:eastAsia="es-AR"/>
+        </w:rPr>
+        <w:t>uso</w:t>
+      </w:r>
+      <w:proofErr w:type="spellEnd"/>
+      <w:r>
+        <w:rPr>
+          <w:rFonts w:ascii="Times New Roman" w:eastAsia="Times New Roman" w:hAnsi="Times New Roman" w:cs="Times New Roman"/>
+          <w:sz w:val="24"/>
+          <w:szCs w:val="24"/>
+          <w:lang w:val="es-ES_tradnl" w:eastAsia="es-AR"/>
+        </w:rPr>
+        <w:t xml:space="preserve"> como si fuese una biblioteca…decir que hubo trabajo colaborativo con Lucas </w:t>
+      </w:r>
+      <w:proofErr w:type="spellStart"/>
+      <w:r>
+        <w:rPr>
+          <w:rFonts w:ascii="Times New Roman" w:eastAsia="Times New Roman" w:hAnsi="Times New Roman" w:cs="Times New Roman"/>
+          <w:sz w:val="24"/>
+          <w:szCs w:val="24"/>
+          <w:lang w:val="es-ES_tradnl" w:eastAsia="es-AR"/>
+        </w:rPr>
+        <w:t>nque</w:t>
+      </w:r>
+      <w:proofErr w:type="spellEnd"/>
+      <w:r>
+        <w:rPr>
+          <w:rFonts w:ascii="Times New Roman" w:eastAsia="Times New Roman" w:hAnsi="Times New Roman" w:cs="Times New Roman"/>
+          <w:sz w:val="24"/>
+          <w:szCs w:val="24"/>
+          <w:lang w:val="es-ES_tradnl" w:eastAsia="es-AR"/>
+        </w:rPr>
+        <w:t xml:space="preserve"> nos </w:t>
+      </w:r>
+      <w:proofErr w:type="spellStart"/>
+      <w:r>
+        <w:rPr>
+          <w:rFonts w:ascii="Times New Roman" w:eastAsia="Times New Roman" w:hAnsi="Times New Roman" w:cs="Times New Roman"/>
+          <w:sz w:val="24"/>
+          <w:szCs w:val="24"/>
+          <w:lang w:val="es-ES_tradnl" w:eastAsia="es-AR"/>
+        </w:rPr>
+        <w:t>explico</w:t>
+      </w:r>
+      <w:proofErr w:type="spellEnd"/>
+      <w:r>
+        <w:rPr>
+          <w:rFonts w:ascii="Times New Roman" w:eastAsia="Times New Roman" w:hAnsi="Times New Roman" w:cs="Times New Roman"/>
+          <w:sz w:val="24"/>
+          <w:szCs w:val="24"/>
+          <w:lang w:val="es-ES_tradnl" w:eastAsia="es-AR"/>
+        </w:rPr>
+        <w:t xml:space="preserve"> la herramienta, nos </w:t>
+      </w:r>
+      <w:proofErr w:type="spellStart"/>
+      <w:r>
+        <w:rPr>
+          <w:rFonts w:ascii="Times New Roman" w:eastAsia="Times New Roman" w:hAnsi="Times New Roman" w:cs="Times New Roman"/>
+          <w:sz w:val="24"/>
+          <w:szCs w:val="24"/>
+          <w:lang w:val="es-ES_tradnl" w:eastAsia="es-AR"/>
+        </w:rPr>
+        <w:t>ayudo</w:t>
+      </w:r>
+      <w:proofErr w:type="spellEnd"/>
+      <w:r>
+        <w:rPr>
+          <w:rFonts w:ascii="Times New Roman" w:eastAsia="Times New Roman" w:hAnsi="Times New Roman" w:cs="Times New Roman"/>
+          <w:sz w:val="24"/>
+          <w:szCs w:val="24"/>
+          <w:lang w:val="es-ES_tradnl" w:eastAsia="es-AR"/>
+        </w:rPr>
+        <w:t xml:space="preserve"> a configurar la sensibilidad de los parámetros etc…</w:t>
+      </w:r>
+    </w:p>
+    <w:p>
+      <w:pPr>
+        <w:rPr>
+          <w:rFonts w:ascii="Times New Roman" w:eastAsia="Times New Roman" w:hAnsi="Times New Roman" w:cs="Times New Roman"/>
+          <w:sz w:val="24"/>
+          <w:szCs w:val="24"/>
+          <w:lang w:val="es-ES_tradnl" w:eastAsia="es-AR"/>
+        </w:rPr>
+      </w:pPr>
+      <w:proofErr w:type="spellStart"/>
+      <w:r>
+        <w:rPr>
+          <w:rFonts w:ascii="Times New Roman" w:eastAsia="Times New Roman" w:hAnsi="Times New Roman" w:cs="Times New Roman"/>
+          <w:sz w:val="24"/>
+          <w:szCs w:val="24"/>
+          <w:lang w:val="es-ES_tradnl" w:eastAsia="es-AR"/>
+        </w:rPr>
+        <w:t>Estaria</w:t>
+      </w:r>
+      <w:proofErr w:type="spellEnd"/>
+      <w:r>
+        <w:rPr>
+          <w:rFonts w:ascii="Times New Roman" w:eastAsia="Times New Roman" w:hAnsi="Times New Roman" w:cs="Times New Roman"/>
+          <w:sz w:val="24"/>
+          <w:szCs w:val="24"/>
+          <w:lang w:val="es-ES_tradnl" w:eastAsia="es-AR"/>
+        </w:rPr>
+        <w:t xml:space="preserve"> bueno poner que los otro algoritmos de detección de bordes tienen discontinuidades, falsos positivos a raíz del ruido , </w:t>
+      </w:r>
+      <w:proofErr w:type="spellStart"/>
+      <w:r>
+        <w:rPr>
+          <w:rFonts w:ascii="Times New Roman" w:eastAsia="Times New Roman" w:hAnsi="Times New Roman" w:cs="Times New Roman"/>
+          <w:sz w:val="24"/>
+          <w:szCs w:val="24"/>
+          <w:lang w:val="es-ES_tradnl" w:eastAsia="es-AR"/>
+        </w:rPr>
+        <w:t>etc</w:t>
+      </w:r>
+      <w:proofErr w:type="spellEnd"/>
+      <w:r>
+        <w:rPr>
+          <w:rFonts w:ascii="Times New Roman" w:eastAsia="Times New Roman" w:hAnsi="Times New Roman" w:cs="Times New Roman"/>
+          <w:sz w:val="24"/>
+          <w:szCs w:val="24"/>
+          <w:lang w:val="es-ES_tradnl" w:eastAsia="es-AR"/>
+        </w:rPr>
+        <w:t xml:space="preserve"> en contraposición al Snakes que es continuo y detecta muy bien los </w:t>
+      </w:r>
+      <w:proofErr w:type="spellStart"/>
+      <w:r>
+        <w:rPr>
+          <w:rFonts w:ascii="Times New Roman" w:eastAsia="Times New Roman" w:hAnsi="Times New Roman" w:cs="Times New Roman"/>
+          <w:sz w:val="24"/>
+          <w:szCs w:val="24"/>
+          <w:lang w:val="es-ES_tradnl" w:eastAsia="es-AR"/>
+        </w:rPr>
+        <w:t>bordes</w:t>
+      </w:r>
+      <w:proofErr w:type="gramStart"/>
+      <w:r>
+        <w:rPr>
+          <w:rFonts w:ascii="Times New Roman" w:eastAsia="Times New Roman" w:hAnsi="Times New Roman" w:cs="Times New Roman"/>
+          <w:sz w:val="24"/>
+          <w:szCs w:val="24"/>
+          <w:lang w:val="es-ES_tradnl" w:eastAsia="es-AR"/>
+        </w:rPr>
+        <w:t>..justificar</w:t>
+      </w:r>
+      <w:proofErr w:type="spellEnd"/>
+      <w:proofErr w:type="gramEnd"/>
+      <w:r>
+        <w:rPr>
+          <w:rFonts w:ascii="Times New Roman" w:eastAsia="Times New Roman" w:hAnsi="Times New Roman" w:cs="Times New Roman"/>
+          <w:sz w:val="24"/>
+          <w:szCs w:val="24"/>
+          <w:lang w:val="es-ES_tradnl" w:eastAsia="es-AR"/>
+        </w:rPr>
+        <w:t xml:space="preserve"> </w:t>
+      </w:r>
+      <w:proofErr w:type="spellStart"/>
+      <w:r>
+        <w:rPr>
+          <w:rFonts w:ascii="Times New Roman" w:eastAsia="Times New Roman" w:hAnsi="Times New Roman" w:cs="Times New Roman"/>
+          <w:sz w:val="24"/>
+          <w:szCs w:val="24"/>
+          <w:lang w:val="es-ES_tradnl" w:eastAsia="es-AR"/>
+        </w:rPr>
+        <w:t>por que</w:t>
+      </w:r>
+      <w:proofErr w:type="spellEnd"/>
+      <w:r>
+        <w:rPr>
+          <w:rFonts w:ascii="Times New Roman" w:eastAsia="Times New Roman" w:hAnsi="Times New Roman" w:cs="Times New Roman"/>
+          <w:sz w:val="24"/>
+          <w:szCs w:val="24"/>
+          <w:lang w:val="es-ES_tradnl" w:eastAsia="es-AR"/>
+        </w:rPr>
+        <w:t xml:space="preserve"> elegimos Snakes...</w:t>
+      </w:r>
+    </w:p>
+    <w:p>
+      <w:pPr>
+        <w:rPr>
+          <w:rFonts w:ascii="Times New Roman" w:eastAsia="Times New Roman" w:hAnsi="Times New Roman" w:cs="Times New Roman"/>
+          <w:sz w:val="24"/>
+          <w:szCs w:val="24"/>
+          <w:lang w:val="es-ES_tradnl" w:eastAsia="es-AR"/>
+        </w:rPr>
+      </w:pPr>
+      <w:proofErr w:type="spellStart"/>
+      <w:r>
+        <w:rPr>
+          <w:rFonts w:ascii="Times New Roman" w:eastAsia="Times New Roman" w:hAnsi="Times New Roman" w:cs="Times New Roman"/>
+          <w:sz w:val="24"/>
+          <w:szCs w:val="24"/>
+          <w:lang w:val="es-ES_tradnl" w:eastAsia="es-AR"/>
+        </w:rPr>
+        <w:lastRenderedPageBreak/>
+        <w:t>Aca</w:t>
+      </w:r>
+      <w:proofErr w:type="spellEnd"/>
+      <w:r>
+        <w:rPr>
+          <w:rFonts w:ascii="Times New Roman" w:eastAsia="Times New Roman" w:hAnsi="Times New Roman" w:cs="Times New Roman"/>
+          <w:sz w:val="24"/>
+          <w:szCs w:val="24"/>
+          <w:lang w:val="es-ES_tradnl" w:eastAsia="es-AR"/>
+        </w:rPr>
+        <w:t xml:space="preserve"> también hablar de </w:t>
+      </w:r>
+      <w:proofErr w:type="spellStart"/>
+      <w:r>
+        <w:rPr>
+          <w:rFonts w:ascii="Times New Roman" w:eastAsia="Times New Roman" w:hAnsi="Times New Roman" w:cs="Times New Roman"/>
+          <w:sz w:val="24"/>
+          <w:szCs w:val="24"/>
+          <w:lang w:val="es-ES_tradnl" w:eastAsia="es-AR"/>
+        </w:rPr>
+        <w:t>como</w:t>
+      </w:r>
+      <w:proofErr w:type="spellEnd"/>
+      <w:r>
+        <w:rPr>
+          <w:rFonts w:ascii="Times New Roman" w:eastAsia="Times New Roman" w:hAnsi="Times New Roman" w:cs="Times New Roman"/>
+          <w:sz w:val="24"/>
+          <w:szCs w:val="24"/>
+          <w:lang w:val="es-ES_tradnl" w:eastAsia="es-AR"/>
+        </w:rPr>
+        <w:t xml:space="preserve"> fuimos ajustando los parámetros para que queden bien en la mayoría de las imágenes…por ejemplo poner imágenes con parámetros que dan mal vs lo que termino quedando que da bien…además explicar que significa esos parámetros que es el dumping que es donde comienza a buscar el Snakes </w:t>
+      </w:r>
+      <w:proofErr w:type="spellStart"/>
+      <w:r>
+        <w:rPr>
+          <w:rFonts w:ascii="Times New Roman" w:eastAsia="Times New Roman" w:hAnsi="Times New Roman" w:cs="Times New Roman"/>
+          <w:sz w:val="24"/>
+          <w:szCs w:val="24"/>
+          <w:lang w:val="es-ES_tradnl" w:eastAsia="es-AR"/>
+        </w:rPr>
+        <w:t>etc</w:t>
+      </w:r>
+      <w:proofErr w:type="spellEnd"/>
+      <w:r>
+        <w:rPr>
+          <w:rFonts w:ascii="Times New Roman" w:eastAsia="Times New Roman" w:hAnsi="Times New Roman" w:cs="Times New Roman"/>
+          <w:sz w:val="24"/>
+          <w:szCs w:val="24"/>
+          <w:lang w:val="es-ES_tradnl" w:eastAsia="es-AR"/>
+        </w:rPr>
+        <w:t xml:space="preserve"> etc.</w:t>
+      </w:r>
+    </w:p>
+    <w:p>
+      <w:pPr>
+        <w:rPr>
+          <w:rFonts w:ascii="Times New Roman" w:eastAsia="Times New Roman" w:hAnsi="Times New Roman" w:cs="Times New Roman"/>
+          <w:sz w:val="24"/>
+          <w:szCs w:val="24"/>
+          <w:lang w:val="es-ES_tradnl" w:eastAsia="es-AR"/>
+        </w:rPr>
+      </w:pPr>
+    </w:p>
+    <w:p>
+      <w:pPr>
+        <w:rPr>
+          <w:rFonts w:ascii="Times New Roman" w:eastAsia="Times New Roman" w:hAnsi="Times New Roman" w:cs="Times New Roman"/>
+          <w:sz w:val="24"/>
+          <w:szCs w:val="24"/>
+          <w:lang w:val="es-ES_tradnl" w:eastAsia="es-AR"/>
+        </w:rPr>
+      </w:pPr>
+      <w:r>
+        <w:rPr>
+          <w:rFonts w:ascii="Times New Roman" w:eastAsia="Times New Roman" w:hAnsi="Times New Roman" w:cs="Times New Roman"/>
+          <w:sz w:val="24"/>
+          <w:szCs w:val="24"/>
+          <w:lang w:val="es-ES_tradnl" w:eastAsia="es-AR"/>
+        </w:rPr>
+        <w:t>Hay que decir que con los parámetros elegidos se utilizaron para las pruebas que se mostraran en los resultados.</w:t>
+      </w:r>
+    </w:p>
+    <w:p>
+      <w:pPr>
+        <w:rPr>
+          <w:rFonts w:ascii="Times New Roman" w:eastAsia="Times New Roman" w:hAnsi="Times New Roman" w:cs="Times New Roman"/>
+          <w:sz w:val="24"/>
+          <w:szCs w:val="24"/>
+          <w:lang w:val="es-ES_tradnl" w:eastAsia="es-AR"/>
+        </w:rPr>
+      </w:pPr>
     </w:p>
     <w:p>
       <w:pPr>
@@ -12915,39 +13523,663 @@
           <w:lang w:val="es-ES_tradnl" w:eastAsia="es-AR"/>
         </w:rPr>
       </w:pPr>
-      <w:bookmarkStart w:id="32" w:name="_Toc401760058"/>
+      <w:bookmarkStart w:id="30" w:name="_Toc401760058"/>
       <w:r>
         <w:rPr>
           <w:rFonts w:eastAsia="Times New Roman"/>
           <w:lang w:val="es-ES_tradnl" w:eastAsia="es-AR"/>
         </w:rPr>
+        <w:t>Medición</w:t>
+      </w:r>
+      <w:bookmarkEnd w:id="30"/>
+    </w:p>
+    <w:p>
+      <w:pPr>
+        <w:rPr>
+          <w:lang w:val="es-ES_tradnl" w:eastAsia="es-AR"/>
+        </w:rPr>
+      </w:pPr>
+      <w:r>
+        <w:rPr>
+          <w:lang w:val="es-ES_tradnl" w:eastAsia="es-AR"/>
+        </w:rPr>
+        <w:t>[ACA LO MISMO DEBE HABER UNA CORRESPONDENCIA ENTRE EL MARCO TEORICO Y LO QUE HICIMOS NOSOTROS, CORRELACION REFIRIENDONOS A SI HABLAS DE ALGO EN MARCO TEORICO DEBE ESTAR EN METODO PROPUESTO….POR EJEMPLO HABLAR DE QUE MEDIMO EN EL PUNTO MAS CERCANO HACIA ABAJO, COMO HACEMOS PARA MEDIR EN DIAGONAL ETC]</w:t>
+      </w:r>
+      <w:r>
+        <w:rPr>
+          <w:lang w:val="es-ES_tradnl" w:eastAsia="es-AR"/>
+        </w:rPr>
+        <w:t xml:space="preserve"> </w:t>
+      </w:r>
+    </w:p>
+    <w:p>
+      <w:pPr>
+        <w:rPr>
+          <w:lang w:val="es-ES_tradnl" w:eastAsia="es-AR"/>
+        </w:rPr>
+      </w:pPr>
+      <w:r>
+        <w:rPr>
+          <w:lang w:val="es-ES_tradnl" w:eastAsia="es-AR"/>
+        </w:rPr>
+        <w:t>Con respecto a la medición se consideraron las siguientes alternativas:</w:t>
+      </w:r>
+    </w:p>
+    <w:p>
+      <w:pPr>
+        <w:rPr>
+          <w:lang w:val="es-ES_tradnl" w:eastAsia="es-AR"/>
+        </w:rPr>
+      </w:pPr>
+      <w:r>
+        <w:rPr>
+          <w:lang w:val="es-ES_tradnl" w:eastAsia="es-AR"/>
+        </w:rPr>
+        <w:t>1 Localizar un pixel (</w:t>
+      </w:r>
+      <w:proofErr w:type="spellStart"/>
+      <w:r>
+        <w:rPr>
+          <w:lang w:val="es-ES_tradnl" w:eastAsia="es-AR"/>
+        </w:rPr>
+        <w:t>x</w:t>
+      </w:r>
+      <w:proofErr w:type="gramStart"/>
+      <w:r>
+        <w:rPr>
+          <w:lang w:val="es-ES_tradnl" w:eastAsia="es-AR"/>
+        </w:rPr>
+        <w:t>,y</w:t>
+      </w:r>
+      <w:proofErr w:type="spellEnd"/>
+      <w:proofErr w:type="gramEnd"/>
+      <w:r>
+        <w:rPr>
+          <w:lang w:val="es-ES_tradnl" w:eastAsia="es-AR"/>
+        </w:rPr>
+        <w:t>) de la parte superior, y avanzar hacia abajo perpendicular a la vertical de la imagen hasta encontrarse con el Snakes inferior. Es simple de implementar pero no es preciso debido a que no considera la curvatura de las paredes de la carótida. Esto llevo a considerar una segunda versión que considera la diagonal</w:t>
+      </w:r>
+    </w:p>
+    <w:p>
+      <w:pPr>
+        <w:rPr>
+          <w:lang w:val="es-ES_tradnl" w:eastAsia="es-AR"/>
+        </w:rPr>
+      </w:pPr>
+      <w:r>
+        <w:rPr>
+          <w:lang w:val="es-ES_tradnl" w:eastAsia="es-AR"/>
+        </w:rPr>
+        <w:t xml:space="preserve">2 hacer un dibujo exagerado para justificar esta medición por diagonal. Se calcula la pendiente con un vecindario (5 puntos en nuestro caso creo) y la perpendicular de la misma. </w:t>
+      </w:r>
+      <w:proofErr w:type="spellStart"/>
+      <w:r>
+        <w:rPr>
+          <w:lang w:val="es-ES_tradnl" w:eastAsia="es-AR"/>
+        </w:rPr>
+        <w:t>Asi</w:t>
+      </w:r>
+      <w:proofErr w:type="spellEnd"/>
+      <w:r>
+        <w:rPr>
+          <w:lang w:val="es-ES_tradnl" w:eastAsia="es-AR"/>
+        </w:rPr>
+        <w:t xml:space="preserve"> se avanza sobre la perpendicular hasta encontrarse con el Snakes inferior. </w:t>
+      </w:r>
+    </w:p>
+    <w:p>
+      <w:pPr>
+        <w:rPr>
+          <w:lang w:val="es-ES_tradnl" w:eastAsia="es-AR"/>
+        </w:rPr>
+      </w:pPr>
+      <w:r>
+        <w:rPr>
+          <w:lang w:val="es-ES_tradnl" w:eastAsia="es-AR"/>
+        </w:rPr>
+        <w:t>Si podemos…hacer una comparación entre los dos métodos.</w:t>
+      </w:r>
+    </w:p>
+    <w:p>
+      <w:pPr>
+        <w:rPr>
+          <w:lang w:val="es-ES_tradnl" w:eastAsia="es-AR"/>
+        </w:rPr>
+      </w:pPr>
+      <w:r>
+        <w:rPr>
+          <w:lang w:val="es-ES_tradnl" w:eastAsia="es-AR"/>
+        </w:rPr>
+        <w:t xml:space="preserve">Finalmente hablar que la herramienta permite medir de dos maneras, una por ROI y sino por todo el Snakes que es la opción por defecto. </w:t>
+      </w:r>
+    </w:p>
+    <w:p>
+      <w:pPr>
+        <w:rPr>
+          <w:lang w:val="es-ES_tradnl" w:eastAsia="es-AR"/>
+        </w:rPr>
+      </w:pPr>
+      <w:r>
+        <w:rPr>
+          <w:lang w:val="es-ES_tradnl" w:eastAsia="es-AR"/>
+        </w:rPr>
+        <w:t xml:space="preserve">Hablar que obtenemos </w:t>
+      </w:r>
+      <w:proofErr w:type="spellStart"/>
+      <w:r>
+        <w:rPr>
+          <w:lang w:val="es-ES_tradnl" w:eastAsia="es-AR"/>
+        </w:rPr>
+        <w:t>pormedio</w:t>
+      </w:r>
+      <w:proofErr w:type="spellEnd"/>
+      <w:r>
+        <w:rPr>
+          <w:lang w:val="es-ES_tradnl" w:eastAsia="es-AR"/>
+        </w:rPr>
+        <w:t xml:space="preserve"> </w:t>
+      </w:r>
+      <w:proofErr w:type="spellStart"/>
+      <w:r>
+        <w:rPr>
+          <w:lang w:val="es-ES_tradnl" w:eastAsia="es-AR"/>
+        </w:rPr>
+        <w:t>max</w:t>
+      </w:r>
+      <w:proofErr w:type="spellEnd"/>
+      <w:r>
+        <w:rPr>
+          <w:lang w:val="es-ES_tradnl" w:eastAsia="es-AR"/>
+        </w:rPr>
+        <w:t xml:space="preserve"> min y desviación…siendo el primero y el ultimo los </w:t>
+      </w:r>
+      <w:proofErr w:type="spellStart"/>
+      <w:r>
+        <w:rPr>
+          <w:lang w:val="es-ES_tradnl" w:eastAsia="es-AR"/>
+        </w:rPr>
+        <w:t>mas</w:t>
+      </w:r>
+      <w:proofErr w:type="spellEnd"/>
+      <w:r>
+        <w:rPr>
+          <w:lang w:val="es-ES_tradnl" w:eastAsia="es-AR"/>
+        </w:rPr>
+        <w:t xml:space="preserve"> </w:t>
+      </w:r>
+      <w:proofErr w:type="spellStart"/>
+      <w:r>
+        <w:rPr>
+          <w:lang w:val="es-ES_tradnl" w:eastAsia="es-AR"/>
+        </w:rPr>
+        <w:t>importantes</w:t>
+      </w:r>
+      <w:proofErr w:type="gramStart"/>
+      <w:r>
+        <w:rPr>
+          <w:lang w:val="es-ES_tradnl" w:eastAsia="es-AR"/>
+        </w:rPr>
+        <w:t>..ya</w:t>
+      </w:r>
+      <w:proofErr w:type="spellEnd"/>
+      <w:proofErr w:type="gramEnd"/>
+      <w:r>
+        <w:rPr>
+          <w:lang w:val="es-ES_tradnl" w:eastAsia="es-AR"/>
+        </w:rPr>
+        <w:t xml:space="preserve"> que si hay una desviación grande esto implica que el Snakes no </w:t>
+      </w:r>
+      <w:proofErr w:type="spellStart"/>
+      <w:r>
+        <w:rPr>
+          <w:lang w:val="es-ES_tradnl" w:eastAsia="es-AR"/>
+        </w:rPr>
+        <w:t>funciono</w:t>
+      </w:r>
+      <w:proofErr w:type="spellEnd"/>
+      <w:r>
+        <w:rPr>
+          <w:lang w:val="es-ES_tradnl" w:eastAsia="es-AR"/>
+        </w:rPr>
+        <w:t xml:space="preserve"> bien o la región elegida no es buena.</w:t>
+      </w:r>
+    </w:p>
+    <w:p>
+      <w:pPr>
+        <w:pStyle w:val="Heading1"/>
+        <w:rPr>
+          <w:lang w:val="es-ES_tradnl" w:eastAsia="es-AR"/>
+        </w:rPr>
+      </w:pPr>
+      <w:r>
+        <w:rPr>
+          <w:lang w:val="es-ES_tradnl" w:eastAsia="es-AR"/>
+        </w:rPr>
+        <w:t>Capítulo 5. Herramienta</w:t>
+      </w:r>
+    </w:p>
+    <w:p>
+      <w:pPr>
+        <w:pStyle w:val="Heading2"/>
+        <w:rPr>
+          <w:lang w:val="es-ES_tradnl" w:eastAsia="es-AR"/>
+        </w:rPr>
+      </w:pPr>
+      <w:r>
+        <w:rPr>
+          <w:lang w:val="es-ES_tradnl" w:eastAsia="es-AR"/>
+        </w:rPr>
+        <w:t>5.1 Desarrollo de la herramienta</w:t>
+      </w:r>
+    </w:p>
+    <w:p>
+      <w:pPr>
+        <w:rPr>
+          <w:lang w:val="es-ES_tradnl" w:eastAsia="es-AR"/>
+        </w:rPr>
+      </w:pPr>
+      <w:r>
+        <w:rPr>
+          <w:lang w:val="es-ES_tradnl" w:eastAsia="es-AR"/>
+        </w:rPr>
+        <w:t xml:space="preserve">Desarrollo desde cero vs desde </w:t>
+      </w:r>
+      <w:proofErr w:type="spellStart"/>
+      <w:r>
+        <w:rPr>
+          <w:lang w:val="es-ES_tradnl" w:eastAsia="es-AR"/>
+        </w:rPr>
+        <w:t>framework</w:t>
+      </w:r>
+      <w:proofErr w:type="spellEnd"/>
+      <w:r>
+        <w:rPr>
+          <w:lang w:val="es-ES_tradnl" w:eastAsia="es-AR"/>
+        </w:rPr>
+        <w:t xml:space="preserve"> como </w:t>
+      </w:r>
+      <w:proofErr w:type="spellStart"/>
+      <w:r>
+        <w:rPr>
+          <w:lang w:val="es-ES_tradnl" w:eastAsia="es-AR"/>
+        </w:rPr>
+        <w:t>ImageJ</w:t>
+      </w:r>
+      <w:proofErr w:type="spellEnd"/>
+      <w:proofErr w:type="gramStart"/>
+      <w:r>
+        <w:rPr>
+          <w:lang w:val="es-ES_tradnl" w:eastAsia="es-AR"/>
+        </w:rPr>
+        <w:t>..desde</w:t>
+      </w:r>
+      <w:proofErr w:type="gramEnd"/>
+      <w:r>
+        <w:rPr>
+          <w:lang w:val="es-ES_tradnl" w:eastAsia="es-AR"/>
+        </w:rPr>
+        <w:t xml:space="preserve"> cero se </w:t>
+      </w:r>
+      <w:proofErr w:type="spellStart"/>
+      <w:r>
+        <w:rPr>
+          <w:lang w:val="es-ES_tradnl" w:eastAsia="es-AR"/>
+        </w:rPr>
+        <w:t>descarto</w:t>
+      </w:r>
+      <w:proofErr w:type="spellEnd"/>
+      <w:r>
+        <w:rPr>
+          <w:lang w:val="es-ES_tradnl" w:eastAsia="es-AR"/>
+        </w:rPr>
+        <w:t xml:space="preserve"> por los tiempos de desarrollo…se </w:t>
+      </w:r>
+      <w:proofErr w:type="spellStart"/>
+      <w:r>
+        <w:rPr>
+          <w:lang w:val="es-ES_tradnl" w:eastAsia="es-AR"/>
+        </w:rPr>
+        <w:t>opto</w:t>
+      </w:r>
+      <w:proofErr w:type="spellEnd"/>
+      <w:r>
+        <w:rPr>
+          <w:lang w:val="es-ES_tradnl" w:eastAsia="es-AR"/>
+        </w:rPr>
+        <w:t xml:space="preserve"> por 2 que también tiene dos posibilidades: un </w:t>
+      </w:r>
+      <w:proofErr w:type="spellStart"/>
+      <w:r>
+        <w:rPr>
+          <w:lang w:val="es-ES_tradnl" w:eastAsia="es-AR"/>
+        </w:rPr>
+        <w:t>plugin</w:t>
+      </w:r>
+      <w:proofErr w:type="spellEnd"/>
+      <w:r>
+        <w:rPr>
+          <w:lang w:val="es-ES_tradnl" w:eastAsia="es-AR"/>
+        </w:rPr>
+        <w:t xml:space="preserve"> para </w:t>
+      </w:r>
+      <w:proofErr w:type="spellStart"/>
+      <w:r>
+        <w:rPr>
+          <w:lang w:val="es-ES_tradnl" w:eastAsia="es-AR"/>
+        </w:rPr>
+        <w:t>imageJ</w:t>
+      </w:r>
+      <w:proofErr w:type="spellEnd"/>
+      <w:r>
+        <w:rPr>
+          <w:lang w:val="es-ES_tradnl" w:eastAsia="es-AR"/>
+        </w:rPr>
+        <w:t xml:space="preserve"> (decir que es una </w:t>
+      </w:r>
+      <w:proofErr w:type="spellStart"/>
+      <w:r>
+        <w:rPr>
+          <w:lang w:val="es-ES_tradnl" w:eastAsia="es-AR"/>
+        </w:rPr>
+        <w:t>herramientaza</w:t>
+      </w:r>
+      <w:proofErr w:type="spellEnd"/>
+      <w:r>
+        <w:rPr>
+          <w:lang w:val="es-ES_tradnl" w:eastAsia="es-AR"/>
+        </w:rPr>
+        <w:t xml:space="preserve">, que es un </w:t>
+      </w:r>
+      <w:proofErr w:type="spellStart"/>
+      <w:r>
+        <w:rPr>
+          <w:lang w:val="es-ES_tradnl" w:eastAsia="es-AR"/>
+        </w:rPr>
+        <w:t>standard</w:t>
+      </w:r>
+      <w:proofErr w:type="spellEnd"/>
+      <w:r>
+        <w:rPr>
+          <w:lang w:val="es-ES_tradnl" w:eastAsia="es-AR"/>
+        </w:rPr>
+        <w:t xml:space="preserve"> código abierto, poner en marco </w:t>
+      </w:r>
+      <w:proofErr w:type="spellStart"/>
+      <w:r>
+        <w:rPr>
+          <w:lang w:val="es-ES_tradnl" w:eastAsia="es-AR"/>
+        </w:rPr>
+        <w:t>teorico</w:t>
+      </w:r>
+      <w:proofErr w:type="spellEnd"/>
+      <w:r>
+        <w:rPr>
+          <w:lang w:val="es-ES_tradnl" w:eastAsia="es-AR"/>
+        </w:rPr>
+        <w:t xml:space="preserve"> si es mucho) /….la </w:t>
+      </w:r>
+      <w:r>
+        <w:rPr>
+          <w:lang w:val="es-ES_tradnl" w:eastAsia="es-AR"/>
+        </w:rPr>
         <w:lastRenderedPageBreak/>
-        <w:t>Medición</w:t>
+        <w:t xml:space="preserve">segunda opción hacer una aplicación </w:t>
+      </w:r>
+      <w:proofErr w:type="spellStart"/>
+      <w:r>
+        <w:rPr>
+          <w:lang w:val="es-ES_tradnl" w:eastAsia="es-AR"/>
+        </w:rPr>
+        <w:t>standalone</w:t>
+      </w:r>
+      <w:proofErr w:type="spellEnd"/>
+      <w:r>
+        <w:rPr>
+          <w:lang w:val="es-ES_tradnl" w:eastAsia="es-AR"/>
+        </w:rPr>
+        <w:t xml:space="preserve"> basada en el </w:t>
+      </w:r>
+      <w:proofErr w:type="spellStart"/>
+      <w:r>
+        <w:rPr>
+          <w:lang w:val="es-ES_tradnl" w:eastAsia="es-AR"/>
+        </w:rPr>
+        <w:t>framework</w:t>
+      </w:r>
+      <w:proofErr w:type="spellEnd"/>
+      <w:r>
+        <w:rPr>
+          <w:lang w:val="es-ES_tradnl" w:eastAsia="es-AR"/>
+        </w:rPr>
+        <w:t xml:space="preserve"> del </w:t>
+      </w:r>
+      <w:proofErr w:type="spellStart"/>
+      <w:r>
+        <w:rPr>
+          <w:lang w:val="es-ES_tradnl" w:eastAsia="es-AR"/>
+        </w:rPr>
+        <w:t>ImageJ</w:t>
+      </w:r>
+      <w:proofErr w:type="spellEnd"/>
+      <w:r>
+        <w:rPr>
+          <w:lang w:val="es-ES_tradnl" w:eastAsia="es-AR"/>
+        </w:rPr>
+        <w:t xml:space="preserve"> que fue la </w:t>
+      </w:r>
+      <w:proofErr w:type="spellStart"/>
+      <w:r>
+        <w:rPr>
+          <w:lang w:val="es-ES_tradnl" w:eastAsia="es-AR"/>
+        </w:rPr>
+        <w:t>oopcion</w:t>
+      </w:r>
+      <w:proofErr w:type="spellEnd"/>
+      <w:r>
+        <w:rPr>
+          <w:lang w:val="es-ES_tradnl" w:eastAsia="es-AR"/>
+        </w:rPr>
+        <w:t xml:space="preserve"> que se </w:t>
+      </w:r>
+      <w:proofErr w:type="spellStart"/>
+      <w:r>
+        <w:rPr>
+          <w:lang w:val="es-ES_tradnl" w:eastAsia="es-AR"/>
+        </w:rPr>
+        <w:t>eligio</w:t>
+      </w:r>
+      <w:proofErr w:type="spellEnd"/>
+      <w:r>
+        <w:rPr>
+          <w:lang w:val="es-ES_tradnl" w:eastAsia="es-AR"/>
+        </w:rPr>
+        <w:t xml:space="preserve"> en este trabajo. </w:t>
+      </w:r>
+    </w:p>
+    <w:p>
+      <w:pPr>
+        <w:pStyle w:val="Heading2"/>
+        <w:rPr>
+          <w:lang w:val="es-ES_tradnl" w:eastAsia="es-AR"/>
+        </w:rPr>
+      </w:pPr>
+      <w:r>
+        <w:rPr>
+          <w:lang w:val="es-ES_tradnl" w:eastAsia="es-AR"/>
+        </w:rPr>
+        <w:t>5.2 Usabilidad de la herramienta</w:t>
+      </w:r>
+    </w:p>
+    <w:p>
+      <w:pPr>
+        <w:rPr>
+          <w:lang w:val="es-ES_tradnl" w:eastAsia="es-AR"/>
+        </w:rPr>
+      </w:pPr>
+      <w:proofErr w:type="spellStart"/>
+      <w:r>
+        <w:rPr>
+          <w:lang w:val="es-ES_tradnl" w:eastAsia="es-AR"/>
+        </w:rPr>
+        <w:t>Print</w:t>
+      </w:r>
+      <w:proofErr w:type="spellEnd"/>
+      <w:r>
+        <w:rPr>
+          <w:lang w:val="es-ES_tradnl" w:eastAsia="es-AR"/>
+        </w:rPr>
+        <w:t xml:space="preserve"> </w:t>
+      </w:r>
+      <w:proofErr w:type="spellStart"/>
+      <w:r>
+        <w:rPr>
+          <w:lang w:val="es-ES_tradnl" w:eastAsia="es-AR"/>
+        </w:rPr>
+        <w:t>screens</w:t>
+      </w:r>
+      <w:proofErr w:type="spellEnd"/>
+      <w:r>
+        <w:rPr>
+          <w:lang w:val="es-ES_tradnl" w:eastAsia="es-AR"/>
+        </w:rPr>
+        <w:t xml:space="preserve"> de </w:t>
+      </w:r>
+      <w:proofErr w:type="spellStart"/>
+      <w:r>
+        <w:rPr>
+          <w:lang w:val="es-ES_tradnl" w:eastAsia="es-AR"/>
+        </w:rPr>
+        <w:t>como</w:t>
+      </w:r>
+      <w:proofErr w:type="spellEnd"/>
+      <w:r>
+        <w:rPr>
+          <w:lang w:val="es-ES_tradnl" w:eastAsia="es-AR"/>
+        </w:rPr>
+        <w:t xml:space="preserve"> se usa la herramienta. Modo experto modo instalación </w:t>
+      </w:r>
+      <w:proofErr w:type="spellStart"/>
+      <w:r>
+        <w:rPr>
+          <w:lang w:val="es-ES_tradnl" w:eastAsia="es-AR"/>
+        </w:rPr>
+        <w:t>etc</w:t>
+      </w:r>
+      <w:proofErr w:type="spellEnd"/>
+      <w:r>
+        <w:rPr>
+          <w:lang w:val="es-ES_tradnl" w:eastAsia="es-AR"/>
+        </w:rPr>
+        <w:t xml:space="preserve"> </w:t>
+      </w:r>
+      <w:proofErr w:type="spellStart"/>
+      <w:r>
+        <w:rPr>
+          <w:lang w:val="es-ES_tradnl" w:eastAsia="es-AR"/>
+        </w:rPr>
+        <w:t>etc</w:t>
+      </w:r>
+      <w:proofErr w:type="spellEnd"/>
+    </w:p>
+    <w:p>
+      <w:pPr>
+        <w:pStyle w:val="Heading1"/>
+        <w:rPr>
+          <w:lang w:val="es-ES_tradnl" w:eastAsia="es-AR"/>
+        </w:rPr>
+      </w:pPr>
+      <w:r>
+        <w:rPr>
+          <w:lang w:val="es-ES_tradnl" w:eastAsia="es-AR"/>
+        </w:rPr>
+        <w:t>Capítulo 6</w:t>
+      </w:r>
+      <w:r>
+        <w:rPr>
+          <w:lang w:val="es-ES_tradnl" w:eastAsia="es-AR"/>
+        </w:rPr>
+        <w:t>. Resultados de la herramienta</w:t>
+      </w:r>
+    </w:p>
+    <w:p>
+      <w:pPr>
+        <w:rPr>
+          <w:lang w:val="es-ES_tradnl" w:eastAsia="es-AR"/>
+        </w:rPr>
+      </w:pPr>
+      <w:r>
+        <w:rPr>
+          <w:lang w:val="es-ES_tradnl" w:eastAsia="es-AR"/>
+        </w:rPr>
+        <w:tab/>
+        <w:t xml:space="preserve">Se eligieron 10 imágenes basadas </w:t>
+      </w:r>
+      <w:proofErr w:type="spellStart"/>
+      <w:r>
+        <w:rPr>
+          <w:lang w:val="es-ES_tradnl" w:eastAsia="es-AR"/>
+        </w:rPr>
+        <w:t>e</w:t>
+      </w:r>
+      <w:proofErr w:type="spellEnd"/>
+      <w:r>
+        <w:rPr>
+          <w:lang w:val="es-ES_tradnl" w:eastAsia="es-AR"/>
+        </w:rPr>
+        <w:t xml:space="preserve"> el criterio del </w:t>
+      </w:r>
+      <w:proofErr w:type="gramStart"/>
+      <w:r>
+        <w:rPr>
+          <w:lang w:val="es-ES_tradnl" w:eastAsia="es-AR"/>
+        </w:rPr>
+        <w:t>profesional …</w:t>
+      </w:r>
+      <w:bookmarkStart w:id="31" w:name="_GoBack"/>
+      <w:bookmarkEnd w:id="31"/>
+      <w:proofErr w:type="gramEnd"/>
+    </w:p>
+    <w:p>
+      <w:pPr>
+        <w:pStyle w:val="Heading1"/>
+        <w:rPr>
+          <w:lang w:val="es-ES_tradnl" w:eastAsia="es-AR"/>
+        </w:rPr>
+      </w:pPr>
+      <w:r>
+        <w:rPr>
+          <w:lang w:val="es-ES_tradnl" w:eastAsia="es-AR"/>
+        </w:rPr>
+        <w:t>Capítulo 7</w:t>
+      </w:r>
+      <w:r>
+        <w:rPr>
+          <w:lang w:val="es-ES_tradnl" w:eastAsia="es-AR"/>
+        </w:rPr>
+        <w:t xml:space="preserve">. </w:t>
+      </w:r>
+      <w:r>
+        <w:rPr>
+          <w:lang w:val="es-ES_tradnl" w:eastAsia="es-AR"/>
+        </w:rPr>
+        <w:t>Conclusiones y trabajo futuro</w:t>
+      </w:r>
+    </w:p>
+    <w:p>
+      <w:pPr>
+        <w:pStyle w:val="Heading1"/>
+        <w:rPr>
+          <w:lang w:val="es-ES_tradnl" w:eastAsia="es-AR"/>
+        </w:rPr>
+      </w:pPr>
+      <w:bookmarkStart w:id="32" w:name="_Toc401760059"/>
+      <w:r>
+        <w:rPr>
+          <w:lang w:val="es-ES_tradnl" w:eastAsia="es-AR"/>
+        </w:rPr>
+        <w:t>Bibliografía</w:t>
       </w:r>
       <w:bookmarkEnd w:id="32"/>
-    </w:p>
-    <w:p>
-      <w:pPr>
-        <w:rPr>
-          <w:lang w:val="es-ES_tradnl" w:eastAsia="es-AR"/>
-        </w:rPr>
-      </w:pPr>
-    </w:p>
-    <w:p>
-      <w:pPr>
-        <w:pStyle w:val="Heading1"/>
-        <w:rPr>
-          <w:lang w:val="es-ES_tradnl" w:eastAsia="es-AR"/>
-        </w:rPr>
-      </w:pPr>
-      <w:bookmarkStart w:id="33" w:name="_Toc401760059"/>
-      <w:r>
-        <w:rPr>
-          <w:lang w:val="es-ES_tradnl" w:eastAsia="es-AR"/>
-        </w:rPr>
-        <w:t>5. Bibliografía</w:t>
-      </w:r>
-      <w:bookmarkEnd w:id="33"/>
     </w:p>
     <w:p>
       <w:pPr>
@@ -13549,6 +14781,7 @@
         <w:rPr>
           <w:lang w:val="en-US" w:eastAsia="es-AR"/>
         </w:rPr>
+        <w:lastRenderedPageBreak/>
         <w:t xml:space="preserve">[8] </w:t>
       </w:r>
       <w:proofErr w:type="spellStart"/>
@@ -13643,9 +14876,8 @@
           <w:lang w:val="es-ES_tradnl" w:eastAsia="es-AR"/>
         </w:rPr>
       </w:pPr>
-      <w:bookmarkStart w:id="34" w:name="_Toc401760060"/>
-      <w:r>
-        <w:lastRenderedPageBreak/>
+      <w:bookmarkStart w:id="33" w:name="_Toc401760060"/>
+      <w:r>
         <w:t>Apéndice</w:t>
       </w:r>
       <w:r>
@@ -13654,23 +14886,23 @@
         </w:rPr>
         <w:t xml:space="preserve"> A</w:t>
       </w:r>
+      <w:bookmarkEnd w:id="33"/>
+    </w:p>
+    <w:p>
+      <w:pPr>
+        <w:pStyle w:val="Heading2"/>
+        <w:rPr>
+          <w:lang w:val="es-ES_tradnl" w:eastAsia="es-AR"/>
+        </w:rPr>
+      </w:pPr>
+      <w:bookmarkStart w:id="34" w:name="_Toc401760061"/>
+      <w:r>
+        <w:rPr>
+          <w:lang w:val="es-ES_tradnl" w:eastAsia="es-AR"/>
+        </w:rPr>
+        <w:t>Detección de bordes</w:t>
+      </w:r>
       <w:bookmarkEnd w:id="34"/>
-    </w:p>
-    <w:p>
-      <w:pPr>
-        <w:pStyle w:val="Heading2"/>
-        <w:rPr>
-          <w:lang w:val="es-ES_tradnl" w:eastAsia="es-AR"/>
-        </w:rPr>
-      </w:pPr>
-      <w:bookmarkStart w:id="35" w:name="_Toc401760061"/>
-      <w:r>
-        <w:rPr>
-          <w:lang w:val="es-ES_tradnl" w:eastAsia="es-AR"/>
-        </w:rPr>
-        <w:t>Detección de bordes</w:t>
-      </w:r>
-      <w:bookmarkEnd w:id="35"/>
     </w:p>
     <w:p>
       <w:pPr>
@@ -13817,6 +15049,7 @@
           <w:szCs w:val="24"/>
           <w:lang w:val="en-US" w:eastAsia="en-US"/>
         </w:rPr>
+        <w:lastRenderedPageBreak/>
         <w:drawing>
           <wp:inline distT="0" distB="0" distL="0" distR="0" wp14:anchorId="3EDFE627" wp14:editId="2E8D3E96">
             <wp:extent cx="2305050" cy="1612900"/>
@@ -13951,7 +15184,6 @@
           <w:color w:val="404040" w:themeColor="text1" w:themeTint="BF"/>
           <w:lang w:val="es-ES_tradnl" w:eastAsia="es-AR"/>
         </w:rPr>
-        <w:lastRenderedPageBreak/>
         <w:t>Borde rampa:</w:t>
       </w:r>
       <w:r>
@@ -14212,6 +15444,7 @@
         <w:rPr>
           <w:lang w:val="es-ES_tradnl" w:eastAsia="es-AR"/>
         </w:rPr>
+        <w:lastRenderedPageBreak/>
         <w:t>Ecuación 1- Gradiente de una imagen en un punto p(</w:t>
       </w:r>
       <w:proofErr w:type="spellStart"/>
@@ -14456,7 +15689,6 @@
           <w:szCs w:val="24"/>
           <w:lang w:val="en-US" w:eastAsia="en-US"/>
         </w:rPr>
-        <w:lastRenderedPageBreak/>
         <w:drawing>
           <wp:inline distT="0" distB="0" distL="0" distR="0" wp14:anchorId="31738B6B" wp14:editId="38B845EA">
             <wp:extent cx="4381500" cy="3835400"/>
@@ -14630,7 +15862,16 @@
           <w:color w:val="404040" w:themeColor="text1" w:themeTint="BF"/>
           <w:lang w:val="es-ES_tradnl" w:eastAsia="es-AR"/>
         </w:rPr>
-        <w:t>El valor de la magnitud de la primera derivada nos sirve para detectar la presencia de bordes, mientras que el signo de la segunda derivada nos indica si el píxel pertenece a la zona clara o la zona oscura. Además, la segunda derivada presenta siempre un cruce por cero en el punto medio de la transición, haciendo que sea muy útil para detectar bordes en una imagen.</w:t>
+        <w:t xml:space="preserve">El valor de la magnitud de la primera derivada nos sirve para detectar la presencia de bordes, mientras que el signo de la segunda derivada nos indica si el píxel pertenece a la zona clara </w:t>
+      </w:r>
+      <w:r>
+        <w:rPr>
+          <w:rFonts w:eastAsia="Times New Roman" w:cs="Arial"/>
+          <w:color w:val="404040" w:themeColor="text1" w:themeTint="BF"/>
+          <w:lang w:val="es-ES_tradnl" w:eastAsia="es-AR"/>
+        </w:rPr>
+        <w:lastRenderedPageBreak/>
+        <w:t>o la zona oscura. Además, la segunda derivada presenta siempre un cruce por cero en el punto medio de la transición, haciendo que sea muy útil para detectar bordes en una imagen.</w:t>
       </w:r>
     </w:p>
     <w:p>
@@ -14780,7 +16021,6 @@
           <w:color w:val="404040" w:themeColor="text1" w:themeTint="BF"/>
           <w:lang w:val="es-ES_tradnl" w:eastAsia="es-AR"/>
         </w:rPr>
-        <w:lastRenderedPageBreak/>
         <w:t xml:space="preserve">A continuación </w:t>
       </w:r>
       <w:r>
@@ -14904,7 +16144,7 @@
           <w:lang w:val="es-ES_tradnl" w:eastAsia="es-AR"/>
         </w:rPr>
       </w:pPr>
-      <w:bookmarkStart w:id="36" w:name="_Toc401760062"/>
+      <w:bookmarkStart w:id="35" w:name="_Toc401760062"/>
       <w:r>
         <w:rPr>
           <w:rFonts w:eastAsia="Times New Roman"/>
@@ -14912,7 +16152,7 @@
         </w:rPr>
         <w:t>Operador de Sobel</w:t>
       </w:r>
-      <w:bookmarkEnd w:id="36"/>
+      <w:bookmarkEnd w:id="35"/>
     </w:p>
     <w:p>
       <w:pPr>
@@ -15072,6 +16312,7 @@
           <w:color w:val="404040" w:themeColor="text1" w:themeTint="BF"/>
           <w:lang w:val="en-US" w:eastAsia="en-US"/>
         </w:rPr>
+        <w:lastRenderedPageBreak/>
         <w:drawing>
           <wp:inline distT="0" distB="0" distL="0" distR="0" wp14:anchorId="478718EE" wp14:editId="24D43063">
             <wp:extent cx="2394984" cy="1797626"/>
@@ -15242,16 +16483,7 @@
           <w:color w:val="404040" w:themeColor="text1" w:themeTint="BF"/>
           <w:lang w:val="es-ES_tradnl" w:eastAsia="es-AR"/>
         </w:rPr>
-        <w:t xml:space="preserve">Como principales ventajas de este detector, se puede resaltar la buena respuesta en cuanto a la detección de bordes horizontales y verticales, y la capacidad de proporcionar un leve suavizado además del efecto de derivación. Como contraparte, no tiene una buena respuesta cuando existen </w:t>
-      </w:r>
-      <w:r>
-        <w:rPr>
-          <w:rFonts w:eastAsia="Times New Roman" w:cs="Arial"/>
-          <w:color w:val="404040" w:themeColor="text1" w:themeTint="BF"/>
-          <w:lang w:val="es-ES_tradnl" w:eastAsia="es-AR"/>
-        </w:rPr>
-        <w:lastRenderedPageBreak/>
-        <w:t>muchos bordes diagonales, el tiempo de cálculo es lento, y no brinda información acerca de la orientación del borde.</w:t>
+        <w:t>Como principales ventajas de este detector, se puede resaltar la buena respuesta en cuanto a la detección de bordes horizontales y verticales, y la capacidad de proporcionar un leve suavizado además del efecto de derivación. Como contraparte, no tiene una buena respuesta cuando existen muchos bordes diagonales, el tiempo de cálculo es lento, y no brinda información acerca de la orientación del borde.</w:t>
       </w:r>
     </w:p>
     <w:p>
@@ -15262,7 +16494,7 @@
           <w:lang w:val="es-ES_tradnl" w:eastAsia="es-AR"/>
         </w:rPr>
       </w:pPr>
-      <w:bookmarkStart w:id="37" w:name="_Toc401760063"/>
+      <w:bookmarkStart w:id="36" w:name="_Toc401760063"/>
       <w:r>
         <w:rPr>
           <w:rFonts w:eastAsia="Times New Roman"/>
@@ -15270,7 +16502,7 @@
         </w:rPr>
         <w:t>Operador de Prewitt</w:t>
       </w:r>
-      <w:bookmarkEnd w:id="37"/>
+      <w:bookmarkEnd w:id="36"/>
     </w:p>
     <w:p>
       <w:pPr>
@@ -15576,9 +16808,10 @@
           <w:szCs w:val="24"/>
           <w:lang w:val="es-ES_tradnl" w:eastAsia="es-AR"/>
         </w:rPr>
+        <w:lastRenderedPageBreak/>
         <w:br/>
       </w:r>
-      <w:bookmarkStart w:id="38" w:name="_Toc401760064"/>
+      <w:bookmarkStart w:id="37" w:name="_Toc401760064"/>
       <w:r>
         <w:rPr>
           <w:rFonts w:eastAsia="Times New Roman"/>
@@ -15586,7 +16819,7 @@
         </w:rPr>
         <w:t>Contornos Activos (Snake)</w:t>
       </w:r>
-      <w:bookmarkEnd w:id="38"/>
+      <w:bookmarkEnd w:id="37"/>
     </w:p>
     <w:p>
       <w:pPr>
@@ -15742,7 +16975,6 @@
           <w:color w:val="404040" w:themeColor="text1" w:themeTint="BF"/>
           <w:lang w:val="es-ES_tradnl" w:eastAsia="es-AR"/>
         </w:rPr>
-        <w:lastRenderedPageBreak/>
         <w:t xml:space="preserve">Por su gran robustez y eficiencia, los modelos deformables parecen aplicables a la totalidad de los casos, sin embargo, presentan grandes limitaciones en imágenes donde la forma de los contornos de los objetos de interés </w:t>
       </w:r>
       <w:proofErr w:type="gramStart"/>
@@ -15871,6 +17103,7 @@
           <w:color w:val="404040" w:themeColor="text1" w:themeTint="BF"/>
           <w:lang w:val="es-ES_tradnl" w:eastAsia="es-AR"/>
         </w:rPr>
+        <w:lastRenderedPageBreak/>
         <w:t xml:space="preserve">Esta curva se desplaza sobre el espacio de la imagen para minimizar el siguiente funcional de energía: </w:t>
       </w:r>
     </w:p>
@@ -15892,7 +17125,6 @@
           <w:color w:val="404040" w:themeColor="text1" w:themeTint="BF"/>
           <w:lang w:val="en-US" w:eastAsia="en-US"/>
         </w:rPr>
-        <w:lastRenderedPageBreak/>
         <w:drawing>
           <wp:inline distT="0" distB="0" distL="0" distR="0" wp14:anchorId="3892A88E" wp14:editId="6D5915A4">
             <wp:extent cx="5486400" cy="2353158"/>
@@ -15941,6 +17173,48 @@
             </a:graphic>
           </wp:inline>
         </w:drawing>
+      </w:r>
+    </w:p>
+    <w:p>
+      <w:pPr>
+        <w:shd w:val="clear" w:color="auto" w:fill="FFFFFF"/>
+        <w:spacing w:before="100" w:beforeAutospacing="1" w:after="100" w:afterAutospacing="1" w:line="360" w:lineRule="auto"/>
+        <w:ind w:firstLine="720"/>
+        <w:jc w:val="both"/>
+        <w:rPr>
+          <w:rFonts w:eastAsia="Times New Roman" w:cs="Arial"/>
+          <w:color w:val="404040" w:themeColor="text1" w:themeTint="BF"/>
+          <w:lang w:val="es-ES_tradnl" w:eastAsia="es-AR"/>
+        </w:rPr>
+      </w:pPr>
+      <w:r>
+        <w:rPr>
+          <w:rFonts w:eastAsia="Times New Roman" w:cs="Arial"/>
+          <w:color w:val="404040" w:themeColor="text1" w:themeTint="BF"/>
+          <w:highlight w:val="yellow"/>
+          <w:lang w:val="es-ES_tradnl" w:eastAsia="es-AR"/>
+        </w:rPr>
+        <w:t xml:space="preserve">La imagen de arriba no ponerla solo poner la </w:t>
+      </w:r>
+      <w:proofErr w:type="spellStart"/>
+      <w:r>
+        <w:rPr>
+          <w:rFonts w:eastAsia="Times New Roman" w:cs="Arial"/>
+          <w:color w:val="404040" w:themeColor="text1" w:themeTint="BF"/>
+          <w:highlight w:val="yellow"/>
+          <w:lang w:val="es-ES_tradnl" w:eastAsia="es-AR"/>
+        </w:rPr>
+        <w:t>formula</w:t>
+      </w:r>
+      <w:proofErr w:type="spellEnd"/>
+      <w:r>
+        <w:rPr>
+          <w:rFonts w:eastAsia="Times New Roman" w:cs="Arial"/>
+          <w:color w:val="404040" w:themeColor="text1" w:themeTint="BF"/>
+          <w:highlight w:val="yellow"/>
+          <w:lang w:val="es-ES_tradnl" w:eastAsia="es-AR"/>
+        </w:rPr>
+        <w:t xml:space="preserve"> de arriba del todo</w:t>
       </w:r>
     </w:p>
     <w:p>
@@ -16425,7 +17699,7 @@
           <w:lang w:val="es-ES_tradnl" w:eastAsia="es-AR"/>
         </w:rPr>
       </w:pPr>
-      <w:bookmarkStart w:id="39" w:name="_Toc401760065"/>
+      <w:bookmarkStart w:id="38" w:name="_Toc401760065"/>
       <w:r>
         <w:rPr>
           <w:lang w:val="es-ES_tradnl" w:eastAsia="es-AR"/>
@@ -16433,23 +17707,23 @@
         <w:lastRenderedPageBreak/>
         <w:t>Apéndice B</w:t>
       </w:r>
+      <w:bookmarkEnd w:id="38"/>
+    </w:p>
+    <w:p>
+      <w:pPr>
+        <w:pStyle w:val="Heading2"/>
+        <w:rPr>
+          <w:lang w:val="es-ES_tradnl" w:eastAsia="es-AR"/>
+        </w:rPr>
+      </w:pPr>
+      <w:bookmarkStart w:id="39" w:name="_Toc401760066"/>
+      <w:r>
+        <w:rPr>
+          <w:lang w:val="es-ES_tradnl" w:eastAsia="es-AR"/>
+        </w:rPr>
+        <w:t>Descripción de los algoritmos de reducción de ruido</w:t>
+      </w:r>
       <w:bookmarkEnd w:id="39"/>
-    </w:p>
-    <w:p>
-      <w:pPr>
-        <w:pStyle w:val="Heading2"/>
-        <w:rPr>
-          <w:lang w:val="es-ES_tradnl" w:eastAsia="es-AR"/>
-        </w:rPr>
-      </w:pPr>
-      <w:bookmarkStart w:id="40" w:name="_Toc401760066"/>
-      <w:r>
-        <w:rPr>
-          <w:lang w:val="es-ES_tradnl" w:eastAsia="es-AR"/>
-        </w:rPr>
-        <w:t>Descripción de los algoritmos de reducción de ruido</w:t>
-      </w:r>
-      <w:bookmarkEnd w:id="40"/>
     </w:p>
     <w:p>
       <w:pPr>
@@ -16489,7 +17763,7 @@
           <w:lang w:val="es-ES_tradnl" w:eastAsia="es-AR"/>
         </w:rPr>
       </w:pPr>
-      <w:bookmarkStart w:id="41" w:name="_Toc401760067"/>
+      <w:bookmarkStart w:id="40" w:name="_Toc401760067"/>
       <w:r>
         <w:rPr>
           <w:rFonts w:eastAsia="Times New Roman"/>
@@ -16497,7 +17771,7 @@
         </w:rPr>
         <w:t>Media</w:t>
       </w:r>
-      <w:bookmarkEnd w:id="41"/>
+      <w:bookmarkEnd w:id="40"/>
       <w:r>
         <w:rPr>
           <w:rFonts w:eastAsia="Times New Roman"/>
@@ -16775,7 +18049,7 @@
           <w:lang w:val="es-ES_tradnl" w:eastAsia="es-AR"/>
         </w:rPr>
       </w:pPr>
-      <w:bookmarkStart w:id="42" w:name="_Toc401760068"/>
+      <w:bookmarkStart w:id="41" w:name="_Toc401760068"/>
       <w:r>
         <w:rPr>
           <w:rFonts w:eastAsia="Times New Roman"/>
@@ -16784,7 +18058,7 @@
         <w:lastRenderedPageBreak/>
         <w:t>Media Ponderada</w:t>
       </w:r>
-      <w:bookmarkEnd w:id="42"/>
+      <w:bookmarkEnd w:id="41"/>
     </w:p>
     <w:p>
       <w:pPr>
@@ -17213,7 +18487,7 @@
           <w:lang w:val="es-ES_tradnl" w:eastAsia="es-AR"/>
         </w:rPr>
       </w:pPr>
-      <w:bookmarkStart w:id="43" w:name="_Toc401760069"/>
+      <w:bookmarkStart w:id="42" w:name="_Toc401760069"/>
       <w:r>
         <w:rPr>
           <w:rFonts w:eastAsia="Times New Roman"/>
@@ -17221,7 +18495,7 @@
         </w:rPr>
         <w:t>Filtro Geométrico</w:t>
       </w:r>
-      <w:bookmarkEnd w:id="43"/>
+      <w:bookmarkEnd w:id="42"/>
     </w:p>
     <w:p>
       <w:pPr>
@@ -18041,7 +19315,7 @@
           <w:rPr>
             <w:noProof/>
           </w:rPr>
-          <w:t>1</w:t>
+          <w:t>32</w:t>
         </w:r>
         <w:r>
           <w:rPr>
@@ -18842,9 +20116,9 @@
   </w:abstractNum>
   <w:abstractNum w:abstractNumId="9">
     <w:nsid w:val="17C05E87"/>
-    <w:multiLevelType w:val="hybridMultilevel"/>
-    <w:tmpl w:val="56661502"/>
-    <w:lvl w:ilvl="0" w:tplc="0C0A000F">
+    <w:multiLevelType w:val="multilevel"/>
+    <w:tmpl w:val="294A429C"/>
+    <w:lvl w:ilvl="0">
       <w:start w:val="1"/>
       <w:numFmt w:val="decimal"/>
       <w:lvlText w:val="%1."/>
@@ -18853,77 +20127,109 @@
         <w:ind w:left="720" w:hanging="360"/>
       </w:pPr>
     </w:lvl>
-    <w:lvl w:ilvl="1" w:tplc="0C0A0019" w:tentative="1">
-      <w:start w:val="1"/>
-      <w:numFmt w:val="lowerLetter"/>
-      <w:lvlText w:val="%2."/>
-      <w:lvlJc w:val="left"/>
-      <w:pPr>
-        <w:ind w:left="1440" w:hanging="360"/>
-      </w:pPr>
-    </w:lvl>
-    <w:lvl w:ilvl="2" w:tplc="0C0A001B" w:tentative="1">
-      <w:start w:val="1"/>
-      <w:numFmt w:val="lowerRoman"/>
-      <w:lvlText w:val="%3."/>
-      <w:lvlJc w:val="right"/>
-      <w:pPr>
-        <w:ind w:left="2160" w:hanging="180"/>
-      </w:pPr>
-    </w:lvl>
-    <w:lvl w:ilvl="3" w:tplc="0C0A000F" w:tentative="1">
+    <w:lvl w:ilvl="1">
       <w:start w:val="1"/>
       <w:numFmt w:val="decimal"/>
-      <w:lvlText w:val="%4."/>
+      <w:isLgl/>
+      <w:lvlText w:val="%1.%2"/>
       <w:lvlJc w:val="left"/>
       <w:pPr>
-        <w:ind w:left="2880" w:hanging="360"/>
-      </w:pPr>
+        <w:ind w:left="810" w:hanging="450"/>
+      </w:pPr>
+      <w:rPr>
+        <w:rFonts w:hint="default"/>
+      </w:rPr>
     </w:lvl>
-    <w:lvl w:ilvl="4" w:tplc="0C0A0019" w:tentative="1">
-      <w:start w:val="1"/>
-      <w:numFmt w:val="lowerLetter"/>
-      <w:lvlText w:val="%5."/>
+    <w:lvl w:ilvl="2">
+      <w:start w:val="2"/>
+      <w:numFmt w:val="decimal"/>
+      <w:isLgl/>
+      <w:lvlText w:val="%1.%2.%3"/>
       <w:lvlJc w:val="left"/>
       <w:pPr>
-        <w:ind w:left="3600" w:hanging="360"/>
-      </w:pPr>
+        <w:ind w:left="1080" w:hanging="720"/>
+      </w:pPr>
+      <w:rPr>
+        <w:rFonts w:hint="default"/>
+      </w:rPr>
     </w:lvl>
-    <w:lvl w:ilvl="5" w:tplc="0C0A001B" w:tentative="1">
-      <w:start w:val="1"/>
-      <w:numFmt w:val="lowerRoman"/>
-      <w:lvlText w:val="%6."/>
-      <w:lvlJc w:val="right"/>
-      <w:pPr>
-        <w:ind w:left="4320" w:hanging="180"/>
-      </w:pPr>
-    </w:lvl>
-    <w:lvl w:ilvl="6" w:tplc="0C0A000F" w:tentative="1">
+    <w:lvl w:ilvl="3">
       <w:start w:val="1"/>
       <w:numFmt w:val="decimal"/>
-      <w:lvlText w:val="%7."/>
+      <w:isLgl/>
+      <w:lvlText w:val="%1.%2.%3.%4"/>
       <w:lvlJc w:val="left"/>
       <w:pPr>
-        <w:ind w:left="5040" w:hanging="360"/>
-      </w:pPr>
+        <w:ind w:left="1080" w:hanging="720"/>
+      </w:pPr>
+      <w:rPr>
+        <w:rFonts w:hint="default"/>
+      </w:rPr>
     </w:lvl>
-    <w:lvl w:ilvl="7" w:tplc="0C0A0019" w:tentative="1">
+    <w:lvl w:ilvl="4">
       <w:start w:val="1"/>
-      <w:numFmt w:val="lowerLetter"/>
-      <w:lvlText w:val="%8."/>
+      <w:numFmt w:val="decimal"/>
+      <w:isLgl/>
+      <w:lvlText w:val="%1.%2.%3.%4.%5"/>
       <w:lvlJc w:val="left"/>
       <w:pPr>
-        <w:ind w:left="5760" w:hanging="360"/>
-      </w:pPr>
+        <w:ind w:left="1440" w:hanging="1080"/>
+      </w:pPr>
+      <w:rPr>
+        <w:rFonts w:hint="default"/>
+      </w:rPr>
     </w:lvl>
-    <w:lvl w:ilvl="8" w:tplc="0C0A001B" w:tentative="1">
+    <w:lvl w:ilvl="5">
       <w:start w:val="1"/>
-      <w:numFmt w:val="lowerRoman"/>
-      <w:lvlText w:val="%9."/>
-      <w:lvlJc w:val="right"/>
-      <w:pPr>
-        <w:ind w:left="6480" w:hanging="180"/>
-      </w:pPr>
+      <w:numFmt w:val="decimal"/>
+      <w:isLgl/>
+      <w:lvlText w:val="%1.%2.%3.%4.%5.%6"/>
+      <w:lvlJc w:val="left"/>
+      <w:pPr>
+        <w:ind w:left="1440" w:hanging="1080"/>
+      </w:pPr>
+      <w:rPr>
+        <w:rFonts w:hint="default"/>
+      </w:rPr>
+    </w:lvl>
+    <w:lvl w:ilvl="6">
+      <w:start w:val="1"/>
+      <w:numFmt w:val="decimal"/>
+      <w:isLgl/>
+      <w:lvlText w:val="%1.%2.%3.%4.%5.%6.%7"/>
+      <w:lvlJc w:val="left"/>
+      <w:pPr>
+        <w:ind w:left="1440" w:hanging="1080"/>
+      </w:pPr>
+      <w:rPr>
+        <w:rFonts w:hint="default"/>
+      </w:rPr>
+    </w:lvl>
+    <w:lvl w:ilvl="7">
+      <w:start w:val="1"/>
+      <w:numFmt w:val="decimal"/>
+      <w:isLgl/>
+      <w:lvlText w:val="%1.%2.%3.%4.%5.%6.%7.%8"/>
+      <w:lvlJc w:val="left"/>
+      <w:pPr>
+        <w:ind w:left="1800" w:hanging="1440"/>
+      </w:pPr>
+      <w:rPr>
+        <w:rFonts w:hint="default"/>
+      </w:rPr>
+    </w:lvl>
+    <w:lvl w:ilvl="8">
+      <w:start w:val="1"/>
+      <w:numFmt w:val="decimal"/>
+      <w:isLgl/>
+      <w:lvlText w:val="%1.%2.%3.%4.%5.%6.%7.%8.%9"/>
+      <w:lvlJc w:val="left"/>
+      <w:pPr>
+        <w:ind w:left="1800" w:hanging="1440"/>
+      </w:pPr>
+      <w:rPr>
+        <w:rFonts w:hint="default"/>
+      </w:rPr>
     </w:lvl>
   </w:abstractNum>
   <w:abstractNum w:abstractNumId="10">
@@ -23494,7 +24800,7 @@
 </file>
 
 <file path=customXml/itemProps3.xml><?xml version="1.0" encoding="utf-8"?>
-<ds:datastoreItem xmlns:ds="http://schemas.openxmlformats.org/officeDocument/2006/customXml" ds:itemID="{FBB664D5-1837-425C-BFBA-3AEC7E8B6E9C}">
+<ds:datastoreItem xmlns:ds="http://schemas.openxmlformats.org/officeDocument/2006/customXml" ds:itemID="{40F425D7-52F0-4A75-B533-50460122DE1C}">
   <ds:schemaRefs>
     <ds:schemaRef ds:uri="http://schemas.openxmlformats.org/officeDocument/2006/bibliography"/>
   </ds:schemaRefs>

</xml_diff>

<commit_message>
--incluido proc y algunas cosas de jose
</commit_message>
<xml_diff>
--- a/Informe/Tesis.docx
+++ b/Informe/Tesis.docx
@@ -2,11 +2,11 @@
 <file path=word/document.xml><?xml version="1.0" encoding="utf-8"?>
 <w:document xmlns:wpc="http://schemas.microsoft.com/office/word/2010/wordprocessingCanvas" xmlns:mc="http://schemas.openxmlformats.org/markup-compatibility/2006" xmlns:o="urn:schemas-microsoft-com:office:office" xmlns:r="http://schemas.openxmlformats.org/officeDocument/2006/relationships" xmlns:m="http://schemas.openxmlformats.org/officeDocument/2006/math" xmlns:v="urn:schemas-microsoft-com:vml" xmlns:wp14="http://schemas.microsoft.com/office/word/2010/wordprocessingDrawing" xmlns:wp="http://schemas.openxmlformats.org/drawingml/2006/wordprocessingDrawing" xmlns:w10="urn:schemas-microsoft-com:office:word" xmlns:w="http://schemas.openxmlformats.org/wordprocessingml/2006/main" xmlns:w14="http://schemas.microsoft.com/office/word/2010/wordml" xmlns:wpg="http://schemas.microsoft.com/office/word/2010/wordprocessingGroup" xmlns:wpi="http://schemas.microsoft.com/office/word/2010/wordprocessingInk" xmlns:wne="http://schemas.microsoft.com/office/word/2006/wordml" xmlns:wps="http://schemas.microsoft.com/office/word/2010/wordprocessingShape" mc:Ignorable="w14 wp14">
   <w:body>
-    <w:bookmarkStart w:id="0" w:name="_Toc321147011" w:displacedByCustomXml="next"/>
-    <w:bookmarkStart w:id="1" w:name="_Toc318189312" w:displacedByCustomXml="next"/>
+    <w:bookmarkStart w:id="0" w:name="_Toc321147149" w:displacedByCustomXml="next"/>
+    <w:bookmarkStart w:id="1" w:name="_Toc318188227" w:displacedByCustomXml="next"/>
     <w:bookmarkStart w:id="2" w:name="_Toc318188327" w:displacedByCustomXml="next"/>
-    <w:bookmarkStart w:id="3" w:name="_Toc318188227" w:displacedByCustomXml="next"/>
-    <w:bookmarkStart w:id="4" w:name="_Toc321147149" w:displacedByCustomXml="next"/>
+    <w:bookmarkStart w:id="3" w:name="_Toc318189312" w:displacedByCustomXml="next"/>
+    <w:bookmarkStart w:id="4" w:name="_Toc321147011" w:displacedByCustomXml="next"/>
     <w:sdt>
       <w:sdtPr>
         <w:rPr>
@@ -3755,7 +3755,19 @@
             <w:rPr>
               <w:lang w:val="es-ES_tradnl" w:eastAsia="es-ES"/>
             </w:rPr>
-            <w:t xml:space="preserve"> cardiovasculares y con la prevalencia de enfermedad cardiovascular; también puede ser predictor independiente de enfermedad cardiovascular, vascular periférica y cerebrovascular. Grandes estudios epidemiológicos y trabajos clínico-terapéuticos de regresión con hipolipemiantes han establecido que el EIM es un marcador válido de progresión y regresión de enfermedad ateroesclerótica. [http://www.fac.org.ar/1/revista/05v34n3/revision/revis02/chain.PDF]</w:t>
+            <w:t xml:space="preserve"> cardiovasculares y con la prevalencia de enfermedad cardiovascular; también puede ser predictor independiente de enfermedad cardiovascular, vascular periférica y cerebrovascular. Grandes estudios epidemiológicos y trabajos clínico-terapéuticos de regresión con hipolipemiantes han establecido que el EIM es un marcador válido de progresión y regresión de enfermedad ateroesclerótica. [</w:t>
+          </w:r>
+          <w:r>
+            <w:rPr>
+              <w:lang w:val="es-ES_tradnl" w:eastAsia="es-ES"/>
+            </w:rPr>
+            <w:t>3</w:t>
+          </w:r>
+          <w:r>
+            <w:rPr>
+              <w:lang w:val="es-ES_tradnl" w:eastAsia="es-ES"/>
+            </w:rPr>
+            <w:t>]</w:t>
           </w:r>
         </w:p>
         <w:p>
@@ -3780,6 +3792,7 @@
             <w:rPr>
               <w:lang w:val="es-ES_tradnl"/>
             </w:rPr>
+            <w:lastRenderedPageBreak/>
             <w:t>Dada la importancia de la medición de la EIM, resulta necesario que el profesional pueda contar con una herramienta que le sea de asistencia al momento de realizar la medición puedo contrastar sus observaciones y reforzarlas con los datos que pueda proveer la aplicación.</w:t>
           </w:r>
         </w:p>
@@ -5088,18 +5101,16 @@
           <w:color w:val="404040" w:themeColor="text1" w:themeTint="BF"/>
           <w:lang w:val="es-ES_tradnl" w:eastAsia="es-AR"/>
         </w:rPr>
-        <w:t xml:space="preserve"> En una etapa más avanzada, se asocia con núcleos necróticos ricos en lípidos y depósitos de calcio a lo largo de la pared íntima. Ya en la etapa clínica la ateroesclerosis se manifiesta como una ruptura de la placa formada y trombosis, lo que deriva en un infarto agudo (miocardio) y paro cardíaco. [2012 </w:t>
-      </w:r>
-      <w:proofErr w:type="spellStart"/>
-      <w:r>
-        <w:rPr>
-          <w:rFonts w:eastAsia="Times New Roman" w:cs="Arial"/>
-          <w:color w:val="404040" w:themeColor="text1" w:themeTint="BF"/>
-          <w:lang w:val="es-ES_tradnl" w:eastAsia="es-AR"/>
-        </w:rPr>
-        <w:t>Xin</w:t>
-      </w:r>
-      <w:proofErr w:type="spellEnd"/>
+        <w:t xml:space="preserve"> En una etapa más avanzada, se asocia con núcleos necróticos ricos en lípidos y depósitos de calcio a lo largo de la pared íntima. Ya en la etapa clínica la ateroesclerosis se manifiesta como una ruptura de la placa formada y trombosis, lo que deriva en un infarto agudo (mioca</w:t>
+      </w:r>
+      <w:r>
+        <w:rPr>
+          <w:rFonts w:eastAsia="Times New Roman" w:cs="Arial"/>
+          <w:color w:val="404040" w:themeColor="text1" w:themeTint="BF"/>
+          <w:lang w:val="es-ES_tradnl" w:eastAsia="es-AR"/>
+        </w:rPr>
+        <w:t>rdio) y paro cardíaco. [6</w:t>
+      </w:r>
       <w:r>
         <w:rPr>
           <w:rFonts w:eastAsia="Times New Roman" w:cs="Arial"/>
@@ -5138,7 +5149,23 @@
           <w:color w:val="404040" w:themeColor="text1" w:themeTint="BF"/>
           <w:lang w:val="es-ES_tradnl" w:eastAsia="es-AR"/>
         </w:rPr>
-        <w:t xml:space="preserve">ón de esta enfermedad. Dentro de esta etapa es donde se reconoce la importancia del espesor Íntima-Media (EIM) y sus beneficios. [2012 Santana] </w:t>
+        <w:t>ón de esta enfermedad. Dentro de esta etapa es donde se reconoce la importancia del espesor Íntima-Media (</w:t>
+      </w:r>
+      <w:r>
+        <w:rPr>
+          <w:rFonts w:eastAsia="Times New Roman" w:cs="Arial"/>
+          <w:color w:val="404040" w:themeColor="text1" w:themeTint="BF"/>
+          <w:lang w:val="es-ES_tradnl" w:eastAsia="es-AR"/>
+        </w:rPr>
+        <w:t>EIM) y sus beneficios. [2</w:t>
+      </w:r>
+      <w:r>
+        <w:rPr>
+          <w:rFonts w:eastAsia="Times New Roman" w:cs="Arial"/>
+          <w:color w:val="404040" w:themeColor="text1" w:themeTint="BF"/>
+          <w:lang w:val="es-ES_tradnl" w:eastAsia="es-AR"/>
+        </w:rPr>
+        <w:t xml:space="preserve">] </w:t>
       </w:r>
     </w:p>
     <w:p>
@@ -5428,18 +5455,16 @@
           <w:color w:val="404040" w:themeColor="text1" w:themeTint="BF"/>
           <w:lang w:val="es-ES_tradnl" w:eastAsia="es-AR"/>
         </w:rPr>
-        <w:t xml:space="preserve">ambas partes de la carótida, tanto la que viene desde el corazón como la que lleva la sangre a toda la cabeza (punto de vista médico). [2012 </w:t>
-      </w:r>
-      <w:proofErr w:type="spellStart"/>
-      <w:r>
-        <w:rPr>
-          <w:rFonts w:eastAsia="Times New Roman" w:cs="Arial"/>
-          <w:color w:val="404040" w:themeColor="text1" w:themeTint="BF"/>
-          <w:lang w:val="es-ES_tradnl" w:eastAsia="es-AR"/>
-        </w:rPr>
-        <w:t>Xin</w:t>
-      </w:r>
-      <w:proofErr w:type="spellEnd"/>
+        <w:t>ambas partes de la carótida, tanto la que viene desde el corazón como la que lleva la sangre a toda la cabeza (p</w:t>
+      </w:r>
+      <w:r>
+        <w:rPr>
+          <w:rFonts w:eastAsia="Times New Roman" w:cs="Arial"/>
+          <w:color w:val="404040" w:themeColor="text1" w:themeTint="BF"/>
+          <w:lang w:val="es-ES_tradnl" w:eastAsia="es-AR"/>
+        </w:rPr>
+        <w:t>unto de vista médico). [6</w:t>
+      </w:r>
       <w:r>
         <w:rPr>
           <w:rFonts w:eastAsia="Times New Roman" w:cs="Arial"/>
@@ -6054,6 +6079,14 @@
         </w:rPr>
         <w:t>Es importante aclarar que cuando se debe seleccionar la frecuencia de transmisión, el usuario encargado de obtener las imágenes tiene que tener en consideración que resolución axial es proporcional a la propagación del ultrasonido, mientras que la intensidad de la señal depende de la atenuación que recibe la señal transmitida por el cuerpo humano, con lo que a mayor frecuencia, mayor es la atenuación. Es así como existe un costo-beneficio entre las imágenes de ultrasonido con gran calidad pero poco profundas con las de baja calidad pero muy profundas.</w:t>
       </w:r>
+      <w:r>
+        <w:rPr>
+          <w:rFonts w:eastAsia="Times New Roman" w:cs="Arial"/>
+          <w:color w:val="404040" w:themeColor="text1" w:themeTint="BF"/>
+          <w:lang w:val="es-ES_tradnl" w:eastAsia="es-AR"/>
+        </w:rPr>
+        <w:t xml:space="preserve"> [9]</w:t>
+      </w:r>
     </w:p>
     <w:p>
       <w:pPr>
@@ -6249,6 +6282,14 @@
         </w:rPr>
         <w:lastRenderedPageBreak/>
         <w:t xml:space="preserve">oftalmólogo que desea obtener una medición muy precisa de distancia), queda descartada especialmente en el estudio de una enfermedad cardiovascular. </w:t>
+      </w:r>
+      <w:r>
+        <w:rPr>
+          <w:rFonts w:eastAsia="Times New Roman" w:cs="Arial"/>
+          <w:color w:val="404040" w:themeColor="text1" w:themeTint="BF"/>
+          <w:lang w:val="es-ES_tradnl" w:eastAsia="es-AR"/>
+        </w:rPr>
+        <w:t>[9]</w:t>
       </w:r>
     </w:p>
     <w:p>
@@ -6586,42 +6627,29 @@
       </w:r>
       <w:bookmarkStart w:id="16" w:name="ff"/>
       <w:bookmarkEnd w:id="16"/>
-    </w:p>
-    <w:p>
-      <w:pPr>
-        <w:spacing w:after="0" w:line="360" w:lineRule="auto"/>
-        <w:jc w:val="both"/>
+      <w:r>
         <w:rPr>
           <w:rFonts w:eastAsia="Times New Roman" w:cs="Arial"/>
           <w:color w:val="404040" w:themeColor="text1" w:themeTint="BF"/>
           <w:lang w:val="en-US" w:eastAsia="es-AR"/>
         </w:rPr>
-      </w:pPr>
+        <w:t>[</w:t>
+      </w:r>
       <w:r>
         <w:rPr>
           <w:rFonts w:eastAsia="Times New Roman" w:cs="Arial"/>
           <w:color w:val="404040" w:themeColor="text1" w:themeTint="BF"/>
           <w:lang w:val="en-US" w:eastAsia="es-AR"/>
         </w:rPr>
-        <w:t>[</w:t>
-      </w:r>
-      <w:proofErr w:type="spellStart"/>
+        <w:t>9</w:t>
+      </w:r>
       <w:r>
         <w:rPr>
           <w:rFonts w:eastAsia="Times New Roman" w:cs="Arial"/>
           <w:color w:val="404040" w:themeColor="text1" w:themeTint="BF"/>
           <w:lang w:val="en-US" w:eastAsia="es-AR"/>
         </w:rPr>
-        <w:t>Despeckle</w:t>
-      </w:r>
-      <w:proofErr w:type="spellEnd"/>
-      <w:r>
-        <w:rPr>
-          <w:rFonts w:eastAsia="Times New Roman" w:cs="Arial"/>
-          <w:color w:val="404040" w:themeColor="text1" w:themeTint="BF"/>
-          <w:lang w:val="en-US" w:eastAsia="es-AR"/>
-        </w:rPr>
-        <w:t xml:space="preserve"> Filtering Algorithms and Software for Ultrasound Imaging]</w:t>
+        <w:t>]</w:t>
       </w:r>
     </w:p>
     <w:p>
@@ -6846,7 +6874,6 @@
           <w:color w:val="404040" w:themeColor="text1" w:themeTint="BF"/>
           <w:lang w:val="es-ES_tradnl" w:eastAsia="es-AR"/>
         </w:rPr>
-        <w:lastRenderedPageBreak/>
         <w:t>Debido a los efectos de sombra</w:t>
       </w:r>
       <w:r>
@@ -6919,6 +6946,7 @@
           <w:color w:val="404040" w:themeColor="text1" w:themeTint="BF"/>
           <w:lang w:val="es-ES_tradnl" w:eastAsia="es-AR"/>
         </w:rPr>
+        <w:lastRenderedPageBreak/>
         <w:t>La baja señal debido al ruido en algunos componentes que no reproducen eco, puede provocar cierta dificultad al encontrar la placa en la carótida o en cualquier otro tejido que se esté investigando (esta dificultad puede superarse si se aplica el modo color).</w:t>
       </w:r>
     </w:p>
@@ -7171,6 +7199,14 @@
         </w:rPr>
         <w:t xml:space="preserve">tervalos de tiempo predefinidos causando cambios asimétricos y la recepción de las ondas distorsionadas. Esto implica que los transductores lineales proveen mejor calidad de imagen para arterias superficiales, mientras que los monitores por sector son mejores para estructuras de gran profundidad y difícil acceso. </w:t>
       </w:r>
+      <w:r>
+        <w:rPr>
+          <w:rFonts w:eastAsia="Times New Roman" w:cs="Arial"/>
+          <w:color w:val="404040" w:themeColor="text1" w:themeTint="BF"/>
+          <w:lang w:val="es-ES_tradnl" w:eastAsia="es-AR"/>
+        </w:rPr>
+        <w:t>[9]</w:t>
+      </w:r>
     </w:p>
     <w:p>
       <w:pPr>
@@ -7213,158 +7249,92 @@
     </w:p>
     <w:p>
       <w:pPr>
-        <w:rPr>
-          <w:highlight w:val="green"/>
-          <w:lang w:val="es-ES_tradnl" w:eastAsia="es-AR"/>
-        </w:rPr>
-      </w:pPr>
-      <w:r>
-        <w:rPr>
-          <w:highlight w:val="green"/>
-          <w:lang w:val="es-ES_tradnl" w:eastAsia="es-AR"/>
-        </w:rPr>
-        <w:t>[AGREGAMOS INFORMACION SOBRE LO QUE ES EL PROC DE IMÁGENES</w:t>
-      </w:r>
-      <w:proofErr w:type="gramStart"/>
-      <w:r>
-        <w:rPr>
-          <w:highlight w:val="green"/>
-          <w:lang w:val="es-ES_tradnl" w:eastAsia="es-AR"/>
-        </w:rPr>
-        <w:t>????</w:t>
-      </w:r>
-      <w:proofErr w:type="gramEnd"/>
-      <w:r>
-        <w:rPr>
-          <w:highlight w:val="green"/>
-          <w:lang w:val="es-ES_tradnl" w:eastAsia="es-AR"/>
-        </w:rPr>
-        <w:t>]</w:t>
-      </w:r>
-      <w:r>
-        <w:rPr>
-          <w:highlight w:val="green"/>
-          <w:lang w:val="es-ES_tradnl" w:eastAsia="es-AR"/>
-        </w:rPr>
-        <w:t xml:space="preserve"> SII </w:t>
-      </w:r>
-    </w:p>
-    <w:p>
-      <w:pPr>
-        <w:rPr>
-          <w:highlight w:val="green"/>
-          <w:lang w:val="es-ES_tradnl" w:eastAsia="es-AR"/>
-        </w:rPr>
-      </w:pPr>
-      <w:r>
-        <w:rPr>
-          <w:highlight w:val="green"/>
-          <w:lang w:val="es-ES_tradnl" w:eastAsia="es-AR"/>
-        </w:rPr>
-        <w:t xml:space="preserve">Esta tesis se basa principalmente en algoritmos de procesamiento de imágenes…se utilizara el enfoque principal del </w:t>
-      </w:r>
-      <w:proofErr w:type="spellStart"/>
-      <w:r>
-        <w:rPr>
-          <w:highlight w:val="green"/>
-          <w:lang w:val="es-ES_tradnl" w:eastAsia="es-AR"/>
-        </w:rPr>
-        <w:t>proc</w:t>
-      </w:r>
-      <w:proofErr w:type="spellEnd"/>
-      <w:r>
-        <w:rPr>
-          <w:highlight w:val="green"/>
-          <w:lang w:val="es-ES_tradnl" w:eastAsia="es-AR"/>
-        </w:rPr>
-        <w:t xml:space="preserve"> de imágenes que es la división en etapas. </w:t>
-      </w:r>
-      <w:proofErr w:type="gramStart"/>
-      <w:r>
-        <w:rPr>
-          <w:highlight w:val="green"/>
-          <w:lang w:val="es-ES_tradnl" w:eastAsia="es-AR"/>
-        </w:rPr>
-        <w:t>Captura ,</w:t>
-      </w:r>
-      <w:proofErr w:type="gramEnd"/>
-      <w:r>
-        <w:rPr>
-          <w:highlight w:val="green"/>
-          <w:lang w:val="es-ES_tradnl" w:eastAsia="es-AR"/>
-        </w:rPr>
-        <w:t xml:space="preserve"> pre procesamiento, segmentación, reconocimiento de patrones, </w:t>
-      </w:r>
-      <w:proofErr w:type="spellStart"/>
-      <w:r>
-        <w:rPr>
-          <w:highlight w:val="green"/>
-          <w:lang w:val="es-ES_tradnl" w:eastAsia="es-AR"/>
-        </w:rPr>
-        <w:t>etc</w:t>
-      </w:r>
-      <w:proofErr w:type="spellEnd"/>
-      <w:r>
-        <w:rPr>
-          <w:highlight w:val="green"/>
-          <w:lang w:val="es-ES_tradnl" w:eastAsia="es-AR"/>
-        </w:rPr>
-        <w:t xml:space="preserve"> etc…[PONER grafico de las diferentes etapas cualquiera común]</w:t>
-      </w:r>
-    </w:p>
-    <w:p>
-      <w:pPr>
-        <w:rPr>
-          <w:lang w:val="es-ES_tradnl" w:eastAsia="es-AR"/>
-        </w:rPr>
-      </w:pPr>
-      <w:r>
-        <w:rPr>
-          <w:highlight w:val="green"/>
+        <w:spacing w:line="360" w:lineRule="auto"/>
+        <w:jc w:val="both"/>
+        <w:rPr>
+          <w:lang w:val="es-ES_tradnl" w:eastAsia="es-AR"/>
+        </w:rPr>
+      </w:pPr>
+      <w:r>
+        <w:rPr>
+          <w:lang w:val="es-ES_tradnl" w:eastAsia="es-AR"/>
+        </w:rPr>
+        <w:tab/>
+        <w:t>En los últimos años el procesamiento de imágenes digitales ha sido ampliamente utilizado por diversas disciplinas y la medicina no es la excepción. Mediante</w:t>
+      </w:r>
+      <w:r>
+        <w:rPr>
+          <w:lang w:val="es-ES_tradnl" w:eastAsia="es-AR"/>
+        </w:rPr>
+        <w:t xml:space="preserve"> este procesamiento, es posible manipular las imágenes digitales en un ordenador con el fin de obtener información objetiva de la escena captada.</w:t>
+      </w:r>
+      <w:r>
+        <w:rPr>
+          <w:lang w:val="es-ES_tradnl" w:eastAsia="es-AR"/>
+        </w:rPr>
+        <w:t xml:space="preserve"> Teniendo en cuenta que e</w:t>
+      </w:r>
+      <w:r>
+        <w:rPr>
+          <w:lang w:val="es-ES_tradnl" w:eastAsia="es-AR"/>
+        </w:rPr>
+        <w:t>l ser humano puede interpretar visualmente las imágenes producidas por ciertos</w:t>
+      </w:r>
+      <w:r>
+        <w:rPr>
+          <w:lang w:val="es-ES_tradnl" w:eastAsia="es-AR"/>
+        </w:rPr>
+        <w:t xml:space="preserve"> dispositivos, especialmente cámaras, u</w:t>
+      </w:r>
+      <w:r>
+        <w:rPr>
+          <w:lang w:val="es-ES_tradnl" w:eastAsia="es-AR"/>
+        </w:rPr>
+        <w:t>no podría preguntarse: ¿Por qué tratar de imitar o mejorar esta capacidad?</w:t>
+      </w:r>
+      <w:r>
+        <w:rPr>
+          <w:lang w:val="es-ES_tradnl" w:eastAsia="es-AR"/>
+        </w:rPr>
+        <w:t xml:space="preserve"> Primero hay ciertos limitantes </w:t>
+      </w:r>
+      <w:r>
+        <w:rPr>
+          <w:lang w:val="es-ES_tradnl" w:eastAsia="es-AR"/>
+        </w:rPr>
+        <w:t xml:space="preserve">que hacen que el intérprete no pueda detectar diferencias poco notables en una imagen. Por ejemplo, es </w:t>
+      </w:r>
+      <w:r>
+        <w:rPr>
           <w:lang w:val="es-ES_tradnl" w:eastAsia="es-AR"/>
         </w:rPr>
         <w:lastRenderedPageBreak/>
-        <w:t>En esta sección se describe el ruido speckle, que deberá ser tenido en cuenta a la hora de realizar correcciones para poder segmentar correctamente la imagen.</w:t>
-      </w:r>
-    </w:p>
-    <w:p>
-      <w:pPr>
-        <w:pStyle w:val="Heading3"/>
-        <w:rPr>
-          <w:rFonts w:eastAsia="Times New Roman"/>
-          <w:lang w:val="es-ES_tradnl" w:eastAsia="es-AR"/>
-        </w:rPr>
-      </w:pPr>
-      <w:bookmarkStart w:id="19" w:name="_Toc401760046"/>
-      <w:r>
-        <w:rPr>
-          <w:rFonts w:eastAsia="Times New Roman"/>
-          <w:lang w:val="es-ES_tradnl" w:eastAsia="es-AR"/>
-        </w:rPr>
-        <w:t>2.</w:t>
-      </w:r>
-      <w:r>
-        <w:rPr>
-          <w:rFonts w:eastAsia="Times New Roman"/>
-          <w:lang w:val="es-ES_tradnl" w:eastAsia="es-AR"/>
-        </w:rPr>
-        <w:t>3</w:t>
-      </w:r>
-      <w:r>
-        <w:rPr>
-          <w:rFonts w:eastAsia="Times New Roman"/>
-          <w:lang w:val="es-ES_tradnl" w:eastAsia="es-AR"/>
-        </w:rPr>
-        <w:t xml:space="preserve">.1 </w:t>
-      </w:r>
-      <w:r>
-        <w:rPr>
-          <w:rFonts w:eastAsia="Times New Roman"/>
-          <w:lang w:val="es-ES_tradnl" w:eastAsia="es-AR"/>
-        </w:rPr>
-        <w:t>Ruido Speckle</w:t>
-      </w:r>
-      <w:bookmarkEnd w:id="19"/>
+        <w:t>comúnmente conocido que un análisis puede discriminar sólo alrededor de 8 a 16 escalas de gris cuando se hace interpretación continua en tonos de blanco y negro de una fotografía aérea. Si los datos estuvieran</w:t>
+      </w:r>
+      <w:r>
+        <w:rPr>
+          <w:lang w:val="es-ES_tradnl" w:eastAsia="es-AR"/>
+        </w:rPr>
+        <w:t xml:space="preserve"> </w:t>
+      </w:r>
+      <w:r>
+        <w:rPr>
+          <w:lang w:val="es-ES_tradnl" w:eastAsia="es-AR"/>
+        </w:rPr>
+        <w:t>originalmente grabados con 256 escalas de gris, podría estar presente mayor</w:t>
+      </w:r>
+      <w:r>
+        <w:rPr>
+          <w:lang w:val="es-ES_tradnl" w:eastAsia="es-AR"/>
+        </w:rPr>
+        <w:t xml:space="preserve"> </w:t>
+      </w:r>
+      <w:r>
+        <w:rPr>
+          <w:lang w:val="es-ES_tradnl" w:eastAsia="es-AR"/>
+        </w:rPr>
+        <w:t>información en la imagen de la que el intérprete puede visualizar.</w:t>
+      </w:r>
     </w:p>
     <w:p>
       <w:pPr>
@@ -7372,96 +7342,86 @@
         <w:ind w:firstLine="720"/>
         <w:jc w:val="both"/>
         <w:rPr>
-          <w:rFonts w:eastAsia="Times New Roman" w:cs="Arial"/>
-          <w:color w:val="404040" w:themeColor="text1" w:themeTint="BF"/>
-          <w:lang w:val="es-ES_tradnl" w:eastAsia="es-AR"/>
-        </w:rPr>
-      </w:pPr>
-      <w:r>
-        <w:rPr>
-          <w:lang w:val="es-ES_tradnl" w:eastAsia="es-AR"/>
-        </w:rPr>
-        <w:t xml:space="preserve">El ruido Speckle distorsiona y corrompe las imágenes médicas de ultrasonido, </w:t>
-      </w:r>
-      <w:r>
-        <w:rPr>
-          <w:rFonts w:eastAsia="Times New Roman" w:cs="Arial"/>
-          <w:color w:val="404040" w:themeColor="text1" w:themeTint="BF"/>
-          <w:lang w:val="es-ES_tradnl" w:eastAsia="es-AR"/>
-        </w:rPr>
-        <w:t>es un ruido multiplicativo en intensidad y amplitud que degrada la calidad y, por ende, visión normal de las imágenes prov</w:t>
-      </w:r>
-      <w:r>
-        <w:rPr>
-          <w:rFonts w:eastAsia="Times New Roman" w:cs="Arial"/>
-          <w:color w:val="404040" w:themeColor="text1" w:themeTint="BF"/>
-          <w:lang w:val="es-ES_tradnl" w:eastAsia="es-AR"/>
-        </w:rPr>
-        <w:t xml:space="preserve">enientes del uso de ultrasonido, aunque también se puede encontrar en imágenes </w:t>
-      </w:r>
-      <w:r>
-        <w:rPr>
-          <w:rFonts w:eastAsia="Times New Roman" w:cs="Arial"/>
-          <w:color w:val="404040" w:themeColor="text1" w:themeTint="BF"/>
-          <w:lang w:val="es-ES_tradnl" w:eastAsia="es-AR"/>
-        </w:rPr>
-        <w:t>de un Radar de Apertura Sintética (SAR). Se presenta en las imágenes médicas con iluminación coherente (la luz es reflejada en una superficie desigual). Este ruido se desvía del ruido gaussiano, independientemente de la señal y adicionado al verdadero valor. Es</w:t>
-      </w:r>
-      <w:r>
-        <w:rPr>
-          <w:rFonts w:eastAsia="Times New Roman" w:cs="Arial"/>
-          <w:color w:val="404040" w:themeColor="text1" w:themeTint="BF"/>
-          <w:lang w:val="es-ES_tradnl" w:eastAsia="es-AR"/>
-        </w:rPr>
-        <w:t>,</w:t>
-      </w:r>
-      <w:r>
-        <w:rPr>
-          <w:rFonts w:eastAsia="Times New Roman" w:cs="Arial"/>
-          <w:color w:val="404040" w:themeColor="text1" w:themeTint="BF"/>
-          <w:lang w:val="es-ES_tradnl" w:eastAsia="es-AR"/>
-        </w:rPr>
-        <w:t xml:space="preserve"> generalmente</w:t>
-      </w:r>
-      <w:r>
-        <w:rPr>
-          <w:rFonts w:eastAsia="Times New Roman" w:cs="Arial"/>
-          <w:color w:val="404040" w:themeColor="text1" w:themeTint="BF"/>
-          <w:lang w:val="es-ES_tradnl" w:eastAsia="es-AR"/>
-        </w:rPr>
-        <w:t>, el</w:t>
-      </w:r>
-      <w:r>
-        <w:rPr>
-          <w:rFonts w:eastAsia="Times New Roman" w:cs="Arial"/>
-          <w:color w:val="404040" w:themeColor="text1" w:themeTint="BF"/>
-          <w:lang w:val="es-ES_tradnl" w:eastAsia="es-AR"/>
-        </w:rPr>
-        <w:t xml:space="preserve"> más difícil de eliminar en una imagen, porque la intensidad del ruido var</w:t>
-      </w:r>
-      <w:r>
-        <w:rPr>
-          <w:rFonts w:eastAsia="Times New Roman" w:cs="Arial"/>
-          <w:color w:val="404040" w:themeColor="text1" w:themeTint="BF"/>
-          <w:lang w:val="es-ES_tradnl" w:eastAsia="es-AR"/>
-        </w:rPr>
-        <w:t>í</w:t>
-      </w:r>
-      <w:r>
-        <w:rPr>
-          <w:rFonts w:eastAsia="Times New Roman" w:cs="Arial"/>
-          <w:color w:val="404040" w:themeColor="text1" w:themeTint="BF"/>
-          <w:lang w:val="es-ES_tradnl" w:eastAsia="es-AR"/>
-        </w:rPr>
-        <w:t>a con la intensidad de la señal.</w:t>
-      </w:r>
-      <w:r>
-        <w:rPr>
-          <w:rFonts w:eastAsia="Times New Roman" w:cs="Arial"/>
-          <w:color w:val="404040" w:themeColor="text1" w:themeTint="BF"/>
-          <w:lang w:val="es-ES_tradnl" w:eastAsia="es-AR"/>
-        </w:rPr>
-        <w:t xml:space="preserve"> En consecuencia, es el principal factor en la degradación del contraste de resolución de la imagen, limitando la detección de lesiones pequeñas y con bajo contraste, lo que hace que estas no sean detectables por una persona no especializada en el tema. </w:t>
+          <w:lang w:val="es-ES_tradnl" w:eastAsia="es-AR"/>
+        </w:rPr>
+      </w:pPr>
+      <w:r>
+        <w:rPr>
+          <w:lang w:val="es-ES_tradnl" w:eastAsia="es-AR"/>
+        </w:rPr>
+        <w:t xml:space="preserve">Dentro de las tareas fundamentales que se espera del procesamiento de imágenes digitales se encuentran: </w:t>
+      </w:r>
+    </w:p>
+    <w:p>
+      <w:pPr>
+        <w:pStyle w:val="ListParagraph"/>
+        <w:numPr>
+          <w:ilvl w:val="0"/>
+          <w:numId w:val="34"/>
+        </w:numPr>
+        <w:spacing w:line="360" w:lineRule="auto"/>
+        <w:jc w:val="both"/>
+        <w:rPr>
+          <w:lang w:val="es-ES_tradnl" w:eastAsia="es-AR"/>
+        </w:rPr>
+      </w:pPr>
+      <w:r>
+        <w:rPr>
+          <w:lang w:val="es-ES_tradnl" w:eastAsia="es-AR"/>
+        </w:rPr>
+        <w:t>Mejoramiento de una imagen digital con fines interpretativos</w:t>
+      </w:r>
+      <w:r>
+        <w:rPr>
+          <w:lang w:val="es-ES_tradnl" w:eastAsia="es-AR"/>
+        </w:rPr>
+        <w:t>.</w:t>
+      </w:r>
+    </w:p>
+    <w:p>
+      <w:pPr>
+        <w:pStyle w:val="ListParagraph"/>
+        <w:numPr>
+          <w:ilvl w:val="0"/>
+          <w:numId w:val="34"/>
+        </w:numPr>
+        <w:spacing w:line="360" w:lineRule="auto"/>
+        <w:jc w:val="both"/>
+        <w:rPr>
+          <w:lang w:val="es-ES_tradnl" w:eastAsia="es-AR"/>
+        </w:rPr>
+      </w:pPr>
+      <w:r>
+        <w:rPr>
+          <w:lang w:val="es-ES_tradnl" w:eastAsia="es-AR"/>
+        </w:rPr>
+        <w:t xml:space="preserve">Tratamiento, análisis y extracción de características de la imagen digital. </w:t>
+      </w:r>
+    </w:p>
+    <w:p>
+      <w:pPr>
+        <w:pStyle w:val="ListParagraph"/>
+        <w:numPr>
+          <w:ilvl w:val="0"/>
+          <w:numId w:val="34"/>
+        </w:numPr>
+        <w:spacing w:line="360" w:lineRule="auto"/>
+        <w:jc w:val="both"/>
+        <w:rPr>
+          <w:lang w:val="es-ES_tradnl" w:eastAsia="es-AR"/>
+        </w:rPr>
+      </w:pPr>
+      <w:r>
+        <w:rPr>
+          <w:lang w:val="es-ES_tradnl" w:eastAsia="es-AR"/>
+        </w:rPr>
+        <w:t>Toma de decisiones de manera automática de acuerdo al contenido de la imagen digital.</w:t>
+      </w:r>
+      <w:r>
+        <w:rPr>
+          <w:lang w:val="es-ES_tradnl" w:eastAsia="es-AR"/>
+        </w:rPr>
+        <w:tab/>
       </w:r>
     </w:p>
     <w:p>
@@ -7470,6 +7430,417 @@
         <w:ind w:firstLine="720"/>
         <w:jc w:val="both"/>
         <w:rPr>
+          <w:lang w:val="es-ES_tradnl" w:eastAsia="es-AR"/>
+        </w:rPr>
+      </w:pPr>
+      <w:r>
+        <w:rPr>
+          <w:lang w:val="es-ES_tradnl" w:eastAsia="es-AR"/>
+        </w:rPr>
+        <w:t>Cada vez que se aplica el procesamiento de imágenes, se reconocen una serie de pasos</w:t>
+      </w:r>
+      <w:r>
+        <w:rPr>
+          <w:lang w:val="es-ES_tradnl" w:eastAsia="es-AR"/>
+        </w:rPr>
+        <w:t xml:space="preserve"> </w:t>
+      </w:r>
+      <w:r>
+        <w:rPr>
+          <w:lang w:val="es-ES_tradnl" w:eastAsia="es-AR"/>
+        </w:rPr>
+        <w:t>importantes que se deben seguir:</w:t>
+      </w:r>
+    </w:p>
+    <w:p>
+      <w:pPr>
+        <w:pStyle w:val="ListParagraph"/>
+        <w:numPr>
+          <w:ilvl w:val="0"/>
+          <w:numId w:val="35"/>
+        </w:numPr>
+        <w:spacing w:line="360" w:lineRule="auto"/>
+        <w:ind w:left="720" w:hanging="270"/>
+        <w:jc w:val="both"/>
+        <w:rPr>
+          <w:lang w:val="es-ES_tradnl" w:eastAsia="es-AR"/>
+        </w:rPr>
+      </w:pPr>
+      <w:r>
+        <w:rPr>
+          <w:lang w:val="es-ES_tradnl" w:eastAsia="es-AR"/>
+        </w:rPr>
+        <w:t>Adquisición de la imagen (Captura).</w:t>
+      </w:r>
+    </w:p>
+    <w:p>
+      <w:pPr>
+        <w:pStyle w:val="ListParagraph"/>
+        <w:numPr>
+          <w:ilvl w:val="0"/>
+          <w:numId w:val="35"/>
+        </w:numPr>
+        <w:spacing w:line="360" w:lineRule="auto"/>
+        <w:ind w:left="720" w:hanging="270"/>
+        <w:jc w:val="both"/>
+        <w:rPr>
+          <w:lang w:val="es-ES_tradnl" w:eastAsia="es-AR"/>
+        </w:rPr>
+      </w:pPr>
+      <w:r>
+        <w:rPr>
+          <w:lang w:val="es-ES_tradnl" w:eastAsia="es-AR"/>
+        </w:rPr>
+        <w:t>Pre-procesamiento.</w:t>
+      </w:r>
+    </w:p>
+    <w:p>
+      <w:pPr>
+        <w:pStyle w:val="ListParagraph"/>
+        <w:numPr>
+          <w:ilvl w:val="0"/>
+          <w:numId w:val="35"/>
+        </w:numPr>
+        <w:spacing w:line="360" w:lineRule="auto"/>
+        <w:ind w:left="720" w:hanging="270"/>
+        <w:jc w:val="both"/>
+        <w:rPr>
+          <w:lang w:val="es-ES_tradnl" w:eastAsia="es-AR"/>
+        </w:rPr>
+      </w:pPr>
+      <w:r>
+        <w:rPr>
+          <w:lang w:val="es-ES_tradnl" w:eastAsia="es-AR"/>
+        </w:rPr>
+        <w:t>Segmentación.</w:t>
+      </w:r>
+    </w:p>
+    <w:p>
+      <w:pPr>
+        <w:pStyle w:val="ListParagraph"/>
+        <w:numPr>
+          <w:ilvl w:val="0"/>
+          <w:numId w:val="35"/>
+        </w:numPr>
+        <w:spacing w:line="360" w:lineRule="auto"/>
+        <w:ind w:left="720" w:hanging="270"/>
+        <w:jc w:val="both"/>
+        <w:rPr>
+          <w:lang w:val="es-ES_tradnl" w:eastAsia="es-AR"/>
+        </w:rPr>
+      </w:pPr>
+      <w:r>
+        <w:rPr>
+          <w:lang w:val="es-ES_tradnl" w:eastAsia="es-AR"/>
+        </w:rPr>
+        <w:t>Representación y descripción (</w:t>
+      </w:r>
+      <w:r>
+        <w:rPr>
+          <w:lang w:val="es-ES_tradnl" w:eastAsia="es-AR"/>
+        </w:rPr>
+        <w:t>Extracción</w:t>
+      </w:r>
+      <w:r>
+        <w:rPr>
+          <w:lang w:val="es-ES_tradnl" w:eastAsia="es-AR"/>
+        </w:rPr>
+        <w:t xml:space="preserve"> de características)</w:t>
+      </w:r>
+    </w:p>
+    <w:p>
+      <w:pPr>
+        <w:pStyle w:val="ListParagraph"/>
+        <w:numPr>
+          <w:ilvl w:val="0"/>
+          <w:numId w:val="35"/>
+        </w:numPr>
+        <w:spacing w:line="360" w:lineRule="auto"/>
+        <w:ind w:left="720" w:hanging="270"/>
+        <w:jc w:val="both"/>
+        <w:rPr>
+          <w:lang w:val="es-ES_tradnl" w:eastAsia="es-AR"/>
+        </w:rPr>
+      </w:pPr>
+      <w:r>
+        <w:rPr>
+          <w:lang w:val="es-ES_tradnl" w:eastAsia="es-AR"/>
+        </w:rPr>
+        <w:t>Reconocimiento de patrones</w:t>
+      </w:r>
+      <w:r>
+        <w:rPr>
+          <w:lang w:val="es-ES_tradnl" w:eastAsia="es-AR"/>
+        </w:rPr>
+        <w:t xml:space="preserve"> (Clasificación e identificación)</w:t>
+      </w:r>
+    </w:p>
+    <w:p>
+      <w:pPr>
+        <w:spacing w:line="360" w:lineRule="auto"/>
+        <w:ind w:firstLine="720"/>
+        <w:jc w:val="both"/>
+        <w:rPr>
+          <w:lang w:val="es-ES_tradnl" w:eastAsia="es-AR"/>
+        </w:rPr>
+      </w:pPr>
+      <w:r>
+        <w:rPr>
+          <w:lang w:val="es-ES_tradnl" w:eastAsia="es-AR"/>
+        </w:rPr>
+        <w:t>Esta tesis se basa principalmente en algoritmos de procesamiento de imágenes</w:t>
+      </w:r>
+      <w:r>
+        <w:rPr>
+          <w:lang w:val="es-ES_tradnl" w:eastAsia="es-AR"/>
+        </w:rPr>
+        <w:t xml:space="preserve"> digitales y s</w:t>
+      </w:r>
+      <w:r>
+        <w:rPr>
+          <w:lang w:val="es-ES_tradnl" w:eastAsia="es-AR"/>
+        </w:rPr>
+        <w:t xml:space="preserve">e utilizara el enfoque principal </w:t>
+      </w:r>
+      <w:r>
+        <w:rPr>
+          <w:lang w:val="es-ES_tradnl" w:eastAsia="es-AR"/>
+        </w:rPr>
+        <w:t xml:space="preserve">de este </w:t>
+      </w:r>
+      <w:r>
+        <w:rPr>
+          <w:lang w:val="es-ES_tradnl" w:eastAsia="es-AR"/>
+        </w:rPr>
+        <w:t xml:space="preserve">conjunto de técnicas </w:t>
+      </w:r>
+      <w:r>
+        <w:rPr>
+          <w:lang w:val="es-ES_tradnl" w:eastAsia="es-AR"/>
+        </w:rPr>
+        <w:t>que es la división en etapas</w:t>
+      </w:r>
+      <w:r>
+        <w:rPr>
+          <w:lang w:val="es-ES_tradnl" w:eastAsia="es-AR"/>
+        </w:rPr>
+        <w:t xml:space="preserve"> como se mencionó anteriormente. </w:t>
+      </w:r>
+      <w:r>
+        <w:rPr>
+          <w:lang w:val="es-ES_tradnl" w:eastAsia="es-AR"/>
+        </w:rPr>
+        <w:t xml:space="preserve">En </w:t>
+      </w:r>
+      <w:r>
+        <w:rPr>
+          <w:lang w:val="es-ES_tradnl" w:eastAsia="es-AR"/>
+        </w:rPr>
+        <w:t>la siguiente</w:t>
+      </w:r>
+      <w:r>
+        <w:rPr>
+          <w:lang w:val="es-ES_tradnl" w:eastAsia="es-AR"/>
+        </w:rPr>
+        <w:t xml:space="preserve"> sección se describe el ruido speckle, que deberá ser tenido en cuenta a la hora de realizar correcciones para poder segmentar correctamente la imagen</w:t>
+      </w:r>
+      <w:r>
+        <w:rPr>
+          <w:lang w:val="es-ES_tradnl" w:eastAsia="es-AR"/>
+        </w:rPr>
+        <w:t xml:space="preserve"> y es un concepto muy importante a tener en cuenta en las primeras dos etapas del procesamiento digital de imágenes</w:t>
+      </w:r>
+      <w:r>
+        <w:rPr>
+          <w:lang w:val="es-ES_tradnl" w:eastAsia="es-AR"/>
+        </w:rPr>
+        <w:t>.</w:t>
+      </w:r>
+    </w:p>
+    <w:p>
+      <w:pPr>
+        <w:spacing w:line="360" w:lineRule="auto"/>
+        <w:ind w:firstLine="720"/>
+        <w:jc w:val="both"/>
+        <w:rPr>
+          <w:color w:val="FF0000"/>
+          <w:lang w:val="es-ES_tradnl" w:eastAsia="es-AR"/>
+        </w:rPr>
+      </w:pPr>
+      <w:r>
+        <w:rPr>
+          <w:lang w:val="es-ES_tradnl" w:eastAsia="es-AR"/>
+        </w:rPr>
+        <w:t>[</w:t>
+      </w:r>
+      <w:r>
+        <w:rPr>
+          <w:color w:val="FF0000"/>
+          <w:lang w:val="es-ES_tradnl" w:eastAsia="es-AR"/>
+        </w:rPr>
+        <w:t>HACER LA ILUSTRACION DE LAS DIFERENTES ETAPAS]</w:t>
+      </w:r>
+    </w:p>
+    <w:p>
+      <w:pPr>
+        <w:pStyle w:val="Heading3"/>
+        <w:rPr>
+          <w:rFonts w:eastAsia="Times New Roman"/>
+          <w:lang w:val="es-ES_tradnl" w:eastAsia="es-AR"/>
+        </w:rPr>
+      </w:pPr>
+      <w:bookmarkStart w:id="19" w:name="_Toc401760046"/>
+      <w:r>
+        <w:rPr>
+          <w:rFonts w:eastAsia="Times New Roman"/>
+          <w:lang w:val="es-ES_tradnl" w:eastAsia="es-AR"/>
+        </w:rPr>
+        <w:t>2.</w:t>
+      </w:r>
+      <w:r>
+        <w:rPr>
+          <w:rFonts w:eastAsia="Times New Roman"/>
+          <w:lang w:val="es-ES_tradnl" w:eastAsia="es-AR"/>
+        </w:rPr>
+        <w:t>3</w:t>
+      </w:r>
+      <w:r>
+        <w:rPr>
+          <w:rFonts w:eastAsia="Times New Roman"/>
+          <w:lang w:val="es-ES_tradnl" w:eastAsia="es-AR"/>
+        </w:rPr>
+        <w:t xml:space="preserve">.1 </w:t>
+      </w:r>
+      <w:r>
+        <w:rPr>
+          <w:rFonts w:eastAsia="Times New Roman"/>
+          <w:lang w:val="es-ES_tradnl" w:eastAsia="es-AR"/>
+        </w:rPr>
+        <w:t>Ruido Speckle</w:t>
+      </w:r>
+      <w:bookmarkEnd w:id="19"/>
+    </w:p>
+    <w:p>
+      <w:pPr>
+        <w:spacing w:line="360" w:lineRule="auto"/>
+        <w:ind w:firstLine="720"/>
+        <w:jc w:val="both"/>
+        <w:rPr>
+          <w:rFonts w:eastAsia="Times New Roman" w:cs="Arial"/>
+          <w:color w:val="404040" w:themeColor="text1" w:themeTint="BF"/>
+          <w:lang w:val="es-ES_tradnl" w:eastAsia="es-AR"/>
+        </w:rPr>
+      </w:pPr>
+      <w:r>
+        <w:rPr>
+          <w:lang w:val="es-ES_tradnl" w:eastAsia="es-AR"/>
+        </w:rPr>
+        <w:t xml:space="preserve">El ruido Speckle distorsiona y corrompe las imágenes médicas de ultrasonido, </w:t>
+      </w:r>
+      <w:r>
+        <w:rPr>
+          <w:rFonts w:eastAsia="Times New Roman" w:cs="Arial"/>
+          <w:color w:val="404040" w:themeColor="text1" w:themeTint="BF"/>
+          <w:lang w:val="es-ES_tradnl" w:eastAsia="es-AR"/>
+        </w:rPr>
+        <w:t>es un ruido multiplicativo en intensidad y amplitud que degrada la calidad y, por ende, visión normal de las imágenes prov</w:t>
+      </w:r>
+      <w:r>
+        <w:rPr>
+          <w:rFonts w:eastAsia="Times New Roman" w:cs="Arial"/>
+          <w:color w:val="404040" w:themeColor="text1" w:themeTint="BF"/>
+          <w:lang w:val="es-ES_tradnl" w:eastAsia="es-AR"/>
+        </w:rPr>
+        <w:t xml:space="preserve">enientes del uso de ultrasonido, aunque también se puede encontrar en imágenes </w:t>
+      </w:r>
+      <w:r>
+        <w:rPr>
+          <w:rFonts w:eastAsia="Times New Roman" w:cs="Arial"/>
+          <w:color w:val="404040" w:themeColor="text1" w:themeTint="BF"/>
+          <w:lang w:val="es-ES_tradnl" w:eastAsia="es-AR"/>
+        </w:rPr>
+        <w:t>de un Radar de Apertura Sintética (SAR). Se presenta en las imágenes médicas con iluminación coherente (la luz es reflejada en una superficie desigual). Este ruido se desvía del ruido gaussiano, independientemente de la señal y adicionado al verdadero valor. Es</w:t>
+      </w:r>
+      <w:r>
+        <w:rPr>
+          <w:rFonts w:eastAsia="Times New Roman" w:cs="Arial"/>
+          <w:color w:val="404040" w:themeColor="text1" w:themeTint="BF"/>
+          <w:lang w:val="es-ES_tradnl" w:eastAsia="es-AR"/>
+        </w:rPr>
+        <w:t>,</w:t>
+      </w:r>
+      <w:r>
+        <w:rPr>
+          <w:rFonts w:eastAsia="Times New Roman" w:cs="Arial"/>
+          <w:color w:val="404040" w:themeColor="text1" w:themeTint="BF"/>
+          <w:lang w:val="es-ES_tradnl" w:eastAsia="es-AR"/>
+        </w:rPr>
+        <w:t xml:space="preserve"> generalmente</w:t>
+      </w:r>
+      <w:r>
+        <w:rPr>
+          <w:rFonts w:eastAsia="Times New Roman" w:cs="Arial"/>
+          <w:color w:val="404040" w:themeColor="text1" w:themeTint="BF"/>
+          <w:lang w:val="es-ES_tradnl" w:eastAsia="es-AR"/>
+        </w:rPr>
+        <w:t>, el</w:t>
+      </w:r>
+      <w:r>
+        <w:rPr>
+          <w:rFonts w:eastAsia="Times New Roman" w:cs="Arial"/>
+          <w:color w:val="404040" w:themeColor="text1" w:themeTint="BF"/>
+          <w:lang w:val="es-ES_tradnl" w:eastAsia="es-AR"/>
+        </w:rPr>
+        <w:t xml:space="preserve"> más difícil de </w:t>
+      </w:r>
+      <w:r>
+        <w:rPr>
+          <w:rFonts w:eastAsia="Times New Roman" w:cs="Arial"/>
+          <w:color w:val="404040" w:themeColor="text1" w:themeTint="BF"/>
+          <w:lang w:val="es-ES_tradnl" w:eastAsia="es-AR"/>
+        </w:rPr>
+        <w:lastRenderedPageBreak/>
+        <w:t>eliminar en una imagen, porque la intensidad del ruido var</w:t>
+      </w:r>
+      <w:r>
+        <w:rPr>
+          <w:rFonts w:eastAsia="Times New Roman" w:cs="Arial"/>
+          <w:color w:val="404040" w:themeColor="text1" w:themeTint="BF"/>
+          <w:lang w:val="es-ES_tradnl" w:eastAsia="es-AR"/>
+        </w:rPr>
+        <w:t>í</w:t>
+      </w:r>
+      <w:r>
+        <w:rPr>
+          <w:rFonts w:eastAsia="Times New Roman" w:cs="Arial"/>
+          <w:color w:val="404040" w:themeColor="text1" w:themeTint="BF"/>
+          <w:lang w:val="es-ES_tradnl" w:eastAsia="es-AR"/>
+        </w:rPr>
+        <w:t>a con la intensidad de la señal.</w:t>
+      </w:r>
+      <w:r>
+        <w:rPr>
+          <w:rFonts w:eastAsia="Times New Roman" w:cs="Arial"/>
+          <w:color w:val="404040" w:themeColor="text1" w:themeTint="BF"/>
+          <w:lang w:val="es-ES_tradnl" w:eastAsia="es-AR"/>
+        </w:rPr>
+        <w:t xml:space="preserve"> En consecuencia, es el principal factor en la degradación del contraste de resolución de la imagen, limitando la detección de lesiones pequeñas y con bajo contraste, lo que hace que estas no sean detectables por una persona no especializada en el tema. </w:t>
+      </w:r>
+      <w:r>
+        <w:rPr>
+          <w:rFonts w:eastAsia="Times New Roman" w:cs="Arial"/>
+          <w:color w:val="404040" w:themeColor="text1" w:themeTint="BF"/>
+          <w:lang w:val="es-ES_tradnl" w:eastAsia="es-AR"/>
+        </w:rPr>
+        <w:t>[4][9]</w:t>
+      </w:r>
+    </w:p>
+    <w:p>
+      <w:pPr>
+        <w:spacing w:line="360" w:lineRule="auto"/>
+        <w:ind w:firstLine="720"/>
+        <w:jc w:val="both"/>
+        <w:rPr>
           <w:rFonts w:eastAsia="Times New Roman" w:cs="Arial"/>
           <w:color w:val="404040" w:themeColor="text1" w:themeTint="BF"/>
           <w:lang w:val="es-ES_tradnl" w:eastAsia="es-AR"/>
@@ -7506,6 +7877,14 @@
           <w:lang w:val="es-ES_tradnl" w:eastAsia="es-AR"/>
         </w:rPr>
         <w:t>.</w:t>
+      </w:r>
+      <w:r>
+        <w:rPr>
+          <w:rFonts w:eastAsia="Times New Roman" w:cs="Arial"/>
+          <w:color w:val="404040" w:themeColor="text1" w:themeTint="BF"/>
+          <w:lang w:val="es-ES_tradnl" w:eastAsia="es-AR"/>
+        </w:rPr>
+        <w:t xml:space="preserve"> [4]</w:t>
       </w:r>
     </w:p>
     <w:p>
@@ -7659,16 +8038,7 @@
           <w:color w:val="404040" w:themeColor="text1" w:themeTint="BF"/>
           <w:lang w:val="es-ES_tradnl" w:eastAsia="es-AR"/>
         </w:rPr>
-        <w:t xml:space="preserve">Estos filtros son sensibles al tamaño y forma de ventana que se seleccione al aplicar el mismo. Si es muy grande, hay un suavizado importante de la imagen donde los pequeños detalles se perderán y los bordes serán borrosos. En cambio, si es muy pequeña, casi no se </w:t>
-      </w:r>
-      <w:r>
-        <w:rPr>
-          <w:rFonts w:eastAsia="Times New Roman" w:cs="Arial"/>
-          <w:color w:val="404040" w:themeColor="text1" w:themeTint="BF"/>
-          <w:lang w:val="es-ES_tradnl" w:eastAsia="es-AR"/>
-        </w:rPr>
-        <w:lastRenderedPageBreak/>
-        <w:t>produce un suavizado de la imagen, por lo que no se reducirá en lo más mínimo el ruido speckle.</w:t>
+        <w:t>Estos filtros son sensibles al tamaño y forma de ventana que se seleccione al aplicar el mismo. Si es muy grande, hay un suavizado importante de la imagen donde los pequeños detalles se perderán y los bordes serán borrosos. En cambio, si es muy pequeña, casi no se produce un suavizado de la imagen, por lo que no se reducirá en lo más mínimo el ruido speckle.</w:t>
       </w:r>
     </w:p>
     <w:p>
@@ -7740,6 +8110,7 @@
           <w:color w:val="404040" w:themeColor="text1" w:themeTint="BF"/>
           <w:lang w:val="es-ES_tradnl" w:eastAsia="es-AR"/>
         </w:rPr>
+        <w:lastRenderedPageBreak/>
         <w:t>Los criterios de evaluación varían según el estudio. Esto representa un punto importante tanto en la reducción del ruido como en la obtención de una imagen útil. A lo que apunta este inciso es que la calidad de la imagen depende, primero del aparato que obtiene la misma, y luego de la persona que realiza el estudio. Por lo que dependerá del profesional tomar una buena imagen, con poco ruido y en el lugar correcto.</w:t>
       </w:r>
       <w:r>
@@ -7839,23 +8210,29 @@
         </w:rPr>
         <w:t xml:space="preserve"> [</w:t>
       </w:r>
-      <w:proofErr w:type="gramStart"/>
-      <w:r>
-        <w:rPr>
-          <w:rFonts w:eastAsia="Times New Roman" w:cs="Arial"/>
-          <w:color w:val="404040" w:themeColor="text1" w:themeTint="BF"/>
-          <w:lang w:val="es-ES_tradnl" w:eastAsia="es-AR"/>
-        </w:rPr>
-        <w:t>libro</w:t>
-      </w:r>
-      <w:proofErr w:type="gramEnd"/>
-      <w:r>
-        <w:rPr>
-          <w:rFonts w:eastAsia="Times New Roman" w:cs="Arial"/>
-          <w:color w:val="404040" w:themeColor="text1" w:themeTint="BF"/>
-          <w:lang w:val="es-ES_tradnl" w:eastAsia="es-AR"/>
-        </w:rPr>
-        <w:t xml:space="preserve"> y 2005]</w:t>
+      <w:r>
+        <w:rPr>
+          <w:rFonts w:eastAsia="Times New Roman" w:cs="Arial"/>
+          <w:color w:val="404040" w:themeColor="text1" w:themeTint="BF"/>
+          <w:lang w:val="es-ES_tradnl" w:eastAsia="es-AR"/>
+        </w:rPr>
+        <w:t>4</w:t>
+      </w:r>
+      <w:r>
+        <w:rPr>
+          <w:rFonts w:eastAsia="Times New Roman" w:cs="Arial"/>
+          <w:color w:val="404040" w:themeColor="text1" w:themeTint="BF"/>
+          <w:lang w:val="es-ES_tradnl" w:eastAsia="es-AR"/>
+        </w:rPr>
+        <w:t>]</w:t>
+      </w:r>
+      <w:r>
+        <w:rPr>
+          <w:rFonts w:eastAsia="Times New Roman" w:cs="Arial"/>
+          <w:color w:val="404040" w:themeColor="text1" w:themeTint="BF"/>
+          <w:lang w:val="es-ES_tradnl" w:eastAsia="es-AR"/>
+        </w:rPr>
+        <w:t>[9]</w:t>
       </w:r>
     </w:p>
     <w:p>
@@ -7963,7 +8340,6 @@
           <w:color w:val="404040" w:themeColor="text1" w:themeTint="BF"/>
           <w:lang w:val="es-ES_tradnl" w:eastAsia="es-AR"/>
         </w:rPr>
-        <w:lastRenderedPageBreak/>
         <w:t>Similitud</w:t>
       </w:r>
       <w:r>
@@ -8028,69 +8404,57 @@
           <w:color w:val="404040" w:themeColor="text1" w:themeTint="BF"/>
           <w:lang w:val="es-ES_tradnl" w:eastAsia="es-AR"/>
         </w:rPr>
-        <w:t>Uno de los métodos de segmentación utilizado en este trabajo se basa en la detección de bordes de una imagen digital en escala de grises. En el apéndice A se presentan los conceptos teóricos ligados a la detección de bordes implementada en este trabajo.</w:t>
+        <w:t>Uno de los métodos de segmentación utilizado en este trabajo se basa en la detección de bordes de una imagen digital en escala de grises. En el apéndice A se presentan los conceptos teóricos ligados a la detección de bord</w:t>
+      </w:r>
+      <w:r>
+        <w:rPr>
+          <w:rFonts w:eastAsia="Times New Roman" w:cs="Arial"/>
+          <w:color w:val="404040" w:themeColor="text1" w:themeTint="BF"/>
+          <w:lang w:val="es-ES_tradnl" w:eastAsia="es-AR"/>
+        </w:rPr>
+        <w:t xml:space="preserve">es implementada en este trabajo </w:t>
+      </w:r>
+      <w:r>
+        <w:rPr>
+          <w:rFonts w:eastAsia="Times New Roman" w:cs="Arial"/>
+          <w:color w:val="404040" w:themeColor="text1" w:themeTint="BF"/>
+          <w:lang w:val="es-ES_tradnl" w:eastAsia="es-AR"/>
+        </w:rPr>
+        <w:t>[10]</w:t>
+      </w:r>
+      <w:bookmarkStart w:id="21" w:name="_Toc401760048"/>
+      <w:r>
+        <w:rPr>
+          <w:rFonts w:eastAsia="Times New Roman" w:cs="Arial"/>
+          <w:color w:val="404040" w:themeColor="text1" w:themeTint="BF"/>
+          <w:lang w:val="es-ES_tradnl" w:eastAsia="es-AR"/>
+        </w:rPr>
+        <w:t>.</w:t>
       </w:r>
     </w:p>
     <w:p>
       <w:pPr>
         <w:spacing w:after="0" w:line="360" w:lineRule="auto"/>
+        <w:ind w:firstLine="720"/>
         <w:jc w:val="both"/>
         <w:rPr>
-          <w:rFonts w:eastAsia="Times New Roman" w:cs="Arial"/>
-          <w:color w:val="404040" w:themeColor="text1" w:themeTint="BF"/>
-          <w:lang w:val="es-ES_tradnl" w:eastAsia="es-AR"/>
-        </w:rPr>
-      </w:pPr>
-      <w:r>
-        <w:rPr>
-          <w:rFonts w:eastAsia="Times New Roman" w:cs="Arial"/>
-          <w:color w:val="404040" w:themeColor="text1" w:themeTint="BF"/>
-          <w:lang w:val="es-ES_tradnl" w:eastAsia="es-AR"/>
-        </w:rPr>
-        <w:t xml:space="preserve"> </w:t>
-      </w:r>
-      <w:r>
-        <w:rPr>
-          <w:rFonts w:eastAsia="Times New Roman" w:cs="Arial"/>
-          <w:color w:val="404040" w:themeColor="text1" w:themeTint="BF"/>
-          <w:lang w:val="es-ES_tradnl" w:eastAsia="es-AR"/>
-        </w:rPr>
-        <w:t>[http://alojamientos.us.es/gtocoma/pid/tema4.pdf]</w:t>
-      </w:r>
-    </w:p>
-    <w:p>
-      <w:pPr>
-        <w:rPr>
-          <w:lang w:val="es-ES_tradnl"/>
-        </w:rPr>
-      </w:pPr>
-    </w:p>
-    <w:p>
-      <w:pPr>
-        <w:spacing w:after="0" w:line="240" w:lineRule="auto"/>
-        <w:rPr>
-          <w:rFonts w:ascii="Times New Roman" w:eastAsia="Times New Roman" w:hAnsi="Times New Roman" w:cs="Times New Roman"/>
-          <w:sz w:val="24"/>
-          <w:szCs w:val="24"/>
-          <w:lang w:val="es-ES_tradnl" w:eastAsia="es-AR"/>
-        </w:rPr>
-      </w:pPr>
-    </w:p>
-    <w:p>
-      <w:pPr>
-        <w:rPr>
-          <w:lang w:val="es-ES_tradnl"/>
-        </w:rPr>
-      </w:pPr>
-      <w:r>
-        <w:rPr>
-          <w:rFonts w:ascii="Times New Roman" w:eastAsia="Times New Roman" w:hAnsi="Times New Roman" w:cs="Times New Roman"/>
-          <w:sz w:val="24"/>
-          <w:szCs w:val="24"/>
-          <w:lang w:val="es-ES_tradnl" w:eastAsia="es-AR"/>
-        </w:rPr>
-        <w:br w:type="page"/>
-      </w:r>
+          <w:lang w:val="es-ES_tradnl"/>
+        </w:rPr>
+      </w:pPr>
+    </w:p>
+    <w:p>
+      <w:pPr>
+        <w:rPr>
+          <w:lang w:val="es-ES_tradnl"/>
+        </w:rPr>
+      </w:pPr>
+    </w:p>
+    <w:p>
+      <w:pPr>
+        <w:rPr>
+          <w:lang w:val="es-ES_tradnl"/>
+        </w:rPr>
+      </w:pPr>
     </w:p>
     <w:p>
       <w:pPr>
@@ -8100,13 +8464,11 @@
           <w:lang w:val="es-ES_tradnl" w:eastAsia="es-AR"/>
         </w:rPr>
       </w:pPr>
-      <w:bookmarkStart w:id="21" w:name="_Toc401760048"/>
       <w:r>
         <w:rPr>
           <w:rFonts w:eastAsia="Times New Roman"/>
           <w:lang w:val="es-ES_tradnl" w:eastAsia="es-AR"/>
         </w:rPr>
-        <w:lastRenderedPageBreak/>
         <w:t>2.5  Tecnicas de Medicion</w:t>
       </w:r>
       <w:bookmarkEnd w:id="21"/>
@@ -8358,36 +8720,8 @@
           <w:color w:val="404040" w:themeColor="text1" w:themeTint="BF"/>
           <w:lang w:val="es-ES_tradnl" w:eastAsia="es-AR"/>
         </w:rPr>
-        <w:t xml:space="preserve"> [</w:t>
-      </w:r>
-      <w:proofErr w:type="spellStart"/>
-      <w:r>
-        <w:rPr>
-          <w:rFonts w:eastAsia="Times New Roman" w:cs="Arial"/>
-          <w:color w:val="404040" w:themeColor="text1" w:themeTint="BF"/>
-          <w:lang w:val="es-ES_tradnl" w:eastAsia="es-AR"/>
-        </w:rPr>
-        <w:t>paper</w:t>
-      </w:r>
-      <w:proofErr w:type="spellEnd"/>
-      <w:r>
-        <w:rPr>
-          <w:rFonts w:eastAsia="Times New Roman" w:cs="Arial"/>
-          <w:color w:val="404040" w:themeColor="text1" w:themeTint="BF"/>
-          <w:lang w:val="es-ES_tradnl" w:eastAsia="es-AR"/>
-        </w:rPr>
-        <w:t xml:space="preserve"> </w:t>
-      </w:r>
-      <w:proofErr w:type="spellStart"/>
-      <w:r>
-        <w:rPr>
-          <w:rFonts w:eastAsia="Times New Roman" w:cs="Arial"/>
-          <w:color w:val="404040" w:themeColor="text1" w:themeTint="BF"/>
-          <w:lang w:val="es-ES_tradnl" w:eastAsia="es-AR"/>
-        </w:rPr>
-        <w:t>alejandro</w:t>
-      </w:r>
-      <w:proofErr w:type="spellEnd"/>
+        <w:t xml:space="preserve"> [11</w:t>
+      </w:r>
       <w:r>
         <w:rPr>
           <w:rFonts w:eastAsia="Times New Roman" w:cs="Arial"/>
@@ -8481,6 +8815,12 @@
         </w:rPr>
         <w:t xml:space="preserve">es que en el consenso de Manheim se unifican los criterios de evaluación y medición del EIM para la distinción precisa de la relación entre la ateroesclerosis como formación de placa y la medición del espesor. En pocas palabras, esta distinción que se hace es que tener placa no necesariamente indica que el individuo sufra de ateroesclerosis ya que la medición del EIM, contrariamente a lo que uno pensaría por lógica, debe llevarse a cabo en lugares en los que puede no existir placa. </w:t>
       </w:r>
+      <w:r>
+        <w:rPr>
+          <w:lang w:val="es-ES_tradnl"/>
+        </w:rPr>
+        <w:t>[11]</w:t>
+      </w:r>
     </w:p>
     <w:p>
       <w:pPr>
@@ -8543,6 +8883,12 @@
         </w:rPr>
         <w:t xml:space="preserve">debido al incremento del EIM, aunque el mayor hincapié se realizó respecto a la importancia de la estandarización de los métodos de medición. Además se clarificaron los problemas relacionados con la clasificación de las distintas lesiones provocadas por la ateroesclerosis, especialmente en una etapa temprana. </w:t>
       </w:r>
+      <w:r>
+        <w:rPr>
+          <w:lang w:val="es-ES_tradnl"/>
+        </w:rPr>
+        <w:t>[11]</w:t>
+      </w:r>
     </w:p>
     <w:p>
       <w:pPr>
@@ -8686,7 +9032,27 @@
           <w:lang w:val="es-ES_tradnl"/>
         </w:rPr>
         <w:lastRenderedPageBreak/>
-        <w:t>Estos contornos son bien diferenciados con el uso de ultrasonido. A medida que un individuo envejece estos contornos se ensanchan uniformemente y se hacen más densos/espesos alrededor de los segmentos arteriales. Todos los grandes riesgos cardiovasculares conocidos contribuyen a la progresión y ensanchamiento del EIM. Como un espejo de este proceso, el EIM es un índice que funciona como una herramienta para investigar y evaluar si un individuo envejece normalmente o, en caso contrario, detectar una ateroesclerosis pre-clínica. Más adelante, mediante las imágenes de ultrasonido se pueden identificar las etapas más avanzadas de la ateroesclerosis (placa carotídea, estenosis carotídea, oclusión) lo cual puede o no coincidir con un incremento del EIM o la ausencia de este. Sin embargo, etapas intermedias entre un incremento del EIM y la formación de placa ateroesclerótica no pueden ser claramente diferenciados tanto con el uso de ultrasonido como por una examinación histológica.</w:t>
+        <w:t>Estos contornos son bien diferenciados con el uso de ultrasonido. A medida que un individuo envejece estos contornos se ensanchan uniformemente y se hacen más densos/espesos alrededor de los segmentos arteriales. Todos los grandes riesgos cardiovasculares conocidos contribuyen a la progresión y ensanchamiento del EIM. Como un espejo de este proceso, el EIM es un índice que funciona como una herramienta para investigar y evaluar si un individuo envejece normalmente o, en caso contrario, detectar una ateroesclerosis pre-clínica. Más adelante, mediante las imágenes de ultrasonido se pueden identificar las etapas más avanzadas de la ateroesclerosis (placa carotídea, estenosis carotídea, oclusión) lo cual puede o no coincidir con un incremento del EIM o la ausencia de este. Sin embargo, etapas intermedias entre un incremento del EIM y la formación de placa ateroesclerótica no pueden ser claramente diferenciados tanto con el uso de ultrasonido como por una examinación histológica</w:t>
+      </w:r>
+      <w:proofErr w:type="gramStart"/>
+      <w:r>
+        <w:rPr>
+          <w:lang w:val="es-ES_tradnl"/>
+        </w:rPr>
+        <w:t>.</w:t>
+      </w:r>
+      <w:r>
+        <w:rPr>
+          <w:lang w:val="es-ES_tradnl"/>
+        </w:rPr>
+        <w:t>[</w:t>
+      </w:r>
+      <w:proofErr w:type="gramEnd"/>
+      <w:r>
+        <w:rPr>
+          <w:lang w:val="es-ES_tradnl"/>
+        </w:rPr>
+        <w:t>11]</w:t>
       </w:r>
     </w:p>
     <w:p>
@@ -8709,6 +9075,12 @@
           <w:lang w:val="es-ES_tradnl"/>
         </w:rPr>
         <w:t>son diferentes para el EIM y la placa carotídea.</w:t>
+      </w:r>
+      <w:r>
+        <w:rPr>
+          <w:lang w:val="es-ES_tradnl"/>
+        </w:rPr>
+        <w:t xml:space="preserve"> [11]</w:t>
       </w:r>
     </w:p>
     <w:p>
@@ -9074,6 +9446,12 @@
         </w:rPr>
         <w:t xml:space="preserve">idad de la pared arterial. </w:t>
       </w:r>
+      <w:r>
+        <w:rPr>
+          <w:lang w:val="es-ES_tradnl"/>
+        </w:rPr>
+        <w:t>[11]</w:t>
+      </w:r>
     </w:p>
     <w:p>
       <w:pPr>
@@ -9395,6 +9773,12 @@
         </w:rPr>
         <w:t>Los estudios en la pared de la arteria carótida pueden incluir el segmento común (CCA), interno o bulbo. Mientras que casi todos los pacientes tienen el segmento CCA en imagen, un estudio exitoso sobre el bulbo carotídeo o la arteria carótida interna es muy difícil de lograr y depende tanto de la anatomía topográfica del paciente como de la experiencia del profesional que maneja el sonógrafo.</w:t>
       </w:r>
+      <w:r>
+        <w:rPr>
+          <w:lang w:val="es-ES_tradnl"/>
+        </w:rPr>
+        <w:t>[11]</w:t>
+      </w:r>
     </w:p>
     <w:p>
       <w:pPr>
@@ -9533,7 +9917,19 @@
         <w:rPr>
           <w:lang w:val="es-ES_tradnl"/>
         </w:rPr>
-        <w:t>En esta sección se describen los pasos que debe considerar/seguir el profesional a la hora de realizar un estudio para evaluar el EIM:</w:t>
+        <w:t>En esta sección se describen los pasos que debe considerar/seguir el profesional a la hora de realizar un estudio para evaluar el EIM</w:t>
+      </w:r>
+      <w:r>
+        <w:rPr>
+          <w:lang w:val="es-ES_tradnl"/>
+        </w:rPr>
+        <w:t xml:space="preserve"> [11]</w:t>
+      </w:r>
+      <w:r>
+        <w:rPr>
+          <w:lang w:val="es-ES_tradnl"/>
+        </w:rPr>
+        <w:t>:</w:t>
       </w:r>
     </w:p>
     <w:p>
@@ -9872,6 +10268,12 @@
           <w:lang w:val="es-ES_tradnl"/>
         </w:rPr>
         <w:t xml:space="preserve">realizados mundialmente. De hecho, la mayoría de los valores de referencia incluidos/mencionados en este capítulo provienen de datos recabados en diferentes países. </w:t>
+      </w:r>
+      <w:r>
+        <w:rPr>
+          <w:lang w:val="es-ES_tradnl"/>
+        </w:rPr>
+        <w:t>[11]</w:t>
       </w:r>
     </w:p>
     <w:p>
@@ -10191,6 +10593,12 @@
         </w:rPr>
         <w:t>automáticos realizan hasta 150  mediciones en el mismo segmento de la arteria carótida común. Otra diferencia es que las mediciones manuales dependen mucho del profesional/observador que realiza el estudio, mientras que el software es totalmente independiente.</w:t>
       </w:r>
+      <w:r>
+        <w:rPr>
+          <w:lang w:val="es-ES_tradnl"/>
+        </w:rPr>
+        <w:t xml:space="preserve"> [11]</w:t>
+      </w:r>
     </w:p>
     <w:p>
       <w:pPr>
@@ -10308,6 +10716,12 @@
         </w:rPr>
         <w:t xml:space="preserve">arteria carótida común deben ser incluidos en la medición del EIM, y siempre recordar de revisar los equipos periódicamente ya que los mismos deben brindar resultados muy precisos y cualquier pequeña des calibración puede provocar grandes diferencias en los resultados finales. </w:t>
       </w:r>
+      <w:r>
+        <w:rPr>
+          <w:lang w:val="es-ES_tradnl"/>
+        </w:rPr>
+        <w:t>[11]</w:t>
+      </w:r>
     </w:p>
     <w:p>
       <w:pPr>
@@ -10379,6 +10793,12 @@
           <w:lang w:val="es-ES_tradnl"/>
         </w:rPr>
         <w:t xml:space="preserve">para su evaluación. </w:t>
+      </w:r>
+      <w:r>
+        <w:rPr>
+          <w:lang w:val="es-ES_tradnl"/>
+        </w:rPr>
+        <w:t>[11]</w:t>
       </w:r>
     </w:p>
     <w:p>
@@ -10523,26 +10943,30 @@
           <w:lang w:val="es-ES_tradnl" w:eastAsia="es-AR"/>
         </w:rPr>
       </w:pPr>
-    </w:p>
-    <w:p>
-      <w:pPr>
+      <w:r>
         <w:rPr>
           <w:rFonts w:ascii="Times New Roman" w:eastAsia="Times New Roman" w:hAnsi="Times New Roman" w:cs="Times New Roman"/>
           <w:sz w:val="24"/>
           <w:szCs w:val="24"/>
           <w:lang w:val="es-ES_tradnl" w:eastAsia="es-AR"/>
         </w:rPr>
-      </w:pPr>
-      <w:r>
+        <w:t>Secciones:</w:t>
+      </w:r>
+    </w:p>
+    <w:p>
+      <w:pPr>
+        <w:pStyle w:val="ListParagraph"/>
+        <w:numPr>
+          <w:ilvl w:val="0"/>
+          <w:numId w:val="36"/>
+        </w:numPr>
         <w:rPr>
           <w:rFonts w:ascii="Times New Roman" w:eastAsia="Times New Roman" w:hAnsi="Times New Roman" w:cs="Times New Roman"/>
           <w:sz w:val="24"/>
           <w:szCs w:val="24"/>
           <w:lang w:val="es-ES_tradnl" w:eastAsia="es-AR"/>
         </w:rPr>
-        <w:t xml:space="preserve">Dar una lista de los </w:t>
-      </w:r>
-      <w:proofErr w:type="spellStart"/>
+      </w:pPr>
       <w:r>
         <w:rPr>
           <w:rFonts w:ascii="Times New Roman" w:eastAsia="Times New Roman" w:hAnsi="Times New Roman" w:cs="Times New Roman"/>
@@ -10550,9 +10974,9 @@
           <w:szCs w:val="24"/>
           <w:lang w:val="es-ES_tradnl" w:eastAsia="es-AR"/>
         </w:rPr>
-        <w:t>soft</w:t>
-      </w:r>
-      <w:proofErr w:type="spellEnd"/>
+        <w:t xml:space="preserve">Propietarias: por ejemplo el </w:t>
+      </w:r>
+      <w:proofErr w:type="spellStart"/>
       <w:r>
         <w:rPr>
           <w:rFonts w:ascii="Times New Roman" w:eastAsia="Times New Roman" w:hAnsi="Times New Roman" w:cs="Times New Roman"/>
@@ -10560,9 +10984,9 @@
           <w:szCs w:val="24"/>
           <w:lang w:val="es-ES_tradnl" w:eastAsia="es-AR"/>
         </w:rPr>
-        <w:t xml:space="preserve"> privativos </w:t>
-      </w:r>
-      <w:proofErr w:type="spellStart"/>
+        <w:t>soft</w:t>
+      </w:r>
+      <w:proofErr w:type="spellEnd"/>
       <w:r>
         <w:rPr>
           <w:rFonts w:ascii="Times New Roman" w:eastAsia="Times New Roman" w:hAnsi="Times New Roman" w:cs="Times New Roman"/>
@@ -10570,18 +10994,23 @@
           <w:szCs w:val="24"/>
           <w:lang w:val="es-ES_tradnl" w:eastAsia="es-AR"/>
         </w:rPr>
-        <w:t>deciendo</w:t>
-      </w:r>
-      <w:proofErr w:type="spellEnd"/>
-      <w:r>
+        <w:t xml:space="preserve"> del ecógrafo (no están disponibles libremente)</w:t>
+      </w:r>
+    </w:p>
+    <w:p>
+      <w:pPr>
+        <w:pStyle w:val="ListParagraph"/>
+        <w:numPr>
+          <w:ilvl w:val="0"/>
+          <w:numId w:val="36"/>
+        </w:numPr>
         <w:rPr>
           <w:rFonts w:ascii="Times New Roman" w:eastAsia="Times New Roman" w:hAnsi="Times New Roman" w:cs="Times New Roman"/>
           <w:sz w:val="24"/>
           <w:szCs w:val="24"/>
           <w:lang w:val="es-ES_tradnl" w:eastAsia="es-AR"/>
         </w:rPr>
-        <w:t xml:space="preserve"> que proponen pero no yendo mucho a los detalles. </w:t>
-      </w:r>
+      </w:pPr>
       <w:r>
         <w:rPr>
           <w:rFonts w:ascii="Times New Roman" w:eastAsia="Times New Roman" w:hAnsi="Times New Roman" w:cs="Times New Roman"/>
@@ -10589,6 +11018,175 @@
           <w:szCs w:val="24"/>
           <w:lang w:val="es-ES_tradnl" w:eastAsia="es-AR"/>
         </w:rPr>
+        <w:t xml:space="preserve">Herramientas libres: </w:t>
+      </w:r>
+      <w:proofErr w:type="spellStart"/>
+      <w:r>
+        <w:rPr>
+          <w:rFonts w:ascii="Times New Roman" w:eastAsia="Times New Roman" w:hAnsi="Times New Roman" w:cs="Times New Roman"/>
+          <w:sz w:val="24"/>
+          <w:szCs w:val="24"/>
+          <w:lang w:val="es-ES_tradnl" w:eastAsia="es-AR"/>
+        </w:rPr>
+        <w:t>ImageJ</w:t>
+      </w:r>
+      <w:proofErr w:type="spellEnd"/>
+      <w:r>
+        <w:rPr>
+          <w:rFonts w:ascii="Times New Roman" w:eastAsia="Times New Roman" w:hAnsi="Times New Roman" w:cs="Times New Roman"/>
+          <w:sz w:val="24"/>
+          <w:szCs w:val="24"/>
+          <w:lang w:val="es-ES_tradnl" w:eastAsia="es-AR"/>
+        </w:rPr>
+        <w:t xml:space="preserve">, </w:t>
+      </w:r>
+      <w:proofErr w:type="spellStart"/>
+      <w:r>
+        <w:rPr>
+          <w:rFonts w:ascii="Times New Roman" w:eastAsia="Times New Roman" w:hAnsi="Times New Roman" w:cs="Times New Roman"/>
+          <w:sz w:val="24"/>
+          <w:szCs w:val="24"/>
+          <w:lang w:val="es-ES_tradnl" w:eastAsia="es-AR"/>
+        </w:rPr>
+        <w:t>Metodos</w:t>
+      </w:r>
+      <w:proofErr w:type="spellEnd"/>
+      <w:r>
+        <w:rPr>
+          <w:rFonts w:ascii="Times New Roman" w:eastAsia="Times New Roman" w:hAnsi="Times New Roman" w:cs="Times New Roman"/>
+          <w:sz w:val="24"/>
+          <w:szCs w:val="24"/>
+          <w:lang w:val="es-ES_tradnl" w:eastAsia="es-AR"/>
+        </w:rPr>
+        <w:t xml:space="preserve">, </w:t>
+      </w:r>
+      <w:proofErr w:type="spellStart"/>
+      <w:r>
+        <w:rPr>
+          <w:rFonts w:ascii="Times New Roman" w:eastAsia="Times New Roman" w:hAnsi="Times New Roman" w:cs="Times New Roman"/>
+          <w:sz w:val="24"/>
+          <w:szCs w:val="24"/>
+          <w:lang w:val="es-ES_tradnl" w:eastAsia="es-AR"/>
+        </w:rPr>
+        <w:t>papers</w:t>
+      </w:r>
+      <w:proofErr w:type="spellEnd"/>
+      <w:r>
+        <w:rPr>
+          <w:rFonts w:ascii="Times New Roman" w:eastAsia="Times New Roman" w:hAnsi="Times New Roman" w:cs="Times New Roman"/>
+          <w:sz w:val="24"/>
+          <w:szCs w:val="24"/>
+          <w:lang w:val="es-ES_tradnl" w:eastAsia="es-AR"/>
+        </w:rPr>
+        <w:t xml:space="preserve"> (buscar </w:t>
+      </w:r>
+      <w:proofErr w:type="spellStart"/>
+      <w:r>
+        <w:rPr>
+          <w:rFonts w:ascii="Times New Roman" w:eastAsia="Times New Roman" w:hAnsi="Times New Roman" w:cs="Times New Roman"/>
+          <w:sz w:val="24"/>
+          <w:szCs w:val="24"/>
+          <w:lang w:val="es-ES_tradnl" w:eastAsia="es-AR"/>
+        </w:rPr>
+        <w:t>autmatic</w:t>
+      </w:r>
+      <w:proofErr w:type="spellEnd"/>
+      <w:r>
+        <w:rPr>
+          <w:rFonts w:ascii="Times New Roman" w:eastAsia="Times New Roman" w:hAnsi="Times New Roman" w:cs="Times New Roman"/>
+          <w:sz w:val="24"/>
+          <w:szCs w:val="24"/>
+          <w:lang w:val="es-ES_tradnl" w:eastAsia="es-AR"/>
+        </w:rPr>
+        <w:t xml:space="preserve"> intima media </w:t>
+      </w:r>
+      <w:proofErr w:type="spellStart"/>
+      <w:r>
+        <w:rPr>
+          <w:rFonts w:ascii="Times New Roman" w:eastAsia="Times New Roman" w:hAnsi="Times New Roman" w:cs="Times New Roman"/>
+          <w:sz w:val="24"/>
+          <w:szCs w:val="24"/>
+          <w:lang w:val="es-ES_tradnl" w:eastAsia="es-AR"/>
+        </w:rPr>
+        <w:t>thickness</w:t>
+      </w:r>
+      <w:proofErr w:type="spellEnd"/>
+      <w:r>
+        <w:rPr>
+          <w:rFonts w:ascii="Times New Roman" w:eastAsia="Times New Roman" w:hAnsi="Times New Roman" w:cs="Times New Roman"/>
+          <w:sz w:val="24"/>
+          <w:szCs w:val="24"/>
+          <w:lang w:val="es-ES_tradnl" w:eastAsia="es-AR"/>
+        </w:rPr>
+        <w:t>)</w:t>
+      </w:r>
+    </w:p>
+    <w:p>
+      <w:pPr>
+        <w:rPr>
+          <w:rFonts w:ascii="Times New Roman" w:eastAsia="Times New Roman" w:hAnsi="Times New Roman" w:cs="Times New Roman"/>
+          <w:sz w:val="24"/>
+          <w:szCs w:val="24"/>
+          <w:lang w:val="es-ES_tradnl" w:eastAsia="es-AR"/>
+        </w:rPr>
+      </w:pPr>
+      <w:r>
+        <w:rPr>
+          <w:rFonts w:ascii="Times New Roman" w:eastAsia="Times New Roman" w:hAnsi="Times New Roman" w:cs="Times New Roman"/>
+          <w:sz w:val="24"/>
+          <w:szCs w:val="24"/>
+          <w:lang w:val="es-ES_tradnl" w:eastAsia="es-AR"/>
+        </w:rPr>
+        <w:lastRenderedPageBreak/>
+        <w:t xml:space="preserve">Dar una lista de los </w:t>
+      </w:r>
+      <w:proofErr w:type="spellStart"/>
+      <w:r>
+        <w:rPr>
+          <w:rFonts w:ascii="Times New Roman" w:eastAsia="Times New Roman" w:hAnsi="Times New Roman" w:cs="Times New Roman"/>
+          <w:sz w:val="24"/>
+          <w:szCs w:val="24"/>
+          <w:lang w:val="es-ES_tradnl" w:eastAsia="es-AR"/>
+        </w:rPr>
+        <w:t>soft</w:t>
+      </w:r>
+      <w:proofErr w:type="spellEnd"/>
+      <w:r>
+        <w:rPr>
+          <w:rFonts w:ascii="Times New Roman" w:eastAsia="Times New Roman" w:hAnsi="Times New Roman" w:cs="Times New Roman"/>
+          <w:sz w:val="24"/>
+          <w:szCs w:val="24"/>
+          <w:lang w:val="es-ES_tradnl" w:eastAsia="es-AR"/>
+        </w:rPr>
+        <w:t xml:space="preserve"> privativos </w:t>
+      </w:r>
+      <w:proofErr w:type="spellStart"/>
+      <w:r>
+        <w:rPr>
+          <w:rFonts w:ascii="Times New Roman" w:eastAsia="Times New Roman" w:hAnsi="Times New Roman" w:cs="Times New Roman"/>
+          <w:sz w:val="24"/>
+          <w:szCs w:val="24"/>
+          <w:lang w:val="es-ES_tradnl" w:eastAsia="es-AR"/>
+        </w:rPr>
+        <w:t>deciendo</w:t>
+      </w:r>
+      <w:proofErr w:type="spellEnd"/>
+      <w:r>
+        <w:rPr>
+          <w:rFonts w:ascii="Times New Roman" w:eastAsia="Times New Roman" w:hAnsi="Times New Roman" w:cs="Times New Roman"/>
+          <w:sz w:val="24"/>
+          <w:szCs w:val="24"/>
+          <w:lang w:val="es-ES_tradnl" w:eastAsia="es-AR"/>
+        </w:rPr>
+        <w:t xml:space="preserve"> que proponen pero no yendo mucho a los detalles. </w:t>
+      </w:r>
+      <w:r>
+        <w:rPr>
+          <w:rFonts w:ascii="Times New Roman" w:eastAsia="Times New Roman" w:hAnsi="Times New Roman" w:cs="Times New Roman"/>
+          <w:sz w:val="24"/>
+          <w:szCs w:val="24"/>
+          <w:lang w:val="es-ES_tradnl" w:eastAsia="es-AR"/>
+        </w:rPr>
         <w:br w:type="page"/>
       </w:r>
     </w:p>
@@ -10623,6 +11221,8 @@
         <w:tabs>
           <w:tab w:val="left" w:pos="360"/>
         </w:tabs>
+        <w:spacing w:line="360" w:lineRule="auto"/>
+        <w:jc w:val="both"/>
         <w:rPr>
           <w:lang w:val="es-ES_tradnl" w:eastAsia="es-AR"/>
         </w:rPr>
@@ -10632,36 +11232,106 @@
           <w:lang w:val="es-ES_tradnl" w:eastAsia="es-AR"/>
         </w:rPr>
         <w:tab/>
-        <w:t xml:space="preserve">Teniendo en cuenta todo lo anterior </w:t>
+        <w:t xml:space="preserve">Teniendo en cuenta todo lo </w:t>
+      </w:r>
+      <w:r>
+        <w:rPr>
+          <w:lang w:val="es-ES_tradnl" w:eastAsia="es-AR"/>
+        </w:rPr>
+        <w:t>señalado</w:t>
+      </w:r>
+      <w:r>
+        <w:rPr>
+          <w:lang w:val="es-ES_tradnl" w:eastAsia="es-AR"/>
+        </w:rPr>
+        <w:t xml:space="preserve"> y explicado anteriormente,</w:t>
+      </w:r>
+      <w:r>
+        <w:rPr>
+          <w:lang w:val="es-ES_tradnl" w:eastAsia="es-AR"/>
+        </w:rPr>
+        <w:t xml:space="preserve"> </w:t>
+      </w:r>
+      <w:r>
+        <w:rPr>
+          <w:lang w:val="es-ES_tradnl" w:eastAsia="es-AR"/>
+        </w:rPr>
+        <w:t>principalmente</w:t>
+      </w:r>
+      <w:r>
+        <w:rPr>
+          <w:lang w:val="es-ES_tradnl" w:eastAsia="es-AR"/>
+        </w:rPr>
+        <w:t xml:space="preserve"> </w:t>
+      </w:r>
+      <w:r>
+        <w:rPr>
+          <w:lang w:val="es-ES_tradnl" w:eastAsia="es-AR"/>
+        </w:rPr>
+        <w:t>en el capítulo anterior,</w:t>
+      </w:r>
+      <w:r>
+        <w:rPr>
+          <w:lang w:val="es-ES_tradnl" w:eastAsia="es-AR"/>
+        </w:rPr>
+        <w:t xml:space="preserve"> y</w:t>
+      </w:r>
+      <w:r>
+        <w:rPr>
+          <w:lang w:val="es-ES_tradnl" w:eastAsia="es-AR"/>
+        </w:rPr>
+        <w:t xml:space="preserve"> haciendo hincapié en las cuestiones negativas de los software privativos y que no existe código libre (ya sea una aplicación, un </w:t>
       </w:r>
       <w:proofErr w:type="spellStart"/>
       <w:r>
         <w:rPr>
           <w:lang w:val="es-ES_tradnl" w:eastAsia="es-AR"/>
         </w:rPr>
-        <w:t>bla</w:t>
+        <w:t>plug</w:t>
       </w:r>
       <w:proofErr w:type="spellEnd"/>
       <w:r>
         <w:rPr>
           <w:lang w:val="es-ES_tradnl" w:eastAsia="es-AR"/>
         </w:rPr>
-        <w:t xml:space="preserve"> </w:t>
+        <w:t>-in o pseudocódigo de los algoritmos utilizados para el procesamiento y medición) específicamente diseñado para la medición del complejo EIM, se decidió realizar una herramienta</w:t>
+      </w:r>
+      <w:r>
+        <w:rPr>
+          <w:lang w:val="es-ES_tradnl" w:eastAsia="es-AR"/>
+        </w:rPr>
+        <w:t xml:space="preserve"> libre basada en código abierto y estándar (utilizando el </w:t>
       </w:r>
       <w:proofErr w:type="spellStart"/>
       <w:r>
         <w:rPr>
           <w:lang w:val="es-ES_tradnl" w:eastAsia="es-AR"/>
         </w:rPr>
-        <w:t>bla</w:t>
+        <w:t>plug</w:t>
       </w:r>
       <w:proofErr w:type="spellEnd"/>
       <w:r>
         <w:rPr>
           <w:lang w:val="es-ES_tradnl" w:eastAsia="es-AR"/>
         </w:rPr>
-        <w:t>…sobre todo las cuestiones negativas de los software privativos.///todo lo que justifique hacer una nueva herramienta.</w:t>
-      </w:r>
+        <w:t xml:space="preserve">-in </w:t>
+      </w:r>
+      <w:proofErr w:type="spellStart"/>
+      <w:r>
+        <w:rPr>
+          <w:lang w:val="es-ES_tradnl" w:eastAsia="es-AR"/>
+        </w:rPr>
+        <w:t>ImageJ</w:t>
+      </w:r>
+      <w:proofErr w:type="spellEnd"/>
+      <w:r>
+        <w:rPr>
+          <w:lang w:val="es-ES_tradnl" w:eastAsia="es-AR"/>
+        </w:rPr>
+        <w:t>).</w:t>
+      </w:r>
+      <w:bookmarkStart w:id="26" w:name="_GoBack"/>
+      <w:bookmarkEnd w:id="26"/>
     </w:p>
     <w:p>
       <w:pPr>
@@ -10700,7 +11370,7 @@
           <w:lang w:val="es-ES_tradnl" w:eastAsia="es-AR"/>
         </w:rPr>
       </w:pPr>
-      <w:bookmarkStart w:id="26" w:name="_Toc401760054"/>
+      <w:bookmarkStart w:id="27" w:name="_Toc401760054"/>
       <w:r>
         <w:rPr>
           <w:rFonts w:eastAsia="Times New Roman"/>
@@ -10708,7 +11378,7 @@
         </w:rPr>
         <w:t>Solución general</w:t>
       </w:r>
-      <w:bookmarkEnd w:id="26"/>
+      <w:bookmarkEnd w:id="27"/>
     </w:p>
     <w:p>
       <w:pPr>
@@ -10907,6 +11577,7 @@
           <w:szCs w:val="24"/>
           <w:lang w:val="es-ES_tradnl" w:eastAsia="es-AR"/>
         </w:rPr>
+        <w:lastRenderedPageBreak/>
         <w:br/>
       </w:r>
     </w:p>
@@ -11018,7 +11689,6 @@
           <w:color w:val="404040" w:themeColor="text1" w:themeTint="BF"/>
           <w:lang w:val="es-ES_tradnl" w:eastAsia="es-AR"/>
         </w:rPr>
-        <w:lastRenderedPageBreak/>
         <w:t>Medición</w:t>
       </w:r>
     </w:p>
@@ -11070,7 +11740,7 @@
           <w:lang w:val="es-ES_tradnl" w:eastAsia="es-AR"/>
         </w:rPr>
       </w:pPr>
-      <w:bookmarkStart w:id="27" w:name="_Toc401760055"/>
+      <w:bookmarkStart w:id="28" w:name="_Toc401760055"/>
       <w:r>
         <w:rPr>
           <w:rFonts w:eastAsia="Times New Roman"/>
@@ -11085,7 +11755,7 @@
         </w:rPr>
         <w:t>Captura de las imágenes</w:t>
       </w:r>
-      <w:bookmarkEnd w:id="27"/>
+      <w:bookmarkEnd w:id="28"/>
     </w:p>
     <w:p>
       <w:pPr>
@@ -11248,12 +11918,13 @@
           <w:lang w:val="es-ES_tradnl" w:eastAsia="es-AR"/>
         </w:rPr>
       </w:pPr>
-      <w:bookmarkStart w:id="28" w:name="_Toc401760056"/>
+      <w:bookmarkStart w:id="29" w:name="_Toc401760056"/>
       <w:r>
         <w:rPr>
           <w:rFonts w:eastAsia="Times New Roman"/>
           <w:lang w:val="es-ES_tradnl" w:eastAsia="es-AR"/>
         </w:rPr>
+        <w:lastRenderedPageBreak/>
         <w:t xml:space="preserve">4.3 </w:t>
       </w:r>
       <w:r>
@@ -11263,7 +11934,7 @@
         </w:rPr>
         <w:t>Reducción de Ruido</w:t>
       </w:r>
-      <w:bookmarkEnd w:id="28"/>
+      <w:bookmarkEnd w:id="29"/>
     </w:p>
     <w:p>
       <w:pPr>
@@ -11395,7 +12066,6 @@
           <w:szCs w:val="24"/>
           <w:lang w:val="en-US" w:eastAsia="en-US"/>
         </w:rPr>
-        <w:lastRenderedPageBreak/>
         <w:drawing>
           <wp:inline distT="0" distB="0" distL="0" distR="0" wp14:anchorId="44D87D15" wp14:editId="404367F2">
             <wp:extent cx="4178300" cy="1993900"/>
@@ -12168,6 +12838,7 @@
           <w:color w:val="404040" w:themeColor="text1" w:themeTint="BF"/>
           <w:lang w:val="es-ES_tradnl" w:eastAsia="es-AR"/>
         </w:rPr>
+        <w:lastRenderedPageBreak/>
         <w:t xml:space="preserve">Las técnicas de eliminación de ruido se basan en tratar de estimar la verdadera intensidad </w:t>
       </w:r>
       <m:oMath>
@@ -12311,7 +12982,6 @@
           <w:szCs w:val="24"/>
           <w:lang w:val="en-US" w:eastAsia="en-US"/>
         </w:rPr>
-        <w:lastRenderedPageBreak/>
         <w:drawing>
           <wp:inline distT="0" distB="0" distL="0" distR="0" wp14:anchorId="74F7762B" wp14:editId="547D45DB">
             <wp:extent cx="4545995" cy="3025775"/>
@@ -12578,6 +13248,7 @@
           <w:color w:val="404040" w:themeColor="text1" w:themeTint="BF"/>
           <w:lang w:val="es-ES_tradnl" w:eastAsia="es-AR"/>
         </w:rPr>
+        <w:lastRenderedPageBreak/>
         <w:t xml:space="preserve">Estos algoritmos fueron obtenidos de la </w:t>
       </w:r>
       <w:r>
@@ -12853,7 +13524,6 @@
           <w:color w:val="404040" w:themeColor="text1" w:themeTint="BF"/>
           <w:lang w:val="en-US" w:eastAsia="es-AR"/>
         </w:rPr>
-        <w:lastRenderedPageBreak/>
         <w:t xml:space="preserve">[SOURCE: </w:t>
       </w:r>
       <w:hyperlink r:id="rId27" w:history="1">
@@ -13027,7 +13697,7 @@
           <w:lang w:val="es-ES_tradnl" w:eastAsia="es-AR"/>
         </w:rPr>
       </w:pPr>
-      <w:bookmarkStart w:id="29" w:name="_Toc401760057"/>
+      <w:bookmarkStart w:id="30" w:name="_Toc401760057"/>
       <w:r>
         <w:rPr>
           <w:rFonts w:eastAsia="Times New Roman"/>
@@ -13042,7 +13712,7 @@
         </w:rPr>
         <w:t>Segmentación</w:t>
       </w:r>
-      <w:bookmarkEnd w:id="29"/>
+      <w:bookmarkEnd w:id="30"/>
     </w:p>
     <w:p>
       <w:pPr>
@@ -13089,6 +13759,7 @@
           <w:szCs w:val="24"/>
           <w:lang w:val="es-ES_tradnl" w:eastAsia="es-AR"/>
         </w:rPr>
+        <w:lastRenderedPageBreak/>
         <w:t>Bordes, Sobel Prewitt como lo implementamos nosotros, los que están explicados en el apéndice A,  y no alcanza a segmentar correctamente las paredes decir eso.</w:t>
       </w:r>
     </w:p>
@@ -13418,7 +14089,6 @@
           <w:szCs w:val="24"/>
           <w:lang w:val="es-ES_tradnl" w:eastAsia="es-AR"/>
         </w:rPr>
-        <w:lastRenderedPageBreak/>
         <w:t>Aca</w:t>
       </w:r>
       <w:proofErr w:type="spellEnd"/>
@@ -13523,7 +14193,7 @@
           <w:lang w:val="es-ES_tradnl" w:eastAsia="es-AR"/>
         </w:rPr>
       </w:pPr>
-      <w:bookmarkStart w:id="30" w:name="_Toc401760058"/>
+      <w:bookmarkStart w:id="31" w:name="_Toc401760058"/>
       <w:r>
         <w:rPr>
           <w:rFonts w:eastAsia="Times New Roman"/>
@@ -13531,7 +14201,7 @@
         </w:rPr>
         <w:t>Medición</w:t>
       </w:r>
-      <w:bookmarkEnd w:id="30"/>
+      <w:bookmarkEnd w:id="31"/>
     </w:p>
     <w:p>
       <w:pPr>
@@ -13650,6 +14320,7 @@
         <w:rPr>
           <w:lang w:val="es-ES_tradnl" w:eastAsia="es-AR"/>
         </w:rPr>
+        <w:lastRenderedPageBreak/>
         <w:t xml:space="preserve">Finalmente hablar que la herramienta permite medir de dos maneras, una por ROI y sino por todo el Snakes que es la opción por defecto. </w:t>
       </w:r>
     </w:p>
@@ -13916,14 +14587,7 @@
         <w:rPr>
           <w:lang w:val="es-ES_tradnl" w:eastAsia="es-AR"/>
         </w:rPr>
-        <w:t xml:space="preserve"> si es mucho) /….la </w:t>
-      </w:r>
-      <w:r>
-        <w:rPr>
-          <w:lang w:val="es-ES_tradnl" w:eastAsia="es-AR"/>
-        </w:rPr>
-        <w:lastRenderedPageBreak/>
-        <w:t xml:space="preserve">segunda opción hacer una aplicación </w:t>
+        <w:t xml:space="preserve"> si es mucho) /….la segunda opción hacer una aplicación </w:t>
       </w:r>
       <w:proofErr w:type="spellStart"/>
       <w:r>
@@ -14135,8 +14799,6 @@
         </w:rPr>
         <w:t>profesional …</w:t>
       </w:r>
-      <w:bookmarkStart w:id="31" w:name="_GoBack"/>
-      <w:bookmarkEnd w:id="31"/>
       <w:proofErr w:type="gramEnd"/>
     </w:p>
     <w:p>
@@ -14417,6 +15079,7 @@
         <w:rPr>
           <w:lang w:val="en-US" w:eastAsia="es-AR"/>
         </w:rPr>
+        <w:lastRenderedPageBreak/>
         <w:t xml:space="preserve">[4] </w:t>
       </w:r>
       <w:proofErr w:type="spellStart"/>
@@ -14774,14 +15437,13 @@
     <w:p>
       <w:pPr>
         <w:rPr>
-          <w:lang w:val="es-ES_tradnl" w:eastAsia="es-AR"/>
+          <w:lang w:eastAsia="es-AR"/>
         </w:rPr>
       </w:pPr>
       <w:r>
         <w:rPr>
           <w:lang w:val="en-US" w:eastAsia="es-AR"/>
         </w:rPr>
-        <w:lastRenderedPageBreak/>
         <w:t xml:space="preserve">[8] </w:t>
       </w:r>
       <w:proofErr w:type="spellStart"/>
@@ -14810,20 +15472,30 @@
           <w:iCs/>
           <w:lang w:eastAsia="es-AR"/>
         </w:rPr>
-        <w:t>Rev Argent Cardiol</w:t>
-      </w:r>
-      <w:r>
-        <w:rPr>
-          <w:lang w:eastAsia="es-AR"/>
-        </w:rPr>
-        <w:t>, </w:t>
-      </w:r>
+        <w:t xml:space="preserve">Rev Argent </w:t>
+      </w:r>
+      <w:proofErr w:type="spellStart"/>
       <w:r>
         <w:rPr>
           <w:i/>
           <w:iCs/>
           <w:lang w:eastAsia="es-AR"/>
         </w:rPr>
+        <w:t>Cardiol</w:t>
+      </w:r>
+      <w:proofErr w:type="spellEnd"/>
+      <w:r>
+        <w:rPr>
+          <w:lang w:eastAsia="es-AR"/>
+        </w:rPr>
+        <w:t>, </w:t>
+      </w:r>
+      <w:r>
+        <w:rPr>
+          <w:i/>
+          <w:iCs/>
+          <w:lang w:eastAsia="es-AR"/>
+        </w:rPr>
         <w:t>72</w:t>
       </w:r>
       <w:r>
@@ -14832,6 +15504,657 @@
         </w:rPr>
         <w:t>, 192-196.</w:t>
       </w:r>
+    </w:p>
+    <w:p>
+      <w:pPr>
+        <w:rPr>
+          <w:lang w:eastAsia="es-AR"/>
+        </w:rPr>
+      </w:pPr>
+      <w:r>
+        <w:rPr>
+          <w:lang w:eastAsia="es-AR"/>
+        </w:rPr>
+        <w:t xml:space="preserve">[9] </w:t>
+      </w:r>
+      <w:proofErr w:type="spellStart"/>
+      <w:r>
+        <w:rPr>
+          <w:lang w:eastAsia="es-AR"/>
+        </w:rPr>
+        <w:t>Loizou</w:t>
+      </w:r>
+      <w:proofErr w:type="spellEnd"/>
+      <w:r>
+        <w:rPr>
+          <w:lang w:eastAsia="es-AR"/>
+        </w:rPr>
+        <w:t xml:space="preserve">, C. P., &amp; </w:t>
+      </w:r>
+      <w:proofErr w:type="spellStart"/>
+      <w:r>
+        <w:rPr>
+          <w:lang w:eastAsia="es-AR"/>
+        </w:rPr>
+        <w:t>Pattichis</w:t>
+      </w:r>
+      <w:proofErr w:type="spellEnd"/>
+      <w:r>
+        <w:rPr>
+          <w:lang w:eastAsia="es-AR"/>
+        </w:rPr>
+        <w:t xml:space="preserve">, C. S. (2008). </w:t>
+      </w:r>
+      <w:proofErr w:type="spellStart"/>
+      <w:r>
+        <w:rPr>
+          <w:lang w:eastAsia="es-AR"/>
+        </w:rPr>
+        <w:t>Despeckle</w:t>
+      </w:r>
+      <w:proofErr w:type="spellEnd"/>
+      <w:r>
+        <w:rPr>
+          <w:lang w:eastAsia="es-AR"/>
+        </w:rPr>
+        <w:t xml:space="preserve"> </w:t>
+      </w:r>
+      <w:proofErr w:type="spellStart"/>
+      <w:r>
+        <w:rPr>
+          <w:lang w:eastAsia="es-AR"/>
+        </w:rPr>
+        <w:t>filtering</w:t>
+      </w:r>
+      <w:proofErr w:type="spellEnd"/>
+      <w:r>
+        <w:rPr>
+          <w:lang w:eastAsia="es-AR"/>
+        </w:rPr>
+        <w:t xml:space="preserve"> </w:t>
+      </w:r>
+      <w:proofErr w:type="spellStart"/>
+      <w:r>
+        <w:rPr>
+          <w:lang w:eastAsia="es-AR"/>
+        </w:rPr>
+        <w:t>algorithms</w:t>
+      </w:r>
+      <w:proofErr w:type="spellEnd"/>
+      <w:r>
+        <w:rPr>
+          <w:lang w:eastAsia="es-AR"/>
+        </w:rPr>
+        <w:t xml:space="preserve"> and software </w:t>
+      </w:r>
+      <w:proofErr w:type="spellStart"/>
+      <w:r>
+        <w:rPr>
+          <w:lang w:eastAsia="es-AR"/>
+        </w:rPr>
+        <w:t>for</w:t>
+      </w:r>
+      <w:proofErr w:type="spellEnd"/>
+      <w:r>
+        <w:rPr>
+          <w:lang w:eastAsia="es-AR"/>
+        </w:rPr>
+        <w:t xml:space="preserve"> </w:t>
+      </w:r>
+      <w:proofErr w:type="spellStart"/>
+      <w:r>
+        <w:rPr>
+          <w:lang w:eastAsia="es-AR"/>
+        </w:rPr>
+        <w:t>ultrasound</w:t>
+      </w:r>
+      <w:proofErr w:type="spellEnd"/>
+      <w:r>
+        <w:rPr>
+          <w:lang w:eastAsia="es-AR"/>
+        </w:rPr>
+        <w:t xml:space="preserve"> </w:t>
+      </w:r>
+      <w:proofErr w:type="spellStart"/>
+      <w:r>
+        <w:rPr>
+          <w:lang w:eastAsia="es-AR"/>
+        </w:rPr>
+        <w:t>imaging</w:t>
+      </w:r>
+      <w:proofErr w:type="spellEnd"/>
+      <w:r>
+        <w:rPr>
+          <w:lang w:eastAsia="es-AR"/>
+        </w:rPr>
+        <w:t>. </w:t>
+      </w:r>
+      <w:proofErr w:type="spellStart"/>
+      <w:r>
+        <w:rPr>
+          <w:i/>
+          <w:iCs/>
+          <w:lang w:eastAsia="es-AR"/>
+        </w:rPr>
+        <w:t>Synthesis</w:t>
+      </w:r>
+      <w:proofErr w:type="spellEnd"/>
+      <w:r>
+        <w:rPr>
+          <w:i/>
+          <w:iCs/>
+          <w:lang w:eastAsia="es-AR"/>
+        </w:rPr>
+        <w:t xml:space="preserve"> </w:t>
+      </w:r>
+      <w:proofErr w:type="spellStart"/>
+      <w:r>
+        <w:rPr>
+          <w:i/>
+          <w:iCs/>
+          <w:lang w:eastAsia="es-AR"/>
+        </w:rPr>
+        <w:t>lectures</w:t>
+      </w:r>
+      <w:proofErr w:type="spellEnd"/>
+      <w:r>
+        <w:rPr>
+          <w:i/>
+          <w:iCs/>
+          <w:lang w:eastAsia="es-AR"/>
+        </w:rPr>
+        <w:t xml:space="preserve"> </w:t>
+      </w:r>
+      <w:proofErr w:type="spellStart"/>
+      <w:r>
+        <w:rPr>
+          <w:i/>
+          <w:iCs/>
+          <w:lang w:eastAsia="es-AR"/>
+        </w:rPr>
+        <w:t>on</w:t>
+      </w:r>
+      <w:proofErr w:type="spellEnd"/>
+      <w:r>
+        <w:rPr>
+          <w:i/>
+          <w:iCs/>
+          <w:lang w:eastAsia="es-AR"/>
+        </w:rPr>
+        <w:t xml:space="preserve"> </w:t>
+      </w:r>
+      <w:proofErr w:type="spellStart"/>
+      <w:r>
+        <w:rPr>
+          <w:i/>
+          <w:iCs/>
+          <w:lang w:eastAsia="es-AR"/>
+        </w:rPr>
+        <w:t>algorithms</w:t>
+      </w:r>
+      <w:proofErr w:type="spellEnd"/>
+      <w:r>
+        <w:rPr>
+          <w:i/>
+          <w:iCs/>
+          <w:lang w:eastAsia="es-AR"/>
+        </w:rPr>
+        <w:t xml:space="preserve"> and software in </w:t>
+      </w:r>
+      <w:proofErr w:type="spellStart"/>
+      <w:r>
+        <w:rPr>
+          <w:i/>
+          <w:iCs/>
+          <w:lang w:eastAsia="es-AR"/>
+        </w:rPr>
+        <w:t>engineering</w:t>
+      </w:r>
+      <w:proofErr w:type="spellEnd"/>
+      <w:r>
+        <w:rPr>
+          <w:lang w:eastAsia="es-AR"/>
+        </w:rPr>
+        <w:t>, </w:t>
+      </w:r>
+      <w:r>
+        <w:rPr>
+          <w:i/>
+          <w:iCs/>
+          <w:lang w:eastAsia="es-AR"/>
+        </w:rPr>
+        <w:t>1</w:t>
+      </w:r>
+      <w:r>
+        <w:rPr>
+          <w:lang w:eastAsia="es-AR"/>
+        </w:rPr>
+        <w:t>(1), 1-166.</w:t>
+      </w:r>
+    </w:p>
+    <w:p>
+      <w:pPr>
+        <w:rPr>
+          <w:lang w:val="en-US" w:eastAsia="es-AR"/>
+        </w:rPr>
+      </w:pPr>
+      <w:r>
+        <w:rPr>
+          <w:lang w:eastAsia="es-AR"/>
+        </w:rPr>
+        <w:t xml:space="preserve">[10]Universidad de Sevilla, </w:t>
+      </w:r>
+      <w:r>
+        <w:rPr>
+          <w:lang w:eastAsia="es-AR"/>
+        </w:rPr>
+        <w:t>Depart</w:t>
+      </w:r>
+      <w:r>
+        <w:rPr>
+          <w:lang w:eastAsia="es-AR"/>
+        </w:rPr>
+        <w:t xml:space="preserve">amento de Matemática Aplicada I. ASIGNATURA: "Procesamiento de Imágenes Digitales (Topología Digital)". Contenido bajo: </w:t>
+      </w:r>
+      <w:r>
+        <w:rPr>
+          <w:bCs/>
+          <w:i/>
+        </w:rPr>
+        <w:t>Capítulo 4. Segmentación</w:t>
+      </w:r>
+      <w:r>
+        <w:rPr>
+          <w:i/>
+          <w:lang w:val="en-US" w:eastAsia="es-AR"/>
+        </w:rPr>
+        <w:t>: </w:t>
+      </w:r>
+      <w:proofErr w:type="spellStart"/>
+      <w:r>
+        <w:rPr>
+          <w:i/>
+          <w:lang w:val="en-US" w:eastAsia="es-AR"/>
+        </w:rPr>
+        <w:t>Detección</w:t>
+      </w:r>
+      <w:proofErr w:type="spellEnd"/>
+      <w:r>
+        <w:rPr>
+          <w:i/>
+          <w:lang w:val="en-US" w:eastAsia="es-AR"/>
+        </w:rPr>
+        <w:t xml:space="preserve"> de </w:t>
+      </w:r>
+      <w:proofErr w:type="spellStart"/>
+      <w:r>
+        <w:rPr>
+          <w:i/>
+          <w:lang w:val="en-US" w:eastAsia="es-AR"/>
+        </w:rPr>
+        <w:t>discontinuidades</w:t>
+      </w:r>
+      <w:proofErr w:type="spellEnd"/>
+      <w:r>
+        <w:rPr>
+          <w:i/>
+          <w:lang w:val="en-US" w:eastAsia="es-AR"/>
+        </w:rPr>
+        <w:t xml:space="preserve">: </w:t>
+      </w:r>
+      <w:proofErr w:type="spellStart"/>
+      <w:r>
+        <w:rPr>
+          <w:i/>
+          <w:lang w:val="en-US" w:eastAsia="es-AR"/>
+        </w:rPr>
+        <w:t>puntos</w:t>
+      </w:r>
+      <w:proofErr w:type="spellEnd"/>
+      <w:r>
+        <w:rPr>
+          <w:i/>
+          <w:lang w:val="en-US" w:eastAsia="es-AR"/>
+        </w:rPr>
+        <w:t xml:space="preserve"> </w:t>
+      </w:r>
+      <w:proofErr w:type="spellStart"/>
+      <w:r>
+        <w:rPr>
+          <w:i/>
+          <w:lang w:val="en-US" w:eastAsia="es-AR"/>
+        </w:rPr>
+        <w:t>aislados</w:t>
+      </w:r>
+      <w:proofErr w:type="spellEnd"/>
+      <w:r>
+        <w:rPr>
+          <w:i/>
+          <w:lang w:val="en-US" w:eastAsia="es-AR"/>
+        </w:rPr>
+        <w:t xml:space="preserve">, </w:t>
+      </w:r>
+      <w:proofErr w:type="spellStart"/>
+      <w:r>
+        <w:rPr>
+          <w:i/>
+          <w:lang w:val="en-US" w:eastAsia="es-AR"/>
+        </w:rPr>
+        <w:t>líneas</w:t>
+      </w:r>
+      <w:proofErr w:type="spellEnd"/>
+      <w:r>
+        <w:rPr>
+          <w:i/>
+          <w:lang w:val="en-US" w:eastAsia="es-AR"/>
+        </w:rPr>
+        <w:t xml:space="preserve"> y </w:t>
+      </w:r>
+      <w:proofErr w:type="spellStart"/>
+      <w:r>
+        <w:rPr>
+          <w:i/>
+          <w:lang w:val="en-US" w:eastAsia="es-AR"/>
+        </w:rPr>
+        <w:t>bordes</w:t>
+      </w:r>
+      <w:proofErr w:type="spellEnd"/>
+      <w:r>
+        <w:rPr>
+          <w:i/>
+          <w:lang w:val="en-US" w:eastAsia="es-AR"/>
+        </w:rPr>
+        <w:t xml:space="preserve">; </w:t>
+      </w:r>
+      <w:proofErr w:type="spellStart"/>
+      <w:r>
+        <w:rPr>
+          <w:i/>
+          <w:lang w:val="en-US" w:eastAsia="es-AR"/>
+        </w:rPr>
+        <w:t>detección</w:t>
+      </w:r>
+      <w:proofErr w:type="spellEnd"/>
+      <w:r>
+        <w:rPr>
+          <w:i/>
+          <w:lang w:val="en-US" w:eastAsia="es-AR"/>
+        </w:rPr>
+        <w:t xml:space="preserve"> de similitudes: </w:t>
+      </w:r>
+      <w:proofErr w:type="spellStart"/>
+      <w:r>
+        <w:rPr>
+          <w:i/>
+          <w:lang w:val="en-US" w:eastAsia="es-AR"/>
+        </w:rPr>
+        <w:t>crecimiento</w:t>
+      </w:r>
+      <w:proofErr w:type="spellEnd"/>
+      <w:r>
+        <w:rPr>
+          <w:i/>
+          <w:lang w:val="en-US" w:eastAsia="es-AR"/>
+        </w:rPr>
+        <w:t xml:space="preserve"> de </w:t>
+      </w:r>
+      <w:proofErr w:type="spellStart"/>
+      <w:r>
+        <w:rPr>
+          <w:i/>
+          <w:lang w:val="en-US" w:eastAsia="es-AR"/>
+        </w:rPr>
+        <w:t>regiones</w:t>
+      </w:r>
+      <w:proofErr w:type="spellEnd"/>
+      <w:r>
+        <w:rPr>
+          <w:i/>
+          <w:lang w:val="en-US" w:eastAsia="es-AR"/>
+        </w:rPr>
+        <w:t>, umbralización.</w:t>
+      </w:r>
+      <w:r>
+        <w:rPr>
+          <w:lang w:val="en-US" w:eastAsia="es-AR"/>
+        </w:rPr>
+        <w:t xml:space="preserve"> [Online] </w:t>
+      </w:r>
+      <w:proofErr w:type="spellStart"/>
+      <w:r>
+        <w:rPr>
+          <w:lang w:val="en-US" w:eastAsia="es-AR"/>
+        </w:rPr>
+        <w:t>Disponible</w:t>
+      </w:r>
+      <w:proofErr w:type="spellEnd"/>
+      <w:r>
+        <w:rPr>
+          <w:lang w:val="en-US" w:eastAsia="es-AR"/>
+        </w:rPr>
+        <w:t xml:space="preserve">: </w:t>
+      </w:r>
+      <w:hyperlink r:id="rId30" w:history="1">
+        <w:r>
+          <w:rPr>
+            <w:rStyle w:val="Hyperlink"/>
+            <w:lang w:val="en-US" w:eastAsia="es-AR"/>
+          </w:rPr>
+          <w:t>http://alojamientos.us.es/gtocoma/pid/tema4.pdf</w:t>
+        </w:r>
+      </w:hyperlink>
+    </w:p>
+    <w:p>
+      <w:pPr>
+        <w:rPr>
+          <w:lang w:val="en-US" w:eastAsia="es-AR"/>
+        </w:rPr>
+      </w:pPr>
+      <w:r>
+        <w:rPr>
+          <w:lang w:val="en-US" w:eastAsia="es-AR"/>
+        </w:rPr>
+        <w:t xml:space="preserve">[11] </w:t>
+      </w:r>
+      <w:proofErr w:type="spellStart"/>
+      <w:r>
+        <w:rPr>
+          <w:lang w:eastAsia="es-AR"/>
+        </w:rPr>
+        <w:t>Touboul</w:t>
+      </w:r>
+      <w:proofErr w:type="spellEnd"/>
+      <w:r>
+        <w:rPr>
+          <w:lang w:eastAsia="es-AR"/>
+        </w:rPr>
+        <w:t xml:space="preserve">, P. J., </w:t>
+      </w:r>
+      <w:proofErr w:type="spellStart"/>
+      <w:r>
+        <w:rPr>
+          <w:lang w:eastAsia="es-AR"/>
+        </w:rPr>
+        <w:t>Hennerici</w:t>
+      </w:r>
+      <w:proofErr w:type="spellEnd"/>
+      <w:r>
+        <w:rPr>
+          <w:lang w:eastAsia="es-AR"/>
+        </w:rPr>
+        <w:t xml:space="preserve">, M. G., </w:t>
+      </w:r>
+      <w:proofErr w:type="spellStart"/>
+      <w:r>
+        <w:rPr>
+          <w:lang w:eastAsia="es-AR"/>
+        </w:rPr>
+        <w:t>Meairs</w:t>
+      </w:r>
+      <w:proofErr w:type="spellEnd"/>
+      <w:r>
+        <w:rPr>
+          <w:lang w:eastAsia="es-AR"/>
+        </w:rPr>
+        <w:t xml:space="preserve">, S., Adams, H., </w:t>
+      </w:r>
+      <w:proofErr w:type="spellStart"/>
+      <w:r>
+        <w:rPr>
+          <w:lang w:eastAsia="es-AR"/>
+        </w:rPr>
+        <w:t>Amarenco</w:t>
+      </w:r>
+      <w:proofErr w:type="spellEnd"/>
+      <w:r>
+        <w:rPr>
+          <w:lang w:eastAsia="es-AR"/>
+        </w:rPr>
+        <w:t xml:space="preserve">, P., </w:t>
+      </w:r>
+      <w:proofErr w:type="spellStart"/>
+      <w:r>
+        <w:rPr>
+          <w:lang w:eastAsia="es-AR"/>
+        </w:rPr>
+        <w:t>Bornstein</w:t>
+      </w:r>
+      <w:proofErr w:type="spellEnd"/>
+      <w:r>
+        <w:rPr>
+          <w:lang w:eastAsia="es-AR"/>
+        </w:rPr>
+        <w:t>, N</w:t>
+      </w:r>
+      <w:proofErr w:type="gramStart"/>
+      <w:r>
+        <w:rPr>
+          <w:lang w:eastAsia="es-AR"/>
+        </w:rPr>
+        <w:t>., ...</w:t>
+      </w:r>
+      <w:proofErr w:type="gramEnd"/>
+      <w:r>
+        <w:rPr>
+          <w:lang w:eastAsia="es-AR"/>
+        </w:rPr>
+        <w:t xml:space="preserve"> &amp; </w:t>
+      </w:r>
+      <w:proofErr w:type="spellStart"/>
+      <w:r>
+        <w:rPr>
+          <w:lang w:eastAsia="es-AR"/>
+        </w:rPr>
+        <w:t>Woo</w:t>
+      </w:r>
+      <w:proofErr w:type="spellEnd"/>
+      <w:r>
+        <w:rPr>
+          <w:lang w:eastAsia="es-AR"/>
+        </w:rPr>
+        <w:t xml:space="preserve">, K. S. (2012). </w:t>
+      </w:r>
+      <w:proofErr w:type="spellStart"/>
+      <w:r>
+        <w:rPr>
+          <w:lang w:eastAsia="es-AR"/>
+        </w:rPr>
+        <w:t>Mannheim</w:t>
+      </w:r>
+      <w:proofErr w:type="spellEnd"/>
+      <w:r>
+        <w:rPr>
+          <w:lang w:eastAsia="es-AR"/>
+        </w:rPr>
+        <w:t xml:space="preserve"> </w:t>
+      </w:r>
+      <w:proofErr w:type="spellStart"/>
+      <w:r>
+        <w:rPr>
+          <w:lang w:eastAsia="es-AR"/>
+        </w:rPr>
+        <w:t>carotid</w:t>
+      </w:r>
+      <w:proofErr w:type="spellEnd"/>
+      <w:r>
+        <w:rPr>
+          <w:lang w:eastAsia="es-AR"/>
+        </w:rPr>
+        <w:t xml:space="preserve"> intima-media </w:t>
+      </w:r>
+      <w:proofErr w:type="spellStart"/>
+      <w:r>
+        <w:rPr>
+          <w:lang w:eastAsia="es-AR"/>
+        </w:rPr>
+        <w:t>thickness</w:t>
+      </w:r>
+      <w:proofErr w:type="spellEnd"/>
+      <w:r>
+        <w:rPr>
+          <w:lang w:eastAsia="es-AR"/>
+        </w:rPr>
+        <w:t xml:space="preserve"> and plaque </w:t>
+      </w:r>
+      <w:proofErr w:type="spellStart"/>
+      <w:r>
+        <w:rPr>
+          <w:lang w:eastAsia="es-AR"/>
+        </w:rPr>
+        <w:t>consensus</w:t>
+      </w:r>
+      <w:proofErr w:type="spellEnd"/>
+      <w:r>
+        <w:rPr>
+          <w:lang w:eastAsia="es-AR"/>
+        </w:rPr>
+        <w:t xml:space="preserve"> (2004–2006–2011). </w:t>
+      </w:r>
+      <w:r>
+        <w:rPr>
+          <w:i/>
+          <w:iCs/>
+          <w:lang w:eastAsia="es-AR"/>
+        </w:rPr>
+        <w:t xml:space="preserve">Cerebrovascular </w:t>
+      </w:r>
+      <w:proofErr w:type="spellStart"/>
+      <w:r>
+        <w:rPr>
+          <w:i/>
+          <w:iCs/>
+          <w:lang w:eastAsia="es-AR"/>
+        </w:rPr>
+        <w:t>Diseases</w:t>
+      </w:r>
+      <w:proofErr w:type="spellEnd"/>
+      <w:r>
+        <w:rPr>
+          <w:lang w:eastAsia="es-AR"/>
+        </w:rPr>
+        <w:t>, </w:t>
+      </w:r>
+      <w:r>
+        <w:rPr>
+          <w:i/>
+          <w:iCs/>
+          <w:lang w:eastAsia="es-AR"/>
+        </w:rPr>
+        <w:t>34</w:t>
+      </w:r>
+      <w:r>
+        <w:rPr>
+          <w:lang w:eastAsia="es-AR"/>
+        </w:rPr>
+        <w:t>(4), 290-296.</w:t>
+      </w:r>
+    </w:p>
+    <w:p>
+      <w:pPr>
+        <w:rPr>
+          <w:lang w:val="es-ES_tradnl" w:eastAsia="es-AR"/>
+        </w:rPr>
+      </w:pPr>
     </w:p>
     <w:p>
       <w:pPr>
@@ -14900,6 +16223,7 @@
         <w:rPr>
           <w:lang w:val="es-ES_tradnl" w:eastAsia="es-AR"/>
         </w:rPr>
+        <w:lastRenderedPageBreak/>
         <w:t>Detección de bordes</w:t>
       </w:r>
       <w:bookmarkEnd w:id="34"/>
@@ -15049,7 +16373,6 @@
           <w:szCs w:val="24"/>
           <w:lang w:val="en-US" w:eastAsia="en-US"/>
         </w:rPr>
-        <w:lastRenderedPageBreak/>
         <w:drawing>
           <wp:inline distT="0" distB="0" distL="0" distR="0" wp14:anchorId="3EDFE627" wp14:editId="2E8D3E96">
             <wp:extent cx="2305050" cy="1612900"/>
@@ -15068,7 +16391,7 @@
                     </pic:cNvPicPr>
                   </pic:nvPicPr>
                   <pic:blipFill>
-                    <a:blip r:embed="rId30">
+                    <a:blip r:embed="rId31">
                       <a:extLst>
                         <a:ext uri="{28A0092B-C50C-407E-A947-70E740481C1C}">
                           <a14:useLocalDpi xmlns:a14="http://schemas.microsoft.com/office/drawing/2010/main" val="0"/>
@@ -15212,6 +16535,7 @@
           <w:szCs w:val="24"/>
           <w:lang w:val="en-US" w:eastAsia="en-US"/>
         </w:rPr>
+        <w:lastRenderedPageBreak/>
         <w:drawing>
           <wp:inline distT="0" distB="0" distL="0" distR="0" wp14:anchorId="7BA6C0DA" wp14:editId="47416C85">
             <wp:extent cx="2266950" cy="1593850"/>
@@ -15230,7 +16554,7 @@
                     </pic:cNvPicPr>
                   </pic:nvPicPr>
                   <pic:blipFill>
-                    <a:blip r:embed="rId31">
+                    <a:blip r:embed="rId32">
                       <a:extLst>
                         <a:ext uri="{28A0092B-C50C-407E-A947-70E740481C1C}">
                           <a14:useLocalDpi xmlns:a14="http://schemas.microsoft.com/office/drawing/2010/main" val="0"/>
@@ -15400,7 +16724,7 @@
                     </pic:cNvPicPr>
                   </pic:nvPicPr>
                   <pic:blipFill>
-                    <a:blip r:embed="rId32">
+                    <a:blip r:embed="rId33">
                       <a:extLst>
                         <a:ext uri="{28A0092B-C50C-407E-A947-70E740481C1C}">
                           <a14:useLocalDpi xmlns:a14="http://schemas.microsoft.com/office/drawing/2010/main" val="0"/>
@@ -15444,7 +16768,6 @@
         <w:rPr>
           <w:lang w:val="es-ES_tradnl" w:eastAsia="es-AR"/>
         </w:rPr>
-        <w:lastRenderedPageBreak/>
         <w:t>Ecuación 1- Gradiente de una imagen en un punto p(</w:t>
       </w:r>
       <w:proofErr w:type="spellStart"/>
@@ -15689,6 +17012,7 @@
           <w:szCs w:val="24"/>
           <w:lang w:val="en-US" w:eastAsia="en-US"/>
         </w:rPr>
+        <w:lastRenderedPageBreak/>
         <w:drawing>
           <wp:inline distT="0" distB="0" distL="0" distR="0" wp14:anchorId="31738B6B" wp14:editId="38B845EA">
             <wp:extent cx="4381500" cy="3835400"/>
@@ -15707,7 +17031,7 @@
                     </pic:cNvPicPr>
                   </pic:nvPicPr>
                   <pic:blipFill>
-                    <a:blip r:embed="rId33">
+                    <a:blip r:embed="rId34">
                       <a:extLst>
                         <a:ext uri="{28A0092B-C50C-407E-A947-70E740481C1C}">
                           <a14:useLocalDpi xmlns:a14="http://schemas.microsoft.com/office/drawing/2010/main" val="0"/>
@@ -15862,16 +17186,7 @@
           <w:color w:val="404040" w:themeColor="text1" w:themeTint="BF"/>
           <w:lang w:val="es-ES_tradnl" w:eastAsia="es-AR"/>
         </w:rPr>
-        <w:t xml:space="preserve">El valor de la magnitud de la primera derivada nos sirve para detectar la presencia de bordes, mientras que el signo de la segunda derivada nos indica si el píxel pertenece a la zona clara </w:t>
-      </w:r>
-      <w:r>
-        <w:rPr>
-          <w:rFonts w:eastAsia="Times New Roman" w:cs="Arial"/>
-          <w:color w:val="404040" w:themeColor="text1" w:themeTint="BF"/>
-          <w:lang w:val="es-ES_tradnl" w:eastAsia="es-AR"/>
-        </w:rPr>
-        <w:lastRenderedPageBreak/>
-        <w:t>o la zona oscura. Además, la segunda derivada presenta siempre un cruce por cero en el punto medio de la transición, haciendo que sea muy útil para detectar bordes en una imagen.</w:t>
+        <w:t>El valor de la magnitud de la primera derivada nos sirve para detectar la presencia de bordes, mientras que el signo de la segunda derivada nos indica si el píxel pertenece a la zona clara o la zona oscura. Además, la segunda derivada presenta siempre un cruce por cero en el punto medio de la transición, haciendo que sea muy útil para detectar bordes en una imagen.</w:t>
       </w:r>
     </w:p>
     <w:p>
@@ -16021,6 +17336,7 @@
           <w:color w:val="404040" w:themeColor="text1" w:themeTint="BF"/>
           <w:lang w:val="es-ES_tradnl" w:eastAsia="es-AR"/>
         </w:rPr>
+        <w:lastRenderedPageBreak/>
         <w:t xml:space="preserve">A continuación </w:t>
       </w:r>
       <w:r>
@@ -16231,7 +17547,7 @@
                     </pic:cNvPicPr>
                   </pic:nvPicPr>
                   <pic:blipFill>
-                    <a:blip r:embed="rId34">
+                    <a:blip r:embed="rId35">
                       <a:extLst>
                         <a:ext uri="{28A0092B-C50C-407E-A947-70E740481C1C}">
                           <a14:useLocalDpi xmlns:a14="http://schemas.microsoft.com/office/drawing/2010/main" val="0"/>
@@ -16312,7 +17628,6 @@
           <w:color w:val="404040" w:themeColor="text1" w:themeTint="BF"/>
           <w:lang w:val="en-US" w:eastAsia="en-US"/>
         </w:rPr>
-        <w:lastRenderedPageBreak/>
         <w:drawing>
           <wp:inline distT="0" distB="0" distL="0" distR="0" wp14:anchorId="478718EE" wp14:editId="24D43063">
             <wp:extent cx="2394984" cy="1797626"/>
@@ -16331,7 +17646,7 @@
                     </pic:cNvPicPr>
                   </pic:nvPicPr>
                   <pic:blipFill>
-                    <a:blip r:embed="rId35">
+                    <a:blip r:embed="rId36">
                       <a:extLst>
                         <a:ext uri="{28A0092B-C50C-407E-A947-70E740481C1C}">
                           <a14:useLocalDpi xmlns:a14="http://schemas.microsoft.com/office/drawing/2010/main" val="0"/>
@@ -16395,7 +17710,7 @@
                     </pic:cNvPicPr>
                   </pic:nvPicPr>
                   <pic:blipFill>
-                    <a:blip r:embed="rId36">
+                    <a:blip r:embed="rId37">
                       <a:extLst>
                         <a:ext uri="{28A0092B-C50C-407E-A947-70E740481C1C}">
                           <a14:useLocalDpi xmlns:a14="http://schemas.microsoft.com/office/drawing/2010/main" val="0"/>
@@ -16483,7 +17798,16 @@
           <w:color w:val="404040" w:themeColor="text1" w:themeTint="BF"/>
           <w:lang w:val="es-ES_tradnl" w:eastAsia="es-AR"/>
         </w:rPr>
-        <w:t>Como principales ventajas de este detector, se puede resaltar la buena respuesta en cuanto a la detección de bordes horizontales y verticales, y la capacidad de proporcionar un leve suavizado además del efecto de derivación. Como contraparte, no tiene una buena respuesta cuando existen muchos bordes diagonales, el tiempo de cálculo es lento, y no brinda información acerca de la orientación del borde.</w:t>
+        <w:t xml:space="preserve">Como principales ventajas de este detector, se puede resaltar la buena respuesta en cuanto a la detección de bordes horizontales y verticales, y la capacidad de proporcionar un leve suavizado además del efecto de derivación. Como contraparte, no tiene una buena respuesta cuando existen </w:t>
+      </w:r>
+      <w:r>
+        <w:rPr>
+          <w:rFonts w:eastAsia="Times New Roman" w:cs="Arial"/>
+          <w:color w:val="404040" w:themeColor="text1" w:themeTint="BF"/>
+          <w:lang w:val="es-ES_tradnl" w:eastAsia="es-AR"/>
+        </w:rPr>
+        <w:lastRenderedPageBreak/>
+        <w:t>muchos bordes diagonales, el tiempo de cálculo es lento, y no brinda información acerca de la orientación del borde.</w:t>
       </w:r>
     </w:p>
     <w:p>
@@ -16571,7 +17895,7 @@
                     </pic:cNvPicPr>
                   </pic:nvPicPr>
                   <pic:blipFill>
-                    <a:blip r:embed="rId37">
+                    <a:blip r:embed="rId38">
                       <a:extLst>
                         <a:ext uri="{28A0092B-C50C-407E-A947-70E740481C1C}">
                           <a14:useLocalDpi xmlns:a14="http://schemas.microsoft.com/office/drawing/2010/main" val="0"/>
@@ -16652,7 +17976,7 @@
                     </pic:cNvPicPr>
                   </pic:nvPicPr>
                   <pic:blipFill>
-                    <a:blip r:embed="rId38">
+                    <a:blip r:embed="rId39">
                       <a:extLst>
                         <a:ext uri="{28A0092B-C50C-407E-A947-70E740481C1C}">
                           <a14:useLocalDpi xmlns:a14="http://schemas.microsoft.com/office/drawing/2010/main" val="0"/>
@@ -16716,7 +18040,7 @@
                     </pic:cNvPicPr>
                   </pic:nvPicPr>
                   <pic:blipFill>
-                    <a:blip r:embed="rId39">
+                    <a:blip r:embed="rId40">
                       <a:extLst>
                         <a:ext uri="{28A0092B-C50C-407E-A947-70E740481C1C}">
                           <a14:useLocalDpi xmlns:a14="http://schemas.microsoft.com/office/drawing/2010/main" val="0"/>
@@ -16808,7 +18132,6 @@
           <w:szCs w:val="24"/>
           <w:lang w:val="es-ES_tradnl" w:eastAsia="es-AR"/>
         </w:rPr>
-        <w:lastRenderedPageBreak/>
         <w:br/>
       </w:r>
       <w:bookmarkStart w:id="37" w:name="_Toc401760064"/>
@@ -16975,6 +18298,7 @@
           <w:color w:val="404040" w:themeColor="text1" w:themeTint="BF"/>
           <w:lang w:val="es-ES_tradnl" w:eastAsia="es-AR"/>
         </w:rPr>
+        <w:lastRenderedPageBreak/>
         <w:t xml:space="preserve">Por su gran robustez y eficiencia, los modelos deformables parecen aplicables a la totalidad de los casos, sin embargo, presentan grandes limitaciones en imágenes donde la forma de los contornos de los objetos de interés </w:t>
       </w:r>
       <w:proofErr w:type="gramStart"/>
@@ -17038,7 +18362,7 @@
                     </pic:cNvPicPr>
                   </pic:nvPicPr>
                   <pic:blipFill>
-                    <a:blip r:embed="rId40">
+                    <a:blip r:embed="rId41">
                       <a:extLst>
                         <a:ext uri="{28A0092B-C50C-407E-A947-70E740481C1C}">
                           <a14:useLocalDpi xmlns:a14="http://schemas.microsoft.com/office/drawing/2010/main" val="0"/>
@@ -17103,7 +18427,6 @@
           <w:color w:val="404040" w:themeColor="text1" w:themeTint="BF"/>
           <w:lang w:val="es-ES_tradnl" w:eastAsia="es-AR"/>
         </w:rPr>
-        <w:lastRenderedPageBreak/>
         <w:t xml:space="preserve">Esta curva se desplaza sobre el espacio de la imagen para minimizar el siguiente funcional de energía: </w:t>
       </w:r>
     </w:p>
@@ -17125,6 +18448,7 @@
           <w:color w:val="404040" w:themeColor="text1" w:themeTint="BF"/>
           <w:lang w:val="en-US" w:eastAsia="en-US"/>
         </w:rPr>
+        <w:lastRenderedPageBreak/>
         <w:drawing>
           <wp:inline distT="0" distB="0" distL="0" distR="0" wp14:anchorId="3892A88E" wp14:editId="6D5915A4">
             <wp:extent cx="5486400" cy="2353158"/>
@@ -17143,7 +18467,7 @@
                     </pic:cNvPicPr>
                   </pic:nvPicPr>
                   <pic:blipFill>
-                    <a:blip r:embed="rId41">
+                    <a:blip r:embed="rId42">
                       <a:extLst>
                         <a:ext uri="{28A0092B-C50C-407E-A947-70E740481C1C}">
                           <a14:useLocalDpi xmlns:a14="http://schemas.microsoft.com/office/drawing/2010/main" val="0"/>
@@ -17274,7 +18598,7 @@
                     </pic:cNvPicPr>
                   </pic:nvPicPr>
                   <pic:blipFill>
-                    <a:blip r:embed="rId42">
+                    <a:blip r:embed="rId43">
                       <a:extLst>
                         <a:ext uri="{28A0092B-C50C-407E-A947-70E740481C1C}">
                           <a14:useLocalDpi xmlns:a14="http://schemas.microsoft.com/office/drawing/2010/main" val="0"/>
@@ -17371,7 +18695,7 @@
                     </pic:cNvPicPr>
                   </pic:nvPicPr>
                   <pic:blipFill>
-                    <a:blip r:embed="rId43">
+                    <a:blip r:embed="rId44">
                       <a:extLst>
                         <a:ext uri="{28A0092B-C50C-407E-A947-70E740481C1C}">
                           <a14:useLocalDpi xmlns:a14="http://schemas.microsoft.com/office/drawing/2010/main" val="0"/>
@@ -17461,7 +18785,7 @@
                     </pic:cNvPicPr>
                   </pic:nvPicPr>
                   <pic:blipFill>
-                    <a:blip r:embed="rId44">
+                    <a:blip r:embed="rId45">
                       <a:extLst>
                         <a:ext uri="{28A0092B-C50C-407E-A947-70E740481C1C}">
                           <a14:useLocalDpi xmlns:a14="http://schemas.microsoft.com/office/drawing/2010/main" val="0"/>
@@ -17818,7 +19142,7 @@
         </w:rPr>
         <w:t xml:space="preserve">[SOURCE: </w:t>
       </w:r>
-      <w:hyperlink r:id="rId45" w:history="1">
+      <w:hyperlink r:id="rId46" w:history="1">
         <w:r>
           <w:rPr>
             <w:rFonts w:eastAsia="Times New Roman" w:cs="Arial"/>
@@ -17912,7 +19236,7 @@
                     </pic:cNvPicPr>
                   </pic:nvPicPr>
                   <pic:blipFill>
-                    <a:blip r:embed="rId46">
+                    <a:blip r:embed="rId47">
                       <a:extLst>
                         <a:ext uri="{28A0092B-C50C-407E-A947-70E740481C1C}">
                           <a14:useLocalDpi xmlns:a14="http://schemas.microsoft.com/office/drawing/2010/main" val="0"/>
@@ -18120,7 +19444,7 @@
                     </pic:cNvPicPr>
                   </pic:nvPicPr>
                   <pic:blipFill>
-                    <a:blip r:embed="rId47">
+                    <a:blip r:embed="rId48">
                       <a:extLst>
                         <a:ext uri="{28A0092B-C50C-407E-A947-70E740481C1C}">
                           <a14:useLocalDpi xmlns:a14="http://schemas.microsoft.com/office/drawing/2010/main" val="0"/>
@@ -18350,7 +19674,7 @@
                     </pic:cNvPicPr>
                   </pic:nvPicPr>
                   <pic:blipFill>
-                    <a:blip r:embed="rId48">
+                    <a:blip r:embed="rId49">
                       <a:extLst>
                         <a:ext uri="{28A0092B-C50C-407E-A947-70E740481C1C}">
                           <a14:useLocalDpi xmlns:a14="http://schemas.microsoft.com/office/drawing/2010/main" val="0"/>
@@ -19084,7 +20408,7 @@
                     </pic:cNvPicPr>
                   </pic:nvPicPr>
                   <pic:blipFill>
-                    <a:blip r:embed="rId49">
+                    <a:blip r:embed="rId50">
                       <a:extLst>
                         <a:ext uri="{28A0092B-C50C-407E-A947-70E740481C1C}">
                           <a14:useLocalDpi xmlns:a14="http://schemas.microsoft.com/office/drawing/2010/main" val="0"/>
@@ -19214,7 +20538,7 @@
       </w:pPr>
     </w:p>
     <w:sectPr>
-      <w:footerReference w:type="default" r:id="rId50"/>
+      <w:footerReference w:type="default" r:id="rId51"/>
       <w:pgSz w:w="12240" w:h="15840"/>
       <w:pgMar w:top="1728" w:right="1800" w:bottom="1440" w:left="1800" w:header="720" w:footer="720" w:gutter="0"/>
       <w:pgNumType w:start="0"/>
@@ -19315,7 +20639,7 @@
           <w:rPr>
             <w:noProof/>
           </w:rPr>
-          <w:t>32</w:t>
+          <w:t>27</w:t>
         </w:r>
         <w:r>
           <w:rPr>
@@ -20973,6 +22297,92 @@
     </w:lvl>
   </w:abstractNum>
   <w:abstractNum w:abstractNumId="17">
+    <w:nsid w:val="3A407652"/>
+    <w:multiLevelType w:val="hybridMultilevel"/>
+    <w:tmpl w:val="EBA01B30"/>
+    <w:lvl w:ilvl="0" w:tplc="0409000F">
+      <w:start w:val="1"/>
+      <w:numFmt w:val="decimal"/>
+      <w:lvlText w:val="%1."/>
+      <w:lvlJc w:val="left"/>
+      <w:pPr>
+        <w:ind w:left="1440" w:hanging="360"/>
+      </w:pPr>
+    </w:lvl>
+    <w:lvl w:ilvl="1" w:tplc="04090019" w:tentative="1">
+      <w:start w:val="1"/>
+      <w:numFmt w:val="lowerLetter"/>
+      <w:lvlText w:val="%2."/>
+      <w:lvlJc w:val="left"/>
+      <w:pPr>
+        <w:ind w:left="2160" w:hanging="360"/>
+      </w:pPr>
+    </w:lvl>
+    <w:lvl w:ilvl="2" w:tplc="0409001B" w:tentative="1">
+      <w:start w:val="1"/>
+      <w:numFmt w:val="lowerRoman"/>
+      <w:lvlText w:val="%3."/>
+      <w:lvlJc w:val="right"/>
+      <w:pPr>
+        <w:ind w:left="2880" w:hanging="180"/>
+      </w:pPr>
+    </w:lvl>
+    <w:lvl w:ilvl="3" w:tplc="0409000F" w:tentative="1">
+      <w:start w:val="1"/>
+      <w:numFmt w:val="decimal"/>
+      <w:lvlText w:val="%4."/>
+      <w:lvlJc w:val="left"/>
+      <w:pPr>
+        <w:ind w:left="3600" w:hanging="360"/>
+      </w:pPr>
+    </w:lvl>
+    <w:lvl w:ilvl="4" w:tplc="04090019" w:tentative="1">
+      <w:start w:val="1"/>
+      <w:numFmt w:val="lowerLetter"/>
+      <w:lvlText w:val="%5."/>
+      <w:lvlJc w:val="left"/>
+      <w:pPr>
+        <w:ind w:left="4320" w:hanging="360"/>
+      </w:pPr>
+    </w:lvl>
+    <w:lvl w:ilvl="5" w:tplc="0409001B" w:tentative="1">
+      <w:start w:val="1"/>
+      <w:numFmt w:val="lowerRoman"/>
+      <w:lvlText w:val="%6."/>
+      <w:lvlJc w:val="right"/>
+      <w:pPr>
+        <w:ind w:left="5040" w:hanging="180"/>
+      </w:pPr>
+    </w:lvl>
+    <w:lvl w:ilvl="6" w:tplc="0409000F" w:tentative="1">
+      <w:start w:val="1"/>
+      <w:numFmt w:val="decimal"/>
+      <w:lvlText w:val="%7."/>
+      <w:lvlJc w:val="left"/>
+      <w:pPr>
+        <w:ind w:left="5760" w:hanging="360"/>
+      </w:pPr>
+    </w:lvl>
+    <w:lvl w:ilvl="7" w:tplc="04090019" w:tentative="1">
+      <w:start w:val="1"/>
+      <w:numFmt w:val="lowerLetter"/>
+      <w:lvlText w:val="%8."/>
+      <w:lvlJc w:val="left"/>
+      <w:pPr>
+        <w:ind w:left="6480" w:hanging="360"/>
+      </w:pPr>
+    </w:lvl>
+    <w:lvl w:ilvl="8" w:tplc="0409001B" w:tentative="1">
+      <w:start w:val="1"/>
+      <w:numFmt w:val="lowerRoman"/>
+      <w:lvlText w:val="%9."/>
+      <w:lvlJc w:val="right"/>
+      <w:pPr>
+        <w:ind w:left="7200" w:hanging="180"/>
+      </w:pPr>
+    </w:lvl>
+  </w:abstractNum>
+  <w:abstractNum w:abstractNumId="18">
     <w:nsid w:val="4EA13EA1"/>
     <w:multiLevelType w:val="multilevel"/>
     <w:tmpl w:val="E17A8454"/>
@@ -21085,7 +22495,96 @@
       </w:rPr>
     </w:lvl>
   </w:abstractNum>
-  <w:abstractNum w:abstractNumId="18">
+  <w:abstractNum w:abstractNumId="19">
+    <w:nsid w:val="4EAB4DE7"/>
+    <w:multiLevelType w:val="hybridMultilevel"/>
+    <w:tmpl w:val="845E8098"/>
+    <w:lvl w:ilvl="0" w:tplc="04090011">
+      <w:start w:val="1"/>
+      <w:numFmt w:val="decimal"/>
+      <w:lvlText w:val="%1)"/>
+      <w:lvlJc w:val="left"/>
+      <w:pPr>
+        <w:ind w:left="720" w:hanging="360"/>
+      </w:pPr>
+      <w:rPr>
+        <w:rFonts w:hint="default"/>
+      </w:rPr>
+    </w:lvl>
+    <w:lvl w:ilvl="1" w:tplc="04090019" w:tentative="1">
+      <w:start w:val="1"/>
+      <w:numFmt w:val="lowerLetter"/>
+      <w:lvlText w:val="%2."/>
+      <w:lvlJc w:val="left"/>
+      <w:pPr>
+        <w:ind w:left="1440" w:hanging="360"/>
+      </w:pPr>
+    </w:lvl>
+    <w:lvl w:ilvl="2" w:tplc="0409001B" w:tentative="1">
+      <w:start w:val="1"/>
+      <w:numFmt w:val="lowerRoman"/>
+      <w:lvlText w:val="%3."/>
+      <w:lvlJc w:val="right"/>
+      <w:pPr>
+        <w:ind w:left="2160" w:hanging="180"/>
+      </w:pPr>
+    </w:lvl>
+    <w:lvl w:ilvl="3" w:tplc="0409000F" w:tentative="1">
+      <w:start w:val="1"/>
+      <w:numFmt w:val="decimal"/>
+      <w:lvlText w:val="%4."/>
+      <w:lvlJc w:val="left"/>
+      <w:pPr>
+        <w:ind w:left="2880" w:hanging="360"/>
+      </w:pPr>
+    </w:lvl>
+    <w:lvl w:ilvl="4" w:tplc="04090019" w:tentative="1">
+      <w:start w:val="1"/>
+      <w:numFmt w:val="lowerLetter"/>
+      <w:lvlText w:val="%5."/>
+      <w:lvlJc w:val="left"/>
+      <w:pPr>
+        <w:ind w:left="3600" w:hanging="360"/>
+      </w:pPr>
+    </w:lvl>
+    <w:lvl w:ilvl="5" w:tplc="0409001B" w:tentative="1">
+      <w:start w:val="1"/>
+      <w:numFmt w:val="lowerRoman"/>
+      <w:lvlText w:val="%6."/>
+      <w:lvlJc w:val="right"/>
+      <w:pPr>
+        <w:ind w:left="4320" w:hanging="180"/>
+      </w:pPr>
+    </w:lvl>
+    <w:lvl w:ilvl="6" w:tplc="0409000F" w:tentative="1">
+      <w:start w:val="1"/>
+      <w:numFmt w:val="decimal"/>
+      <w:lvlText w:val="%7."/>
+      <w:lvlJc w:val="left"/>
+      <w:pPr>
+        <w:ind w:left="5040" w:hanging="360"/>
+      </w:pPr>
+    </w:lvl>
+    <w:lvl w:ilvl="7" w:tplc="04090019" w:tentative="1">
+      <w:start w:val="1"/>
+      <w:numFmt w:val="lowerLetter"/>
+      <w:lvlText w:val="%8."/>
+      <w:lvlJc w:val="left"/>
+      <w:pPr>
+        <w:ind w:left="5760" w:hanging="360"/>
+      </w:pPr>
+    </w:lvl>
+    <w:lvl w:ilvl="8" w:tplc="0409001B" w:tentative="1">
+      <w:start w:val="1"/>
+      <w:numFmt w:val="lowerRoman"/>
+      <w:lvlText w:val="%9."/>
+      <w:lvlJc w:val="right"/>
+      <w:pPr>
+        <w:ind w:left="6480" w:hanging="180"/>
+      </w:pPr>
+    </w:lvl>
+  </w:abstractNum>
+  <w:abstractNum w:abstractNumId="20">
     <w:nsid w:val="520A21BF"/>
     <w:multiLevelType w:val="multilevel"/>
     <w:tmpl w:val="877C0060"/>
@@ -21198,7 +22697,7 @@
       </w:pPr>
     </w:lvl>
   </w:abstractNum>
-  <w:abstractNum w:abstractNumId="19">
+  <w:abstractNum w:abstractNumId="21">
     <w:nsid w:val="62FC3BE7"/>
     <w:multiLevelType w:val="hybridMultilevel"/>
     <w:tmpl w:val="BCF44D22"/>
@@ -21311,7 +22810,7 @@
       </w:rPr>
     </w:lvl>
   </w:abstractNum>
-  <w:abstractNum w:abstractNumId="20">
+  <w:abstractNum w:abstractNumId="22">
     <w:nsid w:val="639E61F2"/>
     <w:multiLevelType w:val="multilevel"/>
     <w:tmpl w:val="947E0D0C"/>
@@ -21433,7 +22932,7 @@
       </w:rPr>
     </w:lvl>
   </w:abstractNum>
-  <w:abstractNum w:abstractNumId="21">
+  <w:abstractNum w:abstractNumId="23">
     <w:nsid w:val="65857335"/>
     <w:multiLevelType w:val="multilevel"/>
     <w:tmpl w:val="19E01F16"/>
@@ -21546,7 +23045,7 @@
       </w:pPr>
     </w:lvl>
   </w:abstractNum>
-  <w:abstractNum w:abstractNumId="22">
+  <w:abstractNum w:abstractNumId="24">
     <w:nsid w:val="65A25098"/>
     <w:multiLevelType w:val="hybridMultilevel"/>
     <w:tmpl w:val="32B80310"/>
@@ -21659,7 +23158,7 @@
       </w:rPr>
     </w:lvl>
   </w:abstractNum>
-  <w:abstractNum w:abstractNumId="23">
+  <w:abstractNum w:abstractNumId="25">
     <w:nsid w:val="68792BC1"/>
     <w:multiLevelType w:val="multilevel"/>
     <w:tmpl w:val="7EF01F8A"/>
@@ -21772,7 +23271,7 @@
       </w:pPr>
     </w:lvl>
   </w:abstractNum>
-  <w:abstractNum w:abstractNumId="24">
+  <w:abstractNum w:abstractNumId="26">
     <w:nsid w:val="6A8423D1"/>
     <w:multiLevelType w:val="hybridMultilevel"/>
     <w:tmpl w:val="970C0BB6"/>
@@ -21861,7 +23360,7 @@
       </w:pPr>
     </w:lvl>
   </w:abstractNum>
-  <w:abstractNum w:abstractNumId="25">
+  <w:abstractNum w:abstractNumId="27">
     <w:nsid w:val="6DC2755F"/>
     <w:multiLevelType w:val="hybridMultilevel"/>
     <w:tmpl w:val="126875EC"/>
@@ -21950,7 +23449,120 @@
       </w:pPr>
     </w:lvl>
   </w:abstractNum>
-  <w:abstractNum w:abstractNumId="26">
+  <w:abstractNum w:abstractNumId="28">
+    <w:nsid w:val="6E905E59"/>
+    <w:multiLevelType w:val="hybridMultilevel"/>
+    <w:tmpl w:val="B2387AFE"/>
+    <w:lvl w:ilvl="0" w:tplc="04090001">
+      <w:start w:val="1"/>
+      <w:numFmt w:val="bullet"/>
+      <w:lvlText w:val=""/>
+      <w:lvlJc w:val="left"/>
+      <w:pPr>
+        <w:ind w:left="720" w:hanging="360"/>
+      </w:pPr>
+      <w:rPr>
+        <w:rFonts w:ascii="Symbol" w:hAnsi="Symbol" w:hint="default"/>
+      </w:rPr>
+    </w:lvl>
+    <w:lvl w:ilvl="1" w:tplc="04090003" w:tentative="1">
+      <w:start w:val="1"/>
+      <w:numFmt w:val="bullet"/>
+      <w:lvlText w:val="o"/>
+      <w:lvlJc w:val="left"/>
+      <w:pPr>
+        <w:ind w:left="1440" w:hanging="360"/>
+      </w:pPr>
+      <w:rPr>
+        <w:rFonts w:ascii="Courier New" w:hAnsi="Courier New" w:cs="Courier New" w:hint="default"/>
+      </w:rPr>
+    </w:lvl>
+    <w:lvl w:ilvl="2" w:tplc="04090005" w:tentative="1">
+      <w:start w:val="1"/>
+      <w:numFmt w:val="bullet"/>
+      <w:lvlText w:val=""/>
+      <w:lvlJc w:val="left"/>
+      <w:pPr>
+        <w:ind w:left="2160" w:hanging="360"/>
+      </w:pPr>
+      <w:rPr>
+        <w:rFonts w:ascii="Wingdings" w:hAnsi="Wingdings" w:hint="default"/>
+      </w:rPr>
+    </w:lvl>
+    <w:lvl w:ilvl="3" w:tplc="04090001" w:tentative="1">
+      <w:start w:val="1"/>
+      <w:numFmt w:val="bullet"/>
+      <w:lvlText w:val=""/>
+      <w:lvlJc w:val="left"/>
+      <w:pPr>
+        <w:ind w:left="2880" w:hanging="360"/>
+      </w:pPr>
+      <w:rPr>
+        <w:rFonts w:ascii="Symbol" w:hAnsi="Symbol" w:hint="default"/>
+      </w:rPr>
+    </w:lvl>
+    <w:lvl w:ilvl="4" w:tplc="04090003" w:tentative="1">
+      <w:start w:val="1"/>
+      <w:numFmt w:val="bullet"/>
+      <w:lvlText w:val="o"/>
+      <w:lvlJc w:val="left"/>
+      <w:pPr>
+        <w:ind w:left="3600" w:hanging="360"/>
+      </w:pPr>
+      <w:rPr>
+        <w:rFonts w:ascii="Courier New" w:hAnsi="Courier New" w:cs="Courier New" w:hint="default"/>
+      </w:rPr>
+    </w:lvl>
+    <w:lvl w:ilvl="5" w:tplc="04090005" w:tentative="1">
+      <w:start w:val="1"/>
+      <w:numFmt w:val="bullet"/>
+      <w:lvlText w:val=""/>
+      <w:lvlJc w:val="left"/>
+      <w:pPr>
+        <w:ind w:left="4320" w:hanging="360"/>
+      </w:pPr>
+      <w:rPr>
+        <w:rFonts w:ascii="Wingdings" w:hAnsi="Wingdings" w:hint="default"/>
+      </w:rPr>
+    </w:lvl>
+    <w:lvl w:ilvl="6" w:tplc="04090001" w:tentative="1">
+      <w:start w:val="1"/>
+      <w:numFmt w:val="bullet"/>
+      <w:lvlText w:val=""/>
+      <w:lvlJc w:val="left"/>
+      <w:pPr>
+        <w:ind w:left="5040" w:hanging="360"/>
+      </w:pPr>
+      <w:rPr>
+        <w:rFonts w:ascii="Symbol" w:hAnsi="Symbol" w:hint="default"/>
+      </w:rPr>
+    </w:lvl>
+    <w:lvl w:ilvl="7" w:tplc="04090003" w:tentative="1">
+      <w:start w:val="1"/>
+      <w:numFmt w:val="bullet"/>
+      <w:lvlText w:val="o"/>
+      <w:lvlJc w:val="left"/>
+      <w:pPr>
+        <w:ind w:left="5760" w:hanging="360"/>
+      </w:pPr>
+      <w:rPr>
+        <w:rFonts w:ascii="Courier New" w:hAnsi="Courier New" w:cs="Courier New" w:hint="default"/>
+      </w:rPr>
+    </w:lvl>
+    <w:lvl w:ilvl="8" w:tplc="04090005" w:tentative="1">
+      <w:start w:val="1"/>
+      <w:numFmt w:val="bullet"/>
+      <w:lvlText w:val=""/>
+      <w:lvlJc w:val="left"/>
+      <w:pPr>
+        <w:ind w:left="6480" w:hanging="360"/>
+      </w:pPr>
+      <w:rPr>
+        <w:rFonts w:ascii="Wingdings" w:hAnsi="Wingdings" w:hint="default"/>
+      </w:rPr>
+    </w:lvl>
+  </w:abstractNum>
+  <w:abstractNum w:abstractNumId="29">
     <w:nsid w:val="74CD298C"/>
     <w:multiLevelType w:val="hybridMultilevel"/>
     <w:tmpl w:val="7C02C240"/>
@@ -22039,7 +23651,7 @@
       </w:pPr>
     </w:lvl>
   </w:abstractNum>
-  <w:abstractNum w:abstractNumId="27">
+  <w:abstractNum w:abstractNumId="30">
     <w:nsid w:val="7E543798"/>
     <w:multiLevelType w:val="hybridMultilevel"/>
     <w:tmpl w:val="2086F6AA"/>
@@ -22152,7 +23764,7 @@
       </w:rPr>
     </w:lvl>
   </w:abstractNum>
-  <w:abstractNum w:abstractNumId="28">
+  <w:abstractNum w:abstractNumId="31">
     <w:nsid w:val="7EA840EF"/>
     <w:multiLevelType w:val="hybridMultilevel"/>
     <w:tmpl w:val="98EC068C"/>
@@ -22284,7 +23896,7 @@
     <w:abstractNumId w:val="0"/>
   </w:num>
   <w:num w:numId="7">
-    <w:abstractNumId w:val="28"/>
+    <w:abstractNumId w:val="31"/>
   </w:num>
   <w:num w:numId="8">
     <w:abstractNumId w:val="3"/>
@@ -22299,25 +23911,25 @@
     <w:abstractNumId w:val="5"/>
   </w:num>
   <w:num w:numId="12">
-    <w:abstractNumId w:val="25"/>
+    <w:abstractNumId w:val="27"/>
   </w:num>
   <w:num w:numId="13">
     <w:abstractNumId w:val="4"/>
   </w:num>
   <w:num w:numId="14">
-    <w:abstractNumId w:val="26"/>
+    <w:abstractNumId w:val="29"/>
   </w:num>
   <w:num w:numId="15">
     <w:abstractNumId w:val="2"/>
   </w:num>
   <w:num w:numId="16">
-    <w:abstractNumId w:val="18"/>
+    <w:abstractNumId w:val="20"/>
   </w:num>
   <w:num w:numId="17">
-    <w:abstractNumId w:val="21"/>
+    <w:abstractNumId w:val="23"/>
   </w:num>
   <w:num w:numId="18">
-    <w:abstractNumId w:val="23"/>
+    <w:abstractNumId w:val="25"/>
   </w:num>
   <w:num w:numId="19">
     <w:abstractNumId w:val="13"/>
@@ -22340,19 +23952,19 @@
     </w:lvlOverride>
   </w:num>
   <w:num w:numId="21">
-    <w:abstractNumId w:val="24"/>
+    <w:abstractNumId w:val="26"/>
   </w:num>
   <w:num w:numId="22">
     <w:abstractNumId w:val="11"/>
   </w:num>
   <w:num w:numId="23">
-    <w:abstractNumId w:val="20"/>
+    <w:abstractNumId w:val="22"/>
   </w:num>
   <w:num w:numId="24">
-    <w:abstractNumId w:val="19"/>
+    <w:abstractNumId w:val="21"/>
   </w:num>
   <w:num w:numId="25">
-    <w:abstractNumId w:val="22"/>
+    <w:abstractNumId w:val="24"/>
   </w:num>
   <w:num w:numId="26">
     <w:abstractNumId w:val="12"/>
@@ -22361,10 +23973,10 @@
     <w:abstractNumId w:val="16"/>
   </w:num>
   <w:num w:numId="28">
-    <w:abstractNumId w:val="17"/>
+    <w:abstractNumId w:val="18"/>
   </w:num>
   <w:num w:numId="29">
-    <w:abstractNumId w:val="27"/>
+    <w:abstractNumId w:val="30"/>
   </w:num>
   <w:num w:numId="30">
     <w:abstractNumId w:val="15"/>
@@ -22377,6 +23989,15 @@
   </w:num>
   <w:num w:numId="33">
     <w:abstractNumId w:val="6"/>
+  </w:num>
+  <w:num w:numId="34">
+    <w:abstractNumId w:val="28"/>
+  </w:num>
+  <w:num w:numId="35">
+    <w:abstractNumId w:val="17"/>
+  </w:num>
+  <w:num w:numId="36">
+    <w:abstractNumId w:val="19"/>
   </w:num>
 </w:numbering>
 </file>
@@ -22672,7 +24293,6 @@
   <w:style w:type="character" w:default="1" w:styleId="DefaultParagraphFont">
     <w:name w:val="Default Paragraph Font"/>
     <w:uiPriority w:val="1"/>
-    <w:semiHidden/>
     <w:unhideWhenUsed/>
   </w:style>
   <w:style w:type="table" w:default="1" w:styleId="TableNormal">
@@ -23706,7 +25326,6 @@
   <w:style w:type="character" w:default="1" w:styleId="DefaultParagraphFont">
     <w:name w:val="Default Paragraph Font"/>
     <w:uiPriority w:val="1"/>
-    <w:semiHidden/>
     <w:unhideWhenUsed/>
   </w:style>
   <w:style w:type="table" w:default="1" w:styleId="TableNormal">
@@ -24800,7 +26419,7 @@
 </file>
 
 <file path=customXml/itemProps3.xml><?xml version="1.0" encoding="utf-8"?>
-<ds:datastoreItem xmlns:ds="http://schemas.openxmlformats.org/officeDocument/2006/customXml" ds:itemID="{40F425D7-52F0-4A75-B533-50460122DE1C}">
+<ds:datastoreItem xmlns:ds="http://schemas.openxmlformats.org/officeDocument/2006/customXml" ds:itemID="{FF92CD85-4B08-4329-A18C-1E0B09F96C9F}">
   <ds:schemaRefs>
     <ds:schemaRef ds:uri="http://schemas.openxmlformats.org/officeDocument/2006/bibliography"/>
   </ds:schemaRefs>

</xml_diff>

<commit_message>
--Arregladas referencias y algunas imagenes
</commit_message>
<xml_diff>
--- a/Informe/Tesis.docx
+++ b/Informe/Tesis.docx
@@ -2,11 +2,11 @@
 <file path=word/document.xml><?xml version="1.0" encoding="utf-8"?>
 <w:document xmlns:wpc="http://schemas.microsoft.com/office/word/2010/wordprocessingCanvas" xmlns:mc="http://schemas.openxmlformats.org/markup-compatibility/2006" xmlns:o="urn:schemas-microsoft-com:office:office" xmlns:r="http://schemas.openxmlformats.org/officeDocument/2006/relationships" xmlns:m="http://schemas.openxmlformats.org/officeDocument/2006/math" xmlns:v="urn:schemas-microsoft-com:vml" xmlns:wp14="http://schemas.microsoft.com/office/word/2010/wordprocessingDrawing" xmlns:wp="http://schemas.openxmlformats.org/drawingml/2006/wordprocessingDrawing" xmlns:w10="urn:schemas-microsoft-com:office:word" xmlns:w="http://schemas.openxmlformats.org/wordprocessingml/2006/main" xmlns:w14="http://schemas.microsoft.com/office/word/2010/wordml" xmlns:wpg="http://schemas.microsoft.com/office/word/2010/wordprocessingGroup" xmlns:wpi="http://schemas.microsoft.com/office/word/2010/wordprocessingInk" xmlns:wne="http://schemas.microsoft.com/office/word/2006/wordml" xmlns:wps="http://schemas.microsoft.com/office/word/2010/wordprocessingShape" mc:Ignorable="w14 wp14">
   <w:body>
-    <w:bookmarkStart w:id="0" w:name="_Toc321147149" w:displacedByCustomXml="next"/>
-    <w:bookmarkStart w:id="1" w:name="_Toc318188227" w:displacedByCustomXml="next"/>
+    <w:bookmarkStart w:id="0" w:name="_Toc321147011" w:displacedByCustomXml="next"/>
+    <w:bookmarkStart w:id="1" w:name="_Toc318189312" w:displacedByCustomXml="next"/>
     <w:bookmarkStart w:id="2" w:name="_Toc318188327" w:displacedByCustomXml="next"/>
-    <w:bookmarkStart w:id="3" w:name="_Toc318189312" w:displacedByCustomXml="next"/>
-    <w:bookmarkStart w:id="4" w:name="_Toc321147011" w:displacedByCustomXml="next"/>
+    <w:bookmarkStart w:id="3" w:name="_Toc318188227" w:displacedByCustomXml="next"/>
+    <w:bookmarkStart w:id="4" w:name="_Toc321147149" w:displacedByCustomXml="next"/>
     <w:sdt>
       <w:sdtPr>
         <w:rPr>
@@ -11256,13 +11256,7 @@
         <w:rPr>
           <w:lang w:val="es-ES_tradnl" w:eastAsia="es-AR"/>
         </w:rPr>
-        <w:t>principalmente</w:t>
-      </w:r>
-      <w:r>
-        <w:rPr>
-          <w:lang w:val="es-ES_tradnl" w:eastAsia="es-AR"/>
-        </w:rPr>
-        <w:t xml:space="preserve"> </w:t>
+        <w:t xml:space="preserve">principalmente </w:t>
       </w:r>
       <w:r>
         <w:rPr>
@@ -11330,8 +11324,6 @@
         </w:rPr>
         <w:t>).</w:t>
       </w:r>
-      <w:bookmarkStart w:id="26" w:name="_GoBack"/>
-      <w:bookmarkEnd w:id="26"/>
     </w:p>
     <w:p>
       <w:pPr>
@@ -11370,7 +11362,7 @@
           <w:lang w:val="es-ES_tradnl" w:eastAsia="es-AR"/>
         </w:rPr>
       </w:pPr>
-      <w:bookmarkStart w:id="27" w:name="_Toc401760054"/>
+      <w:bookmarkStart w:id="26" w:name="_Toc401760054"/>
       <w:r>
         <w:rPr>
           <w:rFonts w:eastAsia="Times New Roman"/>
@@ -11378,7 +11370,7 @@
         </w:rPr>
         <w:t>Solución general</w:t>
       </w:r>
-      <w:bookmarkEnd w:id="27"/>
+      <w:bookmarkEnd w:id="26"/>
     </w:p>
     <w:p>
       <w:pPr>
@@ -11740,7 +11732,7 @@
           <w:lang w:val="es-ES_tradnl" w:eastAsia="es-AR"/>
         </w:rPr>
       </w:pPr>
-      <w:bookmarkStart w:id="28" w:name="_Toc401760055"/>
+      <w:bookmarkStart w:id="27" w:name="_Toc401760055"/>
       <w:r>
         <w:rPr>
           <w:rFonts w:eastAsia="Times New Roman"/>
@@ -11755,7 +11747,7 @@
         </w:rPr>
         <w:t>Captura de las imágenes</w:t>
       </w:r>
-      <w:bookmarkEnd w:id="28"/>
+      <w:bookmarkEnd w:id="27"/>
     </w:p>
     <w:p>
       <w:pPr>
@@ -11830,6 +11822,14 @@
         </w:rPr>
         <w:t>La imagen por ultrasonido es inmediatamente visible en una pantalla de visualización para video que se asemeja a un monitor de computadora. La imagen se crea en base a la amplitud (volumen), frecuencia (tono) y tiempo que le lleva a la señal ultra sonora en retornar desde el área del paciente que está siendo examinada hasta el transductor, como así también la composición del tejido del cuerpo y el tipo de estructura del cuerpo a través de la cual viaja el sonido.</w:t>
       </w:r>
+      <w:r>
+        <w:rPr>
+          <w:rFonts w:eastAsia="Times New Roman" w:cs="Arial"/>
+          <w:color w:val="404040" w:themeColor="text1" w:themeTint="BF"/>
+          <w:lang w:val="es-ES_tradnl" w:eastAsia="es-AR"/>
+        </w:rPr>
+        <w:t xml:space="preserve"> [12]</w:t>
+      </w:r>
     </w:p>
     <w:p>
       <w:pPr>
@@ -11854,43 +11854,6 @@
     <w:p>
       <w:pPr>
         <w:spacing w:after="0" w:line="360" w:lineRule="auto"/>
-        <w:jc w:val="both"/>
-        <w:rPr>
-          <w:rFonts w:eastAsia="Times New Roman" w:cs="Arial"/>
-          <w:color w:val="404040" w:themeColor="text1" w:themeTint="BF"/>
-          <w:lang w:val="es-ES_tradnl" w:eastAsia="es-AR"/>
-        </w:rPr>
-      </w:pPr>
-      <w:r>
-        <w:rPr>
-          <w:rFonts w:eastAsia="Times New Roman" w:cs="Arial"/>
-          <w:color w:val="404040" w:themeColor="text1" w:themeTint="BF"/>
-          <w:lang w:val="es-ES_tradnl" w:eastAsia="es-AR"/>
-        </w:rPr>
-        <w:t>[</w:t>
-      </w:r>
-      <w:hyperlink r:id="rId22" w:history="1">
-        <w:r>
-          <w:rPr>
-            <w:rFonts w:eastAsia="Times New Roman" w:cs="Arial"/>
-            <w:color w:val="404040" w:themeColor="text1" w:themeTint="BF"/>
-            <w:lang w:val="es-ES_tradnl" w:eastAsia="es-AR"/>
-          </w:rPr>
-          <w:t>http://www.scielo.org.ar/scielo.php?script=sci_arttext&amp;pid=S1850-37482006000300014</w:t>
-        </w:r>
-      </w:hyperlink>
-      <w:r>
-        <w:rPr>
-          <w:rFonts w:eastAsia="Times New Roman" w:cs="Arial"/>
-          <w:color w:val="404040" w:themeColor="text1" w:themeTint="BF"/>
-          <w:lang w:val="es-ES_tradnl" w:eastAsia="es-AR"/>
-        </w:rPr>
-        <w:t>]</w:t>
-      </w:r>
-    </w:p>
-    <w:p>
-      <w:pPr>
-        <w:spacing w:after="0" w:line="360" w:lineRule="auto"/>
         <w:jc w:val="center"/>
         <w:rPr>
           <w:rFonts w:eastAsia="Times New Roman" w:cs="Arial"/>
@@ -11918,13 +11881,12 @@
           <w:lang w:val="es-ES_tradnl" w:eastAsia="es-AR"/>
         </w:rPr>
       </w:pPr>
-      <w:bookmarkStart w:id="29" w:name="_Toc401760056"/>
+      <w:bookmarkStart w:id="28" w:name="_Toc401760056"/>
       <w:r>
         <w:rPr>
           <w:rFonts w:eastAsia="Times New Roman"/>
           <w:lang w:val="es-ES_tradnl" w:eastAsia="es-AR"/>
         </w:rPr>
-        <w:lastRenderedPageBreak/>
         <w:t xml:space="preserve">4.3 </w:t>
       </w:r>
       <w:r>
@@ -11934,7 +11896,7 @@
         </w:rPr>
         <w:t>Reducción de Ruido</w:t>
       </w:r>
-      <w:bookmarkEnd w:id="29"/>
+      <w:bookmarkEnd w:id="28"/>
     </w:p>
     <w:p>
       <w:pPr>
@@ -11944,7 +11906,7 @@
         <w:rPr>
           <w:rFonts w:eastAsia="Times New Roman" w:cs="Arial"/>
           <w:color w:val="404040" w:themeColor="text1" w:themeTint="BF"/>
-          <w:lang w:val="es-ES_tradnl" w:eastAsia="es-AR"/>
+          <w:lang w:val="en-US" w:eastAsia="es-AR"/>
         </w:rPr>
       </w:pPr>
       <w:r>
@@ -12001,7 +11963,16 @@
           <w:color w:val="404040" w:themeColor="text1" w:themeTint="BF"/>
           <w:lang w:val="es-ES_tradnl" w:eastAsia="es-AR"/>
         </w:rPr>
-        <w:t>as imágenes de ultrasonido presentan un tipo especial de ruido, llamado Speckle (de origen uniforme multiplicativo), el cual degrada significativamente la calidad de la imagen, aumentando de esta forma la dificultad de discriminar detalle</w:t>
+        <w:t xml:space="preserve">as imágenes de ultrasonido presentan un tipo especial de ruido, </w:t>
+      </w:r>
+      <w:r>
+        <w:rPr>
+          <w:rFonts w:eastAsia="Times New Roman" w:cs="Arial"/>
+          <w:color w:val="404040" w:themeColor="text1" w:themeTint="BF"/>
+          <w:lang w:val="es-ES_tradnl" w:eastAsia="es-AR"/>
+        </w:rPr>
+        <w:lastRenderedPageBreak/>
+        <w:t>llamado Speckle (de origen uniforme multiplicativo), el cual degrada significativamente la calidad de la imagen, aumentando de esta forma la dificultad de discriminar detalle</w:t>
       </w:r>
       <w:r>
         <w:rPr>
@@ -12011,35 +11982,30 @@
         </w:rPr>
         <w:t>s finos durante su diagnóstico.</w:t>
       </w:r>
-    </w:p>
-    <w:p>
-      <w:pPr>
-        <w:spacing w:after="0" w:line="360" w:lineRule="auto"/>
-        <w:jc w:val="both"/>
+      <w:r>
+        <w:rPr>
+          <w:rFonts w:eastAsia="Times New Roman" w:cs="Arial"/>
+          <w:color w:val="404040" w:themeColor="text1" w:themeTint="BF"/>
+          <w:lang w:val="es-ES_tradnl" w:eastAsia="es-AR"/>
+        </w:rPr>
+        <w:t xml:space="preserve"> </w:t>
+      </w:r>
+      <w:r>
         <w:rPr>
           <w:rFonts w:eastAsia="Times New Roman" w:cs="Arial"/>
           <w:color w:val="404040" w:themeColor="text1" w:themeTint="BF"/>
           <w:lang w:val="en-US" w:eastAsia="es-AR"/>
         </w:rPr>
-      </w:pPr>
+        <w:t>[</w:t>
+      </w:r>
       <w:r>
         <w:rPr>
           <w:rFonts w:eastAsia="Times New Roman" w:cs="Arial"/>
           <w:color w:val="404040" w:themeColor="text1" w:themeTint="BF"/>
           <w:lang w:val="en-US" w:eastAsia="es-AR"/>
         </w:rPr>
-        <w:t xml:space="preserve">[SOURCE: </w:t>
-      </w:r>
-      <w:hyperlink r:id="rId23" w:history="1">
-        <w:r>
-          <w:rPr>
-            <w:rFonts w:eastAsia="Times New Roman" w:cs="Arial"/>
-            <w:color w:val="404040" w:themeColor="text1" w:themeTint="BF"/>
-            <w:lang w:val="en-US" w:eastAsia="es-AR"/>
-          </w:rPr>
-          <w:t>http://itzamna.bnct.ipn.mx/dspace/bitstream/123456789/8591/1/582.pdf</w:t>
-        </w:r>
-      </w:hyperlink>
+        <w:t>13</w:t>
+      </w:r>
       <w:r>
         <w:rPr>
           <w:rFonts w:eastAsia="Times New Roman" w:cs="Arial"/>
@@ -12084,7 +12050,7 @@
                     </pic:cNvPicPr>
                   </pic:nvPicPr>
                   <pic:blipFill>
-                    <a:blip r:embed="rId24">
+                    <a:blip r:embed="rId22">
                       <a:extLst>
                         <a:ext uri="{28A0092B-C50C-407E-A947-70E740481C1C}">
                           <a14:useLocalDpi xmlns:a14="http://schemas.microsoft.com/office/drawing/2010/main" val="0"/>
@@ -12838,7 +12804,6 @@
           <w:color w:val="404040" w:themeColor="text1" w:themeTint="BF"/>
           <w:lang w:val="es-ES_tradnl" w:eastAsia="es-AR"/>
         </w:rPr>
-        <w:lastRenderedPageBreak/>
         <w:t xml:space="preserve">Las técnicas de eliminación de ruido se basan en tratar de estimar la verdadera intensidad </w:t>
       </w:r>
       <m:oMath>
@@ -12943,7 +12908,23 @@
           <w:color w:val="404040" w:themeColor="text1" w:themeTint="BF"/>
           <w:lang w:val="es-ES_tradnl" w:eastAsia="es-AR"/>
         </w:rPr>
-        <w:t>Existen diferentes categorías de algoritmos para tratar de reducir el ruido en las imágenes de ultrasonido, como puede ser: filtros lineales, filtros no lineales, filtros anisótropos y filtros de wavelet [Referencia libro].</w:t>
+        <w:t>Existen diferentes categorías de algoritmos para tratar de reducir el ruido en las imágenes de ultrasonido, como puede ser: filtros lineales, filtros no lineales, filtros anisótropos y filt</w:t>
+      </w:r>
+      <w:r>
+        <w:rPr>
+          <w:rFonts w:eastAsia="Times New Roman" w:cs="Arial"/>
+          <w:color w:val="404040" w:themeColor="text1" w:themeTint="BF"/>
+          <w:lang w:val="es-ES_tradnl" w:eastAsia="es-AR"/>
+        </w:rPr>
+        <w:t>ros de wavelet [9</w:t>
+      </w:r>
+      <w:r>
+        <w:rPr>
+          <w:rFonts w:eastAsia="Times New Roman" w:cs="Arial"/>
+          <w:color w:val="404040" w:themeColor="text1" w:themeTint="BF"/>
+          <w:lang w:val="es-ES_tradnl" w:eastAsia="es-AR"/>
+        </w:rPr>
+        <w:t>].</w:t>
       </w:r>
     </w:p>
     <w:p>
@@ -12963,6 +12944,7 @@
           <w:color w:val="404040" w:themeColor="text1" w:themeTint="BF"/>
           <w:lang w:val="es-ES_tradnl" w:eastAsia="es-AR"/>
         </w:rPr>
+        <w:lastRenderedPageBreak/>
         <w:t>Los filtros lineales realizan una operación de convolución entre la imagen a ser filtrada, y una máscara. El principal inconveniente de estas técnicas es el enturbiamiento que se produce en las imágenes, provocando el difuminado de los bordes, por lo que tienen que ser utilizados con cierta precaución.</w:t>
       </w:r>
     </w:p>
@@ -13000,7 +12982,7 @@
                     </pic:cNvPicPr>
                   </pic:nvPicPr>
                   <pic:blipFill>
-                    <a:blip r:embed="rId25">
+                    <a:blip r:embed="rId23">
                       <a:extLst>
                         <a:ext uri="{28A0092B-C50C-407E-A947-70E740481C1C}">
                           <a14:useLocalDpi xmlns:a14="http://schemas.microsoft.com/office/drawing/2010/main" val="0"/>
@@ -13248,7 +13230,6 @@
           <w:color w:val="404040" w:themeColor="text1" w:themeTint="BF"/>
           <w:lang w:val="es-ES_tradnl" w:eastAsia="es-AR"/>
         </w:rPr>
-        <w:lastRenderedPageBreak/>
         <w:t xml:space="preserve">Estos algoritmos fueron obtenidos de la </w:t>
       </w:r>
       <w:r>
@@ -13265,7 +13246,15 @@
           <w:color w:val="404040" w:themeColor="text1" w:themeTint="BF"/>
           <w:lang w:val="es-ES_tradnl" w:eastAsia="es-AR"/>
         </w:rPr>
-        <w:t xml:space="preserve"> [LIBRO], pero su </w:t>
+        <w:t xml:space="preserve"> [9</w:t>
+      </w:r>
+      <w:r>
+        <w:rPr>
+          <w:rFonts w:eastAsia="Times New Roman" w:cs="Arial"/>
+          <w:color w:val="404040" w:themeColor="text1" w:themeTint="BF"/>
+          <w:lang w:val="es-ES_tradnl" w:eastAsia="es-AR"/>
+        </w:rPr>
+        <w:t xml:space="preserve">], pero su </w:t>
       </w:r>
       <w:r>
         <w:rPr>
@@ -13283,23 +13272,16 @@
         </w:rPr>
         <w:t xml:space="preserve"> estaba realizada en Matlab [</w:t>
       </w:r>
-      <w:hyperlink r:id="rId26" w:history="1">
-        <w:r>
-          <w:rPr>
-            <w:rFonts w:eastAsia="Times New Roman" w:cs="Arial"/>
-            <w:color w:val="404040" w:themeColor="text1" w:themeTint="BF"/>
-            <w:lang w:val="es-ES_tradnl" w:eastAsia="es-AR"/>
-          </w:rPr>
-          <w:t>http://www.mathworks.com/products/matlab/</w:t>
-        </w:r>
-      </w:hyperlink>
-      <w:r>
-        <w:rPr>
-          <w:rFonts w:eastAsia="Times New Roman" w:cs="Arial"/>
-          <w:color w:val="404040" w:themeColor="text1" w:themeTint="BF"/>
-          <w:lang w:val="es-ES_tradnl" w:eastAsia="es-AR"/>
-        </w:rPr>
-        <w:t xml:space="preserve">]. Para </w:t>
+      <w:r>
+        <w:t xml:space="preserve">14]. </w:t>
+      </w:r>
+      <w:r>
+        <w:rPr>
+          <w:rFonts w:eastAsia="Times New Roman" w:cs="Arial"/>
+          <w:color w:val="404040" w:themeColor="text1" w:themeTint="BF"/>
+          <w:lang w:val="es-ES_tradnl" w:eastAsia="es-AR"/>
+        </w:rPr>
+        <w:t xml:space="preserve">Para </w:t>
       </w:r>
       <w:r>
         <w:rPr>
@@ -13478,15 +13460,16 @@
         <w:rPr>
           <w:rFonts w:eastAsia="Times New Roman" w:cs="Arial"/>
           <w:color w:val="404040" w:themeColor="text1" w:themeTint="BF"/>
-          <w:lang w:val="es-ES_tradnl" w:eastAsia="es-AR"/>
-        </w:rPr>
-      </w:pPr>
-      <w:r>
-        <w:rPr>
-          <w:rFonts w:eastAsia="Times New Roman" w:cs="Arial"/>
-          <w:color w:val="404040" w:themeColor="text1" w:themeTint="BF"/>
-          <w:lang w:val="es-ES_tradnl" w:eastAsia="es-AR"/>
-        </w:rPr>
+          <w:lang w:val="en-US" w:eastAsia="es-AR"/>
+        </w:rPr>
+      </w:pPr>
+      <w:r>
+        <w:rPr>
+          <w:rFonts w:eastAsia="Times New Roman" w:cs="Arial"/>
+          <w:color w:val="404040" w:themeColor="text1" w:themeTint="BF"/>
+          <w:lang w:val="es-ES_tradnl" w:eastAsia="es-AR"/>
+        </w:rPr>
+        <w:lastRenderedPageBreak/>
         <w:t xml:space="preserve">Como método de validación para el nuevo código generado, se utilizó el coeficiente de correlación de Pearson, el cual es muy utilizado para la comparación entre imágenes. La principal ventaja de utilizar este método, es que condensa la comparación de 2 imágenes bidimensionales, a un solo escalar </w:t>
       </w:r>
       <m:oMath>
@@ -13507,35 +13490,14 @@
         </w:rPr>
         <w:t xml:space="preserve">. </w:t>
       </w:r>
-    </w:p>
-    <w:p>
-      <w:pPr>
-        <w:spacing w:after="0" w:line="360" w:lineRule="auto"/>
-        <w:jc w:val="both"/>
+      <w:r>
         <w:rPr>
           <w:rFonts w:eastAsia="Times New Roman" w:cs="Arial"/>
           <w:color w:val="404040" w:themeColor="text1" w:themeTint="BF"/>
           <w:lang w:val="en-US" w:eastAsia="es-AR"/>
         </w:rPr>
-      </w:pPr>
-      <w:r>
-        <w:rPr>
-          <w:rFonts w:eastAsia="Times New Roman" w:cs="Arial"/>
-          <w:color w:val="404040" w:themeColor="text1" w:themeTint="BF"/>
-          <w:lang w:val="en-US" w:eastAsia="es-AR"/>
-        </w:rPr>
-        <w:t xml:space="preserve">[SOURCE: </w:t>
-      </w:r>
-      <w:hyperlink r:id="rId27" w:history="1">
-        <w:r>
-          <w:rPr>
-            <w:rFonts w:eastAsia="Times New Roman" w:cs="Arial"/>
-            <w:color w:val="404040" w:themeColor="text1" w:themeTint="BF"/>
-            <w:lang w:val="en-US" w:eastAsia="es-AR"/>
-          </w:rPr>
-          <w:t>http://jps.anl.gov/vol.2/3-Correlation.pdf</w:t>
-        </w:r>
-      </w:hyperlink>
+        <w:t>[15</w:t>
+      </w:r>
       <w:r>
         <w:rPr>
           <w:rFonts w:eastAsia="Times New Roman" w:cs="Arial"/>
@@ -13588,7 +13550,7 @@
                     </pic:cNvPicPr>
                   </pic:nvPicPr>
                   <pic:blipFill>
-                    <a:blip r:embed="rId28">
+                    <a:blip r:embed="rId24">
                       <a:extLst>
                         <a:ext uri="{28A0092B-C50C-407E-A947-70E740481C1C}">
                           <a14:useLocalDpi xmlns:a14="http://schemas.microsoft.com/office/drawing/2010/main" val="0"/>
@@ -13697,7 +13659,7 @@
           <w:lang w:val="es-ES_tradnl" w:eastAsia="es-AR"/>
         </w:rPr>
       </w:pPr>
-      <w:bookmarkStart w:id="30" w:name="_Toc401760057"/>
+      <w:bookmarkStart w:id="29" w:name="_Toc401760057"/>
       <w:r>
         <w:rPr>
           <w:rFonts w:eastAsia="Times New Roman"/>
@@ -13712,7 +13674,7 @@
         </w:rPr>
         <w:t>Segmentación</w:t>
       </w:r>
-      <w:bookmarkEnd w:id="30"/>
+      <w:bookmarkEnd w:id="29"/>
     </w:p>
     <w:p>
       <w:pPr>
@@ -13759,7 +13721,6 @@
           <w:szCs w:val="24"/>
           <w:lang w:val="es-ES_tradnl" w:eastAsia="es-AR"/>
         </w:rPr>
-        <w:lastRenderedPageBreak/>
         <w:t>Bordes, Sobel Prewitt como lo implementamos nosotros, los que están explicados en el apéndice A,  y no alcanza a segmentar correctamente las paredes decir eso.</w:t>
       </w:r>
     </w:p>
@@ -13988,6 +13949,7 @@
           <w:szCs w:val="24"/>
           <w:lang w:val="es-ES_tradnl" w:eastAsia="es-AR"/>
         </w:rPr>
+        <w:lastRenderedPageBreak/>
         <w:t>Estaria</w:t>
       </w:r>
       <w:proofErr w:type="spellEnd"/>
@@ -14193,7 +14155,7 @@
           <w:lang w:val="es-ES_tradnl" w:eastAsia="es-AR"/>
         </w:rPr>
       </w:pPr>
-      <w:bookmarkStart w:id="31" w:name="_Toc401760058"/>
+      <w:bookmarkStart w:id="30" w:name="_Toc401760058"/>
       <w:r>
         <w:rPr>
           <w:rFonts w:eastAsia="Times New Roman"/>
@@ -14201,7 +14163,7 @@
         </w:rPr>
         <w:t>Medición</w:t>
       </w:r>
-      <w:bookmarkEnd w:id="31"/>
+      <w:bookmarkEnd w:id="30"/>
     </w:p>
     <w:p>
       <w:pPr>
@@ -14320,7 +14282,6 @@
         <w:rPr>
           <w:lang w:val="es-ES_tradnl" w:eastAsia="es-AR"/>
         </w:rPr>
-        <w:lastRenderedPageBreak/>
         <w:t xml:space="preserve">Finalmente hablar que la herramienta permite medir de dos maneras, una por ROI y sino por todo el Snakes que es la opción por defecto. </w:t>
       </w:r>
     </w:p>
@@ -14426,6 +14387,7 @@
         <w:rPr>
           <w:lang w:val="es-ES_tradnl" w:eastAsia="es-AR"/>
         </w:rPr>
+        <w:lastRenderedPageBreak/>
         <w:t>Capítulo 5. Herramienta</w:t>
       </w:r>
     </w:p>
@@ -14834,14 +14796,14 @@
           <w:lang w:val="es-ES_tradnl" w:eastAsia="es-AR"/>
         </w:rPr>
       </w:pPr>
-      <w:bookmarkStart w:id="32" w:name="_Toc401760059"/>
+      <w:bookmarkStart w:id="31" w:name="_Toc401760059"/>
       <w:r>
         <w:rPr>
           <w:lang w:val="es-ES_tradnl" w:eastAsia="es-AR"/>
         </w:rPr>
         <w:t>Bibliografía</w:t>
       </w:r>
-      <w:bookmarkEnd w:id="32"/>
+      <w:bookmarkEnd w:id="31"/>
     </w:p>
     <w:p>
       <w:pPr>
@@ -15053,7 +15015,7 @@
         </w:rPr>
         <w:t xml:space="preserve">: </w:t>
       </w:r>
-      <w:hyperlink r:id="rId29" w:history="1">
+      <w:hyperlink r:id="rId25" w:history="1">
         <w:r>
           <w:rPr>
             <w:rStyle w:val="Hyperlink"/>
@@ -15079,7 +15041,6 @@
         <w:rPr>
           <w:lang w:val="en-US" w:eastAsia="es-AR"/>
         </w:rPr>
-        <w:lastRenderedPageBreak/>
         <w:t xml:space="preserve">[4] </w:t>
       </w:r>
       <w:proofErr w:type="spellStart"/>
@@ -15278,6 +15239,7 @@
         <w:rPr>
           <w:lang w:val="en-US" w:eastAsia="es-AR"/>
         </w:rPr>
+        <w:lastRenderedPageBreak/>
         <w:t xml:space="preserve">[6] Yang, X., He, W., Li, K., Jin, J., Zhang, X., </w:t>
       </w:r>
       <w:proofErr w:type="spellStart"/>
@@ -15466,263 +15428,273 @@
         </w:rPr>
         <w:t>El espesor intima-media carotídeo como predictor de placas ateroscleróticas en la aorta torácica. </w:t>
       </w:r>
+      <w:proofErr w:type="spellStart"/>
       <w:r>
         <w:rPr>
           <w:i/>
           <w:iCs/>
           <w:lang w:eastAsia="es-AR"/>
         </w:rPr>
-        <w:t xml:space="preserve">Rev Argent </w:t>
-      </w:r>
-      <w:proofErr w:type="spellStart"/>
+        <w:t>Rev</w:t>
+      </w:r>
+      <w:proofErr w:type="spellEnd"/>
       <w:r>
         <w:rPr>
           <w:i/>
           <w:iCs/>
           <w:lang w:eastAsia="es-AR"/>
         </w:rPr>
-        <w:t>Cardiol</w:t>
-      </w:r>
-      <w:proofErr w:type="spellEnd"/>
-      <w:r>
-        <w:rPr>
-          <w:lang w:eastAsia="es-AR"/>
-        </w:rPr>
-        <w:t>, </w:t>
-      </w:r>
+        <w:t xml:space="preserve"> Argent </w:t>
+      </w:r>
+      <w:proofErr w:type="spellStart"/>
       <w:r>
         <w:rPr>
           <w:i/>
           <w:iCs/>
           <w:lang w:eastAsia="es-AR"/>
         </w:rPr>
-        <w:t>72</w:t>
-      </w:r>
+        <w:t>Cardiol</w:t>
+      </w:r>
+      <w:proofErr w:type="spellEnd"/>
       <w:r>
         <w:rPr>
           <w:lang w:eastAsia="es-AR"/>
         </w:rPr>
-        <w:t>, 192-196.</w:t>
-      </w:r>
-    </w:p>
-    <w:p>
-      <w:pPr>
-        <w:rPr>
-          <w:lang w:eastAsia="es-AR"/>
-        </w:rPr>
-      </w:pPr>
-      <w:r>
-        <w:rPr>
-          <w:lang w:eastAsia="es-AR"/>
-        </w:rPr>
-        <w:t xml:space="preserve">[9] </w:t>
-      </w:r>
-      <w:proofErr w:type="spellStart"/>
-      <w:r>
-        <w:rPr>
-          <w:lang w:eastAsia="es-AR"/>
-        </w:rPr>
-        <w:t>Loizou</w:t>
-      </w:r>
-      <w:proofErr w:type="spellEnd"/>
-      <w:r>
-        <w:rPr>
-          <w:lang w:eastAsia="es-AR"/>
-        </w:rPr>
-        <w:t xml:space="preserve">, C. P., &amp; </w:t>
-      </w:r>
-      <w:proofErr w:type="spellStart"/>
-      <w:r>
-        <w:rPr>
-          <w:lang w:eastAsia="es-AR"/>
-        </w:rPr>
-        <w:t>Pattichis</w:t>
-      </w:r>
-      <w:proofErr w:type="spellEnd"/>
-      <w:r>
-        <w:rPr>
-          <w:lang w:eastAsia="es-AR"/>
-        </w:rPr>
-        <w:t xml:space="preserve">, C. S. (2008). </w:t>
-      </w:r>
-      <w:proofErr w:type="spellStart"/>
-      <w:r>
-        <w:rPr>
-          <w:lang w:eastAsia="es-AR"/>
-        </w:rPr>
-        <w:t>Despeckle</w:t>
-      </w:r>
-      <w:proofErr w:type="spellEnd"/>
-      <w:r>
-        <w:rPr>
-          <w:lang w:eastAsia="es-AR"/>
-        </w:rPr>
-        <w:t xml:space="preserve"> </w:t>
-      </w:r>
-      <w:proofErr w:type="spellStart"/>
-      <w:r>
-        <w:rPr>
-          <w:lang w:eastAsia="es-AR"/>
-        </w:rPr>
-        <w:t>filtering</w:t>
-      </w:r>
-      <w:proofErr w:type="spellEnd"/>
-      <w:r>
-        <w:rPr>
-          <w:lang w:eastAsia="es-AR"/>
-        </w:rPr>
-        <w:t xml:space="preserve"> </w:t>
-      </w:r>
-      <w:proofErr w:type="spellStart"/>
-      <w:r>
-        <w:rPr>
-          <w:lang w:eastAsia="es-AR"/>
-        </w:rPr>
-        <w:t>algorithms</w:t>
-      </w:r>
-      <w:proofErr w:type="spellEnd"/>
-      <w:r>
-        <w:rPr>
-          <w:lang w:eastAsia="es-AR"/>
-        </w:rPr>
-        <w:t xml:space="preserve"> and software </w:t>
-      </w:r>
-      <w:proofErr w:type="spellStart"/>
-      <w:r>
-        <w:rPr>
-          <w:lang w:eastAsia="es-AR"/>
-        </w:rPr>
-        <w:t>for</w:t>
-      </w:r>
-      <w:proofErr w:type="spellEnd"/>
-      <w:r>
-        <w:rPr>
-          <w:lang w:eastAsia="es-AR"/>
-        </w:rPr>
-        <w:t xml:space="preserve"> </w:t>
-      </w:r>
-      <w:proofErr w:type="spellStart"/>
-      <w:r>
-        <w:rPr>
-          <w:lang w:eastAsia="es-AR"/>
-        </w:rPr>
-        <w:t>ultrasound</w:t>
-      </w:r>
-      <w:proofErr w:type="spellEnd"/>
-      <w:r>
-        <w:rPr>
-          <w:lang w:eastAsia="es-AR"/>
-        </w:rPr>
-        <w:t xml:space="preserve"> </w:t>
-      </w:r>
-      <w:proofErr w:type="spellStart"/>
-      <w:r>
-        <w:rPr>
-          <w:lang w:eastAsia="es-AR"/>
-        </w:rPr>
-        <w:t>imaging</w:t>
-      </w:r>
-      <w:proofErr w:type="spellEnd"/>
-      <w:r>
-        <w:rPr>
-          <w:lang w:eastAsia="es-AR"/>
-        </w:rPr>
-        <w:t>. </w:t>
-      </w:r>
-      <w:proofErr w:type="spellStart"/>
+        <w:t>, </w:t>
+      </w:r>
       <w:r>
         <w:rPr>
           <w:i/>
           <w:iCs/>
           <w:lang w:eastAsia="es-AR"/>
         </w:rPr>
-        <w:t>Synthesis</w:t>
+        <w:t>72</w:t>
+      </w:r>
+      <w:r>
+        <w:rPr>
+          <w:lang w:eastAsia="es-AR"/>
+        </w:rPr>
+        <w:t>, 192-196.</w:t>
+      </w:r>
+    </w:p>
+    <w:p>
+      <w:pPr>
+        <w:rPr>
+          <w:lang w:eastAsia="es-AR"/>
+        </w:rPr>
+      </w:pPr>
+      <w:r>
+        <w:rPr>
+          <w:lang w:eastAsia="es-AR"/>
+        </w:rPr>
+        <w:t xml:space="preserve">[9] </w:t>
+      </w:r>
+      <w:proofErr w:type="spellStart"/>
+      <w:r>
+        <w:rPr>
+          <w:lang w:eastAsia="es-AR"/>
+        </w:rPr>
+        <w:t>Loizou</w:t>
       </w:r>
       <w:proofErr w:type="spellEnd"/>
+      <w:r>
+        <w:rPr>
+          <w:lang w:eastAsia="es-AR"/>
+        </w:rPr>
+        <w:t xml:space="preserve">, C. P., &amp; </w:t>
+      </w:r>
+      <w:proofErr w:type="spellStart"/>
+      <w:r>
+        <w:rPr>
+          <w:lang w:eastAsia="es-AR"/>
+        </w:rPr>
+        <w:t>Pattichis</w:t>
+      </w:r>
+      <w:proofErr w:type="spellEnd"/>
+      <w:r>
+        <w:rPr>
+          <w:lang w:eastAsia="es-AR"/>
+        </w:rPr>
+        <w:t xml:space="preserve">, C. S. (2008). </w:t>
+      </w:r>
+      <w:proofErr w:type="spellStart"/>
+      <w:r>
+        <w:rPr>
+          <w:lang w:eastAsia="es-AR"/>
+        </w:rPr>
+        <w:t>Despeckle</w:t>
+      </w:r>
+      <w:proofErr w:type="spellEnd"/>
+      <w:r>
+        <w:rPr>
+          <w:lang w:eastAsia="es-AR"/>
+        </w:rPr>
+        <w:t xml:space="preserve"> </w:t>
+      </w:r>
+      <w:proofErr w:type="spellStart"/>
+      <w:r>
+        <w:rPr>
+          <w:lang w:eastAsia="es-AR"/>
+        </w:rPr>
+        <w:t>filtering</w:t>
+      </w:r>
+      <w:proofErr w:type="spellEnd"/>
+      <w:r>
+        <w:rPr>
+          <w:lang w:eastAsia="es-AR"/>
+        </w:rPr>
+        <w:t xml:space="preserve"> </w:t>
+      </w:r>
+      <w:proofErr w:type="spellStart"/>
+      <w:r>
+        <w:rPr>
+          <w:lang w:eastAsia="es-AR"/>
+        </w:rPr>
+        <w:t>algorithms</w:t>
+      </w:r>
+      <w:proofErr w:type="spellEnd"/>
+      <w:r>
+        <w:rPr>
+          <w:lang w:eastAsia="es-AR"/>
+        </w:rPr>
+        <w:t xml:space="preserve"> and software </w:t>
+      </w:r>
+      <w:proofErr w:type="spellStart"/>
+      <w:r>
+        <w:rPr>
+          <w:lang w:eastAsia="es-AR"/>
+        </w:rPr>
+        <w:t>for</w:t>
+      </w:r>
+      <w:proofErr w:type="spellEnd"/>
+      <w:r>
+        <w:rPr>
+          <w:lang w:eastAsia="es-AR"/>
+        </w:rPr>
+        <w:t xml:space="preserve"> </w:t>
+      </w:r>
+      <w:proofErr w:type="spellStart"/>
+      <w:r>
+        <w:rPr>
+          <w:lang w:eastAsia="es-AR"/>
+        </w:rPr>
+        <w:t>ultrasound</w:t>
+      </w:r>
+      <w:proofErr w:type="spellEnd"/>
+      <w:r>
+        <w:rPr>
+          <w:lang w:eastAsia="es-AR"/>
+        </w:rPr>
+        <w:t xml:space="preserve"> </w:t>
+      </w:r>
+      <w:proofErr w:type="spellStart"/>
+      <w:r>
+        <w:rPr>
+          <w:lang w:eastAsia="es-AR"/>
+        </w:rPr>
+        <w:t>imaging</w:t>
+      </w:r>
+      <w:proofErr w:type="spellEnd"/>
+      <w:r>
+        <w:rPr>
+          <w:lang w:eastAsia="es-AR"/>
+        </w:rPr>
+        <w:t>. </w:t>
+      </w:r>
+      <w:proofErr w:type="spellStart"/>
       <w:r>
         <w:rPr>
           <w:i/>
           <w:iCs/>
           <w:lang w:eastAsia="es-AR"/>
         </w:rPr>
-        <w:t xml:space="preserve"> </w:t>
-      </w:r>
-      <w:proofErr w:type="spellStart"/>
+        <w:t>Synthesis</w:t>
+      </w:r>
+      <w:proofErr w:type="spellEnd"/>
       <w:r>
         <w:rPr>
           <w:i/>
           <w:iCs/>
           <w:lang w:eastAsia="es-AR"/>
         </w:rPr>
-        <w:t>lectures</w:t>
-      </w:r>
-      <w:proofErr w:type="spellEnd"/>
+        <w:t xml:space="preserve"> </w:t>
+      </w:r>
+      <w:proofErr w:type="spellStart"/>
       <w:r>
         <w:rPr>
           <w:i/>
           <w:iCs/>
           <w:lang w:eastAsia="es-AR"/>
         </w:rPr>
-        <w:t xml:space="preserve"> </w:t>
-      </w:r>
-      <w:proofErr w:type="spellStart"/>
+        <w:t>lectures</w:t>
+      </w:r>
+      <w:proofErr w:type="spellEnd"/>
       <w:r>
         <w:rPr>
           <w:i/>
           <w:iCs/>
           <w:lang w:eastAsia="es-AR"/>
         </w:rPr>
-        <w:t>on</w:t>
-      </w:r>
-      <w:proofErr w:type="spellEnd"/>
+        <w:t xml:space="preserve"> </w:t>
+      </w:r>
+      <w:proofErr w:type="spellStart"/>
       <w:r>
         <w:rPr>
           <w:i/>
           <w:iCs/>
           <w:lang w:eastAsia="es-AR"/>
         </w:rPr>
-        <w:t xml:space="preserve"> </w:t>
-      </w:r>
-      <w:proofErr w:type="spellStart"/>
+        <w:t>on</w:t>
+      </w:r>
+      <w:proofErr w:type="spellEnd"/>
       <w:r>
         <w:rPr>
           <w:i/>
           <w:iCs/>
           <w:lang w:eastAsia="es-AR"/>
         </w:rPr>
-        <w:t>algorithms</w:t>
-      </w:r>
-      <w:proofErr w:type="spellEnd"/>
+        <w:t xml:space="preserve"> </w:t>
+      </w:r>
+      <w:proofErr w:type="spellStart"/>
       <w:r>
         <w:rPr>
           <w:i/>
           <w:iCs/>
           <w:lang w:eastAsia="es-AR"/>
         </w:rPr>
-        <w:t xml:space="preserve"> and software in </w:t>
-      </w:r>
-      <w:proofErr w:type="spellStart"/>
+        <w:t>algorithms</w:t>
+      </w:r>
+      <w:proofErr w:type="spellEnd"/>
       <w:r>
         <w:rPr>
           <w:i/>
           <w:iCs/>
           <w:lang w:eastAsia="es-AR"/>
         </w:rPr>
-        <w:t>engineering</w:t>
-      </w:r>
-      <w:proofErr w:type="spellEnd"/>
-      <w:r>
-        <w:rPr>
-          <w:lang w:eastAsia="es-AR"/>
-        </w:rPr>
-        <w:t>, </w:t>
-      </w:r>
+        <w:t xml:space="preserve"> and software in </w:t>
+      </w:r>
+      <w:proofErr w:type="spellStart"/>
       <w:r>
         <w:rPr>
           <w:i/>
           <w:iCs/>
           <w:lang w:eastAsia="es-AR"/>
         </w:rPr>
+        <w:t>engineering</w:t>
+      </w:r>
+      <w:proofErr w:type="spellEnd"/>
+      <w:r>
+        <w:rPr>
+          <w:lang w:eastAsia="es-AR"/>
+        </w:rPr>
+        <w:t>, </w:t>
+      </w:r>
+      <w:r>
+        <w:rPr>
+          <w:i/>
+          <w:iCs/>
+          <w:lang w:eastAsia="es-AR"/>
+        </w:rPr>
         <w:t>1</w:t>
       </w:r>
       <w:r>
@@ -15934,7 +15906,7 @@
         </w:rPr>
         <w:t xml:space="preserve">: </w:t>
       </w:r>
-      <w:hyperlink r:id="rId30" w:history="1">
+      <w:hyperlink r:id="rId26" w:history="1">
         <w:r>
           <w:rPr>
             <w:rStyle w:val="Hyperlink"/>
@@ -15947,7 +15919,7 @@
     <w:p>
       <w:pPr>
         <w:rPr>
-          <w:lang w:val="en-US" w:eastAsia="es-AR"/>
+          <w:lang w:eastAsia="es-AR"/>
         </w:rPr>
       </w:pPr>
       <w:r>
@@ -16152,35 +16124,860 @@
     <w:p>
       <w:pPr>
         <w:rPr>
-          <w:lang w:val="es-ES_tradnl" w:eastAsia="es-AR"/>
-        </w:rPr>
-      </w:pPr>
-    </w:p>
-    <w:p>
-      <w:pPr>
-        <w:rPr>
-          <w:lang w:val="es-ES_tradnl" w:eastAsia="es-AR"/>
-        </w:rPr>
-      </w:pPr>
-    </w:p>
-    <w:p>
-      <w:pPr>
-        <w:rPr>
-          <w:lang w:val="es-ES_tradnl" w:eastAsia="es-AR"/>
-        </w:rPr>
-      </w:pPr>
-    </w:p>
-    <w:p>
-      <w:pPr>
-        <w:rPr>
-          <w:lang w:val="es-ES_tradnl" w:eastAsia="es-AR"/>
-        </w:rPr>
-      </w:pPr>
-    </w:p>
-    <w:p>
-      <w:pPr>
-        <w:rPr>
-          <w:lang w:val="es-ES_tradnl" w:eastAsia="es-AR"/>
+          <w:lang w:eastAsia="es-AR"/>
+        </w:rPr>
+      </w:pPr>
+      <w:r>
+        <w:rPr>
+          <w:lang w:eastAsia="es-AR"/>
+        </w:rPr>
+        <w:t xml:space="preserve">[12] </w:t>
+      </w:r>
+      <w:r>
+        <w:rPr>
+          <w:lang w:eastAsia="es-AR"/>
+        </w:rPr>
+        <w:t>de Cardiología, S. A., &amp; Argentina, S. N. (2006). Consenso de Estenosis Carotídea. </w:t>
+      </w:r>
+      <w:r>
+        <w:rPr>
+          <w:i/>
+          <w:iCs/>
+          <w:lang w:eastAsia="es-AR"/>
+        </w:rPr>
+        <w:t>Revista Argentina de Cardiología</w:t>
+      </w:r>
+      <w:r>
+        <w:rPr>
+          <w:lang w:eastAsia="es-AR"/>
+        </w:rPr>
+        <w:t>, </w:t>
+      </w:r>
+      <w:r>
+        <w:rPr>
+          <w:i/>
+          <w:iCs/>
+          <w:lang w:eastAsia="es-AR"/>
+        </w:rPr>
+        <w:t>74</w:t>
+      </w:r>
+      <w:r>
+        <w:rPr>
+          <w:lang w:eastAsia="es-AR"/>
+        </w:rPr>
+        <w:t>(2), 160-174.</w:t>
+      </w:r>
+    </w:p>
+    <w:p>
+      <w:pPr>
+        <w:rPr>
+          <w:lang w:eastAsia="es-AR"/>
+        </w:rPr>
+      </w:pPr>
+      <w:r>
+        <w:rPr>
+          <w:lang w:eastAsia="es-AR"/>
+        </w:rPr>
+        <w:t xml:space="preserve">[13] </w:t>
+      </w:r>
+      <w:r>
+        <w:rPr>
+          <w:lang w:eastAsia="es-AR"/>
+        </w:rPr>
+        <w:t>Hernández, R. (2010). </w:t>
+      </w:r>
+      <w:r>
+        <w:rPr>
+          <w:i/>
+          <w:iCs/>
+          <w:lang w:eastAsia="es-AR"/>
+        </w:rPr>
+        <w:t xml:space="preserve">Procesamiento digital de imágenes de </w:t>
+      </w:r>
+      <w:proofErr w:type="gramStart"/>
+      <w:r>
+        <w:rPr>
+          <w:i/>
+          <w:iCs/>
+          <w:lang w:eastAsia="es-AR"/>
+        </w:rPr>
+        <w:t>ultrasonido</w:t>
+      </w:r>
+      <w:r>
+        <w:rPr>
+          <w:lang w:eastAsia="es-AR"/>
+        </w:rPr>
+        <w:t>(</w:t>
+      </w:r>
+      <w:proofErr w:type="gramEnd"/>
+      <w:r>
+        <w:rPr>
+          <w:lang w:eastAsia="es-AR"/>
+        </w:rPr>
+        <w:t xml:space="preserve">Doctoral </w:t>
+      </w:r>
+      <w:proofErr w:type="spellStart"/>
+      <w:r>
+        <w:rPr>
+          <w:lang w:eastAsia="es-AR"/>
+        </w:rPr>
+        <w:t>dissertation</w:t>
+      </w:r>
+      <w:proofErr w:type="spellEnd"/>
+      <w:r>
+        <w:rPr>
+          <w:lang w:eastAsia="es-AR"/>
+        </w:rPr>
+        <w:t xml:space="preserve">, Tesis de pregrado). Instituto Politécnico Nacional, México. </w:t>
+      </w:r>
+      <w:r>
+        <w:rPr>
+          <w:lang w:eastAsia="es-AR"/>
+        </w:rPr>
+        <w:t>[Online] Disponible:</w:t>
+      </w:r>
+      <w:r>
+        <w:rPr>
+          <w:lang w:eastAsia="es-AR"/>
+        </w:rPr>
+        <w:t xml:space="preserve"> http://itzamna. </w:t>
+      </w:r>
+      <w:proofErr w:type="spellStart"/>
+      <w:proofErr w:type="gramStart"/>
+      <w:r>
+        <w:rPr>
+          <w:lang w:eastAsia="es-AR"/>
+        </w:rPr>
+        <w:t>bnct</w:t>
+      </w:r>
+      <w:proofErr w:type="spellEnd"/>
+      <w:proofErr w:type="gramEnd"/>
+      <w:r>
+        <w:rPr>
+          <w:lang w:eastAsia="es-AR"/>
+        </w:rPr>
+        <w:t xml:space="preserve">. </w:t>
+      </w:r>
+      <w:proofErr w:type="spellStart"/>
+      <w:proofErr w:type="gramStart"/>
+      <w:r>
+        <w:rPr>
+          <w:lang w:eastAsia="es-AR"/>
+        </w:rPr>
+        <w:t>ipn</w:t>
+      </w:r>
+      <w:proofErr w:type="spellEnd"/>
+      <w:proofErr w:type="gramEnd"/>
+      <w:r>
+        <w:rPr>
+          <w:lang w:eastAsia="es-AR"/>
+        </w:rPr>
+        <w:t xml:space="preserve">. </w:t>
+      </w:r>
+      <w:proofErr w:type="gramStart"/>
+      <w:r>
+        <w:rPr>
+          <w:lang w:eastAsia="es-AR"/>
+        </w:rPr>
+        <w:t>mx/</w:t>
+      </w:r>
+      <w:proofErr w:type="spellStart"/>
+      <w:r>
+        <w:rPr>
+          <w:lang w:eastAsia="es-AR"/>
+        </w:rPr>
+        <w:t>dspace</w:t>
+      </w:r>
+      <w:proofErr w:type="spellEnd"/>
+      <w:r>
+        <w:rPr>
+          <w:lang w:eastAsia="es-AR"/>
+        </w:rPr>
+        <w:t>/bits-</w:t>
+      </w:r>
+      <w:proofErr w:type="spellStart"/>
+      <w:r>
+        <w:rPr>
+          <w:lang w:eastAsia="es-AR"/>
+        </w:rPr>
+        <w:t>tream</w:t>
+      </w:r>
+      <w:proofErr w:type="spellEnd"/>
+      <w:r>
+        <w:rPr>
+          <w:lang w:eastAsia="es-AR"/>
+        </w:rPr>
+        <w:t>/1</w:t>
+      </w:r>
+      <w:r>
+        <w:rPr>
+          <w:lang w:eastAsia="es-AR"/>
+        </w:rPr>
+        <w:t>23456789/8591/l/582</w:t>
+      </w:r>
+      <w:proofErr w:type="gramEnd"/>
+      <w:r>
+        <w:rPr>
+          <w:lang w:eastAsia="es-AR"/>
+        </w:rPr>
+        <w:t xml:space="preserve">. </w:t>
+      </w:r>
+      <w:proofErr w:type="spellStart"/>
+      <w:r>
+        <w:rPr>
+          <w:lang w:eastAsia="es-AR"/>
+        </w:rPr>
+        <w:t>P</w:t>
+      </w:r>
+      <w:r>
+        <w:rPr>
+          <w:lang w:eastAsia="es-AR"/>
+        </w:rPr>
+        <w:t>df</w:t>
+      </w:r>
+      <w:proofErr w:type="spellEnd"/>
+    </w:p>
+    <w:p>
+      <w:pPr>
+        <w:rPr>
+          <w:lang w:eastAsia="es-AR"/>
+        </w:rPr>
+      </w:pPr>
+      <w:r>
+        <w:rPr>
+          <w:lang w:eastAsia="es-AR"/>
+        </w:rPr>
+        <w:t xml:space="preserve">[14] </w:t>
+      </w:r>
+      <w:proofErr w:type="spellStart"/>
+      <w:r>
+        <w:rPr>
+          <w:lang w:eastAsia="es-AR"/>
+        </w:rPr>
+        <w:t>MathWorks</w:t>
+      </w:r>
+      <w:proofErr w:type="spellEnd"/>
+      <w:r>
+        <w:rPr>
+          <w:lang w:eastAsia="es-AR"/>
+        </w:rPr>
+        <w:t xml:space="preserve"> (2014) </w:t>
+      </w:r>
+      <w:proofErr w:type="spellStart"/>
+      <w:r>
+        <w:rPr>
+          <w:lang w:eastAsia="es-AR"/>
+        </w:rPr>
+        <w:t>MatLab</w:t>
+      </w:r>
+      <w:proofErr w:type="spellEnd"/>
+      <w:r>
+        <w:rPr>
+          <w:lang w:eastAsia="es-AR"/>
+        </w:rPr>
+        <w:t xml:space="preserve"> </w:t>
+      </w:r>
+      <w:r>
+        <w:rPr>
+          <w:lang w:eastAsia="es-AR"/>
+        </w:rPr>
+        <w:t>(</w:t>
+      </w:r>
+      <w:proofErr w:type="spellStart"/>
+      <w:r>
+        <w:rPr>
+          <w:lang w:eastAsia="es-AR"/>
+        </w:rPr>
+        <w:t>Version</w:t>
+      </w:r>
+      <w:proofErr w:type="spellEnd"/>
+      <w:r>
+        <w:rPr>
+          <w:lang w:eastAsia="es-AR"/>
+        </w:rPr>
+        <w:t xml:space="preserve"> 8.4) [Software] Obtenido de: </w:t>
+      </w:r>
+      <w:hyperlink r:id="rId27" w:history="1">
+        <w:r>
+          <w:rPr>
+            <w:rStyle w:val="Hyperlink"/>
+            <w:lang w:eastAsia="es-AR"/>
+          </w:rPr>
+          <w:t>http://www.mathworks.com/products/matlab/</w:t>
+        </w:r>
+      </w:hyperlink>
+    </w:p>
+    <w:p>
+      <w:pPr>
+        <w:rPr>
+          <w:lang w:eastAsia="es-AR"/>
+        </w:rPr>
+      </w:pPr>
+      <w:r>
+        <w:rPr>
+          <w:lang w:eastAsia="es-AR"/>
+        </w:rPr>
+        <w:t xml:space="preserve">[15] </w:t>
+      </w:r>
+      <w:r>
+        <w:rPr>
+          <w:lang w:eastAsia="es-AR"/>
+        </w:rPr>
+        <w:t xml:space="preserve">Yen, E. K., &amp; Johnston, R. G. (1996). </w:t>
+      </w:r>
+      <w:proofErr w:type="spellStart"/>
+      <w:r>
+        <w:rPr>
+          <w:lang w:eastAsia="es-AR"/>
+        </w:rPr>
+        <w:t>The</w:t>
+      </w:r>
+      <w:proofErr w:type="spellEnd"/>
+      <w:r>
+        <w:rPr>
+          <w:lang w:eastAsia="es-AR"/>
+        </w:rPr>
+        <w:t xml:space="preserve"> </w:t>
+      </w:r>
+      <w:proofErr w:type="spellStart"/>
+      <w:r>
+        <w:rPr>
+          <w:lang w:eastAsia="es-AR"/>
+        </w:rPr>
+        <w:t>ineffectiveness</w:t>
+      </w:r>
+      <w:proofErr w:type="spellEnd"/>
+      <w:r>
+        <w:rPr>
+          <w:lang w:eastAsia="es-AR"/>
+        </w:rPr>
+        <w:t xml:space="preserve"> of </w:t>
+      </w:r>
+      <w:proofErr w:type="spellStart"/>
+      <w:r>
+        <w:rPr>
+          <w:lang w:eastAsia="es-AR"/>
+        </w:rPr>
+        <w:t>the</w:t>
+      </w:r>
+      <w:proofErr w:type="spellEnd"/>
+      <w:r>
+        <w:rPr>
+          <w:lang w:eastAsia="es-AR"/>
+        </w:rPr>
+        <w:t xml:space="preserve"> </w:t>
+      </w:r>
+      <w:proofErr w:type="spellStart"/>
+      <w:r>
+        <w:rPr>
+          <w:lang w:eastAsia="es-AR"/>
+        </w:rPr>
+        <w:t>correlation</w:t>
+      </w:r>
+      <w:proofErr w:type="spellEnd"/>
+      <w:r>
+        <w:rPr>
+          <w:lang w:eastAsia="es-AR"/>
+        </w:rPr>
+        <w:t xml:space="preserve"> </w:t>
+      </w:r>
+      <w:proofErr w:type="spellStart"/>
+      <w:r>
+        <w:rPr>
+          <w:lang w:eastAsia="es-AR"/>
+        </w:rPr>
+        <w:t>coefficient</w:t>
+      </w:r>
+      <w:proofErr w:type="spellEnd"/>
+      <w:r>
+        <w:rPr>
+          <w:lang w:eastAsia="es-AR"/>
+        </w:rPr>
+        <w:t xml:space="preserve"> </w:t>
+      </w:r>
+      <w:proofErr w:type="spellStart"/>
+      <w:r>
+        <w:rPr>
+          <w:lang w:eastAsia="es-AR"/>
+        </w:rPr>
+        <w:t>for</w:t>
+      </w:r>
+      <w:proofErr w:type="spellEnd"/>
+      <w:r>
+        <w:rPr>
+          <w:lang w:eastAsia="es-AR"/>
+        </w:rPr>
+        <w:t xml:space="preserve"> </w:t>
+      </w:r>
+      <w:proofErr w:type="spellStart"/>
+      <w:r>
+        <w:rPr>
+          <w:lang w:eastAsia="es-AR"/>
+        </w:rPr>
+        <w:t>image</w:t>
+      </w:r>
+      <w:proofErr w:type="spellEnd"/>
+      <w:r>
+        <w:rPr>
+          <w:lang w:eastAsia="es-AR"/>
+        </w:rPr>
+        <w:t xml:space="preserve"> </w:t>
+      </w:r>
+      <w:proofErr w:type="spellStart"/>
+      <w:r>
+        <w:rPr>
+          <w:lang w:eastAsia="es-AR"/>
+        </w:rPr>
+        <w:t>comparisons</w:t>
+      </w:r>
+      <w:proofErr w:type="spellEnd"/>
+      <w:r>
+        <w:rPr>
+          <w:lang w:eastAsia="es-AR"/>
+        </w:rPr>
+        <w:t>. </w:t>
+      </w:r>
+      <w:proofErr w:type="spellStart"/>
+      <w:r>
+        <w:rPr>
+          <w:i/>
+          <w:iCs/>
+          <w:lang w:eastAsia="es-AR"/>
+        </w:rPr>
+        <w:t>Vulnerability</w:t>
+      </w:r>
+      <w:proofErr w:type="spellEnd"/>
+      <w:r>
+        <w:rPr>
+          <w:i/>
+          <w:iCs/>
+          <w:lang w:eastAsia="es-AR"/>
+        </w:rPr>
+        <w:t xml:space="preserve"> </w:t>
+      </w:r>
+      <w:proofErr w:type="spellStart"/>
+      <w:r>
+        <w:rPr>
+          <w:i/>
+          <w:iCs/>
+          <w:lang w:eastAsia="es-AR"/>
+        </w:rPr>
+        <w:t>Assessment</w:t>
+      </w:r>
+      <w:proofErr w:type="spellEnd"/>
+      <w:r>
+        <w:rPr>
+          <w:i/>
+          <w:iCs/>
+          <w:lang w:eastAsia="es-AR"/>
+        </w:rPr>
+        <w:t xml:space="preserve"> </w:t>
+      </w:r>
+      <w:proofErr w:type="spellStart"/>
+      <w:r>
+        <w:rPr>
+          <w:i/>
+          <w:iCs/>
+          <w:lang w:eastAsia="es-AR"/>
+        </w:rPr>
+        <w:t>Team</w:t>
+      </w:r>
+      <w:proofErr w:type="spellEnd"/>
+      <w:r>
+        <w:rPr>
+          <w:i/>
+          <w:iCs/>
+          <w:lang w:eastAsia="es-AR"/>
+        </w:rPr>
+        <w:t xml:space="preserve">, Los </w:t>
+      </w:r>
+      <w:proofErr w:type="spellStart"/>
+      <w:r>
+        <w:rPr>
+          <w:i/>
+          <w:iCs/>
+          <w:lang w:eastAsia="es-AR"/>
+        </w:rPr>
+        <w:t>Alamos</w:t>
+      </w:r>
+      <w:proofErr w:type="spellEnd"/>
+      <w:r>
+        <w:rPr>
+          <w:i/>
+          <w:iCs/>
+          <w:lang w:eastAsia="es-AR"/>
+        </w:rPr>
+        <w:t xml:space="preserve"> </w:t>
+      </w:r>
+      <w:proofErr w:type="spellStart"/>
+      <w:r>
+        <w:rPr>
+          <w:i/>
+          <w:iCs/>
+          <w:lang w:eastAsia="es-AR"/>
+        </w:rPr>
+        <w:t>National</w:t>
+      </w:r>
+      <w:proofErr w:type="spellEnd"/>
+      <w:r>
+        <w:rPr>
+          <w:i/>
+          <w:iCs/>
+          <w:lang w:eastAsia="es-AR"/>
+        </w:rPr>
+        <w:t xml:space="preserve"> </w:t>
+      </w:r>
+      <w:proofErr w:type="spellStart"/>
+      <w:r>
+        <w:rPr>
+          <w:i/>
+          <w:iCs/>
+          <w:lang w:eastAsia="es-AR"/>
+        </w:rPr>
+        <w:t>Laboratory</w:t>
+      </w:r>
+      <w:proofErr w:type="spellEnd"/>
+      <w:r>
+        <w:rPr>
+          <w:i/>
+          <w:iCs/>
+          <w:lang w:eastAsia="es-AR"/>
+        </w:rPr>
+        <w:t>, MS J</w:t>
+      </w:r>
+      <w:r>
+        <w:rPr>
+          <w:lang w:eastAsia="es-AR"/>
+        </w:rPr>
+        <w:t>, </w:t>
+      </w:r>
+      <w:r>
+        <w:rPr>
+          <w:i/>
+          <w:iCs/>
+          <w:lang w:eastAsia="es-AR"/>
+        </w:rPr>
+        <w:t>565</w:t>
+      </w:r>
+      <w:r>
+        <w:rPr>
+          <w:lang w:eastAsia="es-AR"/>
+        </w:rPr>
+        <w:t>.</w:t>
+      </w:r>
+    </w:p>
+    <w:p>
+      <w:pPr>
+        <w:rPr>
+          <w:lang w:eastAsia="es-AR"/>
+        </w:rPr>
+      </w:pPr>
+      <w:r>
+        <w:rPr>
+          <w:lang w:eastAsia="es-AR"/>
+        </w:rPr>
+        <w:t xml:space="preserve">[16] </w:t>
+      </w:r>
+      <w:proofErr w:type="spellStart"/>
+      <w:r>
+        <w:rPr>
+          <w:lang w:eastAsia="es-AR"/>
+        </w:rPr>
+        <w:t>Currás</w:t>
+      </w:r>
+      <w:proofErr w:type="spellEnd"/>
+      <w:r>
+        <w:rPr>
+          <w:lang w:eastAsia="es-AR"/>
+        </w:rPr>
+        <w:t xml:space="preserve"> Martínez, Manuel</w:t>
+      </w:r>
+      <w:r>
+        <w:rPr>
+          <w:lang w:eastAsia="es-AR"/>
+        </w:rPr>
+        <w:t xml:space="preserve"> &amp; </w:t>
+      </w:r>
+      <w:r>
+        <w:rPr>
+          <w:lang w:eastAsia="es-AR"/>
+        </w:rPr>
+        <w:t>Traba Martínez, Lola</w:t>
+      </w:r>
+      <w:r>
+        <w:rPr>
+          <w:lang w:eastAsia="es-AR"/>
+        </w:rPr>
+        <w:t xml:space="preserve">. </w:t>
+      </w:r>
+      <w:r>
+        <w:rPr>
+          <w:i/>
+          <w:lang w:eastAsia="es-AR"/>
+        </w:rPr>
+        <w:t>Detección de Bordes</w:t>
+      </w:r>
+      <w:r>
+        <w:rPr>
+          <w:lang w:eastAsia="es-AR"/>
+        </w:rPr>
+        <w:t xml:space="preserve"> (2012). [Online] Disponible: </w:t>
+      </w:r>
+      <w:hyperlink r:id="rId28" w:history="1">
+        <w:r>
+          <w:rPr>
+            <w:rStyle w:val="Hyperlink"/>
+            <w:lang w:eastAsia="es-AR"/>
+          </w:rPr>
+          <w:t>http://carpente.es/archivos/fic/opt/va/Teoria/02%20-%20DeteccionBordes.pdf</w:t>
+        </w:r>
+      </w:hyperlink>
+    </w:p>
+    <w:p>
+      <w:pPr>
+        <w:rPr>
+          <w:lang w:eastAsia="es-AR"/>
+        </w:rPr>
+      </w:pPr>
+      <w:r>
+        <w:rPr>
+          <w:lang w:eastAsia="es-AR"/>
+        </w:rPr>
+        <w:t xml:space="preserve">[17] </w:t>
+      </w:r>
+      <w:r>
+        <w:rPr>
+          <w:lang w:eastAsia="es-AR"/>
+        </w:rPr>
+        <w:t>Hernández Olvera</w:t>
+      </w:r>
+      <w:r>
+        <w:rPr>
+          <w:lang w:eastAsia="es-AR"/>
+        </w:rPr>
+        <w:t xml:space="preserve">, L. C., </w:t>
+      </w:r>
+      <w:r>
+        <w:rPr>
+          <w:lang w:eastAsia="es-AR"/>
+        </w:rPr>
+        <w:t xml:space="preserve">Nazario </w:t>
+      </w:r>
+      <w:proofErr w:type="spellStart"/>
+      <w:r>
+        <w:rPr>
+          <w:lang w:eastAsia="es-AR"/>
+        </w:rPr>
+        <w:t>Alvarez</w:t>
+      </w:r>
+      <w:proofErr w:type="spellEnd"/>
+      <w:r>
+        <w:rPr>
+          <w:lang w:eastAsia="es-AR"/>
+        </w:rPr>
+        <w:t xml:space="preserve">, J.C. &amp; </w:t>
+      </w:r>
+      <w:r>
+        <w:rPr>
+          <w:lang w:eastAsia="es-AR"/>
+        </w:rPr>
+        <w:t>García Ugalde</w:t>
+      </w:r>
+      <w:r>
+        <w:rPr>
+          <w:lang w:eastAsia="es-AR"/>
+        </w:rPr>
+        <w:t xml:space="preserve">, F. </w:t>
+      </w:r>
+      <w:r>
+        <w:rPr>
+          <w:i/>
+          <w:lang w:eastAsia="es-AR"/>
+        </w:rPr>
+        <w:t xml:space="preserve">Diseño e implementación eficiente de algoritmos de codificación y seguridad de los sistemas de </w:t>
+      </w:r>
+      <w:r>
+        <w:rPr>
+          <w:i/>
+          <w:lang w:eastAsia="es-AR"/>
+        </w:rPr>
+        <w:t xml:space="preserve">información de alto desempeño. </w:t>
+      </w:r>
+      <w:r>
+        <w:rPr>
+          <w:lang w:eastAsia="es-AR"/>
+        </w:rPr>
+        <w:t>Universidad Nacional Autónoma de México</w:t>
+      </w:r>
+      <w:r>
+        <w:rPr>
+          <w:lang w:eastAsia="es-AR"/>
+        </w:rPr>
+        <w:t xml:space="preserve"> </w:t>
+      </w:r>
+      <w:r>
+        <w:rPr>
+          <w:lang w:eastAsia="es-AR"/>
+        </w:rPr>
+        <w:t>Facultad de Ingeniería</w:t>
+      </w:r>
+      <w:r>
+        <w:rPr>
+          <w:lang w:eastAsia="es-AR"/>
+        </w:rPr>
+        <w:t xml:space="preserve">. [Online] Disponible: </w:t>
+      </w:r>
+      <w:hyperlink r:id="rId29" w:history="1">
+        <w:r>
+          <w:rPr>
+            <w:rStyle w:val="Hyperlink"/>
+            <w:lang w:eastAsia="es-AR"/>
+          </w:rPr>
+          <w:t>http://turing.iimas.unam.mx/~vinculacionBioMed/progrma/individual/Platicas/algoritmo_deteccion_digital.pdf</w:t>
+        </w:r>
+      </w:hyperlink>
+    </w:p>
+    <w:p>
+      <w:pPr>
+        <w:rPr>
+          <w:bCs/>
+          <w:lang w:val="en-US" w:eastAsia="es-AR"/>
+        </w:rPr>
+      </w:pPr>
+      <w:r>
+        <w:rPr>
+          <w:lang w:eastAsia="es-AR"/>
+        </w:rPr>
+        <w:t xml:space="preserve">[18] Universidad de Murcia. </w:t>
+      </w:r>
+      <w:proofErr w:type="spellStart"/>
+      <w:proofErr w:type="gramStart"/>
+      <w:r>
+        <w:rPr>
+          <w:bCs/>
+          <w:lang w:val="en-US" w:eastAsia="es-AR"/>
+        </w:rPr>
+        <w:t>Fotointerpretación</w:t>
+      </w:r>
+      <w:proofErr w:type="spellEnd"/>
+      <w:r>
+        <w:rPr>
+          <w:bCs/>
+          <w:lang w:val="en-US" w:eastAsia="es-AR"/>
+        </w:rPr>
+        <w:t xml:space="preserve"> y </w:t>
+      </w:r>
+      <w:proofErr w:type="spellStart"/>
+      <w:r>
+        <w:rPr>
+          <w:bCs/>
+          <w:lang w:val="en-US" w:eastAsia="es-AR"/>
+        </w:rPr>
+        <w:t>teledetección</w:t>
+      </w:r>
+      <w:proofErr w:type="spellEnd"/>
+      <w:r>
+        <w:rPr>
+          <w:bCs/>
+          <w:lang w:val="en-US" w:eastAsia="es-AR"/>
+        </w:rPr>
+        <w:t>.</w:t>
+      </w:r>
+      <w:proofErr w:type="gramEnd"/>
+      <w:r>
+        <w:rPr>
+          <w:bCs/>
+          <w:lang w:val="en-US" w:eastAsia="es-AR"/>
+        </w:rPr>
+        <w:t xml:space="preserve"> </w:t>
+      </w:r>
+      <w:proofErr w:type="spellStart"/>
+      <w:r>
+        <w:rPr>
+          <w:bCs/>
+          <w:i/>
+          <w:lang w:val="en-US" w:eastAsia="es-AR"/>
+        </w:rPr>
+        <w:t>Técnicas</w:t>
+      </w:r>
+      <w:proofErr w:type="spellEnd"/>
+      <w:r>
+        <w:rPr>
+          <w:bCs/>
+          <w:i/>
+          <w:lang w:val="en-US" w:eastAsia="es-AR"/>
+        </w:rPr>
+        <w:t xml:space="preserve"> de </w:t>
+      </w:r>
+      <w:proofErr w:type="spellStart"/>
+      <w:r>
+        <w:rPr>
+          <w:bCs/>
+          <w:i/>
+          <w:lang w:val="en-US" w:eastAsia="es-AR"/>
+        </w:rPr>
+        <w:t>filtrado</w:t>
+      </w:r>
+      <w:proofErr w:type="spellEnd"/>
+      <w:r>
+        <w:rPr>
+          <w:bCs/>
+          <w:i/>
+          <w:lang w:val="en-US" w:eastAsia="es-AR"/>
+        </w:rPr>
+        <w:t xml:space="preserve"> (2012) </w:t>
+      </w:r>
+      <w:r>
+        <w:rPr>
+          <w:bCs/>
+          <w:lang w:val="en-US" w:eastAsia="es-AR"/>
+        </w:rPr>
+        <w:t xml:space="preserve">[Online] </w:t>
+      </w:r>
+      <w:proofErr w:type="spellStart"/>
+      <w:r>
+        <w:rPr>
+          <w:bCs/>
+          <w:lang w:val="en-US" w:eastAsia="es-AR"/>
+        </w:rPr>
+        <w:t>Disponible</w:t>
+      </w:r>
+      <w:proofErr w:type="spellEnd"/>
+      <w:r>
+        <w:rPr>
+          <w:bCs/>
+          <w:lang w:val="en-US" w:eastAsia="es-AR"/>
+        </w:rPr>
+        <w:t xml:space="preserve">: </w:t>
+      </w:r>
+      <w:r>
+        <w:rPr>
+          <w:bCs/>
+          <w:lang w:val="en-US" w:eastAsia="es-AR"/>
+        </w:rPr>
+        <w:t>http://www.um.es/geograf/sigmur/teledet/tema06.pdf</w:t>
+      </w:r>
+    </w:p>
+    <w:p>
+      <w:pPr>
+        <w:rPr>
+          <w:b/>
+          <w:bCs/>
+          <w:lang w:val="en-US" w:eastAsia="es-AR"/>
+        </w:rPr>
+      </w:pPr>
+    </w:p>
+    <w:p>
+      <w:pPr>
+        <w:rPr>
+          <w:lang w:eastAsia="es-AR"/>
+        </w:rPr>
+      </w:pPr>
+    </w:p>
+    <w:p>
+      <w:pPr>
+        <w:rPr>
+          <w:lang w:val="en-US" w:eastAsia="es-AR"/>
         </w:rPr>
       </w:pPr>
     </w:p>
@@ -16199,7 +16996,7 @@
           <w:lang w:val="es-ES_tradnl" w:eastAsia="es-AR"/>
         </w:rPr>
       </w:pPr>
-      <w:bookmarkStart w:id="33" w:name="_Toc401760060"/>
+      <w:bookmarkStart w:id="32" w:name="_Toc401760060"/>
       <w:r>
         <w:t>Apéndice</w:t>
       </w:r>
@@ -16209,24 +17006,23 @@
         </w:rPr>
         <w:t xml:space="preserve"> A</w:t>
       </w:r>
+      <w:bookmarkEnd w:id="32"/>
+    </w:p>
+    <w:p>
+      <w:pPr>
+        <w:pStyle w:val="Heading2"/>
+        <w:rPr>
+          <w:lang w:val="es-ES_tradnl" w:eastAsia="es-AR"/>
+        </w:rPr>
+      </w:pPr>
+      <w:bookmarkStart w:id="33" w:name="_Toc401760061"/>
+      <w:r>
+        <w:rPr>
+          <w:lang w:val="es-ES_tradnl" w:eastAsia="es-AR"/>
+        </w:rPr>
+        <w:t>Detección de bordes</w:t>
+      </w:r>
       <w:bookmarkEnd w:id="33"/>
-    </w:p>
-    <w:p>
-      <w:pPr>
-        <w:pStyle w:val="Heading2"/>
-        <w:rPr>
-          <w:lang w:val="es-ES_tradnl" w:eastAsia="es-AR"/>
-        </w:rPr>
-      </w:pPr>
-      <w:bookmarkStart w:id="34" w:name="_Toc401760061"/>
-      <w:r>
-        <w:rPr>
-          <w:lang w:val="es-ES_tradnl" w:eastAsia="es-AR"/>
-        </w:rPr>
-        <w:lastRenderedPageBreak/>
-        <w:t>Detección de bordes</w:t>
-      </w:r>
-      <w:bookmarkEnd w:id="34"/>
     </w:p>
     <w:p>
       <w:pPr>
@@ -16373,6 +17169,7 @@
           <w:szCs w:val="24"/>
           <w:lang w:val="en-US" w:eastAsia="en-US"/>
         </w:rPr>
+        <w:lastRenderedPageBreak/>
         <w:drawing>
           <wp:inline distT="0" distB="0" distL="0" distR="0" wp14:anchorId="3EDFE627" wp14:editId="2E8D3E96">
             <wp:extent cx="2305050" cy="1612900"/>
@@ -16391,7 +17188,7 @@
                     </pic:cNvPicPr>
                   </pic:nvPicPr>
                   <pic:blipFill>
-                    <a:blip r:embed="rId31">
+                    <a:blip r:embed="rId30">
                       <a:extLst>
                         <a:ext uri="{28A0092B-C50C-407E-A947-70E740481C1C}">
                           <a14:useLocalDpi xmlns:a14="http://schemas.microsoft.com/office/drawing/2010/main" val="0"/>
@@ -16535,7 +17332,6 @@
           <w:szCs w:val="24"/>
           <w:lang w:val="en-US" w:eastAsia="en-US"/>
         </w:rPr>
-        <w:lastRenderedPageBreak/>
         <w:drawing>
           <wp:inline distT="0" distB="0" distL="0" distR="0" wp14:anchorId="7BA6C0DA" wp14:editId="47416C85">
             <wp:extent cx="2266950" cy="1593850"/>
@@ -16554,7 +17350,7 @@
                     </pic:cNvPicPr>
                   </pic:nvPicPr>
                   <pic:blipFill>
-                    <a:blip r:embed="rId32">
+                    <a:blip r:embed="rId31">
                       <a:extLst>
                         <a:ext uri="{28A0092B-C50C-407E-A947-70E740481C1C}">
                           <a14:useLocalDpi xmlns:a14="http://schemas.microsoft.com/office/drawing/2010/main" val="0"/>
@@ -16724,7 +17520,7 @@
                     </pic:cNvPicPr>
                   </pic:nvPicPr>
                   <pic:blipFill>
-                    <a:blip r:embed="rId33">
+                    <a:blip r:embed="rId32">
                       <a:extLst>
                         <a:ext uri="{28A0092B-C50C-407E-A947-70E740481C1C}">
                           <a14:useLocalDpi xmlns:a14="http://schemas.microsoft.com/office/drawing/2010/main" val="0"/>
@@ -16768,6 +17564,7 @@
         <w:rPr>
           <w:lang w:val="es-ES_tradnl" w:eastAsia="es-AR"/>
         </w:rPr>
+        <w:lastRenderedPageBreak/>
         <w:t>Ecuación 1- Gradiente de una imagen en un punto p(</w:t>
       </w:r>
       <w:proofErr w:type="spellStart"/>
@@ -17012,7 +17809,6 @@
           <w:szCs w:val="24"/>
           <w:lang w:val="en-US" w:eastAsia="en-US"/>
         </w:rPr>
-        <w:lastRenderedPageBreak/>
         <w:drawing>
           <wp:inline distT="0" distB="0" distL="0" distR="0" wp14:anchorId="31738B6B" wp14:editId="38B845EA">
             <wp:extent cx="4381500" cy="3835400"/>
@@ -17031,7 +17827,7 @@
                     </pic:cNvPicPr>
                   </pic:nvPicPr>
                   <pic:blipFill>
-                    <a:blip r:embed="rId34">
+                    <a:blip r:embed="rId33">
                       <a:extLst>
                         <a:ext uri="{28A0092B-C50C-407E-A947-70E740481C1C}">
                           <a14:useLocalDpi xmlns:a14="http://schemas.microsoft.com/office/drawing/2010/main" val="0"/>
@@ -17186,7 +17982,16 @@
           <w:color w:val="404040" w:themeColor="text1" w:themeTint="BF"/>
           <w:lang w:val="es-ES_tradnl" w:eastAsia="es-AR"/>
         </w:rPr>
-        <w:t>El valor de la magnitud de la primera derivada nos sirve para detectar la presencia de bordes, mientras que el signo de la segunda derivada nos indica si el píxel pertenece a la zona clara o la zona oscura. Además, la segunda derivada presenta siempre un cruce por cero en el punto medio de la transición, haciendo que sea muy útil para detectar bordes en una imagen.</w:t>
+        <w:t xml:space="preserve">El valor de la magnitud de la primera derivada nos sirve para detectar la presencia de bordes, mientras que el signo de la segunda derivada nos indica si el píxel pertenece a la zona clara </w:t>
+      </w:r>
+      <w:r>
+        <w:rPr>
+          <w:rFonts w:eastAsia="Times New Roman" w:cs="Arial"/>
+          <w:color w:val="404040" w:themeColor="text1" w:themeTint="BF"/>
+          <w:lang w:val="es-ES_tradnl" w:eastAsia="es-AR"/>
+        </w:rPr>
+        <w:lastRenderedPageBreak/>
+        <w:t>o la zona oscura. Además, la segunda derivada presenta siempre un cruce por cero en el punto medio de la transición, haciendo que sea muy útil para detectar bordes en una imagen.</w:t>
       </w:r>
     </w:p>
     <w:p>
@@ -17336,7 +18141,6 @@
           <w:color w:val="404040" w:themeColor="text1" w:themeTint="BF"/>
           <w:lang w:val="es-ES_tradnl" w:eastAsia="es-AR"/>
         </w:rPr>
-        <w:lastRenderedPageBreak/>
         <w:t xml:space="preserve">A continuación </w:t>
       </w:r>
       <w:r>
@@ -17460,7 +18264,7 @@
           <w:lang w:val="es-ES_tradnl" w:eastAsia="es-AR"/>
         </w:rPr>
       </w:pPr>
-      <w:bookmarkStart w:id="35" w:name="_Toc401760062"/>
+      <w:bookmarkStart w:id="34" w:name="_Toc401760062"/>
       <w:r>
         <w:rPr>
           <w:rFonts w:eastAsia="Times New Roman"/>
@@ -17468,7 +18272,7 @@
         </w:rPr>
         <w:t>Operador de Sobel</w:t>
       </w:r>
-      <w:bookmarkEnd w:id="35"/>
+      <w:bookmarkEnd w:id="34"/>
     </w:p>
     <w:p>
       <w:pPr>
@@ -17547,7 +18351,7 @@
                     </pic:cNvPicPr>
                   </pic:nvPicPr>
                   <pic:blipFill>
-                    <a:blip r:embed="rId35">
+                    <a:blip r:embed="rId34">
                       <a:extLst>
                         <a:ext uri="{28A0092B-C50C-407E-A947-70E740481C1C}">
                           <a14:useLocalDpi xmlns:a14="http://schemas.microsoft.com/office/drawing/2010/main" val="0"/>
@@ -17628,6 +18432,7 @@
           <w:color w:val="404040" w:themeColor="text1" w:themeTint="BF"/>
           <w:lang w:val="en-US" w:eastAsia="en-US"/>
         </w:rPr>
+        <w:lastRenderedPageBreak/>
         <w:drawing>
           <wp:inline distT="0" distB="0" distL="0" distR="0" wp14:anchorId="478718EE" wp14:editId="24D43063">
             <wp:extent cx="2394984" cy="1797626"/>
@@ -17646,7 +18451,7 @@
                     </pic:cNvPicPr>
                   </pic:nvPicPr>
                   <pic:blipFill>
-                    <a:blip r:embed="rId36">
+                    <a:blip r:embed="rId35">
                       <a:extLst>
                         <a:ext uri="{28A0092B-C50C-407E-A947-70E740481C1C}">
                           <a14:useLocalDpi xmlns:a14="http://schemas.microsoft.com/office/drawing/2010/main" val="0"/>
@@ -17710,7 +18515,7 @@
                     </pic:cNvPicPr>
                   </pic:nvPicPr>
                   <pic:blipFill>
-                    <a:blip r:embed="rId37">
+                    <a:blip r:embed="rId36">
                       <a:extLst>
                         <a:ext uri="{28A0092B-C50C-407E-A947-70E740481C1C}">
                           <a14:useLocalDpi xmlns:a14="http://schemas.microsoft.com/office/drawing/2010/main" val="0"/>
@@ -17798,16 +18603,7 @@
           <w:color w:val="404040" w:themeColor="text1" w:themeTint="BF"/>
           <w:lang w:val="es-ES_tradnl" w:eastAsia="es-AR"/>
         </w:rPr>
-        <w:t xml:space="preserve">Como principales ventajas de este detector, se puede resaltar la buena respuesta en cuanto a la detección de bordes horizontales y verticales, y la capacidad de proporcionar un leve suavizado además del efecto de derivación. Como contraparte, no tiene una buena respuesta cuando existen </w:t>
-      </w:r>
-      <w:r>
-        <w:rPr>
-          <w:rFonts w:eastAsia="Times New Roman" w:cs="Arial"/>
-          <w:color w:val="404040" w:themeColor="text1" w:themeTint="BF"/>
-          <w:lang w:val="es-ES_tradnl" w:eastAsia="es-AR"/>
-        </w:rPr>
-        <w:lastRenderedPageBreak/>
-        <w:t>muchos bordes diagonales, el tiempo de cálculo es lento, y no brinda información acerca de la orientación del borde.</w:t>
+        <w:t>Como principales ventajas de este detector, se puede resaltar la buena respuesta en cuanto a la detección de bordes horizontales y verticales, y la capacidad de proporcionar un leve suavizado además del efecto de derivación. Como contraparte, no tiene una buena respuesta cuando existen muchos bordes diagonales, el tiempo de cálculo es lento, y no brinda información acerca de la orientación del borde.</w:t>
       </w:r>
     </w:p>
     <w:p>
@@ -17818,7 +18614,7 @@
           <w:lang w:val="es-ES_tradnl" w:eastAsia="es-AR"/>
         </w:rPr>
       </w:pPr>
-      <w:bookmarkStart w:id="36" w:name="_Toc401760063"/>
+      <w:bookmarkStart w:id="35" w:name="_Toc401760063"/>
       <w:r>
         <w:rPr>
           <w:rFonts w:eastAsia="Times New Roman"/>
@@ -17826,7 +18622,7 @@
         </w:rPr>
         <w:t>Operador de Prewitt</w:t>
       </w:r>
-      <w:bookmarkEnd w:id="36"/>
+      <w:bookmarkEnd w:id="35"/>
     </w:p>
     <w:p>
       <w:pPr>
@@ -17861,6 +18657,14 @@
           <w:lang w:val="es-ES_tradnl" w:eastAsia="es-AR"/>
         </w:rPr>
         <w:t>matrices</w:t>
+      </w:r>
+      <w:r>
+        <w:rPr>
+          <w:rFonts w:eastAsia="Times New Roman" w:cs="Arial"/>
+          <w:color w:val="404040" w:themeColor="text1" w:themeTint="BF"/>
+          <w:lang w:val="es-ES_tradnl" w:eastAsia="es-AR"/>
+        </w:rPr>
+        <w:t xml:space="preserve"> [16]</w:t>
       </w:r>
       <w:r>
         <w:rPr>
@@ -17895,7 +18699,7 @@
                     </pic:cNvPicPr>
                   </pic:nvPicPr>
                   <pic:blipFill>
-                    <a:blip r:embed="rId38">
+                    <a:blip r:embed="rId37">
                       <a:extLst>
                         <a:ext uri="{28A0092B-C50C-407E-A947-70E740481C1C}">
                           <a14:useLocalDpi xmlns:a14="http://schemas.microsoft.com/office/drawing/2010/main" val="0"/>
@@ -17976,7 +18780,7 @@
                     </pic:cNvPicPr>
                   </pic:nvPicPr>
                   <pic:blipFill>
-                    <a:blip r:embed="rId39">
+                    <a:blip r:embed="rId38">
                       <a:extLst>
                         <a:ext uri="{28A0092B-C50C-407E-A947-70E740481C1C}">
                           <a14:useLocalDpi xmlns:a14="http://schemas.microsoft.com/office/drawing/2010/main" val="0"/>
@@ -18040,7 +18844,7 @@
                     </pic:cNvPicPr>
                   </pic:nvPicPr>
                   <pic:blipFill>
-                    <a:blip r:embed="rId40">
+                    <a:blip r:embed="rId39">
                       <a:extLst>
                         <a:ext uri="{28A0092B-C50C-407E-A947-70E740481C1C}">
                           <a14:useLocalDpi xmlns:a14="http://schemas.microsoft.com/office/drawing/2010/main" val="0"/>
@@ -18101,48 +18905,22 @@
     </w:p>
     <w:p>
       <w:pPr>
-        <w:spacing w:after="0" w:line="240" w:lineRule="auto"/>
-        <w:rPr>
-          <w:rFonts w:eastAsia="Times New Roman" w:cs="Arial"/>
-          <w:color w:val="404040" w:themeColor="text1" w:themeTint="BF"/>
-          <w:lang w:val="es-ES_tradnl" w:eastAsia="es-AR"/>
-        </w:rPr>
-      </w:pPr>
-      <w:r>
-        <w:rPr>
-          <w:rFonts w:eastAsia="Times New Roman" w:cs="Arial"/>
-          <w:color w:val="404040" w:themeColor="text1" w:themeTint="BF"/>
-          <w:lang w:val="es-ES_tradnl" w:eastAsia="es-AR"/>
-        </w:rPr>
-        <w:t>[http://carpente.es/archivos/fic/opt/va/Teoria/02%20-%20DeteccionBordes.pdf]</w:t>
-      </w:r>
-    </w:p>
-    <w:p>
-      <w:pPr>
         <w:pStyle w:val="Heading3"/>
         <w:rPr>
           <w:rFonts w:eastAsia="Times New Roman"/>
           <w:lang w:val="es-ES_tradnl" w:eastAsia="es-AR"/>
         </w:rPr>
       </w:pPr>
-      <w:r>
-        <w:rPr>
-          <w:rFonts w:ascii="Times New Roman" w:eastAsia="Times New Roman" w:hAnsi="Times New Roman" w:cs="Times New Roman"/>
-          <w:sz w:val="24"/>
-          <w:szCs w:val="24"/>
-          <w:lang w:val="es-ES_tradnl" w:eastAsia="es-AR"/>
-        </w:rPr>
-        <w:br/>
-      </w:r>
-      <w:bookmarkStart w:id="37" w:name="_Toc401760064"/>
+      <w:bookmarkStart w:id="36" w:name="_Toc401760064"/>
       <w:r>
         <w:rPr>
           <w:rFonts w:eastAsia="Times New Roman"/>
           <w:lang w:val="es-ES_tradnl" w:eastAsia="es-AR"/>
         </w:rPr>
+        <w:lastRenderedPageBreak/>
         <w:t>Contornos Activos (Snake)</w:t>
       </w:r>
-      <w:bookmarkEnd w:id="37"/>
+      <w:bookmarkEnd w:id="36"/>
     </w:p>
     <w:p>
       <w:pPr>
@@ -18169,6 +18947,14 @@
           <w:lang w:val="es-ES_tradnl" w:eastAsia="es-AR"/>
         </w:rPr>
         <w:t xml:space="preserve"> la cual cuenta con información a priori sobre la imagen. Los Snakes son curvas paramétricas, deformables en el tiempo, cuya forma y posición final son determinadas por la minimización de una función de energía.</w:t>
+      </w:r>
+      <w:r>
+        <w:rPr>
+          <w:rFonts w:eastAsia="Times New Roman" w:cs="Arial"/>
+          <w:color w:val="404040" w:themeColor="text1" w:themeTint="BF"/>
+          <w:lang w:val="es-ES_tradnl" w:eastAsia="es-AR"/>
+        </w:rPr>
+        <w:t xml:space="preserve"> [17]</w:t>
       </w:r>
     </w:p>
     <w:p>
@@ -18298,7 +19084,6 @@
           <w:color w:val="404040" w:themeColor="text1" w:themeTint="BF"/>
           <w:lang w:val="es-ES_tradnl" w:eastAsia="es-AR"/>
         </w:rPr>
-        <w:lastRenderedPageBreak/>
         <w:t xml:space="preserve">Por su gran robustez y eficiencia, los modelos deformables parecen aplicables a la totalidad de los casos, sin embargo, presentan grandes limitaciones en imágenes donde la forma de los contornos de los objetos de interés </w:t>
       </w:r>
       <w:proofErr w:type="gramStart"/>
@@ -18325,7 +19110,23 @@
           <w:color w:val="404040" w:themeColor="text1" w:themeTint="BF"/>
           <w:lang w:val="es-ES_tradnl" w:eastAsia="es-AR"/>
         </w:rPr>
-        <w:t xml:space="preserve"> Matemáticamente un Snake se define como una curva paramétrica:</w:t>
+        <w:t xml:space="preserve"> Matemáticamente un Snake se define como una curva paramétrica</w:t>
+      </w:r>
+      <w:r>
+        <w:rPr>
+          <w:rFonts w:eastAsia="Times New Roman" w:cs="Arial"/>
+          <w:color w:val="404040" w:themeColor="text1" w:themeTint="BF"/>
+          <w:lang w:val="es-ES_tradnl" w:eastAsia="es-AR"/>
+        </w:rPr>
+        <w:t xml:space="preserve"> [17]</w:t>
+      </w:r>
+      <w:r>
+        <w:rPr>
+          <w:rFonts w:eastAsia="Times New Roman" w:cs="Arial"/>
+          <w:color w:val="404040" w:themeColor="text1" w:themeTint="BF"/>
+          <w:lang w:val="es-ES_tradnl" w:eastAsia="es-AR"/>
+        </w:rPr>
+        <w:t>:</w:t>
       </w:r>
     </w:p>
     <w:p>
@@ -18362,7 +19163,7 @@
                     </pic:cNvPicPr>
                   </pic:nvPicPr>
                   <pic:blipFill>
-                    <a:blip r:embed="rId41">
+                    <a:blip r:embed="rId40">
                       <a:extLst>
                         <a:ext uri="{28A0092B-C50C-407E-A947-70E740481C1C}">
                           <a14:useLocalDpi xmlns:a14="http://schemas.microsoft.com/office/drawing/2010/main" val="0"/>
@@ -18467,7 +19268,7 @@
                     </pic:cNvPicPr>
                   </pic:nvPicPr>
                   <pic:blipFill>
-                    <a:blip r:embed="rId42">
+                    <a:blip r:embed="rId41">
                       <a:extLst>
                         <a:ext uri="{28A0092B-C50C-407E-A947-70E740481C1C}">
                           <a14:useLocalDpi xmlns:a14="http://schemas.microsoft.com/office/drawing/2010/main" val="0"/>
@@ -18559,7 +19360,23 @@
           <w:color w:val="404040" w:themeColor="text1" w:themeTint="BF"/>
           <w:lang w:val="es-ES_tradnl" w:eastAsia="es-AR"/>
         </w:rPr>
-        <w:t>La energía interna es la energía de la curva que controla sus características intrínsecas, las cuales definirán su deformación y capacidad del contorno para adaptarse a la forma de la frontera de interés. Esta energía interna, está compuesta por energía elástica, y energía de rigidez:</w:t>
+        <w:t>La energía interna es la energía de la curva que controla sus características intrínsecas, las cuales definirán su deformación y capacidad del contorno para adaptarse a la forma de la frontera de interés. Esta energía interna, está compuesta por energía elástica, y energía de rigidez</w:t>
+      </w:r>
+      <w:r>
+        <w:rPr>
+          <w:rFonts w:eastAsia="Times New Roman" w:cs="Arial"/>
+          <w:color w:val="404040" w:themeColor="text1" w:themeTint="BF"/>
+          <w:lang w:val="es-ES_tradnl" w:eastAsia="es-AR"/>
+        </w:rPr>
+        <w:t xml:space="preserve"> [17]</w:t>
+      </w:r>
+      <w:r>
+        <w:rPr>
+          <w:rFonts w:eastAsia="Times New Roman" w:cs="Arial"/>
+          <w:color w:val="404040" w:themeColor="text1" w:themeTint="BF"/>
+          <w:lang w:val="es-ES_tradnl" w:eastAsia="es-AR"/>
+        </w:rPr>
+        <w:t>:</w:t>
       </w:r>
     </w:p>
     <w:p>
@@ -18598,7 +19415,7 @@
                     </pic:cNvPicPr>
                   </pic:nvPicPr>
                   <pic:blipFill>
-                    <a:blip r:embed="rId43">
+                    <a:blip r:embed="rId42">
                       <a:extLst>
                         <a:ext uri="{28A0092B-C50C-407E-A947-70E740481C1C}">
                           <a14:useLocalDpi xmlns:a14="http://schemas.microsoft.com/office/drawing/2010/main" val="0"/>
@@ -18658,6 +19475,14 @@
         </w:rPr>
         <w:t>Por otro lado, la energía externa, es la que guía o “empuja” al Snake hacia la frontera de interés. Esta se encuentra compuesta por la sumatoria de la energía de la imagen y la energía externa restrictiva.</w:t>
       </w:r>
+      <w:r>
+        <w:rPr>
+          <w:rFonts w:eastAsia="Times New Roman" w:cs="Arial"/>
+          <w:color w:val="404040" w:themeColor="text1" w:themeTint="BF"/>
+          <w:lang w:val="es-ES_tradnl" w:eastAsia="es-AR"/>
+        </w:rPr>
+        <w:t xml:space="preserve"> [17]</w:t>
+      </w:r>
     </w:p>
     <w:p>
       <w:pPr>
@@ -18695,7 +19520,7 @@
                     </pic:cNvPicPr>
                   </pic:nvPicPr>
                   <pic:blipFill>
-                    <a:blip r:embed="rId44">
+                    <a:blip r:embed="rId43">
                       <a:extLst>
                         <a:ext uri="{28A0092B-C50C-407E-A947-70E740481C1C}">
                           <a14:useLocalDpi xmlns:a14="http://schemas.microsoft.com/office/drawing/2010/main" val="0"/>
@@ -18785,7 +19610,7 @@
                     </pic:cNvPicPr>
                   </pic:nvPicPr>
                   <pic:blipFill>
-                    <a:blip r:embed="rId45">
+                    <a:blip r:embed="rId44">
                       <a:extLst>
                         <a:ext uri="{28A0092B-C50C-407E-A947-70E740481C1C}">
                           <a14:useLocalDpi xmlns:a14="http://schemas.microsoft.com/office/drawing/2010/main" val="0"/>
@@ -18834,165 +19659,159 @@
           <w:color w:val="404040" w:themeColor="text1" w:themeTint="BF"/>
           <w:lang w:val="es-ES_tradnl" w:eastAsia="es-AR"/>
         </w:rPr>
-        <w:t xml:space="preserve"> [</w:t>
-      </w:r>
-      <w:r>
-        <w:rPr>
-          <w:rFonts w:eastAsia="Times New Roman" w:cs="Arial"/>
-          <w:color w:val="404040" w:themeColor="text1" w:themeTint="BF"/>
-          <w:lang w:val="es-ES_tradnl" w:eastAsia="es-AR"/>
-        </w:rPr>
-        <w:t>http://cienciapc.idict.cu/index.php/cienciapc/article/viewArticle/124/323</w:t>
-      </w:r>
-      <w:r>
-        <w:rPr>
-          <w:rFonts w:eastAsia="Times New Roman" w:cs="Arial"/>
-          <w:color w:val="404040" w:themeColor="text1" w:themeTint="BF"/>
-          <w:lang w:val="es-ES_tradnl" w:eastAsia="es-AR"/>
-        </w:rPr>
-        <w:t>]</w:t>
-      </w:r>
-    </w:p>
-    <w:p>
-      <w:pPr>
-        <w:shd w:val="clear" w:color="auto" w:fill="FFFFFF"/>
-        <w:spacing w:before="100" w:beforeAutospacing="1" w:after="100" w:afterAutospacing="1" w:line="235" w:lineRule="atLeast"/>
-        <w:jc w:val="both"/>
-        <w:rPr>
-          <w:rFonts w:eastAsia="Times New Roman" w:cs="Arial"/>
-          <w:color w:val="404040" w:themeColor="text1" w:themeTint="BF"/>
-          <w:lang w:val="es-ES_tradnl" w:eastAsia="es-AR"/>
-        </w:rPr>
-      </w:pPr>
-      <w:r>
-        <w:rPr>
-          <w:rFonts w:eastAsia="Times New Roman" w:cs="Arial"/>
-          <w:color w:val="404040" w:themeColor="text1" w:themeTint="BF"/>
-          <w:lang w:val="es-ES_tradnl" w:eastAsia="es-AR"/>
-        </w:rPr>
-        <w:t>[</w:t>
-      </w:r>
-      <w:r>
-        <w:rPr>
-          <w:rFonts w:eastAsia="Times New Roman" w:cs="Arial"/>
-          <w:color w:val="404040" w:themeColor="text1" w:themeTint="BF"/>
-          <w:lang w:val="es-ES_tradnl" w:eastAsia="es-AR"/>
-        </w:rPr>
-        <w:t>http://turing.iimas.unam.mx/~vinculacionBioMed/progrma/individual/Platicas/algoritmo_deteccion_digital.pdf</w:t>
-      </w:r>
-      <w:r>
-        <w:rPr>
-          <w:rFonts w:eastAsia="Times New Roman" w:cs="Arial"/>
-          <w:color w:val="404040" w:themeColor="text1" w:themeTint="BF"/>
-          <w:lang w:val="es-ES_tradnl" w:eastAsia="es-AR"/>
-        </w:rPr>
-        <w:t>]</w:t>
-      </w:r>
-    </w:p>
-    <w:p>
-      <w:pPr>
-        <w:rPr>
-          <w:lang w:val="es-ES_tradnl" w:eastAsia="es-AR"/>
-        </w:rPr>
-      </w:pPr>
-    </w:p>
-    <w:p>
-      <w:pPr>
-        <w:rPr>
-          <w:lang w:val="es-ES_tradnl" w:eastAsia="es-AR"/>
-        </w:rPr>
-      </w:pPr>
-    </w:p>
-    <w:p>
-      <w:pPr>
-        <w:rPr>
-          <w:lang w:val="es-ES_tradnl" w:eastAsia="es-AR"/>
-        </w:rPr>
-      </w:pPr>
-    </w:p>
-    <w:p>
-      <w:pPr>
-        <w:rPr>
-          <w:lang w:val="es-ES_tradnl" w:eastAsia="es-AR"/>
-        </w:rPr>
-      </w:pPr>
-    </w:p>
-    <w:p>
-      <w:pPr>
-        <w:rPr>
-          <w:lang w:val="es-ES_tradnl" w:eastAsia="es-AR"/>
-        </w:rPr>
-      </w:pPr>
-    </w:p>
-    <w:p>
-      <w:pPr>
-        <w:rPr>
-          <w:lang w:val="es-ES_tradnl" w:eastAsia="es-AR"/>
-        </w:rPr>
-      </w:pPr>
-    </w:p>
-    <w:p>
-      <w:pPr>
-        <w:rPr>
-          <w:lang w:val="es-ES_tradnl" w:eastAsia="es-AR"/>
-        </w:rPr>
-      </w:pPr>
-    </w:p>
-    <w:p>
-      <w:pPr>
-        <w:rPr>
-          <w:lang w:val="es-ES_tradnl" w:eastAsia="es-AR"/>
-        </w:rPr>
-      </w:pPr>
-    </w:p>
-    <w:p>
-      <w:pPr>
-        <w:rPr>
-          <w:lang w:val="es-ES_tradnl" w:eastAsia="es-AR"/>
-        </w:rPr>
-      </w:pPr>
-    </w:p>
-    <w:p>
-      <w:pPr>
-        <w:rPr>
-          <w:lang w:val="es-ES_tradnl" w:eastAsia="es-AR"/>
-        </w:rPr>
-      </w:pPr>
-    </w:p>
-    <w:p>
-      <w:pPr>
-        <w:rPr>
-          <w:lang w:val="es-ES_tradnl" w:eastAsia="es-AR"/>
-        </w:rPr>
-      </w:pPr>
-    </w:p>
-    <w:p>
-      <w:pPr>
-        <w:rPr>
-          <w:lang w:val="es-ES_tradnl" w:eastAsia="es-AR"/>
-        </w:rPr>
-      </w:pPr>
-    </w:p>
-    <w:p>
-      <w:pPr>
-        <w:rPr>
-          <w:lang w:val="es-ES_tradnl" w:eastAsia="es-AR"/>
-        </w:rPr>
-      </w:pPr>
-    </w:p>
-    <w:p>
-      <w:pPr>
-        <w:rPr>
-          <w:lang w:val="es-ES_tradnl" w:eastAsia="es-AR"/>
-        </w:rPr>
-      </w:pPr>
-    </w:p>
-    <w:p>
-      <w:pPr>
-        <w:rPr>
-          <w:lang w:val="es-ES_tradnl" w:eastAsia="es-AR"/>
-        </w:rPr>
-      </w:pPr>
+        <w:t xml:space="preserve"> </w:t>
+      </w:r>
+      <w:r>
+        <w:rPr>
+          <w:rFonts w:eastAsia="Times New Roman" w:cs="Arial"/>
+          <w:color w:val="FF0000"/>
+          <w:lang w:val="es-ES_tradnl" w:eastAsia="es-AR"/>
+        </w:rPr>
+        <w:t>[http://cienciapc.idict.cu/index.php/cienciapc/article/viewArticle/124/323]</w:t>
+      </w:r>
+      <w:r>
+        <w:rPr>
+          <w:rFonts w:eastAsia="Times New Roman" w:cs="Arial"/>
+          <w:color w:val="FF0000"/>
+          <w:lang w:val="es-ES_tradnl" w:eastAsia="es-AR"/>
+        </w:rPr>
+        <w:t xml:space="preserve"> No </w:t>
+      </w:r>
+      <w:proofErr w:type="spellStart"/>
+      <w:r>
+        <w:rPr>
+          <w:rFonts w:eastAsia="Times New Roman" w:cs="Arial"/>
+          <w:color w:val="FF0000"/>
+          <w:lang w:val="es-ES_tradnl" w:eastAsia="es-AR"/>
+        </w:rPr>
+        <w:t>esta</w:t>
+      </w:r>
+      <w:proofErr w:type="spellEnd"/>
+      <w:r>
+        <w:rPr>
+          <w:rFonts w:eastAsia="Times New Roman" w:cs="Arial"/>
+          <w:color w:val="FF0000"/>
+          <w:lang w:val="es-ES_tradnl" w:eastAsia="es-AR"/>
+        </w:rPr>
+        <w:t xml:space="preserve"> disponible ahora que hacemos</w:t>
+      </w:r>
+      <w:proofErr w:type="gramStart"/>
+      <w:r>
+        <w:rPr>
+          <w:rFonts w:eastAsia="Times New Roman" w:cs="Arial"/>
+          <w:color w:val="FF0000"/>
+          <w:lang w:val="es-ES_tradnl" w:eastAsia="es-AR"/>
+        </w:rPr>
+        <w:t>??????</w:t>
+      </w:r>
+      <w:proofErr w:type="gramEnd"/>
+    </w:p>
+    <w:p>
+      <w:pPr>
+        <w:rPr>
+          <w:lang w:val="es-ES_tradnl" w:eastAsia="es-AR"/>
+        </w:rPr>
+      </w:pPr>
+    </w:p>
+    <w:p>
+      <w:pPr>
+        <w:rPr>
+          <w:lang w:val="es-ES_tradnl" w:eastAsia="es-AR"/>
+        </w:rPr>
+      </w:pPr>
+    </w:p>
+    <w:p>
+      <w:pPr>
+        <w:rPr>
+          <w:lang w:val="es-ES_tradnl" w:eastAsia="es-AR"/>
+        </w:rPr>
+      </w:pPr>
+    </w:p>
+    <w:p>
+      <w:pPr>
+        <w:rPr>
+          <w:lang w:val="es-ES_tradnl" w:eastAsia="es-AR"/>
+        </w:rPr>
+      </w:pPr>
+    </w:p>
+    <w:p>
+      <w:pPr>
+        <w:rPr>
+          <w:lang w:val="es-ES_tradnl" w:eastAsia="es-AR"/>
+        </w:rPr>
+      </w:pPr>
+    </w:p>
+    <w:p>
+      <w:pPr>
+        <w:rPr>
+          <w:lang w:val="es-ES_tradnl" w:eastAsia="es-AR"/>
+        </w:rPr>
+      </w:pPr>
+    </w:p>
+    <w:p>
+      <w:pPr>
+        <w:rPr>
+          <w:lang w:val="es-ES_tradnl" w:eastAsia="es-AR"/>
+        </w:rPr>
+      </w:pPr>
+    </w:p>
+    <w:p>
+      <w:pPr>
+        <w:rPr>
+          <w:lang w:val="es-ES_tradnl" w:eastAsia="es-AR"/>
+        </w:rPr>
+      </w:pPr>
+    </w:p>
+    <w:p>
+      <w:pPr>
+        <w:rPr>
+          <w:lang w:val="es-ES_tradnl" w:eastAsia="es-AR"/>
+        </w:rPr>
+      </w:pPr>
+    </w:p>
+    <w:p>
+      <w:pPr>
+        <w:rPr>
+          <w:lang w:val="es-ES_tradnl" w:eastAsia="es-AR"/>
+        </w:rPr>
+      </w:pPr>
+    </w:p>
+    <w:p>
+      <w:pPr>
+        <w:rPr>
+          <w:lang w:val="es-ES_tradnl" w:eastAsia="es-AR"/>
+        </w:rPr>
+      </w:pPr>
+    </w:p>
+    <w:p>
+      <w:pPr>
+        <w:rPr>
+          <w:lang w:val="es-ES_tradnl" w:eastAsia="es-AR"/>
+        </w:rPr>
+      </w:pPr>
+    </w:p>
+    <w:p>
+      <w:pPr>
+        <w:rPr>
+          <w:lang w:val="es-ES_tradnl" w:eastAsia="es-AR"/>
+        </w:rPr>
+      </w:pPr>
+    </w:p>
+    <w:p>
+      <w:pPr>
+        <w:rPr>
+          <w:lang w:val="es-ES_tradnl" w:eastAsia="es-AR"/>
+        </w:rPr>
+      </w:pPr>
+    </w:p>
+    <w:p>
+      <w:pPr>
+        <w:rPr>
+          <w:lang w:val="es-ES_tradnl" w:eastAsia="es-AR"/>
+        </w:rPr>
+      </w:pPr>
+      <w:bookmarkStart w:id="37" w:name="_GoBack"/>
+      <w:bookmarkEnd w:id="37"/>
     </w:p>
     <w:p>
       <w:pPr>
@@ -19051,6 +19870,8 @@
     </w:p>
     <w:p>
       <w:pPr>
+        <w:spacing w:line="360" w:lineRule="auto"/>
+        <w:jc w:val="both"/>
         <w:rPr>
           <w:lang w:val="es-ES_tradnl" w:eastAsia="es-AR"/>
         </w:rPr>
@@ -19112,7 +19933,7 @@
         <w:rPr>
           <w:rFonts w:eastAsia="Times New Roman" w:cs="Arial"/>
           <w:color w:val="404040" w:themeColor="text1" w:themeTint="BF"/>
-          <w:lang w:val="es-ES_tradnl" w:eastAsia="es-AR"/>
+          <w:lang w:val="en-US" w:eastAsia="es-AR"/>
         </w:rPr>
       </w:pPr>
       <w:r>
@@ -19123,42 +19944,13 @@
         </w:rPr>
         <w:t>Este proceso de filtrado consiste en la aplicación a cada uno de los pixeles de la imagen de una matriz de filtrado de tamaño N x N (generalmente de 3x3, pero pueden ser valores mayores también) compuesta por números enteros, y que genera un nuevo valor mediante una función del valor original y de los píxeles circundantes. El resultado final se divide por un escalar, generalmente la suma de los coeficientes de ponderación.</w:t>
       </w:r>
-    </w:p>
-    <w:p>
-      <w:pPr>
-        <w:spacing w:after="0" w:line="360" w:lineRule="auto"/>
-        <w:jc w:val="both"/>
-        <w:rPr>
-          <w:rFonts w:eastAsia="Times New Roman" w:cs="Arial"/>
-          <w:color w:val="404040" w:themeColor="text1" w:themeTint="BF"/>
-          <w:lang w:val="en-US" w:eastAsia="es-AR"/>
-        </w:rPr>
-      </w:pPr>
-      <w:r>
-        <w:rPr>
-          <w:rFonts w:eastAsia="Times New Roman" w:cs="Arial"/>
-          <w:color w:val="404040" w:themeColor="text1" w:themeTint="BF"/>
-          <w:lang w:val="en-US" w:eastAsia="es-AR"/>
-        </w:rPr>
-        <w:t xml:space="preserve">[SOURCE: </w:t>
-      </w:r>
-      <w:hyperlink r:id="rId46" w:history="1">
-        <w:r>
-          <w:rPr>
-            <w:rFonts w:eastAsia="Times New Roman" w:cs="Arial"/>
-            <w:color w:val="404040" w:themeColor="text1" w:themeTint="BF"/>
-            <w:lang w:val="en-US" w:eastAsia="es-AR"/>
-          </w:rPr>
-          <w:t>http://www.um.es/geograf/sigmur/teledet/tema06.pdf</w:t>
-        </w:r>
-      </w:hyperlink>
-      <w:r>
-        <w:rPr>
-          <w:rFonts w:eastAsia="Times New Roman" w:cs="Arial"/>
-          <w:color w:val="404040" w:themeColor="text1" w:themeTint="BF"/>
-          <w:lang w:val="en-US" w:eastAsia="es-AR"/>
-        </w:rPr>
-        <w:t>]</w:t>
+      <w:r>
+        <w:rPr>
+          <w:rFonts w:eastAsia="Times New Roman" w:cs="Arial"/>
+          <w:color w:val="404040" w:themeColor="text1" w:themeTint="BF"/>
+          <w:lang w:val="es-ES_tradnl" w:eastAsia="es-AR"/>
+        </w:rPr>
+        <w:t xml:space="preserve"> [18]</w:t>
       </w:r>
     </w:p>
     <w:p>
@@ -19236,7 +20028,7 @@
                     </pic:cNvPicPr>
                   </pic:nvPicPr>
                   <pic:blipFill>
-                    <a:blip r:embed="rId47">
+                    <a:blip r:embed="rId45">
                       <a:extLst>
                         <a:ext uri="{28A0092B-C50C-407E-A947-70E740481C1C}">
                           <a14:useLocalDpi xmlns:a14="http://schemas.microsoft.com/office/drawing/2010/main" val="0"/>
@@ -19404,6 +20196,14 @@
         </w:rPr>
         <w:t>En el filtro de la media ponderada, no todos los elementos de la matriz son unos, sino que se puede dar un peso específico a cada uno (en general se le da más peso al pixel del medio) para obtener un resultado más parecido a la imagen original, y evitar que la imagen final sea borrosa.</w:t>
       </w:r>
+      <w:r>
+        <w:rPr>
+          <w:rFonts w:eastAsia="Times New Roman" w:cs="Arial"/>
+          <w:color w:val="404040" w:themeColor="text1" w:themeTint="BF"/>
+          <w:lang w:val="es-ES_tradnl" w:eastAsia="es-AR"/>
+        </w:rPr>
+        <w:t xml:space="preserve"> [18]</w:t>
+      </w:r>
     </w:p>
     <w:p>
       <w:pPr>
@@ -19444,7 +20244,7 @@
                     </pic:cNvPicPr>
                   </pic:nvPicPr>
                   <pic:blipFill>
-                    <a:blip r:embed="rId48">
+                    <a:blip r:embed="rId46">
                       <a:extLst>
                         <a:ext uri="{28A0092B-C50C-407E-A947-70E740481C1C}">
                           <a14:useLocalDpi xmlns:a14="http://schemas.microsoft.com/office/drawing/2010/main" val="0"/>
@@ -19482,129 +20282,116 @@
         <w:spacing w:after="0" w:line="240" w:lineRule="auto"/>
         <w:jc w:val="center"/>
         <w:rPr>
-          <w:rFonts w:ascii="Times New Roman" w:eastAsia="Times New Roman" w:hAnsi="Times New Roman" w:cs="Times New Roman"/>
+          <w:rFonts w:eastAsia="Times New Roman" w:cs="Times New Roman"/>
+          <w:i/>
           <w:noProof/>
-          <w:sz w:val="24"/>
-          <w:szCs w:val="24"/>
-          <w:lang w:val="es-ES_tradnl" w:eastAsia="es-AR"/>
-        </w:rPr>
-      </w:pPr>
-      <w:r>
-        <w:rPr>
-          <w:rFonts w:ascii="Times New Roman" w:eastAsia="Times New Roman" w:hAnsi="Times New Roman" w:cs="Times New Roman"/>
+          <w:lang w:val="es-ES_tradnl" w:eastAsia="es-AR"/>
+        </w:rPr>
+      </w:pPr>
+      <w:r>
+        <w:rPr>
+          <w:rFonts w:eastAsia="Times New Roman" w:cs="Times New Roman"/>
+          <w:i/>
           <w:noProof/>
-          <w:sz w:val="24"/>
-          <w:szCs w:val="24"/>
           <w:lang w:val="es-ES_tradnl" w:eastAsia="es-AR"/>
         </w:rPr>
         <w:t xml:space="preserve">Ilustración </w:t>
       </w:r>
       <w:r>
         <w:rPr>
-          <w:rFonts w:ascii="Times New Roman" w:eastAsia="Times New Roman" w:hAnsi="Times New Roman" w:cs="Times New Roman"/>
+          <w:rFonts w:eastAsia="Times New Roman" w:cs="Times New Roman"/>
+          <w:i/>
           <w:noProof/>
-          <w:sz w:val="24"/>
-          <w:szCs w:val="24"/>
           <w:lang w:val="es-ES_tradnl" w:eastAsia="es-AR"/>
         </w:rPr>
         <w:fldChar w:fldCharType="begin"/>
       </w:r>
       <w:r>
         <w:rPr>
-          <w:rFonts w:ascii="Times New Roman" w:eastAsia="Times New Roman" w:hAnsi="Times New Roman" w:cs="Times New Roman"/>
+          <w:rFonts w:eastAsia="Times New Roman" w:cs="Times New Roman"/>
+          <w:i/>
           <w:noProof/>
-          <w:sz w:val="24"/>
-          <w:szCs w:val="24"/>
           <w:lang w:val="es-ES_tradnl" w:eastAsia="es-AR"/>
         </w:rPr>
         <w:instrText xml:space="preserve"> STYLEREF 1 \s </w:instrText>
       </w:r>
       <w:r>
         <w:rPr>
-          <w:rFonts w:ascii="Times New Roman" w:eastAsia="Times New Roman" w:hAnsi="Times New Roman" w:cs="Times New Roman"/>
+          <w:rFonts w:eastAsia="Times New Roman" w:cs="Times New Roman"/>
+          <w:i/>
           <w:noProof/>
-          <w:sz w:val="24"/>
-          <w:szCs w:val="24"/>
           <w:lang w:val="es-ES_tradnl" w:eastAsia="es-AR"/>
         </w:rPr>
         <w:fldChar w:fldCharType="separate"/>
       </w:r>
       <w:r>
         <w:rPr>
-          <w:rFonts w:ascii="Times New Roman" w:eastAsia="Times New Roman" w:hAnsi="Times New Roman" w:cs="Times New Roman"/>
+          <w:rFonts w:eastAsia="Times New Roman" w:cs="Times New Roman"/>
+          <w:i/>
           <w:noProof/>
-          <w:sz w:val="24"/>
-          <w:szCs w:val="24"/>
           <w:lang w:val="es-ES_tradnl" w:eastAsia="es-AR"/>
         </w:rPr>
         <w:t>0</w:t>
       </w:r>
       <w:r>
         <w:rPr>
-          <w:rFonts w:ascii="Times New Roman" w:eastAsia="Times New Roman" w:hAnsi="Times New Roman" w:cs="Times New Roman"/>
+          <w:rFonts w:eastAsia="Times New Roman" w:cs="Times New Roman"/>
+          <w:i/>
           <w:noProof/>
-          <w:sz w:val="24"/>
-          <w:szCs w:val="24"/>
           <w:lang w:val="es-ES_tradnl" w:eastAsia="es-AR"/>
         </w:rPr>
         <w:fldChar w:fldCharType="end"/>
       </w:r>
       <w:r>
         <w:rPr>
-          <w:rFonts w:ascii="Times New Roman" w:eastAsia="Times New Roman" w:hAnsi="Times New Roman" w:cs="Times New Roman"/>
+          <w:rFonts w:eastAsia="Times New Roman" w:cs="Times New Roman"/>
+          <w:i/>
           <w:noProof/>
-          <w:sz w:val="24"/>
-          <w:szCs w:val="24"/>
           <w:lang w:val="es-ES_tradnl" w:eastAsia="es-AR"/>
         </w:rPr>
         <w:noBreakHyphen/>
       </w:r>
       <w:r>
         <w:rPr>
-          <w:rFonts w:ascii="Times New Roman" w:eastAsia="Times New Roman" w:hAnsi="Times New Roman" w:cs="Times New Roman"/>
+          <w:rFonts w:eastAsia="Times New Roman" w:cs="Times New Roman"/>
+          <w:i/>
           <w:noProof/>
-          <w:sz w:val="24"/>
-          <w:szCs w:val="24"/>
           <w:lang w:val="es-ES_tradnl" w:eastAsia="es-AR"/>
         </w:rPr>
         <w:fldChar w:fldCharType="begin"/>
       </w:r>
       <w:r>
         <w:rPr>
-          <w:rFonts w:ascii="Times New Roman" w:eastAsia="Times New Roman" w:hAnsi="Times New Roman" w:cs="Times New Roman"/>
+          <w:rFonts w:eastAsia="Times New Roman" w:cs="Times New Roman"/>
+          <w:i/>
           <w:noProof/>
-          <w:sz w:val="24"/>
-          <w:szCs w:val="24"/>
           <w:lang w:val="es-ES_tradnl" w:eastAsia="es-AR"/>
         </w:rPr>
         <w:instrText xml:space="preserve"> SEQ Ilustración \* ARABIC \s 1 </w:instrText>
       </w:r>
       <w:r>
         <w:rPr>
-          <w:rFonts w:ascii="Times New Roman" w:eastAsia="Times New Roman" w:hAnsi="Times New Roman" w:cs="Times New Roman"/>
+          <w:rFonts w:eastAsia="Times New Roman" w:cs="Times New Roman"/>
+          <w:i/>
           <w:noProof/>
-          <w:sz w:val="24"/>
-          <w:szCs w:val="24"/>
           <w:lang w:val="es-ES_tradnl" w:eastAsia="es-AR"/>
         </w:rPr>
         <w:fldChar w:fldCharType="separate"/>
       </w:r>
       <w:r>
         <w:rPr>
-          <w:rFonts w:ascii="Times New Roman" w:eastAsia="Times New Roman" w:hAnsi="Times New Roman" w:cs="Times New Roman"/>
+          <w:rFonts w:eastAsia="Times New Roman" w:cs="Times New Roman"/>
+          <w:i/>
           <w:noProof/>
-          <w:sz w:val="24"/>
-          <w:szCs w:val="24"/>
           <w:lang w:val="es-ES_tradnl" w:eastAsia="es-AR"/>
         </w:rPr>
         <w:t>5</w:t>
       </w:r>
       <w:r>
         <w:rPr>
-          <w:rFonts w:ascii="Times New Roman" w:eastAsia="Times New Roman" w:hAnsi="Times New Roman" w:cs="Times New Roman"/>
+          <w:rFonts w:eastAsia="Times New Roman" w:cs="Times New Roman"/>
+          <w:i/>
           <w:noProof/>
-          <w:sz w:val="24"/>
-          <w:szCs w:val="24"/>
           <w:lang w:val="es-ES_tradnl" w:eastAsia="es-AR"/>
         </w:rPr>
         <w:fldChar w:fldCharType="end"/>
@@ -19674,7 +20461,7 @@
                     </pic:cNvPicPr>
                   </pic:nvPicPr>
                   <pic:blipFill>
-                    <a:blip r:embed="rId49">
+                    <a:blip r:embed="rId47">
                       <a:extLst>
                         <a:ext uri="{28A0092B-C50C-407E-A947-70E740481C1C}">
                           <a14:useLocalDpi xmlns:a14="http://schemas.microsoft.com/office/drawing/2010/main" val="0"/>
@@ -19858,6 +20645,14 @@
         </w:rPr>
         <w:t xml:space="preserve"> la intensidad del pixel central, para que el mismo sea más representativo de sus alrededores.</w:t>
       </w:r>
+      <w:r>
+        <w:rPr>
+          <w:rFonts w:eastAsia="Times New Roman" w:cs="Arial"/>
+          <w:color w:val="404040" w:themeColor="text1" w:themeTint="BF"/>
+          <w:lang w:val="es-ES_tradnl" w:eastAsia="es-AR"/>
+        </w:rPr>
+        <w:t xml:space="preserve"> [18]</w:t>
+      </w:r>
     </w:p>
     <w:p>
       <w:pPr>
@@ -20007,6 +20802,7 @@
           <w:color w:val="404040" w:themeColor="text1" w:themeTint="BF"/>
           <w:lang w:val="en-US" w:eastAsia="es-AR"/>
         </w:rPr>
+        <w:lastRenderedPageBreak/>
         <w:t>if</w:t>
       </w:r>
       <w:proofErr w:type="gramEnd"/>
@@ -20037,7 +20833,6 @@
           <w:color w:val="404040" w:themeColor="text1" w:themeTint="BF"/>
           <w:lang w:val="en-US" w:eastAsia="es-AR"/>
         </w:rPr>
-        <w:lastRenderedPageBreak/>
         <w:t>if</w:t>
       </w:r>
       <w:proofErr w:type="gramEnd"/>
@@ -20384,17 +21179,14 @@
       </w:r>
       <w:r>
         <w:rPr>
-          <w:rFonts w:ascii="Times New Roman" w:eastAsia="Times New Roman" w:hAnsi="Times New Roman" w:cs="Times New Roman"/>
           <w:noProof/>
-          <w:sz w:val="24"/>
-          <w:szCs w:val="24"/>
           <w:lang w:val="en-US" w:eastAsia="en-US"/>
         </w:rPr>
         <w:drawing>
-          <wp:inline distT="0" distB="0" distL="0" distR="0" wp14:anchorId="23968660" wp14:editId="60ADC672">
-            <wp:extent cx="5063706" cy="2130724"/>
-            <wp:effectExtent l="0" t="0" r="3810" b="3175"/>
-            <wp:docPr id="7" name="Picture 7" descr="https://lh5.googleusercontent.com/VG7TQrMHVfNq2qbInjwgo439Xv7Nv_nk_q0ALsS0bbpeDjeP1e0fClwtmXWWhuenLKvAMfF36kv62dL6rUVxaVXvTZhdgEUfnRE8dJNpNAsdZy_6YH2gVVaMwg"/>
+          <wp:inline distT="0" distB="0" distL="0" distR="0" wp14:anchorId="035E816D" wp14:editId="5B97E5C6">
+            <wp:extent cx="5067300" cy="2133600"/>
+            <wp:effectExtent l="0" t="0" r="0" b="0"/>
+            <wp:docPr id="3" name="Picture 3"/>
             <wp:cNvGraphicFramePr>
               <a:graphicFrameLocks xmlns:a="http://schemas.openxmlformats.org/drawingml/2006/main" noChangeAspect="1"/>
             </wp:cNvGraphicFramePr>
@@ -20402,36 +21194,29 @@
               <a:graphicData uri="http://schemas.openxmlformats.org/drawingml/2006/picture">
                 <pic:pic xmlns:pic="http://schemas.openxmlformats.org/drawingml/2006/picture">
                   <pic:nvPicPr>
-                    <pic:cNvPr id="0" name="Picture 12" descr="https://lh5.googleusercontent.com/VG7TQrMHVfNq2qbInjwgo439Xv7Nv_nk_q0ALsS0bbpeDjeP1e0fClwtmXWWhuenLKvAMfF36kv62dL6rUVxaVXvTZhdgEUfnRE8dJNpNAsdZy_6YH2gVVaMwg"/>
-                    <pic:cNvPicPr>
-                      <a:picLocks noChangeAspect="1" noChangeArrowheads="1"/>
-                    </pic:cNvPicPr>
+                    <pic:cNvPr id="0" name="puntos_cardinales_tesis.PNG"/>
+                    <pic:cNvPicPr/>
                   </pic:nvPicPr>
                   <pic:blipFill>
-                    <a:blip r:embed="rId50">
+                    <a:blip r:embed="rId48">
                       <a:extLst>
                         <a:ext uri="{28A0092B-C50C-407E-A947-70E740481C1C}">
                           <a14:useLocalDpi xmlns:a14="http://schemas.microsoft.com/office/drawing/2010/main" val="0"/>
                         </a:ext>
                       </a:extLst>
                     </a:blip>
-                    <a:srcRect/>
                     <a:stretch>
                       <a:fillRect/>
                     </a:stretch>
                   </pic:blipFill>
-                  <pic:spPr bwMode="auto">
+                  <pic:spPr>
                     <a:xfrm>
                       <a:off x="0" y="0"/>
-                      <a:ext cx="5067300" cy="2132236"/>
+                      <a:ext cx="5067300" cy="2133600"/>
                     </a:xfrm>
                     <a:prstGeom prst="rect">
                       <a:avLst/>
                     </a:prstGeom>
-                    <a:noFill/>
-                    <a:ln>
-                      <a:noFill/>
-                    </a:ln>
                   </pic:spPr>
                 </pic:pic>
               </a:graphicData>
@@ -20538,7 +21323,7 @@
       </w:pPr>
     </w:p>
     <w:sectPr>
-      <w:footerReference w:type="default" r:id="rId51"/>
+      <w:footerReference w:type="default" r:id="rId49"/>
       <w:pgSz w:w="12240" w:h="15840"/>
       <w:pgMar w:top="1728" w:right="1800" w:bottom="1440" w:left="1800" w:header="720" w:footer="720" w:gutter="0"/>
       <w:pgNumType w:start="0"/>
@@ -20639,7 +21424,7 @@
           <w:rPr>
             <w:noProof/>
           </w:rPr>
-          <w:t>27</w:t>
+          <w:t>41</w:t>
         </w:r>
         <w:r>
           <w:rPr>
@@ -26419,7 +27204,7 @@
 </file>
 
 <file path=customXml/itemProps3.xml><?xml version="1.0" encoding="utf-8"?>
-<ds:datastoreItem xmlns:ds="http://schemas.openxmlformats.org/officeDocument/2006/customXml" ds:itemID="{FF92CD85-4B08-4329-A18C-1E0B09F96C9F}">
+<ds:datastoreItem xmlns:ds="http://schemas.openxmlformats.org/officeDocument/2006/customXml" ds:itemID="{F1CFBD20-DD3B-49DF-85A2-658FCA2007E3}">
   <ds:schemaRefs>
     <ds:schemaRef ds:uri="http://schemas.openxmlformats.org/officeDocument/2006/bibliography"/>
   </ds:schemaRefs>

</xml_diff>